<commit_message>
comentarios en el archivo de word con los pasos a seguir
</commit_message>
<xml_diff>
--- a/Modelo clasificacion CA Mama APA.docx
+++ b/Modelo clasificacion CA Mama APA.docx
@@ -260,7 +260,7 @@
           <w:sz w:val="22"/>
           <w:szCs w:val="22"/>
         </w:rPr>
-        <w:t xml:space="preserve">La gestión integral del riesgo en salud es un enfoque estratégico que permite a las instituciones de salud identificar, clasificar, intervenir y monitorear los riesgos asociados a eventos adversos en la salud de </w:t>
+        <w:t xml:space="preserve">La gestión integral del riesgo en salud es un enfoque estratégico que permite a las instituciones de salud identificar, clasificar, intervenir y monitorear los riesgos asociados a eventos adversos en la salud de individuos y poblaciones (Ministerio de Salud y Protección Social, 2018). En este contexto, los índices de salud se han convertido en herramientas clave para identificar riesgos individuales mediante la aplicación de </w:t>
       </w:r>
       <w:r>
         <w:rPr>
@@ -268,7 +268,7 @@
           <w:szCs w:val="22"/>
         </w:rPr>
         <w:lastRenderedPageBreak/>
-        <w:t>individuos y poblaciones (Ministerio de Salud y Protección Social, 2018). En este contexto, los índices de salud se han convertido en herramientas clave para identificar riesgos individuales mediante la aplicación de modelos predictivos que permiten diseñar intervenciones oportunas. Estos índices se centran en desenlaces no deseados y evitables, como la aparición de enfermedades o la progresión de estas, y buscan mejorar la eficiencia en el uso de recursos y los resultados en salud (Panamerican Health Organization [PAHO], 2021).</w:t>
+        <w:t>modelos predictivos que permiten diseñar intervenciones oportunas. Estos índices se centran en desenlaces no deseados y evitables, como la aparición de enfermedades o la progresión de estas, y buscan mejorar la eficiencia en el uso de recursos y los resultados en salud (Panamerican Health Organization [PAHO], 2021).</w:t>
       </w:r>
     </w:p>
     <w:p>
@@ -322,8 +322,15 @@
           <w:sz w:val="22"/>
           <w:szCs w:val="22"/>
         </w:rPr>
+        <w:t xml:space="preserve">El diseño de índices de salud efectivos requiere la aplicación de modelos de clasificación basados en aprendizaje automático, los cuales han mostrado un alto potencial para identificar patrones complejos en grandes conjuntos de datos. Estos modelos no solo permiten estratificar a las poblaciones de riesgo, sino </w:t>
+      </w:r>
+      <w:r>
+        <w:rPr>
+          <w:sz w:val="22"/>
+          <w:szCs w:val="22"/>
+        </w:rPr>
         <w:lastRenderedPageBreak/>
-        <w:t>El diseño de índices de salud efectivos requiere la aplicación de modelos de clasificación basados en aprendizaje automático, los cuales han mostrado un alto potencial para identificar patrones complejos en grandes conjuntos de datos. Estos modelos no solo permiten estratificar a las poblaciones de riesgo, sino también priorizar intervenciones personalizadas que maximicen los beneficios y reduzcan la carga económica y social asociada al cáncer de mama (Gomez et al., 2021).</w:t>
+        <w:t>también priorizar intervenciones personalizadas que maximicen los beneficios y reduzcan la carga económica y social asociada al cáncer de mama (Gomez et al., 2021).</w:t>
       </w:r>
     </w:p>
     <w:p>
@@ -476,6 +483,7 @@
           <w:sz w:val="22"/>
           <w:szCs w:val="22"/>
         </w:rPr>
+        <w:lastRenderedPageBreak/>
         <w:t>En primer lugar, se realiz</w:t>
       </w:r>
       <w:r>
@@ -729,14 +737,49 @@
           <w:sz w:val="22"/>
           <w:szCs w:val="22"/>
         </w:rPr>
-        <w:t>Se implementaron dos algoritmos de clasificación: K-Nearest Neighbors (KNN) y Regresión Logística. Los modelos fueron entrenados utilizando un 70% de los datos y evaluados con un 30% restante. Se utilizó validación cruzada k-fold para asegurar la robustez de los modelos</w:t>
-      </w:r>
-      <w:r>
-        <w:rPr>
-          <w:sz w:val="22"/>
-          <w:szCs w:val="22"/>
-        </w:rPr>
-        <w:t>.</w:t>
+        <w:t xml:space="preserve">Se implementaron </w:t>
+      </w:r>
+      <w:r>
+        <w:rPr>
+          <w:sz w:val="22"/>
+          <w:szCs w:val="22"/>
+        </w:rPr>
+        <w:t>el</w:t>
+      </w:r>
+      <w:r>
+        <w:rPr>
+          <w:sz w:val="22"/>
+          <w:szCs w:val="22"/>
+        </w:rPr>
+        <w:t xml:space="preserve"> algoritmo de clasificación: Regresión Logística. </w:t>
+      </w:r>
+      <w:r>
+        <w:rPr>
+          <w:sz w:val="22"/>
+          <w:szCs w:val="22"/>
+        </w:rPr>
+        <w:t>El</w:t>
+      </w:r>
+      <w:r>
+        <w:rPr>
+          <w:sz w:val="22"/>
+          <w:szCs w:val="22"/>
+        </w:rPr>
+        <w:t xml:space="preserve"> modelo fue entrenado</w:t>
+      </w:r>
+      <w:r>
+        <w:rPr>
+          <w:sz w:val="22"/>
+          <w:szCs w:val="22"/>
+        </w:rPr>
+        <w:t xml:space="preserve"> </w:t>
+      </w:r>
+      <w:r>
+        <w:rPr>
+          <w:sz w:val="22"/>
+          <w:szCs w:val="22"/>
+        </w:rPr>
+        <w:t>utilizando un 70% de los datos y evaluado con un 30% restante.</w:t>
       </w:r>
     </w:p>
     <w:p>
@@ -780,7 +823,77 @@
           <w:sz w:val="22"/>
           <w:szCs w:val="22"/>
         </w:rPr>
-        <w:t>El rendimiento de los modelos fue evaluado utilizando métricas como exactitud, sensibilidad, especificidad, precisión, F1-Score, y área bajo la curva ROC (AUC-ROC). Además, se empleó la curva Lift para analizar la efectividad de los modelos en la clasificación de riesgo. Las matrices de confusión y las curvas ROC y Lift permitieron seleccionar el modelo que mejor balanceó las métricas de desempeño.</w:t>
+        <w:t>El rendimiento de</w:t>
+      </w:r>
+      <w:r>
+        <w:rPr>
+          <w:sz w:val="22"/>
+          <w:szCs w:val="22"/>
+        </w:rPr>
+        <w:t>l</w:t>
+      </w:r>
+      <w:r>
+        <w:rPr>
+          <w:sz w:val="22"/>
+          <w:szCs w:val="22"/>
+        </w:rPr>
+        <w:t xml:space="preserve"> model</w:t>
+      </w:r>
+      <w:r>
+        <w:rPr>
+          <w:sz w:val="22"/>
+          <w:szCs w:val="22"/>
+        </w:rPr>
+        <w:t>o</w:t>
+      </w:r>
+      <w:r>
+        <w:rPr>
+          <w:sz w:val="22"/>
+          <w:szCs w:val="22"/>
+        </w:rPr>
+        <w:t xml:space="preserve"> fue evaluado utilizando métricas como exactitud, sensibilidad, especificidad, precisión, F1-Score, y área bajo la curva ROC (AUC-ROC). Además, se empleó la curva Lift para analizar la efectividad de</w:t>
+      </w:r>
+      <w:r>
+        <w:rPr>
+          <w:sz w:val="22"/>
+          <w:szCs w:val="22"/>
+        </w:rPr>
+        <w:t>l</w:t>
+      </w:r>
+      <w:r>
+        <w:rPr>
+          <w:sz w:val="22"/>
+          <w:szCs w:val="22"/>
+        </w:rPr>
+        <w:t xml:space="preserve"> modelo</w:t>
+      </w:r>
+      <w:r>
+        <w:rPr>
+          <w:sz w:val="22"/>
+          <w:szCs w:val="22"/>
+        </w:rPr>
+        <w:t xml:space="preserve"> </w:t>
+      </w:r>
+      <w:r>
+        <w:rPr>
+          <w:sz w:val="22"/>
+          <w:szCs w:val="22"/>
+        </w:rPr>
+        <w:t>en la clasificación de riesgo. La</w:t>
+      </w:r>
+      <w:r>
+        <w:rPr>
+          <w:sz w:val="22"/>
+          <w:szCs w:val="22"/>
+        </w:rPr>
+        <w:t>s</w:t>
+      </w:r>
+      <w:r>
+        <w:rPr>
+          <w:sz w:val="22"/>
+          <w:szCs w:val="22"/>
+        </w:rPr>
+        <w:t xml:space="preserve"> matrices de confusión y las curvas ROC y Lift permitieron seleccionar el modelo que mejor balanceó las métricas de desempeño.</w:t>
       </w:r>
     </w:p>
     <w:p>
@@ -824,6 +937,7 @@
           <w:sz w:val="22"/>
           <w:szCs w:val="22"/>
         </w:rPr>
+        <w:lastRenderedPageBreak/>
         <w:t>El modelo seleccionado fue integrado en los sistemas de información de la EAPB, permitiendo la clasificación automática del riesgo de cáncer de mama al ingresar nuevos datos de pacientes. Se desarrolló una interfaz de usuario para que los profesionales de salud puedan visualizar el nivel de riesgo y los factores contribuyentes.</w:t>
       </w:r>
     </w:p>
@@ -945,7 +1059,7 @@
           <w:sz w:val="22"/>
           <w:szCs w:val="22"/>
         </w:rPr>
-        <w:t>Desarrollar y validar modelos predictivos de clasificación utilizando técnicas de aprendizaje supervisado y no supervisado.</w:t>
+        <w:t>Desarrollar y validar modelos predictivos de clasificación utilizando técnicas de aprendizaje supervisado.</w:t>
       </w:r>
     </w:p>
     <w:p>
@@ -1038,6 +1152,7 @@
           <w:sz w:val="22"/>
           <w:szCs w:val="22"/>
         </w:rPr>
+        <w:lastRenderedPageBreak/>
         <w:t>La población objetivo son mujeres entre 18 y 75 años que han tenido al menos 2 años de afiliación a los servicios prestados por la EAPB. La EAPB suministra los datos de la población objetivo, basados en un análisis bibliográfico realizado por los médicos de la compañía.</w:t>
       </w:r>
     </w:p>
@@ -1046,19 +1161,16 @@
         <w:pStyle w:val="Prrafodelista"/>
         <w:numPr>
           <w:ilvl w:val="0"/>
-          <w:numId w:val="43"/>
+          <w:numId w:val="44"/>
         </w:numPr>
         <w:spacing w:line="480" w:lineRule="auto"/>
-        <w:ind w:firstLine="720"/>
-        <w:rPr>
-          <w:sz w:val="22"/>
-          <w:szCs w:val="22"/>
-        </w:rPr>
-      </w:pPr>
-      <w:r>
-        <w:rPr>
-          <w:b/>
-          <w:bCs/>
+        <w:rPr>
+          <w:sz w:val="22"/>
+          <w:szCs w:val="22"/>
+        </w:rPr>
+      </w:pPr>
+      <w:r>
+        <w:rPr>
           <w:sz w:val="22"/>
           <w:szCs w:val="22"/>
         </w:rPr>
@@ -1077,19 +1189,16 @@
         <w:pStyle w:val="Prrafodelista"/>
         <w:numPr>
           <w:ilvl w:val="0"/>
-          <w:numId w:val="43"/>
+          <w:numId w:val="44"/>
         </w:numPr>
         <w:spacing w:line="480" w:lineRule="auto"/>
-        <w:ind w:firstLine="720"/>
-        <w:rPr>
-          <w:sz w:val="22"/>
-          <w:szCs w:val="22"/>
-        </w:rPr>
-      </w:pPr>
-      <w:r>
-        <w:rPr>
-          <w:b/>
-          <w:bCs/>
+        <w:rPr>
+          <w:sz w:val="22"/>
+          <w:szCs w:val="22"/>
+        </w:rPr>
+      </w:pPr>
+      <w:r>
+        <w:rPr>
           <w:sz w:val="22"/>
           <w:szCs w:val="22"/>
         </w:rPr>
@@ -1108,19 +1217,16 @@
         <w:pStyle w:val="Prrafodelista"/>
         <w:numPr>
           <w:ilvl w:val="0"/>
-          <w:numId w:val="43"/>
+          <w:numId w:val="44"/>
         </w:numPr>
         <w:spacing w:line="480" w:lineRule="auto"/>
-        <w:ind w:firstLine="720"/>
-        <w:rPr>
-          <w:sz w:val="22"/>
-          <w:szCs w:val="22"/>
-        </w:rPr>
-      </w:pPr>
-      <w:r>
-        <w:rPr>
-          <w:b/>
-          <w:bCs/>
+        <w:rPr>
+          <w:sz w:val="22"/>
+          <w:szCs w:val="22"/>
+        </w:rPr>
+      </w:pPr>
+      <w:r>
+        <w:rPr>
           <w:sz w:val="22"/>
           <w:szCs w:val="22"/>
         </w:rPr>
@@ -1139,19 +1245,16 @@
         <w:pStyle w:val="Prrafodelista"/>
         <w:numPr>
           <w:ilvl w:val="0"/>
-          <w:numId w:val="43"/>
+          <w:numId w:val="44"/>
         </w:numPr>
         <w:spacing w:line="480" w:lineRule="auto"/>
-        <w:ind w:firstLine="720"/>
-        <w:rPr>
-          <w:sz w:val="22"/>
-          <w:szCs w:val="22"/>
-        </w:rPr>
-      </w:pPr>
-      <w:r>
-        <w:rPr>
-          <w:b/>
-          <w:bCs/>
+        <w:rPr>
+          <w:sz w:val="22"/>
+          <w:szCs w:val="22"/>
+        </w:rPr>
+      </w:pPr>
+      <w:r>
+        <w:rPr>
           <w:sz w:val="22"/>
           <w:szCs w:val="22"/>
         </w:rPr>
@@ -1246,19 +1349,16 @@
         <w:pStyle w:val="Prrafodelista"/>
         <w:numPr>
           <w:ilvl w:val="0"/>
-          <w:numId w:val="43"/>
+          <w:numId w:val="44"/>
         </w:numPr>
         <w:spacing w:line="480" w:lineRule="auto"/>
-        <w:ind w:firstLine="720"/>
-        <w:rPr>
-          <w:rFonts w:ascii="Times New Roman" w:hAnsi="Times New Roman" w:cs="Times New Roman"/>
-          <w:sz w:val="22"/>
-          <w:szCs w:val="22"/>
-        </w:rPr>
-      </w:pPr>
-      <w:r>
-        <w:rPr>
-          <w:rFonts w:ascii="Times New Roman" w:hAnsi="Times New Roman" w:cs="Times New Roman"/>
+        <w:rPr>
+          <w:sz w:val="22"/>
+          <w:szCs w:val="22"/>
+        </w:rPr>
+      </w:pPr>
+      <w:r>
+        <w:rPr>
           <w:sz w:val="22"/>
           <w:szCs w:val="22"/>
         </w:rPr>
@@ -1270,19 +1370,16 @@
         <w:pStyle w:val="Prrafodelista"/>
         <w:numPr>
           <w:ilvl w:val="0"/>
-          <w:numId w:val="43"/>
+          <w:numId w:val="44"/>
         </w:numPr>
         <w:spacing w:line="480" w:lineRule="auto"/>
-        <w:ind w:firstLine="720"/>
-        <w:rPr>
-          <w:rFonts w:ascii="Times New Roman" w:hAnsi="Times New Roman" w:cs="Times New Roman"/>
-          <w:sz w:val="22"/>
-          <w:szCs w:val="22"/>
-        </w:rPr>
-      </w:pPr>
-      <w:r>
-        <w:rPr>
-          <w:rFonts w:ascii="Times New Roman" w:hAnsi="Times New Roman" w:cs="Times New Roman"/>
+        <w:rPr>
+          <w:sz w:val="22"/>
+          <w:szCs w:val="22"/>
+        </w:rPr>
+      </w:pPr>
+      <w:r>
+        <w:rPr>
           <w:sz w:val="22"/>
           <w:szCs w:val="22"/>
         </w:rPr>
@@ -1316,35 +1413,20 @@
         <w:pStyle w:val="Prrafodelista"/>
         <w:numPr>
           <w:ilvl w:val="0"/>
-          <w:numId w:val="43"/>
+          <w:numId w:val="44"/>
         </w:numPr>
         <w:spacing w:line="480" w:lineRule="auto"/>
-        <w:ind w:firstLine="720"/>
-        <w:rPr>
-          <w:rFonts w:ascii="Times New Roman" w:hAnsi="Times New Roman" w:cs="Times New Roman"/>
-          <w:b/>
-          <w:bCs/>
-          <w:sz w:val="22"/>
-          <w:szCs w:val="22"/>
-        </w:rPr>
-      </w:pPr>
-      <w:r>
-        <w:rPr>
-          <w:rFonts w:ascii="Times New Roman" w:hAnsi="Times New Roman" w:cs="Times New Roman"/>
-          <w:b/>
-          <w:bCs/>
-          <w:sz w:val="22"/>
-          <w:szCs w:val="22"/>
-        </w:rPr>
-        <w:t>Afiliado_Id:</w:t>
-      </w:r>
-      <w:r>
-        <w:rPr>
-          <w:rFonts w:ascii="Times New Roman" w:hAnsi="Times New Roman" w:cs="Times New Roman"/>
-          <w:sz w:val="22"/>
-          <w:szCs w:val="22"/>
-        </w:rPr>
-        <w:t xml:space="preserve"> Numérica; número de identificación del afiliado en la compañía.</w:t>
+        <w:rPr>
+          <w:sz w:val="22"/>
+          <w:szCs w:val="22"/>
+        </w:rPr>
+      </w:pPr>
+      <w:r>
+        <w:rPr>
+          <w:sz w:val="22"/>
+          <w:szCs w:val="22"/>
+        </w:rPr>
+        <w:t>Afiliado_Id: Numérica; número de identificación del afiliado en la compañía.</w:t>
       </w:r>
     </w:p>
     <w:p>
@@ -1352,35 +1434,20 @@
         <w:pStyle w:val="Prrafodelista"/>
         <w:numPr>
           <w:ilvl w:val="0"/>
-          <w:numId w:val="43"/>
+          <w:numId w:val="44"/>
         </w:numPr>
         <w:spacing w:line="480" w:lineRule="auto"/>
-        <w:ind w:firstLine="720"/>
-        <w:rPr>
-          <w:rFonts w:ascii="Times New Roman" w:hAnsi="Times New Roman" w:cs="Times New Roman"/>
-          <w:b/>
-          <w:bCs/>
-          <w:sz w:val="22"/>
-          <w:szCs w:val="22"/>
-        </w:rPr>
-      </w:pPr>
-      <w:r>
-        <w:rPr>
-          <w:rFonts w:ascii="Times New Roman" w:hAnsi="Times New Roman" w:cs="Times New Roman"/>
-          <w:b/>
-          <w:bCs/>
-          <w:sz w:val="22"/>
-          <w:szCs w:val="22"/>
-        </w:rPr>
-        <w:t>Ind_Frecuencia_Licor:</w:t>
-      </w:r>
-      <w:r>
-        <w:rPr>
-          <w:rFonts w:ascii="Times New Roman" w:hAnsi="Times New Roman" w:cs="Times New Roman"/>
-          <w:sz w:val="22"/>
-          <w:szCs w:val="22"/>
-        </w:rPr>
-        <w:t xml:space="preserve"> Indicador de consumo de alcohol. Binaria; 'Si' para consumo, 'No' para no consumo.</w:t>
+        <w:rPr>
+          <w:sz w:val="22"/>
+          <w:szCs w:val="22"/>
+        </w:rPr>
+      </w:pPr>
+      <w:r>
+        <w:rPr>
+          <w:sz w:val="22"/>
+          <w:szCs w:val="22"/>
+        </w:rPr>
+        <w:t>Ind_Frecuencia_Licor: Indicador de consumo de alcohol. Binaria; 'Si' para consumo, 'No' para no consumo.</w:t>
       </w:r>
     </w:p>
     <w:p>
@@ -1388,35 +1455,20 @@
         <w:pStyle w:val="Prrafodelista"/>
         <w:numPr>
           <w:ilvl w:val="0"/>
-          <w:numId w:val="43"/>
+          <w:numId w:val="44"/>
         </w:numPr>
         <w:spacing w:line="480" w:lineRule="auto"/>
-        <w:ind w:firstLine="720"/>
-        <w:rPr>
-          <w:rFonts w:ascii="Times New Roman" w:hAnsi="Times New Roman" w:cs="Times New Roman"/>
-          <w:b/>
-          <w:bCs/>
-          <w:sz w:val="22"/>
-          <w:szCs w:val="22"/>
-        </w:rPr>
-      </w:pPr>
-      <w:r>
-        <w:rPr>
-          <w:rFonts w:ascii="Times New Roman" w:hAnsi="Times New Roman" w:cs="Times New Roman"/>
-          <w:b/>
-          <w:bCs/>
-          <w:sz w:val="22"/>
-          <w:szCs w:val="22"/>
-        </w:rPr>
-        <w:t>Sexo_Cd:</w:t>
-      </w:r>
-      <w:r>
-        <w:rPr>
-          <w:rFonts w:ascii="Times New Roman" w:hAnsi="Times New Roman" w:cs="Times New Roman"/>
-          <w:sz w:val="22"/>
-          <w:szCs w:val="22"/>
-        </w:rPr>
-        <w:t xml:space="preserve"> Sexo. Categórica; se espera que todos los registros correspondan al sexo femenino.</w:t>
+        <w:rPr>
+          <w:sz w:val="22"/>
+          <w:szCs w:val="22"/>
+        </w:rPr>
+      </w:pPr>
+      <w:r>
+        <w:rPr>
+          <w:sz w:val="22"/>
+          <w:szCs w:val="22"/>
+        </w:rPr>
+        <w:t>Sexo_Cd: Sexo. Categórica; se espera que todos los registros correspondan al sexo femenino.</w:t>
       </w:r>
     </w:p>
     <w:p>
@@ -1424,35 +1476,21 @@
         <w:pStyle w:val="Prrafodelista"/>
         <w:numPr>
           <w:ilvl w:val="0"/>
-          <w:numId w:val="43"/>
+          <w:numId w:val="44"/>
         </w:numPr>
         <w:spacing w:line="480" w:lineRule="auto"/>
-        <w:ind w:firstLine="720"/>
-        <w:rPr>
-          <w:rFonts w:ascii="Times New Roman" w:hAnsi="Times New Roman" w:cs="Times New Roman"/>
-          <w:b/>
-          <w:bCs/>
-          <w:sz w:val="22"/>
-          <w:szCs w:val="22"/>
-        </w:rPr>
-      </w:pPr>
-      <w:r>
-        <w:rPr>
-          <w:rFonts w:ascii="Times New Roman" w:hAnsi="Times New Roman" w:cs="Times New Roman"/>
-          <w:b/>
-          <w:bCs/>
-          <w:sz w:val="22"/>
-          <w:szCs w:val="22"/>
-        </w:rPr>
-        <w:t>Raza_Desc:</w:t>
-      </w:r>
-      <w:r>
-        <w:rPr>
-          <w:rFonts w:ascii="Times New Roman" w:hAnsi="Times New Roman" w:cs="Times New Roman"/>
-          <w:sz w:val="22"/>
-          <w:szCs w:val="22"/>
-        </w:rPr>
-        <w:t xml:space="preserve"> Raza. Categórica; categorías como 'Blanca', 'Afrodescendiente', 'Indígena', 'Mestiza'.</w:t>
+        <w:rPr>
+          <w:sz w:val="22"/>
+          <w:szCs w:val="22"/>
+        </w:rPr>
+      </w:pPr>
+      <w:r>
+        <w:rPr>
+          <w:sz w:val="22"/>
+          <w:szCs w:val="22"/>
+        </w:rPr>
+        <w:lastRenderedPageBreak/>
+        <w:t>Raza_Desc: Raza. Categórica; categorías como 'Blanca', 'Afrodescendiente', 'Indígena', 'Mestiza'.</w:t>
       </w:r>
     </w:p>
     <w:p>
@@ -1460,35 +1498,20 @@
         <w:pStyle w:val="Prrafodelista"/>
         <w:numPr>
           <w:ilvl w:val="0"/>
-          <w:numId w:val="43"/>
+          <w:numId w:val="44"/>
         </w:numPr>
         <w:spacing w:line="480" w:lineRule="auto"/>
-        <w:ind w:firstLine="720"/>
-        <w:rPr>
-          <w:rFonts w:ascii="Times New Roman" w:hAnsi="Times New Roman" w:cs="Times New Roman"/>
-          <w:b/>
-          <w:bCs/>
-          <w:sz w:val="22"/>
-          <w:szCs w:val="22"/>
-        </w:rPr>
-      </w:pPr>
-      <w:r>
-        <w:rPr>
-          <w:rFonts w:ascii="Times New Roman" w:hAnsi="Times New Roman" w:cs="Times New Roman"/>
-          <w:b/>
-          <w:bCs/>
-          <w:sz w:val="22"/>
-          <w:szCs w:val="22"/>
-        </w:rPr>
-        <w:t>Valor_IMC:</w:t>
-      </w:r>
-      <w:r>
-        <w:rPr>
-          <w:rFonts w:ascii="Times New Roman" w:hAnsi="Times New Roman" w:cs="Times New Roman"/>
-          <w:sz w:val="22"/>
-          <w:szCs w:val="22"/>
-        </w:rPr>
-        <w:t xml:space="preserve"> Índice de Masa Corporal (IMC). Numérica continua; kg/m².</w:t>
+        <w:rPr>
+          <w:sz w:val="22"/>
+          <w:szCs w:val="22"/>
+        </w:rPr>
+      </w:pPr>
+      <w:r>
+        <w:rPr>
+          <w:sz w:val="22"/>
+          <w:szCs w:val="22"/>
+        </w:rPr>
+        <w:t>Valor_IMC: Índice de Masa Corporal (IMC). Numérica continua; kg/m².</w:t>
       </w:r>
     </w:p>
     <w:p>
@@ -1496,35 +1519,20 @@
         <w:pStyle w:val="Prrafodelista"/>
         <w:numPr>
           <w:ilvl w:val="0"/>
-          <w:numId w:val="43"/>
+          <w:numId w:val="44"/>
         </w:numPr>
         <w:spacing w:line="480" w:lineRule="auto"/>
-        <w:ind w:firstLine="720"/>
-        <w:rPr>
-          <w:rFonts w:ascii="Times New Roman" w:hAnsi="Times New Roman" w:cs="Times New Roman"/>
-          <w:b/>
-          <w:bCs/>
-          <w:sz w:val="22"/>
-          <w:szCs w:val="22"/>
-        </w:rPr>
-      </w:pPr>
-      <w:r>
-        <w:rPr>
-          <w:rFonts w:ascii="Times New Roman" w:hAnsi="Times New Roman" w:cs="Times New Roman"/>
-          <w:b/>
-          <w:bCs/>
-          <w:sz w:val="22"/>
-          <w:szCs w:val="22"/>
-        </w:rPr>
-        <w:t>Num_Edad_Menopausia:</w:t>
-      </w:r>
-      <w:r>
-        <w:rPr>
-          <w:rFonts w:ascii="Times New Roman" w:hAnsi="Times New Roman" w:cs="Times New Roman"/>
-          <w:sz w:val="22"/>
-          <w:szCs w:val="22"/>
-        </w:rPr>
-        <w:t xml:space="preserve"> Edad de la menopausia. Numérica discreta; aplicable solo a mujeres posmenopáusicas.</w:t>
+        <w:rPr>
+          <w:sz w:val="22"/>
+          <w:szCs w:val="22"/>
+        </w:rPr>
+      </w:pPr>
+      <w:r>
+        <w:rPr>
+          <w:sz w:val="22"/>
+          <w:szCs w:val="22"/>
+        </w:rPr>
+        <w:t>Num_Edad_Menopausia: Edad de la menopausia. Numérica discreta; aplicable solo a mujeres posmenopáusicas.</w:t>
       </w:r>
     </w:p>
     <w:p>
@@ -1532,35 +1540,20 @@
         <w:pStyle w:val="Prrafodelista"/>
         <w:numPr>
           <w:ilvl w:val="0"/>
-          <w:numId w:val="43"/>
+          <w:numId w:val="44"/>
         </w:numPr>
         <w:spacing w:line="480" w:lineRule="auto"/>
-        <w:ind w:firstLine="720"/>
-        <w:rPr>
-          <w:rFonts w:ascii="Times New Roman" w:hAnsi="Times New Roman" w:cs="Times New Roman"/>
-          <w:b/>
-          <w:bCs/>
-          <w:sz w:val="22"/>
-          <w:szCs w:val="22"/>
-        </w:rPr>
-      </w:pPr>
-      <w:r>
-        <w:rPr>
-          <w:rFonts w:ascii="Times New Roman" w:hAnsi="Times New Roman" w:cs="Times New Roman"/>
-          <w:b/>
-          <w:bCs/>
-          <w:sz w:val="22"/>
-          <w:szCs w:val="22"/>
-        </w:rPr>
-        <w:t>Num_Edad_Menarca:</w:t>
-      </w:r>
-      <w:r>
-        <w:rPr>
-          <w:rFonts w:ascii="Times New Roman" w:hAnsi="Times New Roman" w:cs="Times New Roman"/>
-          <w:sz w:val="22"/>
-          <w:szCs w:val="22"/>
-        </w:rPr>
-        <w:t xml:space="preserve"> Edad de la menarca. Numérica discreta; edad en años del primer período menstrual.</w:t>
+        <w:rPr>
+          <w:sz w:val="22"/>
+          <w:szCs w:val="22"/>
+        </w:rPr>
+      </w:pPr>
+      <w:r>
+        <w:rPr>
+          <w:sz w:val="22"/>
+          <w:szCs w:val="22"/>
+        </w:rPr>
+        <w:t>Num_Edad_Menarca: Edad de la menarca. Numérica discreta; edad en años del primer período menstrual.</w:t>
       </w:r>
     </w:p>
     <w:p>
@@ -1568,35 +1561,20 @@
         <w:pStyle w:val="Prrafodelista"/>
         <w:numPr>
           <w:ilvl w:val="0"/>
-          <w:numId w:val="43"/>
+          <w:numId w:val="44"/>
         </w:numPr>
         <w:spacing w:line="480" w:lineRule="auto"/>
-        <w:ind w:firstLine="720"/>
-        <w:rPr>
-          <w:rFonts w:ascii="Times New Roman" w:hAnsi="Times New Roman" w:cs="Times New Roman"/>
-          <w:b/>
-          <w:bCs/>
-          <w:sz w:val="22"/>
-          <w:szCs w:val="22"/>
-        </w:rPr>
-      </w:pPr>
-      <w:r>
-        <w:rPr>
-          <w:rFonts w:ascii="Times New Roman" w:hAnsi="Times New Roman" w:cs="Times New Roman"/>
-          <w:b/>
-          <w:bCs/>
-          <w:sz w:val="22"/>
-          <w:szCs w:val="22"/>
-        </w:rPr>
-        <w:t>Ind_Terapia_Hormonal:</w:t>
-      </w:r>
-      <w:r>
-        <w:rPr>
-          <w:rFonts w:ascii="Times New Roman" w:hAnsi="Times New Roman" w:cs="Times New Roman"/>
-          <w:sz w:val="22"/>
-          <w:szCs w:val="22"/>
-        </w:rPr>
-        <w:t xml:space="preserve"> Indicador de terapia hormonal. Binaria; 'Si' para sí, 'No' para no.</w:t>
+        <w:rPr>
+          <w:sz w:val="22"/>
+          <w:szCs w:val="22"/>
+        </w:rPr>
+      </w:pPr>
+      <w:r>
+        <w:rPr>
+          <w:sz w:val="22"/>
+          <w:szCs w:val="22"/>
+        </w:rPr>
+        <w:t>Ind_Terapia_Hormonal: Indicador de terapia hormonal. Binaria; 'Si' para sí, 'No' para no.</w:t>
       </w:r>
     </w:p>
     <w:p>
@@ -1604,35 +1582,20 @@
         <w:pStyle w:val="Prrafodelista"/>
         <w:numPr>
           <w:ilvl w:val="0"/>
-          <w:numId w:val="43"/>
+          <w:numId w:val="44"/>
         </w:numPr>
         <w:spacing w:line="480" w:lineRule="auto"/>
-        <w:ind w:firstLine="720"/>
-        <w:rPr>
-          <w:rFonts w:ascii="Times New Roman" w:hAnsi="Times New Roman" w:cs="Times New Roman"/>
-          <w:b/>
-          <w:bCs/>
-          <w:sz w:val="22"/>
-          <w:szCs w:val="22"/>
-        </w:rPr>
-      </w:pPr>
-      <w:r>
-        <w:rPr>
-          <w:rFonts w:ascii="Times New Roman" w:hAnsi="Times New Roman" w:cs="Times New Roman"/>
-          <w:b/>
-          <w:bCs/>
-          <w:sz w:val="22"/>
-          <w:szCs w:val="22"/>
-        </w:rPr>
-        <w:t xml:space="preserve">Num_Birads: </w:t>
-      </w:r>
-      <w:r>
-        <w:rPr>
-          <w:rFonts w:ascii="Times New Roman" w:hAnsi="Times New Roman" w:cs="Times New Roman"/>
-          <w:sz w:val="22"/>
-          <w:szCs w:val="22"/>
-        </w:rPr>
-        <w:t>Resultado de mamografía (BI-RADS). Categórica ordinal; categorías de '0' a '6'.</w:t>
+        <w:rPr>
+          <w:sz w:val="22"/>
+          <w:szCs w:val="22"/>
+        </w:rPr>
+      </w:pPr>
+      <w:r>
+        <w:rPr>
+          <w:sz w:val="22"/>
+          <w:szCs w:val="22"/>
+        </w:rPr>
+        <w:t>Num_Birads: Resultado de mamografía (BI-RADS). Categórica ordinal; categorías de '0' a '6'.</w:t>
       </w:r>
     </w:p>
     <w:p>
@@ -1640,35 +1603,20 @@
         <w:pStyle w:val="Prrafodelista"/>
         <w:numPr>
           <w:ilvl w:val="0"/>
-          <w:numId w:val="43"/>
+          <w:numId w:val="44"/>
         </w:numPr>
         <w:spacing w:line="480" w:lineRule="auto"/>
-        <w:ind w:firstLine="720"/>
-        <w:rPr>
-          <w:rFonts w:ascii="Times New Roman" w:hAnsi="Times New Roman" w:cs="Times New Roman"/>
-          <w:b/>
-          <w:bCs/>
-          <w:sz w:val="22"/>
-          <w:szCs w:val="22"/>
-        </w:rPr>
-      </w:pPr>
-      <w:r>
-        <w:rPr>
-          <w:rFonts w:ascii="Times New Roman" w:hAnsi="Times New Roman" w:cs="Times New Roman"/>
-          <w:b/>
-          <w:bCs/>
-          <w:sz w:val="22"/>
-          <w:szCs w:val="22"/>
-        </w:rPr>
-        <w:t>Ind_Ooforectomia_Bilateral:</w:t>
-      </w:r>
-      <w:r>
-        <w:rPr>
-          <w:rFonts w:ascii="Times New Roman" w:hAnsi="Times New Roman" w:cs="Times New Roman"/>
-          <w:sz w:val="22"/>
-          <w:szCs w:val="22"/>
-        </w:rPr>
-        <w:t xml:space="preserve"> Indicador de ooforectomía bilateral. Binaria; 'Si' para sí, 'No' para no.</w:t>
+        <w:rPr>
+          <w:sz w:val="22"/>
+          <w:szCs w:val="22"/>
+        </w:rPr>
+      </w:pPr>
+      <w:r>
+        <w:rPr>
+          <w:sz w:val="22"/>
+          <w:szCs w:val="22"/>
+        </w:rPr>
+        <w:t>Ind_Ooforectomia_Bilateral: Indicador de ooforectomía bilateral. Binaria; 'Si' para sí, 'No' para no.</w:t>
       </w:r>
     </w:p>
     <w:p>
@@ -1676,35 +1624,20 @@
         <w:pStyle w:val="Prrafodelista"/>
         <w:numPr>
           <w:ilvl w:val="0"/>
-          <w:numId w:val="43"/>
+          <w:numId w:val="44"/>
         </w:numPr>
         <w:spacing w:line="480" w:lineRule="auto"/>
-        <w:ind w:firstLine="720"/>
-        <w:rPr>
-          <w:rFonts w:ascii="Times New Roman" w:hAnsi="Times New Roman" w:cs="Times New Roman"/>
-          <w:b/>
-          <w:bCs/>
-          <w:sz w:val="22"/>
-          <w:szCs w:val="22"/>
-        </w:rPr>
-      </w:pPr>
-      <w:r>
-        <w:rPr>
-          <w:rFonts w:ascii="Times New Roman" w:hAnsi="Times New Roman" w:cs="Times New Roman"/>
-          <w:b/>
-          <w:bCs/>
-          <w:sz w:val="22"/>
-          <w:szCs w:val="22"/>
-        </w:rPr>
-        <w:t>Num_Fam_Primer_Grado_Otros:</w:t>
-      </w:r>
-      <w:r>
-        <w:rPr>
-          <w:rFonts w:ascii="Times New Roman" w:hAnsi="Times New Roman" w:cs="Times New Roman"/>
-          <w:sz w:val="22"/>
-          <w:szCs w:val="22"/>
-        </w:rPr>
-        <w:t xml:space="preserve"> Número de familiares de primer grado con cualquier cáncer. Numérica discreta.</w:t>
+        <w:rPr>
+          <w:sz w:val="22"/>
+          <w:szCs w:val="22"/>
+        </w:rPr>
+      </w:pPr>
+      <w:r>
+        <w:rPr>
+          <w:sz w:val="22"/>
+          <w:szCs w:val="22"/>
+        </w:rPr>
+        <w:t>Num_Fam_Primer_Grado_Otros: Número de familiares de primer grado con cualquier cáncer. Numérica discreta.</w:t>
       </w:r>
     </w:p>
     <w:p>
@@ -1712,35 +1645,20 @@
         <w:pStyle w:val="Prrafodelista"/>
         <w:numPr>
           <w:ilvl w:val="0"/>
-          <w:numId w:val="43"/>
+          <w:numId w:val="44"/>
         </w:numPr>
         <w:spacing w:line="480" w:lineRule="auto"/>
-        <w:ind w:firstLine="720"/>
-        <w:rPr>
-          <w:rFonts w:ascii="Times New Roman" w:hAnsi="Times New Roman" w:cs="Times New Roman"/>
-          <w:b/>
-          <w:bCs/>
-          <w:sz w:val="22"/>
-          <w:szCs w:val="22"/>
-        </w:rPr>
-      </w:pPr>
-      <w:r>
-        <w:rPr>
-          <w:rFonts w:ascii="Times New Roman" w:hAnsi="Times New Roman" w:cs="Times New Roman"/>
-          <w:b/>
-          <w:bCs/>
-          <w:sz w:val="22"/>
-          <w:szCs w:val="22"/>
-        </w:rPr>
-        <w:t>Num_Fam_Segundo_Grado_Otros:</w:t>
-      </w:r>
-      <w:r>
-        <w:rPr>
-          <w:rFonts w:ascii="Times New Roman" w:hAnsi="Times New Roman" w:cs="Times New Roman"/>
-          <w:sz w:val="22"/>
-          <w:szCs w:val="22"/>
-        </w:rPr>
-        <w:t xml:space="preserve"> Número de familiares de segundo grado con cualquier cáncer. Numérica discreta.</w:t>
+        <w:rPr>
+          <w:sz w:val="22"/>
+          <w:szCs w:val="22"/>
+        </w:rPr>
+      </w:pPr>
+      <w:r>
+        <w:rPr>
+          <w:sz w:val="22"/>
+          <w:szCs w:val="22"/>
+        </w:rPr>
+        <w:t>Num_Fam_Segundo_Grado_Otros: Número de familiares de segundo grado con cualquier cáncer. Numérica discreta.</w:t>
       </w:r>
     </w:p>
     <w:p>
@@ -1748,35 +1666,20 @@
         <w:pStyle w:val="Prrafodelista"/>
         <w:numPr>
           <w:ilvl w:val="0"/>
-          <w:numId w:val="43"/>
+          <w:numId w:val="44"/>
         </w:numPr>
         <w:spacing w:line="480" w:lineRule="auto"/>
-        <w:ind w:firstLine="720"/>
-        <w:rPr>
-          <w:rFonts w:ascii="Times New Roman" w:hAnsi="Times New Roman" w:cs="Times New Roman"/>
-          <w:b/>
-          <w:bCs/>
-          <w:sz w:val="22"/>
-          <w:szCs w:val="22"/>
-        </w:rPr>
-      </w:pPr>
-      <w:r>
-        <w:rPr>
-          <w:rFonts w:ascii="Times New Roman" w:hAnsi="Times New Roman" w:cs="Times New Roman"/>
-          <w:b/>
-          <w:bCs/>
-          <w:sz w:val="22"/>
-          <w:szCs w:val="22"/>
-        </w:rPr>
-        <w:t>Ind_Ant_Fam_Otros:</w:t>
-      </w:r>
-      <w:r>
-        <w:rPr>
-          <w:rFonts w:ascii="Times New Roman" w:hAnsi="Times New Roman" w:cs="Times New Roman"/>
-          <w:sz w:val="22"/>
-          <w:szCs w:val="22"/>
-        </w:rPr>
-        <w:t xml:space="preserve"> Indicador de antecedentes familiares con cualquier cáncer. Binaria; 'Si' si existe al menos un familiar afectado, '0' en caso contrario.</w:t>
+        <w:rPr>
+          <w:sz w:val="22"/>
+          <w:szCs w:val="22"/>
+        </w:rPr>
+      </w:pPr>
+      <w:r>
+        <w:rPr>
+          <w:sz w:val="22"/>
+          <w:szCs w:val="22"/>
+        </w:rPr>
+        <w:t>Ind_Ant_Fam_Otros: Indicador de antecedentes familiares con cualquier cáncer. Binaria; 'Si' si existe al menos un familiar afectado, '0' en caso contrario.</w:t>
       </w:r>
     </w:p>
     <w:p>
@@ -1784,35 +1687,20 @@
         <w:pStyle w:val="Prrafodelista"/>
         <w:numPr>
           <w:ilvl w:val="0"/>
-          <w:numId w:val="43"/>
+          <w:numId w:val="44"/>
         </w:numPr>
         <w:spacing w:line="480" w:lineRule="auto"/>
-        <w:ind w:firstLine="720"/>
-        <w:rPr>
-          <w:rFonts w:ascii="Times New Roman" w:hAnsi="Times New Roman" w:cs="Times New Roman"/>
-          <w:b/>
-          <w:bCs/>
-          <w:sz w:val="22"/>
-          <w:szCs w:val="22"/>
-        </w:rPr>
-      </w:pPr>
-      <w:r>
-        <w:rPr>
-          <w:rFonts w:ascii="Times New Roman" w:hAnsi="Times New Roman" w:cs="Times New Roman"/>
-          <w:b/>
-          <w:bCs/>
-          <w:sz w:val="22"/>
-          <w:szCs w:val="22"/>
-        </w:rPr>
-        <w:t>Num_Fam_Primer_Grado_CAM</w:t>
-      </w:r>
-      <w:r>
-        <w:rPr>
-          <w:rFonts w:ascii="Times New Roman" w:hAnsi="Times New Roman" w:cs="Times New Roman"/>
-          <w:sz w:val="22"/>
-          <w:szCs w:val="22"/>
-        </w:rPr>
-        <w:t>: Número de familiares de primer grado con cáncer de mama. Numérica discreta.</w:t>
+        <w:rPr>
+          <w:sz w:val="22"/>
+          <w:szCs w:val="22"/>
+        </w:rPr>
+      </w:pPr>
+      <w:r>
+        <w:rPr>
+          <w:sz w:val="22"/>
+          <w:szCs w:val="22"/>
+        </w:rPr>
+        <w:t>Num_Fam_Primer_Grado_CAM: Número de familiares de primer grado con cáncer de mama. Numérica discreta.</w:t>
       </w:r>
     </w:p>
     <w:p>
@@ -1820,35 +1708,20 @@
         <w:pStyle w:val="Prrafodelista"/>
         <w:numPr>
           <w:ilvl w:val="0"/>
-          <w:numId w:val="43"/>
+          <w:numId w:val="44"/>
         </w:numPr>
         <w:spacing w:line="480" w:lineRule="auto"/>
-        <w:ind w:firstLine="720"/>
-        <w:rPr>
-          <w:rFonts w:ascii="Times New Roman" w:hAnsi="Times New Roman" w:cs="Times New Roman"/>
-          <w:b/>
-          <w:bCs/>
-          <w:sz w:val="22"/>
-          <w:szCs w:val="22"/>
-        </w:rPr>
-      </w:pPr>
-      <w:r>
-        <w:rPr>
-          <w:rFonts w:ascii="Times New Roman" w:hAnsi="Times New Roman" w:cs="Times New Roman"/>
-          <w:b/>
-          <w:bCs/>
-          <w:sz w:val="22"/>
-          <w:szCs w:val="22"/>
-        </w:rPr>
-        <w:t>Num_Fam_Segundo_Grado_CAM:</w:t>
-      </w:r>
-      <w:r>
-        <w:rPr>
-          <w:rFonts w:ascii="Times New Roman" w:hAnsi="Times New Roman" w:cs="Times New Roman"/>
-          <w:sz w:val="22"/>
-          <w:szCs w:val="22"/>
-        </w:rPr>
-        <w:t xml:space="preserve"> Número de familiares de segundo grado con cáncer de mama. Numérica discreta.</w:t>
+        <w:rPr>
+          <w:sz w:val="22"/>
+          <w:szCs w:val="22"/>
+        </w:rPr>
+      </w:pPr>
+      <w:r>
+        <w:rPr>
+          <w:sz w:val="22"/>
+          <w:szCs w:val="22"/>
+        </w:rPr>
+        <w:t>Num_Fam_Segundo_Grado_CAM: Número de familiares de segundo grado con cáncer de mama. Numérica discreta.</w:t>
       </w:r>
     </w:p>
     <w:p>
@@ -1856,35 +1729,20 @@
         <w:pStyle w:val="Prrafodelista"/>
         <w:numPr>
           <w:ilvl w:val="0"/>
-          <w:numId w:val="43"/>
+          <w:numId w:val="44"/>
         </w:numPr>
         <w:spacing w:line="480" w:lineRule="auto"/>
-        <w:ind w:firstLine="720"/>
-        <w:rPr>
-          <w:rFonts w:ascii="Times New Roman" w:hAnsi="Times New Roman" w:cs="Times New Roman"/>
-          <w:b/>
-          <w:bCs/>
-          <w:sz w:val="22"/>
-          <w:szCs w:val="22"/>
-        </w:rPr>
-      </w:pPr>
-      <w:r>
-        <w:rPr>
-          <w:rFonts w:ascii="Times New Roman" w:hAnsi="Times New Roman" w:cs="Times New Roman"/>
-          <w:b/>
-          <w:bCs/>
-          <w:sz w:val="22"/>
-          <w:szCs w:val="22"/>
-        </w:rPr>
-        <w:t>Ind_Ant_Fam_CAM:</w:t>
-      </w:r>
-      <w:r>
-        <w:rPr>
-          <w:rFonts w:ascii="Times New Roman" w:hAnsi="Times New Roman" w:cs="Times New Roman"/>
-          <w:sz w:val="22"/>
-          <w:szCs w:val="22"/>
-        </w:rPr>
-        <w:t xml:space="preserve"> Indicador de antecedentes familiares con cáncer de mama. Binaria; 'Si' si existe al menos un familiar afectado, 'No' en caso contrario.</w:t>
+        <w:rPr>
+          <w:sz w:val="22"/>
+          <w:szCs w:val="22"/>
+        </w:rPr>
+      </w:pPr>
+      <w:r>
+        <w:rPr>
+          <w:sz w:val="22"/>
+          <w:szCs w:val="22"/>
+        </w:rPr>
+        <w:t>Ind_Ant_Fam_CAM: Indicador de antecedentes familiares con cáncer de mama. Binaria; 'Si' si existe al menos un familiar afectado, 'No' en caso contrario.</w:t>
       </w:r>
     </w:p>
     <w:p>
@@ -1892,35 +1750,21 @@
         <w:pStyle w:val="Prrafodelista"/>
         <w:numPr>
           <w:ilvl w:val="0"/>
-          <w:numId w:val="43"/>
+          <w:numId w:val="44"/>
         </w:numPr>
         <w:spacing w:line="480" w:lineRule="auto"/>
-        <w:ind w:firstLine="720"/>
-        <w:rPr>
-          <w:rFonts w:ascii="Times New Roman" w:hAnsi="Times New Roman" w:cs="Times New Roman"/>
-          <w:b/>
-          <w:bCs/>
-          <w:sz w:val="22"/>
-          <w:szCs w:val="22"/>
-        </w:rPr>
-      </w:pPr>
-      <w:r>
-        <w:rPr>
-          <w:rFonts w:ascii="Times New Roman" w:hAnsi="Times New Roman" w:cs="Times New Roman"/>
-          <w:b/>
-          <w:bCs/>
-          <w:sz w:val="22"/>
-          <w:szCs w:val="22"/>
-        </w:rPr>
-        <w:t>Ind_Ant_Radio_Torax:</w:t>
-      </w:r>
-      <w:r>
-        <w:rPr>
-          <w:rFonts w:ascii="Times New Roman" w:hAnsi="Times New Roman" w:cs="Times New Roman"/>
-          <w:sz w:val="22"/>
-          <w:szCs w:val="22"/>
-        </w:rPr>
-        <w:t xml:space="preserve"> Indicador de radiografía de tórax. Binaria; 'Si' para sí, 'No' para no.</w:t>
+        <w:rPr>
+          <w:sz w:val="22"/>
+          <w:szCs w:val="22"/>
+        </w:rPr>
+      </w:pPr>
+      <w:r>
+        <w:rPr>
+          <w:sz w:val="22"/>
+          <w:szCs w:val="22"/>
+        </w:rPr>
+        <w:lastRenderedPageBreak/>
+        <w:t>Ind_Ant_Radio_Torax: Indicador de radiografía de tórax. Binaria; 'Si' para sí, 'No' para no.</w:t>
       </w:r>
     </w:p>
     <w:p>
@@ -1928,35 +1772,20 @@
         <w:pStyle w:val="Prrafodelista"/>
         <w:numPr>
           <w:ilvl w:val="0"/>
-          <w:numId w:val="43"/>
+          <w:numId w:val="44"/>
         </w:numPr>
         <w:spacing w:line="480" w:lineRule="auto"/>
-        <w:ind w:firstLine="720"/>
-        <w:rPr>
-          <w:rFonts w:ascii="Times New Roman" w:hAnsi="Times New Roman" w:cs="Times New Roman"/>
-          <w:b/>
-          <w:bCs/>
-          <w:sz w:val="22"/>
-          <w:szCs w:val="22"/>
-        </w:rPr>
-      </w:pPr>
-      <w:r>
-        <w:rPr>
-          <w:rFonts w:ascii="Times New Roman" w:hAnsi="Times New Roman" w:cs="Times New Roman"/>
-          <w:b/>
-          <w:bCs/>
-          <w:sz w:val="22"/>
-          <w:szCs w:val="22"/>
-        </w:rPr>
-        <w:t>Edad:</w:t>
-      </w:r>
-      <w:r>
-        <w:rPr>
-          <w:rFonts w:ascii="Times New Roman" w:hAnsi="Times New Roman" w:cs="Times New Roman"/>
-          <w:sz w:val="22"/>
-          <w:szCs w:val="22"/>
-        </w:rPr>
-        <w:t xml:space="preserve"> Numérica continua; edad de la paciente en años al momento del registro correspondiente.</w:t>
+        <w:rPr>
+          <w:sz w:val="22"/>
+          <w:szCs w:val="22"/>
+        </w:rPr>
+      </w:pPr>
+      <w:r>
+        <w:rPr>
+          <w:sz w:val="22"/>
+          <w:szCs w:val="22"/>
+        </w:rPr>
+        <w:t>Edad: Numérica continua; edad de la paciente en años al momento del registro correspondiente.</w:t>
       </w:r>
     </w:p>
     <w:p>
@@ -2095,10 +1924,9 @@
         <w:pStyle w:val="Prrafodelista"/>
         <w:numPr>
           <w:ilvl w:val="0"/>
-          <w:numId w:val="43"/>
+          <w:numId w:val="44"/>
         </w:numPr>
         <w:spacing w:line="480" w:lineRule="auto"/>
-        <w:ind w:firstLine="720"/>
         <w:rPr>
           <w:sz w:val="22"/>
           <w:szCs w:val="22"/>
@@ -2117,10 +1945,9 @@
         <w:pStyle w:val="Prrafodelista"/>
         <w:numPr>
           <w:ilvl w:val="0"/>
-          <w:numId w:val="43"/>
+          <w:numId w:val="44"/>
         </w:numPr>
         <w:spacing w:line="480" w:lineRule="auto"/>
-        <w:ind w:firstLine="720"/>
         <w:rPr>
           <w:sz w:val="22"/>
           <w:szCs w:val="22"/>
@@ -2139,10 +1966,9 @@
         <w:pStyle w:val="Prrafodelista"/>
         <w:numPr>
           <w:ilvl w:val="0"/>
-          <w:numId w:val="43"/>
+          <w:numId w:val="44"/>
         </w:numPr>
         <w:spacing w:line="480" w:lineRule="auto"/>
-        <w:ind w:firstLine="720"/>
         <w:rPr>
           <w:sz w:val="22"/>
           <w:szCs w:val="22"/>
@@ -2161,10 +1987,9 @@
         <w:pStyle w:val="Prrafodelista"/>
         <w:numPr>
           <w:ilvl w:val="0"/>
-          <w:numId w:val="43"/>
+          <w:numId w:val="44"/>
         </w:numPr>
         <w:spacing w:line="480" w:lineRule="auto"/>
-        <w:ind w:firstLine="720"/>
         <w:rPr>
           <w:sz w:val="22"/>
           <w:szCs w:val="22"/>
@@ -2183,10 +2008,9 @@
         <w:pStyle w:val="Prrafodelista"/>
         <w:numPr>
           <w:ilvl w:val="0"/>
-          <w:numId w:val="43"/>
+          <w:numId w:val="44"/>
         </w:numPr>
         <w:spacing w:line="480" w:lineRule="auto"/>
-        <w:ind w:firstLine="720"/>
         <w:rPr>
           <w:sz w:val="22"/>
           <w:szCs w:val="22"/>
@@ -2215,6 +2039,7 @@
           <w:sz w:val="22"/>
           <w:szCs w:val="22"/>
         </w:rPr>
+        <w:lastRenderedPageBreak/>
         <w:t>Es notable que el 98,58% de los registros de la variable Edad de Menopausia se encuentran vacíos. Sin embargo, esto es coherente ya que el 75% de las mujeres en el dataset tienen una edad igual o inferior a los 55 años, edad en la cual la menopausia es un proceso natural que generalmente ocurre entre los 45 y 55 años, con una edad promedio de 51 años.</w:t>
       </w:r>
     </w:p>
@@ -2365,6 +2190,7 @@
           <w:sz w:val="22"/>
           <w:szCs w:val="22"/>
         </w:rPr>
+        <w:lastRenderedPageBreak/>
         <w:t>Esta revisión de calidad de los datos asegura que el conjunto de datos esté limpio y preparado para las fases subsecuentes de modelado y análisis, garantizando la fiabilidad y precisión de los resultados obtenidos en el proyecto.</w:t>
       </w:r>
     </w:p>
@@ -2508,9 +2334,11 @@
       </w:pPr>
       <w:r>
         <w:rPr>
-          <w:sz w:val="22"/>
-          <w:szCs w:val="22"/>
-        </w:rPr>
+          <w:noProof/>
+          <w:sz w:val="22"/>
+          <w:szCs w:val="22"/>
+        </w:rPr>
+        <w:lastRenderedPageBreak/>
         <w:drawing>
           <wp:inline distT="0" distB="0" distL="0" distR="0" wp14:anchorId="3D879069" wp14:editId="79364D84">
             <wp:extent cx="6106795" cy="1390650"/>
@@ -2592,14 +2420,7 @@
           <w:sz w:val="22"/>
           <w:szCs w:val="22"/>
         </w:rPr>
-        <w:t>Para las variables categóricas, s</w:t>
-      </w:r>
-      <w:r>
-        <w:rPr>
-          <w:sz w:val="22"/>
-          <w:szCs w:val="22"/>
-        </w:rPr>
-        <w:t>e elaboraron tablas descriptivas que incluyen cantidad de registros, valores únicos, moda y frecuencia relativa de cada categoría. Este enfoque permitió identificar la distribución y prevalencia de las diferentes categorías dentro de las variables estudiadas.</w:t>
+        <w:t>Para las variables categóricas, se elaboraron tablas descriptivas que incluyen cantidad de registros, valores únicos, moda y frecuencia relativa de cada categoría. Este enfoque permitió identificar la distribución y prevalencia de las diferentes categorías dentro de las variables estudiadas.</w:t>
       </w:r>
     </w:p>
     <w:p>
@@ -2610,6 +2431,7 @@
       </w:pPr>
       <w:r>
         <w:rPr>
+          <w:noProof/>
           <w:sz w:val="22"/>
           <w:szCs w:val="22"/>
         </w:rPr>
@@ -2760,9 +2582,11 @@
       </w:pPr>
       <w:r>
         <w:rPr>
-          <w:sz w:val="22"/>
-          <w:szCs w:val="22"/>
-        </w:rPr>
+          <w:noProof/>
+          <w:sz w:val="22"/>
+          <w:szCs w:val="22"/>
+        </w:rPr>
+        <w:lastRenderedPageBreak/>
         <w:drawing>
           <wp:inline distT="0" distB="0" distL="0" distR="0" wp14:anchorId="25C1A6D6" wp14:editId="714383AB">
             <wp:extent cx="5686425" cy="3234350"/>
@@ -2840,9 +2664,11 @@
       </w:pPr>
       <w:r>
         <w:rPr>
-          <w:sz w:val="22"/>
-          <w:szCs w:val="22"/>
-        </w:rPr>
+          <w:noProof/>
+          <w:sz w:val="22"/>
+          <w:szCs w:val="22"/>
+        </w:rPr>
+        <w:lastRenderedPageBreak/>
         <w:drawing>
           <wp:inline distT="0" distB="0" distL="0" distR="0" wp14:anchorId="14A02647" wp14:editId="31FAD97D">
             <wp:extent cx="5626736" cy="3200400"/>
@@ -2924,14 +2750,7 @@
           <w:sz w:val="22"/>
           <w:szCs w:val="22"/>
         </w:rPr>
-        <w:t xml:space="preserve">Con las variables categóricas, </w:t>
-      </w:r>
-      <w:r>
-        <w:rPr>
-          <w:sz w:val="22"/>
-          <w:szCs w:val="22"/>
-        </w:rPr>
-        <w:t xml:space="preserve">Se construyeron tablas de frecuencias cruzadas y gráficos de barras apiladas para visualizar la relación entre las variables categóricas y el diagnóstico de cáncer de mama. Por ejemplo, se encontró que la raza blanca presenta un mayor porcentaje de diagnósticos positivos (2.05%), lo cual es consistente con la literatura existente sobre factores de riesgo. </w:t>
+        <w:t xml:space="preserve">Con las variables categóricas, Se construyeron tablas de frecuencias cruzadas y gráficos de barras apiladas para visualizar la relación entre las variables categóricas y el diagnóstico de cáncer de mama. Por ejemplo, se encontró que la raza blanca presenta un mayor porcentaje de diagnósticos positivos (2.05%), lo cual es consistente con la literatura existente sobre factores de riesgo. </w:t>
       </w:r>
     </w:p>
     <w:p>
@@ -2942,6 +2761,7 @@
       </w:pPr>
       <w:r>
         <w:rPr>
+          <w:noProof/>
           <w:sz w:val="22"/>
           <w:szCs w:val="22"/>
         </w:rPr>
@@ -3026,6 +2846,7 @@
           <w:sz w:val="22"/>
           <w:szCs w:val="22"/>
         </w:rPr>
+        <w:lastRenderedPageBreak/>
         <w:t>Asimismo, se observó que las mujeres que han recibido terapia hormonal tienen un mayor porcentaje de diagnósticos positivos de cáncer de mama (2.23%) en comparación con aquellas que no la han recibido (0.83%).</w:t>
       </w:r>
     </w:p>
@@ -3034,6 +2855,9 @@
         <w:keepNext/>
       </w:pPr>
       <w:r>
+        <w:rPr>
+          <w:noProof/>
+        </w:rPr>
         <w:drawing>
           <wp:inline distT="0" distB="0" distL="0" distR="0" wp14:anchorId="406076B9" wp14:editId="5D3C27D6">
             <wp:extent cx="3779714" cy="1009650"/>
@@ -3126,9 +2950,11 @@
       </w:pPr>
       <w:r>
         <w:rPr>
-          <w:sz w:val="22"/>
-          <w:szCs w:val="22"/>
-        </w:rPr>
+          <w:noProof/>
+          <w:sz w:val="22"/>
+          <w:szCs w:val="22"/>
+        </w:rPr>
+        <w:lastRenderedPageBreak/>
         <w:drawing>
           <wp:inline distT="0" distB="0" distL="0" distR="0" wp14:anchorId="0C9797D5" wp14:editId="5BA73B80">
             <wp:extent cx="5857875" cy="5368146"/>
@@ -3241,7 +3067,1077 @@
           <w:sz w:val="28"/>
           <w:szCs w:val="28"/>
         </w:rPr>
+        <w:lastRenderedPageBreak/>
         <w:t>Preparación de los datos</w:t>
+      </w:r>
+    </w:p>
+    <w:p>
+      <w:pPr>
+        <w:spacing w:line="480" w:lineRule="auto"/>
+        <w:ind w:firstLine="720"/>
+        <w:contextualSpacing/>
+        <w:rPr>
+          <w:sz w:val="22"/>
+          <w:szCs w:val="22"/>
+        </w:rPr>
+      </w:pPr>
+      <w:r>
+        <w:rPr>
+          <w:sz w:val="22"/>
+          <w:szCs w:val="22"/>
+        </w:rPr>
+        <w:t xml:space="preserve">Inicialmente, se seleccionaron las variables consideradas relevantes para el análisis, eliminando las variables Sexo y </w:t>
+      </w:r>
+      <w:r>
+        <w:rPr>
+          <w:sz w:val="22"/>
+          <w:szCs w:val="22"/>
+        </w:rPr>
+        <w:t>A</w:t>
+      </w:r>
+      <w:r>
+        <w:rPr>
+          <w:sz w:val="22"/>
+          <w:szCs w:val="22"/>
+        </w:rPr>
+        <w:t>filiado_id para enfocar el modelo en factores directamente relacionados con el riesgo de cáncer de mama.</w:t>
+      </w:r>
+    </w:p>
+    <w:p>
+      <w:pPr>
+        <w:spacing w:line="480" w:lineRule="auto"/>
+        <w:ind w:firstLine="720"/>
+        <w:contextualSpacing/>
+        <w:rPr>
+          <w:sz w:val="22"/>
+          <w:szCs w:val="22"/>
+        </w:rPr>
+      </w:pPr>
+      <w:r>
+        <w:rPr>
+          <w:sz w:val="22"/>
+          <w:szCs w:val="22"/>
+        </w:rPr>
+        <w:t xml:space="preserve">Seguido de esto, </w:t>
+      </w:r>
+      <w:r>
+        <w:rPr>
+          <w:sz w:val="22"/>
+          <w:szCs w:val="22"/>
+        </w:rPr>
+        <w:t>s</w:t>
+      </w:r>
+      <w:r>
+        <w:rPr>
+          <w:sz w:val="22"/>
+          <w:szCs w:val="22"/>
+        </w:rPr>
+        <w:t>e procedió a limpiar las variables seleccionadas, abordando los datos faltantes y los valores atípicos identificados durante el análisis exploratorio.</w:t>
+      </w:r>
+      <w:r>
+        <w:rPr>
+          <w:sz w:val="22"/>
+          <w:szCs w:val="22"/>
+        </w:rPr>
+        <w:t xml:space="preserve"> Para los datos faltantes el tratamiento fue el siguiente:</w:t>
+      </w:r>
+    </w:p>
+    <w:p>
+      <w:pPr>
+        <w:pStyle w:val="Prrafodelista"/>
+        <w:numPr>
+          <w:ilvl w:val="0"/>
+          <w:numId w:val="44"/>
+        </w:numPr>
+        <w:spacing w:line="480" w:lineRule="auto"/>
+        <w:rPr>
+          <w:sz w:val="22"/>
+          <w:szCs w:val="22"/>
+        </w:rPr>
+      </w:pPr>
+      <w:r>
+        <w:rPr>
+          <w:sz w:val="22"/>
+          <w:szCs w:val="22"/>
+        </w:rPr>
+        <w:t>Ind_Frecuencia_Licor: Se imputó con la moda.</w:t>
+      </w:r>
+    </w:p>
+    <w:p>
+      <w:pPr>
+        <w:pStyle w:val="Prrafodelista"/>
+        <w:numPr>
+          <w:ilvl w:val="0"/>
+          <w:numId w:val="44"/>
+        </w:numPr>
+        <w:spacing w:line="480" w:lineRule="auto"/>
+        <w:rPr>
+          <w:sz w:val="22"/>
+          <w:szCs w:val="22"/>
+        </w:rPr>
+      </w:pPr>
+      <w:r>
+        <w:rPr>
+          <w:sz w:val="22"/>
+          <w:szCs w:val="22"/>
+        </w:rPr>
+        <w:t>Raza: Se categorizó como 1 para raza blanca y 0 para otras razas, basándose en estudios que indican un mayor riesgo asociado a esta categoría.</w:t>
+      </w:r>
+    </w:p>
+    <w:p>
+      <w:pPr>
+        <w:pStyle w:val="Prrafodelista"/>
+        <w:numPr>
+          <w:ilvl w:val="0"/>
+          <w:numId w:val="44"/>
+        </w:numPr>
+        <w:spacing w:line="480" w:lineRule="auto"/>
+        <w:rPr>
+          <w:sz w:val="22"/>
+          <w:szCs w:val="22"/>
+        </w:rPr>
+      </w:pPr>
+      <w:r>
+        <w:rPr>
+          <w:sz w:val="22"/>
+          <w:szCs w:val="22"/>
+        </w:rPr>
+        <w:t>Valor_IMC: Se imputó con la mediana para manejar los más de 46,000 valores atípicos.</w:t>
+      </w:r>
+    </w:p>
+    <w:p>
+      <w:pPr>
+        <w:pStyle w:val="Prrafodelista"/>
+        <w:numPr>
+          <w:ilvl w:val="0"/>
+          <w:numId w:val="44"/>
+        </w:numPr>
+        <w:spacing w:line="480" w:lineRule="auto"/>
+        <w:rPr>
+          <w:sz w:val="22"/>
+          <w:szCs w:val="22"/>
+        </w:rPr>
+      </w:pPr>
+      <w:r>
+        <w:rPr>
+          <w:sz w:val="22"/>
+          <w:szCs w:val="22"/>
+        </w:rPr>
+        <w:t>Num_Edad_Menopausia: Se creó una nueva variable categórica Ind_Menopausia, asignando 1 si la edad era mayor a 50 años y 0 en caso contrario.</w:t>
+      </w:r>
+    </w:p>
+    <w:p>
+      <w:pPr>
+        <w:pStyle w:val="Prrafodelista"/>
+        <w:numPr>
+          <w:ilvl w:val="0"/>
+          <w:numId w:val="44"/>
+        </w:numPr>
+        <w:spacing w:line="480" w:lineRule="auto"/>
+        <w:rPr>
+          <w:sz w:val="22"/>
+          <w:szCs w:val="22"/>
+        </w:rPr>
+      </w:pPr>
+      <w:r>
+        <w:rPr>
+          <w:sz w:val="22"/>
+          <w:szCs w:val="22"/>
+        </w:rPr>
+        <w:t>Num_Edad_Menarca: Se reemplazó con la mediana.</w:t>
+      </w:r>
+    </w:p>
+    <w:p>
+      <w:pPr>
+        <w:pStyle w:val="Prrafodelista"/>
+        <w:numPr>
+          <w:ilvl w:val="0"/>
+          <w:numId w:val="44"/>
+        </w:numPr>
+        <w:spacing w:line="480" w:lineRule="auto"/>
+        <w:rPr>
+          <w:sz w:val="22"/>
+          <w:szCs w:val="22"/>
+        </w:rPr>
+      </w:pPr>
+      <w:r>
+        <w:rPr>
+          <w:sz w:val="22"/>
+          <w:szCs w:val="22"/>
+        </w:rPr>
+        <w:t>Num_Birads: Se eliminó debido a la presencia de valores no válidos que no podían imputarse de manera consistente.</w:t>
+      </w:r>
+    </w:p>
+    <w:p>
+      <w:pPr>
+        <w:spacing w:line="480" w:lineRule="auto"/>
+        <w:ind w:firstLine="720"/>
+        <w:contextualSpacing/>
+        <w:rPr>
+          <w:sz w:val="22"/>
+          <w:szCs w:val="22"/>
+        </w:rPr>
+      </w:pPr>
+      <w:r>
+        <w:rPr>
+          <w:sz w:val="22"/>
+          <w:szCs w:val="22"/>
+        </w:rPr>
+        <w:t>Por otro lado, para los valores atípicos</w:t>
+      </w:r>
+      <w:r>
+        <w:rPr>
+          <w:sz w:val="22"/>
+          <w:szCs w:val="22"/>
+        </w:rPr>
+        <w:t xml:space="preserve">, calculados con el rango intercuartílico, </w:t>
+      </w:r>
+      <w:r>
+        <w:rPr>
+          <w:sz w:val="22"/>
+          <w:szCs w:val="22"/>
+        </w:rPr>
+        <w:t>en el caso del Valor_IMC se reemplazaron con la mediana. Para el caso de la edad</w:t>
+      </w:r>
+      <w:r>
+        <w:rPr>
+          <w:sz w:val="22"/>
+          <w:szCs w:val="22"/>
+        </w:rPr>
+        <w:t xml:space="preserve"> se </w:t>
+      </w:r>
+      <w:r>
+        <w:rPr>
+          <w:sz w:val="22"/>
+          <w:szCs w:val="22"/>
+        </w:rPr>
+        <w:t>eliminaron los registros con edades superiores a 75 años, alineándose con el objetivo del estudio.</w:t>
+      </w:r>
+    </w:p>
+    <w:p>
+      <w:pPr>
+        <w:spacing w:line="480" w:lineRule="auto"/>
+        <w:ind w:firstLine="720"/>
+        <w:contextualSpacing/>
+        <w:rPr>
+          <w:sz w:val="22"/>
+          <w:szCs w:val="22"/>
+        </w:rPr>
+      </w:pPr>
+      <w:r>
+        <w:rPr>
+          <w:sz w:val="22"/>
+          <w:szCs w:val="22"/>
+        </w:rPr>
+        <w:lastRenderedPageBreak/>
+        <w:t xml:space="preserve">Acto seguido, se </w:t>
+      </w:r>
+      <w:r>
+        <w:rPr>
+          <w:sz w:val="22"/>
+          <w:szCs w:val="22"/>
+        </w:rPr>
+        <w:t xml:space="preserve">crea la variable Tiempo_Exposicion_Hormonal con el fin de enriquecer el modelo, dicha variable se refiere a la </w:t>
+      </w:r>
+      <w:r>
+        <w:rPr>
+          <w:sz w:val="22"/>
+          <w:szCs w:val="22"/>
+        </w:rPr>
+        <w:t xml:space="preserve">duración de la exposición hormonal que tuvo o ha tenido la mujer durante su vida. </w:t>
+      </w:r>
+      <w:r>
+        <w:rPr>
+          <w:sz w:val="22"/>
+          <w:szCs w:val="22"/>
+        </w:rPr>
+        <w:t>El calculo de dicha variable cumple los siguientes criterios:</w:t>
+      </w:r>
+    </w:p>
+    <w:p>
+      <w:pPr>
+        <w:pStyle w:val="Prrafodelista"/>
+        <w:numPr>
+          <w:ilvl w:val="0"/>
+          <w:numId w:val="44"/>
+        </w:numPr>
+        <w:spacing w:line="480" w:lineRule="auto"/>
+        <w:rPr>
+          <w:sz w:val="22"/>
+          <w:szCs w:val="22"/>
+        </w:rPr>
+      </w:pPr>
+      <w:r>
+        <w:rPr>
+          <w:sz w:val="22"/>
+          <w:szCs w:val="22"/>
+        </w:rPr>
+        <w:t>Caso 1:</w:t>
+      </w:r>
+      <w:r>
+        <w:rPr>
+          <w:sz w:val="22"/>
+          <w:szCs w:val="22"/>
+        </w:rPr>
+        <w:t xml:space="preserve"> </w:t>
+      </w:r>
+      <w:r>
+        <w:rPr>
+          <w:sz w:val="22"/>
+          <w:szCs w:val="22"/>
+        </w:rPr>
+        <w:t xml:space="preserve">Mujeres con edad &lt; 50 años y sin dato en </w:t>
+      </w:r>
+      <w:r>
+        <w:rPr>
+          <w:sz w:val="22"/>
+          <w:szCs w:val="22"/>
+        </w:rPr>
+        <w:t>N</w:t>
+      </w:r>
+      <w:r>
+        <w:rPr>
+          <w:sz w:val="22"/>
+          <w:szCs w:val="22"/>
+        </w:rPr>
+        <w:t>um_Edad_Menopausia</w:t>
+      </w:r>
+      <w:r>
+        <w:rPr>
+          <w:sz w:val="22"/>
+          <w:szCs w:val="22"/>
+        </w:rPr>
+        <w:t>:</w:t>
+      </w:r>
+      <w:r>
+        <w:rPr>
+          <w:sz w:val="22"/>
+          <w:szCs w:val="22"/>
+        </w:rPr>
+        <w:t xml:space="preserve"> </w:t>
+      </w:r>
+      <w:r>
+        <w:rPr>
+          <w:sz w:val="22"/>
+          <w:szCs w:val="22"/>
+        </w:rPr>
+        <w:t>Tiempo_Exposicion_Hormonal = Edad - Num_Edad_Menarca.</w:t>
+      </w:r>
+    </w:p>
+    <w:p>
+      <w:pPr>
+        <w:pStyle w:val="Prrafodelista"/>
+        <w:numPr>
+          <w:ilvl w:val="0"/>
+          <w:numId w:val="44"/>
+        </w:numPr>
+        <w:spacing w:line="480" w:lineRule="auto"/>
+        <w:rPr>
+          <w:sz w:val="22"/>
+          <w:szCs w:val="22"/>
+        </w:rPr>
+      </w:pPr>
+      <w:r>
+        <w:rPr>
+          <w:sz w:val="22"/>
+          <w:szCs w:val="22"/>
+        </w:rPr>
+        <w:t xml:space="preserve">Caso 2: </w:t>
+      </w:r>
+      <w:r>
+        <w:rPr>
+          <w:sz w:val="22"/>
+          <w:szCs w:val="22"/>
+        </w:rPr>
+        <w:t>Mujeres con datos en Num_Edad_Menopausia y Num_Edad_Menarca:</w:t>
+      </w:r>
+    </w:p>
+    <w:p>
+      <w:pPr>
+        <w:pStyle w:val="Prrafodelista"/>
+        <w:spacing w:line="480" w:lineRule="auto"/>
+        <w:rPr>
+          <w:sz w:val="22"/>
+          <w:szCs w:val="22"/>
+        </w:rPr>
+      </w:pPr>
+      <w:r>
+        <w:rPr>
+          <w:sz w:val="22"/>
+          <w:szCs w:val="22"/>
+        </w:rPr>
+        <w:t>Tiempo_Exposicion_Hormonal = Num_Edad_Menopausia - Num_Edad_Menarca</w:t>
+      </w:r>
+    </w:p>
+    <w:p>
+      <w:pPr>
+        <w:pStyle w:val="Prrafodelista"/>
+        <w:numPr>
+          <w:ilvl w:val="0"/>
+          <w:numId w:val="44"/>
+        </w:numPr>
+        <w:spacing w:line="480" w:lineRule="auto"/>
+        <w:rPr>
+          <w:sz w:val="22"/>
+          <w:szCs w:val="22"/>
+        </w:rPr>
+      </w:pPr>
+      <w:r>
+        <w:rPr>
+          <w:sz w:val="22"/>
+          <w:szCs w:val="22"/>
+        </w:rPr>
+        <w:t xml:space="preserve">Caso 3: </w:t>
+      </w:r>
+      <w:r>
+        <w:rPr>
+          <w:sz w:val="22"/>
+          <w:szCs w:val="22"/>
+        </w:rPr>
+        <w:t>Mujeres con edad &gt; 50 años y sin dato en Num_Edad_Menopausia:</w:t>
+      </w:r>
+    </w:p>
+    <w:p>
+      <w:pPr>
+        <w:pStyle w:val="Prrafodelista"/>
+        <w:spacing w:line="480" w:lineRule="auto"/>
+        <w:rPr>
+          <w:sz w:val="22"/>
+          <w:szCs w:val="22"/>
+        </w:rPr>
+      </w:pPr>
+      <w:r>
+        <w:rPr>
+          <w:sz w:val="22"/>
+          <w:szCs w:val="22"/>
+        </w:rPr>
+        <w:t>Tiempo_Exposicion_Hormonal = 50 - Num_Edad_Menarca.</w:t>
+      </w:r>
+    </w:p>
+    <w:p>
+      <w:pPr>
+        <w:spacing w:line="480" w:lineRule="auto"/>
+        <w:ind w:firstLine="720"/>
+        <w:contextualSpacing/>
+        <w:rPr>
+          <w:sz w:val="22"/>
+          <w:szCs w:val="22"/>
+        </w:rPr>
+      </w:pPr>
+      <w:r>
+        <w:rPr>
+          <w:sz w:val="22"/>
+          <w:szCs w:val="22"/>
+        </w:rPr>
+        <w:t>Tras la creación de esta variable,</w:t>
+      </w:r>
+      <w:r>
+        <w:rPr>
+          <w:sz w:val="22"/>
+          <w:szCs w:val="22"/>
+        </w:rPr>
+        <w:t xml:space="preserve"> </w:t>
+      </w:r>
+      <w:r>
+        <w:rPr>
+          <w:sz w:val="22"/>
+          <w:szCs w:val="22"/>
+        </w:rPr>
+        <w:t>se eliminó Num_Edad_Menopausia para evitar redundancias.</w:t>
+      </w:r>
+    </w:p>
+    <w:p>
+      <w:pPr>
+        <w:spacing w:line="480" w:lineRule="auto"/>
+        <w:ind w:firstLine="720"/>
+        <w:contextualSpacing/>
+        <w:rPr>
+          <w:sz w:val="22"/>
+          <w:szCs w:val="22"/>
+        </w:rPr>
+      </w:pPr>
+      <w:r>
+        <w:rPr>
+          <w:sz w:val="22"/>
+          <w:szCs w:val="22"/>
+        </w:rPr>
+        <w:t>También se creo la variable Categoria_IMC que clasifica el Valor_IMC en las siguientes categorías:</w:t>
+      </w:r>
+    </w:p>
+    <w:p>
+      <w:pPr>
+        <w:pStyle w:val="Prrafodelista"/>
+        <w:numPr>
+          <w:ilvl w:val="0"/>
+          <w:numId w:val="44"/>
+        </w:numPr>
+        <w:spacing w:line="480" w:lineRule="auto"/>
+        <w:rPr>
+          <w:sz w:val="22"/>
+          <w:szCs w:val="22"/>
+        </w:rPr>
+      </w:pPr>
+      <w:r>
+        <w:rPr>
+          <w:sz w:val="22"/>
+          <w:szCs w:val="22"/>
+        </w:rPr>
+        <w:t>Bajo peso: IMC &lt; 18.5</w:t>
+      </w:r>
+    </w:p>
+    <w:p>
+      <w:pPr>
+        <w:pStyle w:val="Prrafodelista"/>
+        <w:numPr>
+          <w:ilvl w:val="0"/>
+          <w:numId w:val="44"/>
+        </w:numPr>
+        <w:spacing w:line="480" w:lineRule="auto"/>
+        <w:rPr>
+          <w:sz w:val="22"/>
+          <w:szCs w:val="22"/>
+        </w:rPr>
+      </w:pPr>
+      <w:r>
+        <w:rPr>
+          <w:sz w:val="22"/>
+          <w:szCs w:val="22"/>
+        </w:rPr>
+        <w:t>Normal:</w:t>
+      </w:r>
+      <w:r>
+        <w:t xml:space="preserve"> </w:t>
+      </w:r>
+      <w:r>
+        <w:rPr>
+          <w:sz w:val="22"/>
+          <w:szCs w:val="22"/>
+        </w:rPr>
+        <w:t>18.5 ≤ IMC &lt; 25</w:t>
+      </w:r>
+    </w:p>
+    <w:p>
+      <w:pPr>
+        <w:pStyle w:val="Prrafodelista"/>
+        <w:numPr>
+          <w:ilvl w:val="0"/>
+          <w:numId w:val="44"/>
+        </w:numPr>
+        <w:spacing w:line="480" w:lineRule="auto"/>
+        <w:rPr>
+          <w:sz w:val="22"/>
+          <w:szCs w:val="22"/>
+        </w:rPr>
+      </w:pPr>
+      <w:r>
+        <w:rPr>
+          <w:sz w:val="22"/>
+          <w:szCs w:val="22"/>
+        </w:rPr>
+        <w:t xml:space="preserve">Sobrepeso: </w:t>
+      </w:r>
+      <w:r>
+        <w:rPr>
+          <w:sz w:val="22"/>
+          <w:szCs w:val="22"/>
+        </w:rPr>
+        <w:t>25 ≤ IMC &lt; 30</w:t>
+      </w:r>
+    </w:p>
+    <w:p>
+      <w:pPr>
+        <w:pStyle w:val="Prrafodelista"/>
+        <w:numPr>
+          <w:ilvl w:val="0"/>
+          <w:numId w:val="44"/>
+        </w:numPr>
+        <w:spacing w:line="480" w:lineRule="auto"/>
+        <w:rPr>
+          <w:sz w:val="22"/>
+          <w:szCs w:val="22"/>
+        </w:rPr>
+      </w:pPr>
+      <w:r>
+        <w:rPr>
+          <w:sz w:val="22"/>
+          <w:szCs w:val="22"/>
+        </w:rPr>
+        <w:t xml:space="preserve">Obesidad: </w:t>
+      </w:r>
+      <w:r>
+        <w:rPr>
+          <w:sz w:val="22"/>
+          <w:szCs w:val="22"/>
+        </w:rPr>
+        <w:t>IMC ≥ 30</w:t>
+      </w:r>
+    </w:p>
+    <w:p>
+      <w:pPr>
+        <w:spacing w:line="480" w:lineRule="auto"/>
+        <w:ind w:firstLine="720"/>
+        <w:contextualSpacing/>
+        <w:rPr>
+          <w:sz w:val="22"/>
+          <w:szCs w:val="22"/>
+        </w:rPr>
+      </w:pPr>
+      <w:r>
+        <w:rPr>
+          <w:sz w:val="22"/>
+          <w:szCs w:val="22"/>
+        </w:rPr>
+        <w:t>Finalizado el proceso anterior, s</w:t>
+      </w:r>
+      <w:r>
+        <w:rPr>
+          <w:sz w:val="22"/>
+          <w:szCs w:val="22"/>
+        </w:rPr>
+        <w:t>e codificaron las variables categóricas utilizando one-hot encoding, excepto para Categoria_IMC, que se codificó con un ordinal encoder para preservar el orden inherente a las categorías.</w:t>
+      </w:r>
+    </w:p>
+    <w:p>
+      <w:pPr>
+        <w:spacing w:line="480" w:lineRule="auto"/>
+        <w:rPr>
+          <w:sz w:val="22"/>
+          <w:szCs w:val="22"/>
+        </w:rPr>
+      </w:pPr>
+      <w:r>
+        <w:rPr>
+          <w:sz w:val="22"/>
+          <w:szCs w:val="22"/>
+        </w:rPr>
+        <w:t>Las variables seleccionadas para el modelo son:</w:t>
+      </w:r>
+    </w:p>
+    <w:p>
+      <w:pPr>
+        <w:numPr>
+          <w:ilvl w:val="0"/>
+          <w:numId w:val="45"/>
+        </w:numPr>
+        <w:spacing w:line="480" w:lineRule="auto"/>
+        <w:rPr>
+          <w:sz w:val="22"/>
+          <w:szCs w:val="22"/>
+        </w:rPr>
+      </w:pPr>
+      <w:r>
+        <w:rPr>
+          <w:sz w:val="22"/>
+          <w:szCs w:val="22"/>
+        </w:rPr>
+        <w:t>Num_Edad_Menarca</w:t>
+      </w:r>
+    </w:p>
+    <w:p>
+      <w:pPr>
+        <w:numPr>
+          <w:ilvl w:val="0"/>
+          <w:numId w:val="45"/>
+        </w:numPr>
+        <w:spacing w:line="480" w:lineRule="auto"/>
+        <w:rPr>
+          <w:sz w:val="22"/>
+          <w:szCs w:val="22"/>
+        </w:rPr>
+      </w:pPr>
+      <w:r>
+        <w:rPr>
+          <w:sz w:val="22"/>
+          <w:szCs w:val="22"/>
+        </w:rPr>
+        <w:t>Num_Fam_Primer_Grado_Otros</w:t>
+      </w:r>
+    </w:p>
+    <w:p>
+      <w:pPr>
+        <w:numPr>
+          <w:ilvl w:val="0"/>
+          <w:numId w:val="45"/>
+        </w:numPr>
+        <w:spacing w:line="480" w:lineRule="auto"/>
+        <w:rPr>
+          <w:sz w:val="22"/>
+          <w:szCs w:val="22"/>
+        </w:rPr>
+      </w:pPr>
+      <w:r>
+        <w:rPr>
+          <w:sz w:val="22"/>
+          <w:szCs w:val="22"/>
+        </w:rPr>
+        <w:lastRenderedPageBreak/>
+        <w:t>Num_Fam_Segundo_Grado_Otros</w:t>
+      </w:r>
+    </w:p>
+    <w:p>
+      <w:pPr>
+        <w:numPr>
+          <w:ilvl w:val="0"/>
+          <w:numId w:val="45"/>
+        </w:numPr>
+        <w:spacing w:line="480" w:lineRule="auto"/>
+        <w:rPr>
+          <w:sz w:val="22"/>
+          <w:szCs w:val="22"/>
+        </w:rPr>
+      </w:pPr>
+      <w:r>
+        <w:rPr>
+          <w:sz w:val="22"/>
+          <w:szCs w:val="22"/>
+        </w:rPr>
+        <w:t>Num_Fam_Primer_Grado_CAM</w:t>
+      </w:r>
+    </w:p>
+    <w:p>
+      <w:pPr>
+        <w:numPr>
+          <w:ilvl w:val="0"/>
+          <w:numId w:val="45"/>
+        </w:numPr>
+        <w:spacing w:line="480" w:lineRule="auto"/>
+        <w:rPr>
+          <w:sz w:val="22"/>
+          <w:szCs w:val="22"/>
+        </w:rPr>
+      </w:pPr>
+      <w:r>
+        <w:rPr>
+          <w:sz w:val="22"/>
+          <w:szCs w:val="22"/>
+        </w:rPr>
+        <w:t>Num_Fam_Segundo_Grado_CAM</w:t>
+      </w:r>
+    </w:p>
+    <w:p>
+      <w:pPr>
+        <w:numPr>
+          <w:ilvl w:val="0"/>
+          <w:numId w:val="45"/>
+        </w:numPr>
+        <w:spacing w:line="480" w:lineRule="auto"/>
+        <w:rPr>
+          <w:sz w:val="22"/>
+          <w:szCs w:val="22"/>
+        </w:rPr>
+      </w:pPr>
+      <w:r>
+        <w:rPr>
+          <w:sz w:val="22"/>
+          <w:szCs w:val="22"/>
+        </w:rPr>
+        <w:t>Edad</w:t>
+      </w:r>
+    </w:p>
+    <w:p>
+      <w:pPr>
+        <w:numPr>
+          <w:ilvl w:val="0"/>
+          <w:numId w:val="45"/>
+        </w:numPr>
+        <w:spacing w:line="480" w:lineRule="auto"/>
+        <w:rPr>
+          <w:sz w:val="22"/>
+          <w:szCs w:val="22"/>
+        </w:rPr>
+      </w:pPr>
+      <w:r>
+        <w:rPr>
+          <w:sz w:val="22"/>
+          <w:szCs w:val="22"/>
+        </w:rPr>
+        <w:t>Ind_CAM</w:t>
+      </w:r>
+    </w:p>
+    <w:p>
+      <w:pPr>
+        <w:numPr>
+          <w:ilvl w:val="0"/>
+          <w:numId w:val="45"/>
+        </w:numPr>
+        <w:spacing w:line="480" w:lineRule="auto"/>
+        <w:rPr>
+          <w:sz w:val="22"/>
+          <w:szCs w:val="22"/>
+        </w:rPr>
+      </w:pPr>
+      <w:r>
+        <w:rPr>
+          <w:sz w:val="22"/>
+          <w:szCs w:val="22"/>
+        </w:rPr>
+        <w:t>Ind_Raza_Blanca</w:t>
+      </w:r>
+    </w:p>
+    <w:p>
+      <w:pPr>
+        <w:numPr>
+          <w:ilvl w:val="0"/>
+          <w:numId w:val="45"/>
+        </w:numPr>
+        <w:spacing w:line="480" w:lineRule="auto"/>
+        <w:rPr>
+          <w:sz w:val="22"/>
+          <w:szCs w:val="22"/>
+        </w:rPr>
+      </w:pPr>
+      <w:r>
+        <w:rPr>
+          <w:sz w:val="22"/>
+          <w:szCs w:val="22"/>
+        </w:rPr>
+        <w:t>Ind_Menopausia</w:t>
+      </w:r>
+    </w:p>
+    <w:p>
+      <w:pPr>
+        <w:numPr>
+          <w:ilvl w:val="0"/>
+          <w:numId w:val="45"/>
+        </w:numPr>
+        <w:spacing w:line="480" w:lineRule="auto"/>
+        <w:rPr>
+          <w:sz w:val="22"/>
+          <w:szCs w:val="22"/>
+        </w:rPr>
+      </w:pPr>
+      <w:r>
+        <w:rPr>
+          <w:sz w:val="22"/>
+          <w:szCs w:val="22"/>
+        </w:rPr>
+        <w:t>Tiempo_Exposicion_Hormonal</w:t>
+      </w:r>
+    </w:p>
+    <w:p>
+      <w:pPr>
+        <w:numPr>
+          <w:ilvl w:val="0"/>
+          <w:numId w:val="45"/>
+        </w:numPr>
+        <w:spacing w:line="480" w:lineRule="auto"/>
+        <w:rPr>
+          <w:sz w:val="22"/>
+          <w:szCs w:val="22"/>
+        </w:rPr>
+      </w:pPr>
+      <w:r>
+        <w:rPr>
+          <w:sz w:val="22"/>
+          <w:szCs w:val="22"/>
+        </w:rPr>
+        <w:t>Ind_Frecuencia_Licor_1</w:t>
+      </w:r>
+    </w:p>
+    <w:p>
+      <w:pPr>
+        <w:numPr>
+          <w:ilvl w:val="0"/>
+          <w:numId w:val="45"/>
+        </w:numPr>
+        <w:spacing w:line="480" w:lineRule="auto"/>
+        <w:rPr>
+          <w:sz w:val="22"/>
+          <w:szCs w:val="22"/>
+        </w:rPr>
+      </w:pPr>
+      <w:r>
+        <w:rPr>
+          <w:sz w:val="22"/>
+          <w:szCs w:val="22"/>
+        </w:rPr>
+        <w:t>Ind_Terapia_Hormonal_1</w:t>
+      </w:r>
+    </w:p>
+    <w:p>
+      <w:pPr>
+        <w:numPr>
+          <w:ilvl w:val="0"/>
+          <w:numId w:val="45"/>
+        </w:numPr>
+        <w:spacing w:line="480" w:lineRule="auto"/>
+        <w:rPr>
+          <w:sz w:val="22"/>
+          <w:szCs w:val="22"/>
+        </w:rPr>
+      </w:pPr>
+      <w:r>
+        <w:rPr>
+          <w:sz w:val="22"/>
+          <w:szCs w:val="22"/>
+        </w:rPr>
+        <w:t>Ind_Ooforectomia_Bilateral_1</w:t>
+      </w:r>
+    </w:p>
+    <w:p>
+      <w:pPr>
+        <w:numPr>
+          <w:ilvl w:val="0"/>
+          <w:numId w:val="45"/>
+        </w:numPr>
+        <w:spacing w:line="480" w:lineRule="auto"/>
+        <w:rPr>
+          <w:sz w:val="22"/>
+          <w:szCs w:val="22"/>
+        </w:rPr>
+      </w:pPr>
+      <w:r>
+        <w:rPr>
+          <w:sz w:val="22"/>
+          <w:szCs w:val="22"/>
+        </w:rPr>
+        <w:t>Ind_Ant_Fam_CAM_1</w:t>
+      </w:r>
+    </w:p>
+    <w:p>
+      <w:pPr>
+        <w:numPr>
+          <w:ilvl w:val="0"/>
+          <w:numId w:val="45"/>
+        </w:numPr>
+        <w:spacing w:line="480" w:lineRule="auto"/>
+        <w:rPr>
+          <w:sz w:val="22"/>
+          <w:szCs w:val="22"/>
+        </w:rPr>
+      </w:pPr>
+      <w:r>
+        <w:rPr>
+          <w:sz w:val="22"/>
+          <w:szCs w:val="22"/>
+        </w:rPr>
+        <w:t>Ind_Ant_Radio_Torax_1</w:t>
+      </w:r>
+    </w:p>
+    <w:p>
+      <w:pPr>
+        <w:numPr>
+          <w:ilvl w:val="0"/>
+          <w:numId w:val="45"/>
+        </w:numPr>
+        <w:spacing w:line="480" w:lineRule="auto"/>
+        <w:rPr>
+          <w:sz w:val="22"/>
+          <w:szCs w:val="22"/>
+        </w:rPr>
+      </w:pPr>
+      <w:r>
+        <w:rPr>
+          <w:sz w:val="22"/>
+          <w:szCs w:val="22"/>
+        </w:rPr>
+        <w:t>Ind_Ant_Fam_Otros_Esperado_1</w:t>
+      </w:r>
+    </w:p>
+    <w:p>
+      <w:pPr>
+        <w:numPr>
+          <w:ilvl w:val="0"/>
+          <w:numId w:val="45"/>
+        </w:numPr>
+        <w:spacing w:line="480" w:lineRule="auto"/>
+        <w:rPr>
+          <w:sz w:val="22"/>
+          <w:szCs w:val="22"/>
+        </w:rPr>
+      </w:pPr>
+      <w:r>
+        <w:rPr>
+          <w:sz w:val="22"/>
+          <w:szCs w:val="22"/>
+        </w:rPr>
+        <w:t>Categoria_IMC_Encoded</w:t>
+      </w:r>
+    </w:p>
+    <w:p>
+      <w:pPr>
+        <w:spacing w:line="480" w:lineRule="auto"/>
+        <w:rPr>
+          <w:sz w:val="22"/>
+          <w:szCs w:val="22"/>
+        </w:rPr>
+      </w:pPr>
+      <w:r>
+        <w:rPr>
+          <w:sz w:val="22"/>
+          <w:szCs w:val="22"/>
+        </w:rPr>
+        <w:t>Teniendo las variables seleccionadas, se procede</w:t>
+      </w:r>
+    </w:p>
+    <w:p>
+      <w:pPr>
+        <w:spacing w:line="480" w:lineRule="auto"/>
+        <w:rPr>
+          <w:color w:val="FF0000"/>
+          <w:sz w:val="22"/>
+          <w:szCs w:val="22"/>
+        </w:rPr>
+      </w:pPr>
+      <w:r>
+        <w:rPr>
+          <w:color w:val="FF0000"/>
+          <w:sz w:val="22"/>
+          <w:szCs w:val="22"/>
+        </w:rPr>
+        <w:t>Hacer un Análisis de las componentes principales (PCA) para modelar con un base de datos de menor dimensión y optimizar los tiempos de procesamiento.</w:t>
+      </w:r>
+    </w:p>
+    <w:p>
+      <w:pPr>
+        <w:spacing w:line="480" w:lineRule="auto"/>
+        <w:rPr>
+          <w:color w:val="FF0000"/>
+          <w:sz w:val="22"/>
+          <w:szCs w:val="22"/>
+        </w:rPr>
+      </w:pPr>
+      <w:r>
+        <w:rPr>
+          <w:color w:val="FF0000"/>
+          <w:sz w:val="22"/>
+          <w:szCs w:val="22"/>
+        </w:rPr>
+        <w:t xml:space="preserve">LA IDEA DEL PCA ES BUSCAR UN DATAFRAME DE MENOR TAMÑO QUE CONSERVE POR LO MENOS EL 90% DE LAS CARACTERISTICAS/INFORMACION DEL </w:t>
+      </w:r>
+      <w:r>
+        <w:rPr>
+          <w:color w:val="FF0000"/>
+          <w:sz w:val="22"/>
+          <w:szCs w:val="22"/>
+        </w:rPr>
+        <w:t>ORIGINAL…</w:t>
+      </w:r>
+    </w:p>
+    <w:p>
+      <w:pPr>
+        <w:spacing w:line="480" w:lineRule="auto"/>
+        <w:rPr>
+          <w:color w:val="FF0000"/>
+          <w:sz w:val="22"/>
+          <w:szCs w:val="22"/>
+        </w:rPr>
+      </w:pPr>
+      <w:r>
+        <w:rPr>
+          <w:color w:val="FF0000"/>
+          <w:sz w:val="22"/>
+          <w:szCs w:val="22"/>
+        </w:rPr>
+        <w:t>DE ESTA MANERA SE LLEGA A UN RESULTADO DE UN</w:t>
+      </w:r>
+      <w:r>
+        <w:rPr>
+          <w:color w:val="FF0000"/>
+          <w:sz w:val="22"/>
+          <w:szCs w:val="22"/>
+        </w:rPr>
+        <w:t xml:space="preserve"> CONJUNTO DE DATOS DE XXXX REGISTROS.</w:t>
       </w:r>
     </w:p>
     <w:p>
@@ -3268,7 +4164,231 @@
           <w:sz w:val="28"/>
           <w:szCs w:val="28"/>
         </w:rPr>
+        <w:lastRenderedPageBreak/>
         <w:t>Modelado</w:t>
+      </w:r>
+    </w:p>
+    <w:p>
+      <w:pPr>
+        <w:spacing w:line="480" w:lineRule="auto"/>
+        <w:ind w:firstLine="720"/>
+        <w:contextualSpacing/>
+        <w:rPr>
+          <w:sz w:val="22"/>
+          <w:szCs w:val="22"/>
+        </w:rPr>
+      </w:pPr>
+      <w:r>
+        <w:rPr>
+          <w:sz w:val="22"/>
+          <w:szCs w:val="22"/>
+        </w:rPr>
+        <w:t xml:space="preserve">Para la fase de modelación, se dividen los datos </w:t>
+      </w:r>
+      <w:r>
+        <w:rPr>
+          <w:sz w:val="22"/>
+          <w:szCs w:val="22"/>
+        </w:rPr>
+        <w:t>en un 70% para entrenamiento y un 30% para prueba.</w:t>
+      </w:r>
+    </w:p>
+    <w:p>
+      <w:pPr>
+        <w:spacing w:line="480" w:lineRule="auto"/>
+        <w:ind w:firstLine="720"/>
+        <w:contextualSpacing/>
+        <w:rPr>
+          <w:sz w:val="22"/>
+          <w:szCs w:val="22"/>
+        </w:rPr>
+      </w:pPr>
+      <w:r>
+        <w:rPr>
+          <w:sz w:val="22"/>
+          <w:szCs w:val="22"/>
+        </w:rPr>
+        <w:t>Las variables numéricas de</w:t>
+      </w:r>
+      <w:r>
+        <w:rPr>
+          <w:sz w:val="22"/>
+          <w:szCs w:val="22"/>
+        </w:rPr>
+        <w:t xml:space="preserve">l conjunto de datos de entrenamiento son estandarizadas utilizando </w:t>
+      </w:r>
+      <w:r>
+        <w:rPr>
+          <w:sz w:val="22"/>
+          <w:szCs w:val="22"/>
+        </w:rPr>
+        <w:t>el método MinMaxScalar de la librería sklearn.</w:t>
+      </w:r>
+    </w:p>
+    <w:p>
+      <w:pPr>
+        <w:spacing w:line="480" w:lineRule="auto"/>
+        <w:ind w:firstLine="720"/>
+        <w:contextualSpacing/>
+        <w:rPr>
+          <w:sz w:val="22"/>
+          <w:szCs w:val="22"/>
+        </w:rPr>
+      </w:pPr>
+      <w:r>
+        <w:rPr>
+          <w:sz w:val="22"/>
+          <w:szCs w:val="22"/>
+        </w:rPr>
+        <w:t>Teniendo l</w:t>
+      </w:r>
+      <w:r>
+        <w:rPr>
+          <w:sz w:val="22"/>
+          <w:szCs w:val="22"/>
+        </w:rPr>
+        <w:t>a base de datos lista, se procede a modelar.</w:t>
+      </w:r>
+    </w:p>
+    <w:p>
+      <w:pPr>
+        <w:pStyle w:val="Prrafodelista"/>
+        <w:numPr>
+          <w:ilvl w:val="2"/>
+          <w:numId w:val="39"/>
+        </w:numPr>
+        <w:spacing w:line="480" w:lineRule="auto"/>
+        <w:rPr>
+          <w:rFonts w:ascii="Times New Roman" w:hAnsi="Times New Roman" w:cs="Times New Roman"/>
+          <w:b/>
+          <w:bCs/>
+          <w:sz w:val="28"/>
+          <w:szCs w:val="28"/>
+        </w:rPr>
+      </w:pPr>
+      <w:r>
+        <w:rPr>
+          <w:rFonts w:ascii="Times New Roman" w:hAnsi="Times New Roman" w:cs="Times New Roman"/>
+          <w:b/>
+          <w:bCs/>
+          <w:sz w:val="28"/>
+          <w:szCs w:val="28"/>
+        </w:rPr>
+        <w:t>Regresión logística</w:t>
+      </w:r>
+    </w:p>
+    <w:p>
+      <w:pPr>
+        <w:pStyle w:val="Prrafodelista"/>
+        <w:numPr>
+          <w:ilvl w:val="3"/>
+          <w:numId w:val="39"/>
+        </w:numPr>
+        <w:spacing w:line="480" w:lineRule="auto"/>
+        <w:rPr>
+          <w:rFonts w:ascii="Times New Roman" w:hAnsi="Times New Roman" w:cs="Times New Roman"/>
+          <w:b/>
+          <w:bCs/>
+          <w:sz w:val="28"/>
+          <w:szCs w:val="28"/>
+        </w:rPr>
+      </w:pPr>
+      <w:r>
+        <w:rPr>
+          <w:rFonts w:ascii="Times New Roman" w:hAnsi="Times New Roman" w:cs="Times New Roman"/>
+          <w:b/>
+          <w:bCs/>
+          <w:sz w:val="28"/>
+          <w:szCs w:val="28"/>
+        </w:rPr>
+        <w:t>Modelo con todas las variables</w:t>
+      </w:r>
+    </w:p>
+    <w:p>
+      <w:pPr>
+        <w:spacing w:line="480" w:lineRule="auto"/>
+        <w:rPr>
+          <w:color w:val="FF0000"/>
+          <w:sz w:val="28"/>
+          <w:szCs w:val="28"/>
+        </w:rPr>
+      </w:pPr>
+      <w:r>
+        <w:rPr>
+          <w:color w:val="FF0000"/>
+          <w:sz w:val="28"/>
+          <w:szCs w:val="28"/>
+        </w:rPr>
+        <w:t xml:space="preserve">Colocar acá pantallazos y describir los resultados </w:t>
+      </w:r>
+      <w:r>
+        <w:rPr>
+          <w:color w:val="FF0000"/>
+          <w:sz w:val="28"/>
+          <w:szCs w:val="28"/>
+        </w:rPr>
+        <w:t xml:space="preserve">del modelo con todas las variables. Como da el R^2, que </w:t>
+      </w:r>
+      <w:r>
+        <w:rPr>
+          <w:color w:val="FF0000"/>
+          <w:sz w:val="28"/>
+          <w:szCs w:val="28"/>
+        </w:rPr>
+        <w:t>variables dan significativas y cuales no según valor p.</w:t>
+      </w:r>
+    </w:p>
+    <w:p>
+      <w:pPr>
+        <w:pStyle w:val="Prrafodelista"/>
+        <w:numPr>
+          <w:ilvl w:val="3"/>
+          <w:numId w:val="39"/>
+        </w:numPr>
+        <w:spacing w:line="480" w:lineRule="auto"/>
+        <w:rPr>
+          <w:rFonts w:ascii="Times New Roman" w:hAnsi="Times New Roman" w:cs="Times New Roman"/>
+          <w:b/>
+          <w:bCs/>
+          <w:sz w:val="28"/>
+          <w:szCs w:val="28"/>
+        </w:rPr>
+      </w:pPr>
+      <w:r>
+        <w:rPr>
+          <w:rFonts w:ascii="Times New Roman" w:hAnsi="Times New Roman" w:cs="Times New Roman"/>
+          <w:b/>
+          <w:bCs/>
+          <w:sz w:val="28"/>
+          <w:szCs w:val="28"/>
+        </w:rPr>
+        <w:t>Mejor modelo</w:t>
+      </w:r>
+    </w:p>
+    <w:p>
+      <w:pPr>
+        <w:spacing w:line="480" w:lineRule="auto"/>
+        <w:rPr>
+          <w:color w:val="FF0000"/>
+          <w:sz w:val="28"/>
+          <w:szCs w:val="28"/>
+        </w:rPr>
+      </w:pPr>
+      <w:r>
+        <w:rPr>
+          <w:color w:val="FF0000"/>
+          <w:sz w:val="28"/>
+          <w:szCs w:val="28"/>
+        </w:rPr>
+        <w:t>Después de hacer el modelo con todas las variables, ir quitando las que no dan significativas</w:t>
+      </w:r>
+      <w:r>
+        <w:rPr>
+          <w:color w:val="FF0000"/>
+          <w:sz w:val="28"/>
+          <w:szCs w:val="28"/>
+        </w:rPr>
+        <w:t>. De a una e ir evaluando hasta que todas den significativas. Dejemos si o si la variable de la raza porque esa es importante por criterio experto.</w:t>
       </w:r>
     </w:p>
     <w:p>
@@ -3303,114 +4423,33 @@
         <w:spacing w:line="480" w:lineRule="auto"/>
         <w:rPr>
           <w:color w:val="FF0000"/>
-          <w:sz w:val="22"/>
-          <w:szCs w:val="22"/>
+          <w:sz w:val="28"/>
+          <w:szCs w:val="28"/>
         </w:rPr>
       </w:pPr>
       <w:r>
         <w:rPr>
           <w:color w:val="FF0000"/>
-          <w:sz w:val="22"/>
-          <w:szCs w:val="22"/>
-        </w:rPr>
-        <w:t xml:space="preserve">Crear una nueva variable: Esta variable se llama Expo_hormonal: la idea es calcular los años en que la mujer tuvo exposición hormonal. El calculo sería </w:t>
-      </w:r>
-      <w:r>
-        <w:rPr>
-          <w:color w:val="FF0000"/>
-          <w:sz w:val="22"/>
-          <w:szCs w:val="22"/>
-        </w:rPr>
-        <w:t>edad – edad menarca (cuando la edad sea menor a 50 años</w:t>
-      </w:r>
-      <w:r>
-        <w:rPr>
-          <w:color w:val="FF0000"/>
-          <w:sz w:val="22"/>
-          <w:szCs w:val="22"/>
-        </w:rPr>
-        <w:t xml:space="preserve"> y no tenga dato en edad menopausia), edad menopausia – edad menarca (si tiene las dos)</w:t>
-      </w:r>
-      <w:r>
-        <w:rPr>
-          <w:color w:val="FF0000"/>
-          <w:sz w:val="22"/>
-          <w:szCs w:val="22"/>
-        </w:rPr>
-        <w:t xml:space="preserve">. </w:t>
-      </w:r>
-      <w:r>
-        <w:rPr>
-          <w:color w:val="FF0000"/>
-          <w:sz w:val="22"/>
-          <w:szCs w:val="22"/>
-        </w:rPr>
-        <w:t>50 – edad menarca (</w:t>
-      </w:r>
-      <w:r>
-        <w:rPr>
-          <w:color w:val="FF0000"/>
-          <w:sz w:val="22"/>
-          <w:szCs w:val="22"/>
-        </w:rPr>
-        <w:t>Si tiene mas de 50 años y no tiene dato de edad men</w:t>
-      </w:r>
-      <w:r>
-        <w:rPr>
-          <w:color w:val="FF0000"/>
-          <w:sz w:val="22"/>
-          <w:szCs w:val="22"/>
-        </w:rPr>
-        <w:t>opausia)</w:t>
-      </w:r>
-      <w:r>
-        <w:rPr>
-          <w:color w:val="FF0000"/>
-          <w:sz w:val="22"/>
-          <w:szCs w:val="22"/>
-        </w:rPr>
-        <w:t>.</w:t>
-      </w:r>
-    </w:p>
-    <w:p>
-      <w:pPr>
-        <w:spacing w:line="480" w:lineRule="auto"/>
-        <w:ind w:firstLine="720"/>
-        <w:contextualSpacing/>
-        <w:rPr>
-          <w:b/>
-          <w:bCs/>
-          <w:sz w:val="22"/>
-          <w:szCs w:val="22"/>
-        </w:rPr>
-      </w:pPr>
-    </w:p>
-    <w:p>
-      <w:pPr>
-        <w:spacing w:line="480" w:lineRule="auto"/>
-        <w:ind w:firstLine="720"/>
-        <w:contextualSpacing/>
-        <w:rPr>
-          <w:sz w:val="22"/>
-          <w:szCs w:val="22"/>
-        </w:rPr>
-      </w:pPr>
+          <w:sz w:val="28"/>
+          <w:szCs w:val="28"/>
+        </w:rPr>
+        <w:t>Acá la idea es ya evaluar las métricas del mejor modelo. Precisión, recall, F1, curva auc y curva lift (la curva lift es importante por ser un modelo con clases desbalanceadas).</w:t>
+      </w:r>
     </w:p>
     <w:p>
       <w:pPr>
         <w:pStyle w:val="Prrafodelista"/>
         <w:numPr>
           <w:ilvl w:val="0"/>
-          <w:numId w:val="19"/>
+          <w:numId w:val="39"/>
         </w:numPr>
         <w:spacing w:line="480" w:lineRule="auto"/>
-        <w:ind w:firstLine="720"/>
         <w:rPr>
           <w:rFonts w:ascii="Times New Roman" w:hAnsi="Times New Roman" w:cs="Times New Roman"/>
           <w:b/>
           <w:bCs/>
-          <w:sz w:val="22"/>
-          <w:szCs w:val="22"/>
+          <w:sz w:val="28"/>
+          <w:szCs w:val="28"/>
         </w:rPr>
       </w:pPr>
       <w:r>
@@ -3418,1278 +4457,40 @@
           <w:rFonts w:ascii="Times New Roman" w:hAnsi="Times New Roman" w:cs="Times New Roman"/>
           <w:b/>
           <w:bCs/>
-          <w:sz w:val="22"/>
-          <w:szCs w:val="22"/>
-        </w:rPr>
-        <w:t>Preparación de los datos</w:t>
-      </w:r>
+          <w:sz w:val="28"/>
+          <w:szCs w:val="28"/>
+        </w:rPr>
+        <w:lastRenderedPageBreak/>
+        <w:t>Conclusiones</w:t>
+      </w:r>
+    </w:p>
+    <w:p>
+      <w:pPr>
+        <w:spacing w:line="480" w:lineRule="auto"/>
+        <w:rPr>
+          <w:color w:val="FF0000"/>
+          <w:sz w:val="28"/>
+          <w:szCs w:val="28"/>
+        </w:rPr>
+      </w:pPr>
+    </w:p>
+    <w:p>
+      <w:pPr>
+        <w:spacing w:line="480" w:lineRule="auto"/>
+        <w:rPr>
+          <w:color w:val="FF0000"/>
+          <w:sz w:val="28"/>
+          <w:szCs w:val="28"/>
+        </w:rPr>
+      </w:pPr>
     </w:p>
     <w:p>
       <w:pPr>
         <w:pStyle w:val="Prrafodelista"/>
         <w:numPr>
           <w:ilvl w:val="0"/>
-          <w:numId w:val="35"/>
+          <w:numId w:val="39"/>
         </w:numPr>
-        <w:spacing w:line="480" w:lineRule="auto"/>
-        <w:ind w:firstLine="720"/>
-        <w:rPr>
-          <w:rFonts w:ascii="Times New Roman" w:hAnsi="Times New Roman" w:cs="Times New Roman"/>
-          <w:color w:val="FF0000"/>
-          <w:sz w:val="22"/>
-          <w:szCs w:val="22"/>
-        </w:rPr>
-      </w:pPr>
-      <w:r>
-        <w:rPr>
-          <w:rFonts w:ascii="Times New Roman" w:hAnsi="Times New Roman" w:cs="Times New Roman"/>
-          <w:color w:val="FF0000"/>
-          <w:sz w:val="22"/>
-          <w:szCs w:val="22"/>
-        </w:rPr>
-        <w:t>Hacer un Análisis de las componentes principales (PCA) para modelar con un base de datos de menor dimensión y optimizar los tiempos de procesamiento.</w:t>
-      </w:r>
-    </w:p>
-    <w:p>
-      <w:pPr>
-        <w:spacing w:line="480" w:lineRule="auto"/>
-        <w:ind w:firstLine="720"/>
-        <w:contextualSpacing/>
-        <w:rPr>
-          <w:sz w:val="22"/>
-          <w:szCs w:val="22"/>
-        </w:rPr>
-      </w:pPr>
-      <w:r>
-        <w:rPr>
-          <w:sz w:val="22"/>
-          <w:szCs w:val="22"/>
-        </w:rPr>
-        <w:t xml:space="preserve">La fase de </w:t>
-      </w:r>
-      <w:r>
-        <w:rPr>
-          <w:b/>
-          <w:bCs/>
-          <w:sz w:val="22"/>
-          <w:szCs w:val="22"/>
-        </w:rPr>
-        <w:t>Preparación de los Datos</w:t>
-      </w:r>
-      <w:r>
-        <w:rPr>
-          <w:sz w:val="22"/>
-          <w:szCs w:val="22"/>
-        </w:rPr>
-        <w:t xml:space="preserve"> es una etapa crítica dentro de la metodología CRISP-DM, ya que implica transformar los datos brutos en un conjunto de datos limpio y estructurado, adecuado para el análisis y modelado. Esta etapa garantiza que los datos utilizados sean de alta calidad, relevantes y estén en el formato correcto para construir modelos predictivos confiables y precisos.</w:t>
-      </w:r>
-    </w:p>
-    <w:p>
-      <w:pPr>
-        <w:spacing w:line="480" w:lineRule="auto"/>
-        <w:ind w:firstLine="720"/>
-        <w:contextualSpacing/>
-        <w:rPr>
-          <w:sz w:val="22"/>
-          <w:szCs w:val="22"/>
-        </w:rPr>
-      </w:pPr>
-    </w:p>
-    <w:p>
-      <w:pPr>
-        <w:spacing w:line="480" w:lineRule="auto"/>
-        <w:ind w:firstLine="720"/>
-        <w:contextualSpacing/>
-        <w:rPr>
-          <w:b/>
-          <w:bCs/>
-          <w:sz w:val="22"/>
-          <w:szCs w:val="22"/>
-        </w:rPr>
-      </w:pPr>
-      <w:r>
-        <w:rPr>
-          <w:b/>
-          <w:bCs/>
-          <w:sz w:val="22"/>
-          <w:szCs w:val="22"/>
-        </w:rPr>
-        <w:t>Selección de Datos</w:t>
-      </w:r>
-    </w:p>
-    <w:p>
-      <w:pPr>
-        <w:spacing w:line="480" w:lineRule="auto"/>
-        <w:ind w:firstLine="720"/>
-        <w:contextualSpacing/>
-        <w:rPr>
-          <w:sz w:val="22"/>
-          <w:szCs w:val="22"/>
-        </w:rPr>
-      </w:pPr>
-      <w:r>
-        <w:rPr>
-          <w:sz w:val="22"/>
-          <w:szCs w:val="22"/>
-        </w:rPr>
-        <w:t>En primer lugar, se seleccionan las variables que se consideran pueden ser relevantes para el análisis. En este caso, se elimina la variable Sexo y afiliado_id inicialmente</w:t>
-      </w:r>
-      <w:r>
-        <w:rPr>
-          <w:sz w:val="22"/>
-          <w:szCs w:val="22"/>
-        </w:rPr>
-        <w:t>.</w:t>
-      </w:r>
-    </w:p>
-    <w:p>
-      <w:pPr>
-        <w:spacing w:line="480" w:lineRule="auto"/>
-        <w:ind w:firstLine="720"/>
-        <w:contextualSpacing/>
-        <w:rPr>
-          <w:b/>
-          <w:bCs/>
-          <w:sz w:val="22"/>
-          <w:szCs w:val="22"/>
-        </w:rPr>
-      </w:pPr>
-      <w:r>
-        <w:rPr>
-          <w:b/>
-          <w:bCs/>
-          <w:sz w:val="22"/>
-          <w:szCs w:val="22"/>
-        </w:rPr>
-        <w:t>Limpieza de Datos</w:t>
-      </w:r>
-    </w:p>
-    <w:p>
-      <w:pPr>
-        <w:spacing w:line="480" w:lineRule="auto"/>
-        <w:ind w:firstLine="720"/>
-        <w:contextualSpacing/>
-        <w:rPr>
-          <w:sz w:val="22"/>
-          <w:szCs w:val="22"/>
-        </w:rPr>
-      </w:pPr>
-      <w:r>
-        <w:rPr>
-          <w:sz w:val="22"/>
-          <w:szCs w:val="22"/>
-        </w:rPr>
-        <w:lastRenderedPageBreak/>
-        <w:t>Acto seguido, se procede a realizar una limpieza de las variables inicialmente seleccionadas para llevar a modelar.</w:t>
-      </w:r>
-    </w:p>
-    <w:p>
-      <w:pPr>
-        <w:spacing w:line="480" w:lineRule="auto"/>
-        <w:ind w:firstLine="720"/>
-        <w:contextualSpacing/>
-        <w:rPr>
-          <w:sz w:val="22"/>
-          <w:szCs w:val="22"/>
-        </w:rPr>
-      </w:pPr>
-      <w:r>
-        <w:rPr>
-          <w:sz w:val="22"/>
-          <w:szCs w:val="22"/>
-        </w:rPr>
-        <w:t xml:space="preserve">Para esto, lo primero que se </w:t>
-      </w:r>
-      <w:r>
-        <w:rPr>
-          <w:sz w:val="22"/>
-          <w:szCs w:val="22"/>
-        </w:rPr>
-        <w:t xml:space="preserve">hace es </w:t>
-      </w:r>
-      <w:r>
-        <w:rPr>
-          <w:sz w:val="22"/>
-          <w:szCs w:val="22"/>
-        </w:rPr>
-        <w:t>dar tratamiento a los datos faltantes.</w:t>
-      </w:r>
-    </w:p>
-    <w:p>
-      <w:pPr>
-        <w:spacing w:line="480" w:lineRule="auto"/>
-        <w:ind w:firstLine="720"/>
-        <w:contextualSpacing/>
-        <w:rPr>
-          <w:sz w:val="22"/>
-          <w:szCs w:val="22"/>
-        </w:rPr>
-      </w:pPr>
-      <w:r>
-        <w:rPr>
-          <w:sz w:val="22"/>
-          <w:szCs w:val="22"/>
-        </w:rPr>
-        <w:t>Con respecto a los datos faltantes, se realiza el siguiente tratamiento:</w:t>
-      </w:r>
-    </w:p>
-    <w:p>
-      <w:pPr>
-        <w:spacing w:line="480" w:lineRule="auto"/>
-        <w:ind w:firstLine="720"/>
-        <w:contextualSpacing/>
-        <w:rPr>
-          <w:sz w:val="22"/>
-          <w:szCs w:val="22"/>
-        </w:rPr>
-      </w:pPr>
-      <w:r>
-        <w:rPr>
-          <w:sz w:val="22"/>
-          <w:szCs w:val="22"/>
-        </w:rPr>
-        <w:t>- Ind_Frecuencia_Licor: Se imputa con la moda.</w:t>
-      </w:r>
-    </w:p>
-    <w:p>
-      <w:pPr>
-        <w:spacing w:line="480" w:lineRule="auto"/>
-        <w:ind w:firstLine="720"/>
-        <w:contextualSpacing/>
-        <w:rPr>
-          <w:sz w:val="22"/>
-          <w:szCs w:val="22"/>
-        </w:rPr>
-      </w:pPr>
-      <w:r>
-        <w:rPr>
-          <w:sz w:val="22"/>
-          <w:szCs w:val="22"/>
-        </w:rPr>
-        <w:t>- Raza: Dado que según los estudios la raza con mayor riesgo es raza blanca, se decide categorizar dicha variable donde se deje 1 cuando sea raza blanca, 0 de lo contrario.</w:t>
-      </w:r>
-    </w:p>
-    <w:p>
-      <w:pPr>
-        <w:spacing w:line="480" w:lineRule="auto"/>
-        <w:ind w:firstLine="720"/>
-        <w:contextualSpacing/>
-        <w:rPr>
-          <w:sz w:val="22"/>
-          <w:szCs w:val="22"/>
-        </w:rPr>
-      </w:pPr>
-      <w:r>
-        <w:rPr>
-          <w:sz w:val="22"/>
-          <w:szCs w:val="22"/>
-        </w:rPr>
-        <w:t>- Valor_IMC: Se decide imputar el valor con la mediana.</w:t>
-      </w:r>
-    </w:p>
-    <w:p>
-      <w:pPr>
-        <w:spacing w:line="480" w:lineRule="auto"/>
-        <w:ind w:firstLine="720"/>
-        <w:contextualSpacing/>
-        <w:rPr>
-          <w:sz w:val="22"/>
-          <w:szCs w:val="22"/>
-        </w:rPr>
-      </w:pPr>
-      <w:r>
-        <w:rPr>
-          <w:sz w:val="22"/>
-          <w:szCs w:val="22"/>
-        </w:rPr>
-        <w:t>- Num_Edad_Menopausia: Se decide crear una variable que la reemplace por una variable categórica llamada Ind_Menopausia donde sea 1 cuando la edad sea mayor a 50 años, 0 en caso contrario.</w:t>
-      </w:r>
-    </w:p>
-    <w:p>
-      <w:pPr>
-        <w:spacing w:line="480" w:lineRule="auto"/>
-        <w:ind w:firstLine="720"/>
-        <w:contextualSpacing/>
-        <w:rPr>
-          <w:sz w:val="22"/>
-          <w:szCs w:val="22"/>
-        </w:rPr>
-      </w:pPr>
-      <w:r>
-        <w:rPr>
-          <w:sz w:val="22"/>
-          <w:szCs w:val="22"/>
-        </w:rPr>
-        <w:t>- Num_Edad_Menarca: Se decide reemplazar por el valor de la mediana.</w:t>
-      </w:r>
-    </w:p>
-    <w:p>
-      <w:pPr>
-        <w:spacing w:line="480" w:lineRule="auto"/>
-        <w:ind w:firstLine="720"/>
-        <w:contextualSpacing/>
-        <w:rPr>
-          <w:sz w:val="22"/>
-          <w:szCs w:val="22"/>
-        </w:rPr>
-      </w:pPr>
-      <w:r>
-        <w:rPr>
-          <w:sz w:val="22"/>
-          <w:szCs w:val="22"/>
-        </w:rPr>
-        <w:t>- Num_Birads: Se decide eliminar la variable dado que no hay una forma de imputarla con un criterio valido.</w:t>
-      </w:r>
-    </w:p>
-    <w:p>
-      <w:pPr>
-        <w:spacing w:line="480" w:lineRule="auto"/>
-        <w:ind w:firstLine="720"/>
-        <w:contextualSpacing/>
-        <w:rPr>
-          <w:sz w:val="22"/>
-          <w:szCs w:val="22"/>
-        </w:rPr>
-      </w:pPr>
-      <w:r>
-        <w:rPr>
-          <w:sz w:val="22"/>
-          <w:szCs w:val="22"/>
-        </w:rPr>
-        <w:t xml:space="preserve">Con respecto a los outliers encontrados en las variables Edad y </w:t>
-      </w:r>
-      <w:r>
-        <w:rPr>
-          <w:sz w:val="22"/>
-          <w:szCs w:val="22"/>
-        </w:rPr>
-        <w:t>Valor_IMC, se toman las siguientes decisiones:</w:t>
-      </w:r>
-    </w:p>
-    <w:p>
-      <w:pPr>
-        <w:spacing w:line="480" w:lineRule="auto"/>
-        <w:ind w:firstLine="720"/>
-        <w:contextualSpacing/>
-        <w:rPr>
-          <w:sz w:val="22"/>
-          <w:szCs w:val="22"/>
-        </w:rPr>
-      </w:pPr>
-      <w:r>
-        <w:rPr>
-          <w:sz w:val="22"/>
-          <w:szCs w:val="22"/>
-        </w:rPr>
-        <w:t>- Valor_IMC: Reemplazar los outliers con la mediana.</w:t>
-      </w:r>
-    </w:p>
-    <w:p>
-      <w:pPr>
-        <w:spacing w:line="480" w:lineRule="auto"/>
-        <w:ind w:firstLine="720"/>
-        <w:contextualSpacing/>
-        <w:rPr>
-          <w:sz w:val="22"/>
-          <w:szCs w:val="22"/>
-        </w:rPr>
-      </w:pPr>
-      <w:r>
-        <w:rPr>
-          <w:sz w:val="22"/>
-          <w:szCs w:val="22"/>
-        </w:rPr>
-        <w:t>- Para edad: Dado que el objetivo de estudio es para mujeres hasta los 75 años, se eliminan los registros con una edad superior.</w:t>
-      </w:r>
-    </w:p>
-    <w:p>
-      <w:pPr>
-        <w:spacing w:line="480" w:lineRule="auto"/>
-        <w:ind w:firstLine="720"/>
-        <w:contextualSpacing/>
-        <w:rPr>
-          <w:b/>
-          <w:bCs/>
-          <w:sz w:val="22"/>
-          <w:szCs w:val="22"/>
-        </w:rPr>
-      </w:pPr>
-      <w:r>
-        <w:rPr>
-          <w:b/>
-          <w:bCs/>
-          <w:sz w:val="22"/>
-          <w:szCs w:val="22"/>
-        </w:rPr>
-        <w:t>Construcción de las variables</w:t>
-      </w:r>
-    </w:p>
-    <w:p>
-      <w:pPr>
-        <w:spacing w:line="480" w:lineRule="auto"/>
-        <w:ind w:firstLine="720"/>
-        <w:contextualSpacing/>
-        <w:rPr>
-          <w:sz w:val="22"/>
-          <w:szCs w:val="22"/>
-        </w:rPr>
-      </w:pPr>
-      <w:r>
-        <w:rPr>
-          <w:sz w:val="22"/>
-          <w:szCs w:val="22"/>
-        </w:rPr>
-        <w:t xml:space="preserve">La creación de la variable Tiempo_Exposicion_Hormonal es esencial para tu modelo de clasificación, ya que representa la duración de la exposición hormonal de cada mujer, un factor potencialmente significativo en el riesgo de desarrollar cáncer de mama. </w:t>
-      </w:r>
-    </w:p>
-    <w:p>
-      <w:pPr>
-        <w:spacing w:line="480" w:lineRule="auto"/>
-        <w:ind w:firstLine="720"/>
-        <w:contextualSpacing/>
-        <w:rPr>
-          <w:sz w:val="22"/>
-          <w:szCs w:val="22"/>
-        </w:rPr>
-      </w:pPr>
-      <w:r>
-        <w:rPr>
-          <w:sz w:val="22"/>
-          <w:szCs w:val="22"/>
-        </w:rPr>
-        <w:lastRenderedPageBreak/>
-        <w:t>Criterios para Calcular Tiempo_Exposicion_Hormonal</w:t>
-      </w:r>
-    </w:p>
-    <w:p>
-      <w:pPr>
-        <w:numPr>
-          <w:ilvl w:val="0"/>
-          <w:numId w:val="37"/>
-        </w:numPr>
-        <w:spacing w:line="480" w:lineRule="auto"/>
-        <w:ind w:firstLine="720"/>
-        <w:contextualSpacing/>
-        <w:rPr>
-          <w:sz w:val="22"/>
-          <w:szCs w:val="22"/>
-        </w:rPr>
-      </w:pPr>
-      <w:r>
-        <w:rPr>
-          <w:sz w:val="22"/>
-          <w:szCs w:val="22"/>
-        </w:rPr>
-        <w:t>Caso 1:</w:t>
-      </w:r>
-    </w:p>
-    <w:p>
-      <w:pPr>
-        <w:numPr>
-          <w:ilvl w:val="1"/>
-          <w:numId w:val="37"/>
-        </w:numPr>
-        <w:spacing w:line="480" w:lineRule="auto"/>
-        <w:ind w:firstLine="720"/>
-        <w:contextualSpacing/>
-        <w:rPr>
-          <w:sz w:val="22"/>
-          <w:szCs w:val="22"/>
-        </w:rPr>
-      </w:pPr>
-      <w:r>
-        <w:rPr>
-          <w:sz w:val="22"/>
-          <w:szCs w:val="22"/>
-        </w:rPr>
-        <w:t>Condición: Edad &lt; 50 años y no tiene dato en Num_Edad_Menopausia.</w:t>
-      </w:r>
-    </w:p>
-    <w:p>
-      <w:pPr>
-        <w:numPr>
-          <w:ilvl w:val="1"/>
-          <w:numId w:val="37"/>
-        </w:numPr>
-        <w:spacing w:line="480" w:lineRule="auto"/>
-        <w:ind w:firstLine="720"/>
-        <w:contextualSpacing/>
-        <w:rPr>
-          <w:sz w:val="22"/>
-          <w:szCs w:val="22"/>
-        </w:rPr>
-      </w:pPr>
-      <w:r>
-        <w:rPr>
-          <w:sz w:val="22"/>
-          <w:szCs w:val="22"/>
-        </w:rPr>
-        <w:t>Cálculo: Tiempo_Exposicion_Hormonal = Edad - Num_Edad_Menarca.</w:t>
-      </w:r>
-    </w:p>
-    <w:p>
-      <w:pPr>
-        <w:numPr>
-          <w:ilvl w:val="0"/>
-          <w:numId w:val="37"/>
-        </w:numPr>
-        <w:spacing w:line="480" w:lineRule="auto"/>
-        <w:ind w:firstLine="720"/>
-        <w:contextualSpacing/>
-        <w:rPr>
-          <w:sz w:val="22"/>
-          <w:szCs w:val="22"/>
-        </w:rPr>
-      </w:pPr>
-      <w:r>
-        <w:rPr>
-          <w:sz w:val="22"/>
-          <w:szCs w:val="22"/>
-        </w:rPr>
-        <w:t>Caso 2:</w:t>
-      </w:r>
-    </w:p>
-    <w:p>
-      <w:pPr>
-        <w:numPr>
-          <w:ilvl w:val="1"/>
-          <w:numId w:val="37"/>
-        </w:numPr>
-        <w:spacing w:line="480" w:lineRule="auto"/>
-        <w:ind w:firstLine="720"/>
-        <w:contextualSpacing/>
-        <w:rPr>
-          <w:sz w:val="22"/>
-          <w:szCs w:val="22"/>
-        </w:rPr>
-      </w:pPr>
-      <w:r>
-        <w:rPr>
-          <w:sz w:val="22"/>
-          <w:szCs w:val="22"/>
-        </w:rPr>
-        <w:t>Condición: Tiene datos tanto en Num_Edad_Menopausia como en Num_Edad_Menarca.</w:t>
-      </w:r>
-    </w:p>
-    <w:p>
-      <w:pPr>
-        <w:numPr>
-          <w:ilvl w:val="1"/>
-          <w:numId w:val="37"/>
-        </w:numPr>
-        <w:spacing w:line="480" w:lineRule="auto"/>
-        <w:ind w:firstLine="720"/>
-        <w:contextualSpacing/>
-        <w:rPr>
-          <w:sz w:val="22"/>
-          <w:szCs w:val="22"/>
-        </w:rPr>
-      </w:pPr>
-      <w:r>
-        <w:rPr>
-          <w:sz w:val="22"/>
-          <w:szCs w:val="22"/>
-        </w:rPr>
-        <w:t>Cálculo: Tiempo_Exposicion_Hormonal = Num_Edad_Menopausia - Num_Edad_Menarca.</w:t>
-      </w:r>
-    </w:p>
-    <w:p>
-      <w:pPr>
-        <w:numPr>
-          <w:ilvl w:val="0"/>
-          <w:numId w:val="37"/>
-        </w:numPr>
-        <w:spacing w:line="480" w:lineRule="auto"/>
-        <w:ind w:firstLine="720"/>
-        <w:contextualSpacing/>
-        <w:rPr>
-          <w:sz w:val="22"/>
-          <w:szCs w:val="22"/>
-        </w:rPr>
-      </w:pPr>
-      <w:r>
-        <w:rPr>
-          <w:sz w:val="22"/>
-          <w:szCs w:val="22"/>
-        </w:rPr>
-        <w:t>Caso 3:</w:t>
-      </w:r>
-    </w:p>
-    <w:p>
-      <w:pPr>
-        <w:numPr>
-          <w:ilvl w:val="1"/>
-          <w:numId w:val="37"/>
-        </w:numPr>
-        <w:spacing w:line="480" w:lineRule="auto"/>
-        <w:ind w:firstLine="720"/>
-        <w:contextualSpacing/>
-        <w:rPr>
-          <w:sz w:val="22"/>
-          <w:szCs w:val="22"/>
-        </w:rPr>
-      </w:pPr>
-      <w:r>
-        <w:rPr>
-          <w:sz w:val="22"/>
-          <w:szCs w:val="22"/>
-        </w:rPr>
-        <w:t>Condición: Edad &gt; 50 años y no tiene dato en Num_Edad_Menopausia.</w:t>
-      </w:r>
-    </w:p>
-    <w:p>
-      <w:pPr>
-        <w:numPr>
-          <w:ilvl w:val="1"/>
-          <w:numId w:val="37"/>
-        </w:numPr>
-        <w:spacing w:line="480" w:lineRule="auto"/>
-        <w:ind w:firstLine="720"/>
-        <w:contextualSpacing/>
-        <w:rPr>
-          <w:sz w:val="22"/>
-          <w:szCs w:val="22"/>
-        </w:rPr>
-      </w:pPr>
-      <w:r>
-        <w:rPr>
-          <w:sz w:val="22"/>
-          <w:szCs w:val="22"/>
-        </w:rPr>
-        <w:t>Cálculo: Tiempo_Exposicion_Hormonal = 50 - Num_Edad_Menarca.</w:t>
-      </w:r>
-    </w:p>
-    <w:p>
-      <w:pPr>
-        <w:spacing w:line="480" w:lineRule="auto"/>
-        <w:ind w:firstLine="720"/>
-        <w:contextualSpacing/>
-        <w:rPr>
-          <w:sz w:val="22"/>
-          <w:szCs w:val="22"/>
-        </w:rPr>
-      </w:pPr>
-      <w:r>
-        <w:rPr>
-          <w:sz w:val="22"/>
-          <w:szCs w:val="22"/>
-        </w:rPr>
-        <w:t>Teniendo esta nueva variable, se procede a eliminar la variable Num_Edad</w:t>
-      </w:r>
-      <w:r>
-        <w:rPr>
-          <w:sz w:val="22"/>
-          <w:szCs w:val="22"/>
-        </w:rPr>
-        <w:t>_Menopausia</w:t>
-      </w:r>
-    </w:p>
-    <w:p>
-      <w:pPr>
-        <w:spacing w:line="480" w:lineRule="auto"/>
-        <w:ind w:firstLine="720"/>
-        <w:contextualSpacing/>
-        <w:rPr>
-          <w:sz w:val="22"/>
-          <w:szCs w:val="22"/>
-        </w:rPr>
-      </w:pPr>
-      <w:r>
-        <w:rPr>
-          <w:sz w:val="22"/>
-          <w:szCs w:val="22"/>
-        </w:rPr>
-        <w:t xml:space="preserve">También, se decide </w:t>
-      </w:r>
-      <w:r>
-        <w:rPr>
-          <w:sz w:val="22"/>
-          <w:szCs w:val="22"/>
-        </w:rPr>
-        <w:t>crear la variable Categoria_IMC la cual cumple las siguientes condiciones:</w:t>
-      </w:r>
-    </w:p>
-    <w:p>
-      <w:pPr>
-        <w:spacing w:line="480" w:lineRule="auto"/>
-        <w:ind w:firstLine="720"/>
-        <w:contextualSpacing/>
-        <w:rPr>
-          <w:sz w:val="22"/>
-          <w:szCs w:val="22"/>
-        </w:rPr>
-      </w:pPr>
-      <w:r>
-        <w:rPr>
-          <w:sz w:val="22"/>
-          <w:szCs w:val="22"/>
-        </w:rPr>
-        <w:t>- Bajo peso: IMC &lt; 18.5</w:t>
-      </w:r>
-    </w:p>
-    <w:p>
-      <w:pPr>
-        <w:spacing w:line="480" w:lineRule="auto"/>
-        <w:ind w:firstLine="720"/>
-        <w:contextualSpacing/>
-        <w:rPr>
-          <w:sz w:val="22"/>
-          <w:szCs w:val="22"/>
-        </w:rPr>
-      </w:pPr>
-      <w:r>
-        <w:rPr>
-          <w:sz w:val="22"/>
-          <w:szCs w:val="22"/>
-        </w:rPr>
-        <w:t>- Normal: 18.5 ≤ IMC &lt; 25</w:t>
-      </w:r>
-    </w:p>
-    <w:p>
-      <w:pPr>
-        <w:spacing w:line="480" w:lineRule="auto"/>
-        <w:ind w:firstLine="720"/>
-        <w:contextualSpacing/>
-        <w:rPr>
-          <w:sz w:val="22"/>
-          <w:szCs w:val="22"/>
-        </w:rPr>
-      </w:pPr>
-      <w:r>
-        <w:rPr>
-          <w:sz w:val="22"/>
-          <w:szCs w:val="22"/>
-        </w:rPr>
-        <w:t>- Sobrepeso: 25 ≤ IMC &lt; 30</w:t>
-      </w:r>
-    </w:p>
-    <w:p>
-      <w:pPr>
-        <w:spacing w:line="480" w:lineRule="auto"/>
-        <w:ind w:firstLine="720"/>
-        <w:contextualSpacing/>
-        <w:rPr>
-          <w:sz w:val="22"/>
-          <w:szCs w:val="22"/>
-        </w:rPr>
-      </w:pPr>
-      <w:r>
-        <w:rPr>
-          <w:sz w:val="22"/>
-          <w:szCs w:val="22"/>
-        </w:rPr>
-        <w:t>- Obesidad: IMC ≥ 30</w:t>
-      </w:r>
-    </w:p>
-    <w:p>
-      <w:pPr>
-        <w:spacing w:line="480" w:lineRule="auto"/>
-        <w:ind w:firstLine="720"/>
-        <w:contextualSpacing/>
-        <w:rPr>
-          <w:b/>
-          <w:bCs/>
-          <w:sz w:val="22"/>
-          <w:szCs w:val="22"/>
-        </w:rPr>
-      </w:pPr>
-      <w:r>
-        <w:rPr>
-          <w:b/>
-          <w:bCs/>
-          <w:sz w:val="22"/>
-          <w:szCs w:val="22"/>
-        </w:rPr>
-        <w:t>Estandarizar variables númericas.</w:t>
-      </w:r>
-    </w:p>
-    <w:p>
-      <w:pPr>
-        <w:spacing w:line="480" w:lineRule="auto"/>
-        <w:ind w:firstLine="720"/>
-        <w:contextualSpacing/>
-        <w:rPr>
-          <w:sz w:val="22"/>
-          <w:szCs w:val="22"/>
-        </w:rPr>
-      </w:pPr>
-      <w:r>
-        <w:rPr>
-          <w:sz w:val="22"/>
-          <w:szCs w:val="22"/>
-        </w:rPr>
-        <w:t xml:space="preserve">Ahora, lo que se busca es </w:t>
-      </w:r>
-      <w:r>
-        <w:rPr>
-          <w:sz w:val="22"/>
-          <w:szCs w:val="22"/>
-        </w:rPr>
-        <w:t>estandarizar las variables númericas. Estas son 'Valor_IMC', 'Edad', 'Tiempo_Exposicion_Hormonal'. Para esto, se utiliza la técnica minMax.</w:t>
-      </w:r>
-    </w:p>
-    <w:p>
-      <w:pPr>
-        <w:spacing w:line="480" w:lineRule="auto"/>
-        <w:ind w:firstLine="720"/>
-        <w:contextualSpacing/>
-        <w:rPr>
-          <w:b/>
-          <w:bCs/>
-          <w:sz w:val="22"/>
-          <w:szCs w:val="22"/>
-        </w:rPr>
-      </w:pPr>
-      <w:r>
-        <w:rPr>
-          <w:b/>
-          <w:bCs/>
-          <w:sz w:val="22"/>
-          <w:szCs w:val="22"/>
-        </w:rPr>
-        <w:t>Formateo de datos.</w:t>
-      </w:r>
-    </w:p>
-    <w:p>
-      <w:pPr>
-        <w:spacing w:line="480" w:lineRule="auto"/>
-        <w:ind w:firstLine="720"/>
-        <w:contextualSpacing/>
-        <w:rPr>
-          <w:sz w:val="22"/>
-          <w:szCs w:val="22"/>
-        </w:rPr>
-      </w:pPr>
-      <w:r>
-        <w:rPr>
-          <w:sz w:val="22"/>
-          <w:szCs w:val="22"/>
-        </w:rPr>
-        <w:lastRenderedPageBreak/>
-        <w:t xml:space="preserve">Lo que sigue, es codificar las variables categóricas. Para esto, se utiliza one hot encoding </w:t>
-      </w:r>
-      <w:r>
-        <w:rPr>
-          <w:sz w:val="22"/>
-          <w:szCs w:val="22"/>
-        </w:rPr>
-        <w:t xml:space="preserve">exceptuando </w:t>
-      </w:r>
-      <w:r>
-        <w:rPr>
-          <w:sz w:val="22"/>
-          <w:szCs w:val="22"/>
-        </w:rPr>
-        <w:t>a</w:t>
-      </w:r>
-      <w:r>
-        <w:rPr>
-          <w:sz w:val="22"/>
-          <w:szCs w:val="22"/>
-        </w:rPr>
-        <w:t xml:space="preserve"> categoría imc para la</w:t>
-      </w:r>
-      <w:r>
-        <w:rPr>
-          <w:sz w:val="22"/>
-          <w:szCs w:val="22"/>
-        </w:rPr>
-        <w:t xml:space="preserve"> </w:t>
-      </w:r>
-      <w:r>
-        <w:rPr>
-          <w:sz w:val="22"/>
-          <w:szCs w:val="22"/>
-        </w:rPr>
-        <w:t>cual</w:t>
-      </w:r>
-      <w:r>
-        <w:rPr>
-          <w:sz w:val="22"/>
-          <w:szCs w:val="22"/>
-        </w:rPr>
-        <w:t xml:space="preserve"> </w:t>
-      </w:r>
-      <w:r>
-        <w:rPr>
-          <w:sz w:val="22"/>
-          <w:szCs w:val="22"/>
-        </w:rPr>
-        <w:t xml:space="preserve">se implementa </w:t>
-      </w:r>
-      <w:r>
-        <w:rPr>
-          <w:sz w:val="22"/>
-          <w:szCs w:val="22"/>
-        </w:rPr>
-        <w:t>ordinal encoder.</w:t>
-      </w:r>
-    </w:p>
-    <w:p>
-      <w:pPr>
-        <w:spacing w:line="480" w:lineRule="auto"/>
-        <w:ind w:firstLine="720"/>
-        <w:contextualSpacing/>
-        <w:rPr>
-          <w:b/>
-          <w:bCs/>
-          <w:sz w:val="22"/>
-          <w:szCs w:val="22"/>
-        </w:rPr>
-      </w:pPr>
-      <w:r>
-        <w:rPr>
-          <w:b/>
-          <w:bCs/>
-          <w:sz w:val="22"/>
-          <w:szCs w:val="22"/>
-        </w:rPr>
-        <w:t>Variables finales para modelar:</w:t>
-      </w:r>
-    </w:p>
-    <w:p>
-      <w:pPr>
-        <w:spacing w:line="480" w:lineRule="auto"/>
-        <w:ind w:firstLine="720"/>
-        <w:contextualSpacing/>
-        <w:rPr>
-          <w:sz w:val="22"/>
-          <w:szCs w:val="22"/>
-        </w:rPr>
-      </w:pPr>
-      <w:r>
-        <w:rPr>
-          <w:sz w:val="22"/>
-          <w:szCs w:val="22"/>
-        </w:rPr>
-        <w:t>Después del proceso de limpieza de datos, las variables seleccionadas son: 'Valor_IMC', 'Num_Edad_Menarca', 'Num_Fam_Primer_Grado_Otros',</w:t>
-      </w:r>
-    </w:p>
-    <w:p>
-      <w:pPr>
-        <w:spacing w:line="480" w:lineRule="auto"/>
-        <w:ind w:firstLine="720"/>
-        <w:contextualSpacing/>
-        <w:rPr>
-          <w:sz w:val="22"/>
-          <w:szCs w:val="22"/>
-        </w:rPr>
-      </w:pPr>
-      <w:r>
-        <w:rPr>
-          <w:sz w:val="22"/>
-          <w:szCs w:val="22"/>
-        </w:rPr>
-        <w:t xml:space="preserve">       'Num_Fam_Segundo_Grado_Otros', 'Num_Fam_Primer_Grado_CAM',</w:t>
-      </w:r>
-    </w:p>
-    <w:p>
-      <w:pPr>
-        <w:spacing w:line="480" w:lineRule="auto"/>
-        <w:ind w:firstLine="720"/>
-        <w:contextualSpacing/>
-        <w:rPr>
-          <w:sz w:val="22"/>
-          <w:szCs w:val="22"/>
-        </w:rPr>
-      </w:pPr>
-      <w:r>
-        <w:rPr>
-          <w:sz w:val="22"/>
-          <w:szCs w:val="22"/>
-        </w:rPr>
-        <w:t xml:space="preserve">       'Num_Fam_Segundo_Grado_CAM', 'Edad', 'Ind_CAM', 'Ind_Raza_Blanca',</w:t>
-      </w:r>
-    </w:p>
-    <w:p>
-      <w:pPr>
-        <w:spacing w:line="480" w:lineRule="auto"/>
-        <w:ind w:firstLine="720"/>
-        <w:contextualSpacing/>
-        <w:rPr>
-          <w:sz w:val="22"/>
-          <w:szCs w:val="22"/>
-        </w:rPr>
-      </w:pPr>
-      <w:r>
-        <w:rPr>
-          <w:sz w:val="22"/>
-          <w:szCs w:val="22"/>
-        </w:rPr>
-        <w:t xml:space="preserve">       'Ind_Menopausia', 'Tiempo_Exposicion_Hormonal',</w:t>
-      </w:r>
-    </w:p>
-    <w:p>
-      <w:pPr>
-        <w:spacing w:line="480" w:lineRule="auto"/>
-        <w:ind w:firstLine="720"/>
-        <w:contextualSpacing/>
-        <w:rPr>
-          <w:sz w:val="22"/>
-          <w:szCs w:val="22"/>
-        </w:rPr>
-      </w:pPr>
-      <w:r>
-        <w:rPr>
-          <w:sz w:val="22"/>
-          <w:szCs w:val="22"/>
-        </w:rPr>
-        <w:t xml:space="preserve">       'Ind_Frecuencia_Licor_1', 'Ind_Terapia_Hormonal_1',</w:t>
-      </w:r>
-    </w:p>
-    <w:p>
-      <w:pPr>
-        <w:spacing w:line="480" w:lineRule="auto"/>
-        <w:ind w:firstLine="720"/>
-        <w:contextualSpacing/>
-        <w:rPr>
-          <w:sz w:val="22"/>
-          <w:szCs w:val="22"/>
-          <w:lang w:val="en-US"/>
-        </w:rPr>
-      </w:pPr>
-      <w:r>
-        <w:rPr>
-          <w:sz w:val="22"/>
-          <w:szCs w:val="22"/>
-        </w:rPr>
-        <w:t xml:space="preserve">       </w:t>
-      </w:r>
-      <w:r>
-        <w:rPr>
-          <w:sz w:val="22"/>
-          <w:szCs w:val="22"/>
-          <w:lang w:val="en-US"/>
-        </w:rPr>
-        <w:t>'Ind_Ooforectomia_Bilateral_1', 'Ind_Ant_Fam_CAM_1',</w:t>
-      </w:r>
-    </w:p>
-    <w:p>
-      <w:pPr>
-        <w:spacing w:line="480" w:lineRule="auto"/>
-        <w:ind w:firstLine="720"/>
-        <w:contextualSpacing/>
-        <w:rPr>
-          <w:sz w:val="22"/>
-          <w:szCs w:val="22"/>
-          <w:lang w:val="en-US"/>
-        </w:rPr>
-      </w:pPr>
-      <w:r>
-        <w:rPr>
-          <w:sz w:val="22"/>
-          <w:szCs w:val="22"/>
-          <w:lang w:val="en-US"/>
-        </w:rPr>
-        <w:t xml:space="preserve">       'Ind_Ant_Radio_Torax_1', 'Ind_Ant_Fam_Otros_Esperado_1',</w:t>
-      </w:r>
-    </w:p>
-    <w:p>
-      <w:pPr>
-        <w:spacing w:line="480" w:lineRule="auto"/>
-        <w:ind w:firstLine="720"/>
-        <w:contextualSpacing/>
-        <w:rPr>
-          <w:sz w:val="22"/>
-          <w:szCs w:val="22"/>
-        </w:rPr>
-      </w:pPr>
-      <w:r>
-        <w:rPr>
-          <w:sz w:val="22"/>
-          <w:szCs w:val="22"/>
-          <w:lang w:val="en-US"/>
-        </w:rPr>
-        <w:t xml:space="preserve">       </w:t>
-      </w:r>
-      <w:r>
-        <w:rPr>
-          <w:sz w:val="22"/>
-          <w:szCs w:val="22"/>
-        </w:rPr>
-        <w:t>'Categoria_IMC_Encoded'</w:t>
-      </w:r>
-    </w:p>
-    <w:p>
-      <w:pPr>
-        <w:spacing w:line="480" w:lineRule="auto"/>
-        <w:ind w:firstLine="720"/>
-        <w:contextualSpacing/>
-        <w:rPr>
-          <w:sz w:val="22"/>
-          <w:szCs w:val="22"/>
-        </w:rPr>
-      </w:pPr>
-    </w:p>
-    <w:p>
-      <w:pPr>
-        <w:spacing w:line="480" w:lineRule="auto"/>
-        <w:ind w:firstLine="720"/>
-        <w:contextualSpacing/>
-        <w:rPr>
-          <w:sz w:val="22"/>
-          <w:szCs w:val="22"/>
-        </w:rPr>
-      </w:pPr>
-    </w:p>
-    <w:p>
-      <w:pPr>
-        <w:spacing w:line="480" w:lineRule="auto"/>
-        <w:ind w:firstLine="720"/>
-        <w:contextualSpacing/>
-        <w:rPr>
-          <w:sz w:val="22"/>
-          <w:szCs w:val="22"/>
-        </w:rPr>
-      </w:pPr>
-    </w:p>
-    <w:p>
-      <w:pPr>
-        <w:spacing w:line="480" w:lineRule="auto"/>
-        <w:ind w:firstLine="720"/>
-        <w:contextualSpacing/>
-        <w:rPr>
-          <w:sz w:val="22"/>
-          <w:szCs w:val="22"/>
-        </w:rPr>
-      </w:pPr>
-    </w:p>
-    <w:p>
-      <w:pPr>
-        <w:spacing w:line="480" w:lineRule="auto"/>
-        <w:ind w:firstLine="720"/>
-        <w:contextualSpacing/>
-        <w:rPr>
-          <w:b/>
-          <w:bCs/>
-          <w:sz w:val="22"/>
-          <w:szCs w:val="22"/>
-        </w:rPr>
-      </w:pPr>
-    </w:p>
-    <w:p>
-      <w:pPr>
-        <w:spacing w:line="480" w:lineRule="auto"/>
-        <w:ind w:firstLine="720"/>
-        <w:contextualSpacing/>
-        <w:rPr>
-          <w:sz w:val="22"/>
-          <w:szCs w:val="22"/>
-        </w:rPr>
-      </w:pPr>
-    </w:p>
-    <w:p>
-      <w:pPr>
-        <w:spacing w:line="480" w:lineRule="auto"/>
-        <w:ind w:firstLine="720"/>
-        <w:contextualSpacing/>
-        <w:rPr>
-          <w:sz w:val="22"/>
-          <w:szCs w:val="22"/>
-        </w:rPr>
-      </w:pPr>
-    </w:p>
-    <w:p>
-      <w:pPr>
-        <w:spacing w:line="480" w:lineRule="auto"/>
-        <w:ind w:firstLine="720"/>
-        <w:contextualSpacing/>
-        <w:rPr>
-          <w:sz w:val="22"/>
-          <w:szCs w:val="22"/>
-        </w:rPr>
-      </w:pPr>
-    </w:p>
-    <w:p>
-      <w:pPr>
-        <w:spacing w:line="480" w:lineRule="auto"/>
-        <w:ind w:firstLine="720"/>
-        <w:contextualSpacing/>
-        <w:rPr>
-          <w:sz w:val="22"/>
-          <w:szCs w:val="22"/>
-        </w:rPr>
-      </w:pPr>
-    </w:p>
-    <w:p>
-      <w:pPr>
-        <w:spacing w:line="480" w:lineRule="auto"/>
-        <w:ind w:firstLine="720"/>
-        <w:contextualSpacing/>
-        <w:rPr>
-          <w:sz w:val="22"/>
-          <w:szCs w:val="22"/>
-        </w:rPr>
-      </w:pPr>
-    </w:p>
-    <w:p>
-      <w:pPr>
-        <w:spacing w:line="480" w:lineRule="auto"/>
-        <w:ind w:firstLine="720"/>
-        <w:contextualSpacing/>
-        <w:rPr>
-          <w:sz w:val="22"/>
-          <w:szCs w:val="22"/>
-        </w:rPr>
-      </w:pPr>
-    </w:p>
-    <w:p>
-      <w:pPr>
-        <w:spacing w:line="480" w:lineRule="auto"/>
-        <w:ind w:firstLine="720"/>
-        <w:contextualSpacing/>
-        <w:rPr>
-          <w:sz w:val="22"/>
-          <w:szCs w:val="22"/>
-        </w:rPr>
-      </w:pPr>
-      <w:r>
-        <w:rPr>
-          <w:sz w:val="22"/>
-          <w:szCs w:val="22"/>
-        </w:rPr>
-        <w:t xml:space="preserve">        </w:t>
-      </w:r>
-    </w:p>
-    <w:p>
-      <w:pPr>
-        <w:spacing w:line="480" w:lineRule="auto"/>
-        <w:ind w:firstLine="720"/>
-        <w:contextualSpacing/>
-        <w:rPr>
-          <w:sz w:val="22"/>
-          <w:szCs w:val="22"/>
-        </w:rPr>
-      </w:pPr>
-    </w:p>
-    <w:p>
-      <w:pPr>
-        <w:spacing w:line="480" w:lineRule="auto"/>
-        <w:ind w:firstLine="720"/>
-        <w:contextualSpacing/>
-        <w:rPr>
-          <w:sz w:val="22"/>
-          <w:szCs w:val="22"/>
-          <w:lang w:val="es-ES"/>
-        </w:rPr>
-      </w:pPr>
-    </w:p>
-    <w:p>
-      <w:pPr>
-        <w:spacing w:line="480" w:lineRule="auto"/>
-        <w:ind w:firstLine="720"/>
-        <w:contextualSpacing/>
-        <w:rPr>
-          <w:sz w:val="22"/>
-          <w:szCs w:val="22"/>
-        </w:rPr>
-      </w:pPr>
-    </w:p>
-    <w:p>
-      <w:pPr>
-        <w:spacing w:line="480" w:lineRule="auto"/>
-        <w:ind w:firstLine="720"/>
-        <w:contextualSpacing/>
         <w:rPr>
           <w:b/>
           <w:sz w:val="28"/>
@@ -4702,6 +4503,15 @@
           <w:sz w:val="28"/>
           <w:szCs w:val="28"/>
         </w:rPr>
+        <w:br w:type="page"/>
+      </w:r>
+      <w:r>
+        <w:rPr>
+          <w:b/>
+          <w:sz w:val="28"/>
+          <w:szCs w:val="28"/>
+        </w:rPr>
+        <w:lastRenderedPageBreak/>
         <w:t>Referencias</w:t>
       </w:r>
       <w:r>
@@ -5049,6 +4859,7 @@
           <w:szCs w:val="22"/>
           <w:lang w:val="en-US"/>
         </w:rPr>
+        <w:lastRenderedPageBreak/>
         <w:t xml:space="preserve">World Health Organization [WHO]. (2021). </w:t>
       </w:r>
       <w:r>
@@ -7643,6 +7454,155 @@
     </w:lvl>
   </w:abstractNum>
   <w:abstractNum w:abstractNumId="19" w15:restartNumberingAfterBreak="0">
+    <w:nsid w:val="33EA649E"/>
+    <w:multiLevelType w:val="multilevel"/>
+    <w:tmpl w:val="A6AE0F6C"/>
+    <w:lvl w:ilvl="0">
+      <w:start w:val="1"/>
+      <w:numFmt w:val="bullet"/>
+      <w:lvlText w:val=""/>
+      <w:lvlJc w:val="left"/>
+      <w:pPr>
+        <w:tabs>
+          <w:tab w:val="num" w:pos="720"/>
+        </w:tabs>
+        <w:ind w:left="720" w:hanging="360"/>
+      </w:pPr>
+      <w:rPr>
+        <w:rFonts w:ascii="Symbol" w:hAnsi="Symbol" w:hint="default"/>
+        <w:sz w:val="20"/>
+      </w:rPr>
+    </w:lvl>
+    <w:lvl w:ilvl="1" w:tentative="1">
+      <w:start w:val="1"/>
+      <w:numFmt w:val="bullet"/>
+      <w:lvlText w:val="o"/>
+      <w:lvlJc w:val="left"/>
+      <w:pPr>
+        <w:tabs>
+          <w:tab w:val="num" w:pos="1440"/>
+        </w:tabs>
+        <w:ind w:left="1440" w:hanging="360"/>
+      </w:pPr>
+      <w:rPr>
+        <w:rFonts w:ascii="Courier New" w:hAnsi="Courier New" w:hint="default"/>
+        <w:sz w:val="20"/>
+      </w:rPr>
+    </w:lvl>
+    <w:lvl w:ilvl="2" w:tentative="1">
+      <w:start w:val="1"/>
+      <w:numFmt w:val="bullet"/>
+      <w:lvlText w:val=""/>
+      <w:lvlJc w:val="left"/>
+      <w:pPr>
+        <w:tabs>
+          <w:tab w:val="num" w:pos="2160"/>
+        </w:tabs>
+        <w:ind w:left="2160" w:hanging="360"/>
+      </w:pPr>
+      <w:rPr>
+        <w:rFonts w:ascii="Wingdings" w:hAnsi="Wingdings" w:hint="default"/>
+        <w:sz w:val="20"/>
+      </w:rPr>
+    </w:lvl>
+    <w:lvl w:ilvl="3" w:tentative="1">
+      <w:start w:val="1"/>
+      <w:numFmt w:val="bullet"/>
+      <w:lvlText w:val=""/>
+      <w:lvlJc w:val="left"/>
+      <w:pPr>
+        <w:tabs>
+          <w:tab w:val="num" w:pos="2880"/>
+        </w:tabs>
+        <w:ind w:left="2880" w:hanging="360"/>
+      </w:pPr>
+      <w:rPr>
+        <w:rFonts w:ascii="Wingdings" w:hAnsi="Wingdings" w:hint="default"/>
+        <w:sz w:val="20"/>
+      </w:rPr>
+    </w:lvl>
+    <w:lvl w:ilvl="4" w:tentative="1">
+      <w:start w:val="1"/>
+      <w:numFmt w:val="bullet"/>
+      <w:lvlText w:val=""/>
+      <w:lvlJc w:val="left"/>
+      <w:pPr>
+        <w:tabs>
+          <w:tab w:val="num" w:pos="3600"/>
+        </w:tabs>
+        <w:ind w:left="3600" w:hanging="360"/>
+      </w:pPr>
+      <w:rPr>
+        <w:rFonts w:ascii="Wingdings" w:hAnsi="Wingdings" w:hint="default"/>
+        <w:sz w:val="20"/>
+      </w:rPr>
+    </w:lvl>
+    <w:lvl w:ilvl="5" w:tentative="1">
+      <w:start w:val="1"/>
+      <w:numFmt w:val="bullet"/>
+      <w:lvlText w:val=""/>
+      <w:lvlJc w:val="left"/>
+      <w:pPr>
+        <w:tabs>
+          <w:tab w:val="num" w:pos="4320"/>
+        </w:tabs>
+        <w:ind w:left="4320" w:hanging="360"/>
+      </w:pPr>
+      <w:rPr>
+        <w:rFonts w:ascii="Wingdings" w:hAnsi="Wingdings" w:hint="default"/>
+        <w:sz w:val="20"/>
+      </w:rPr>
+    </w:lvl>
+    <w:lvl w:ilvl="6" w:tentative="1">
+      <w:start w:val="1"/>
+      <w:numFmt w:val="bullet"/>
+      <w:lvlText w:val=""/>
+      <w:lvlJc w:val="left"/>
+      <w:pPr>
+        <w:tabs>
+          <w:tab w:val="num" w:pos="5040"/>
+        </w:tabs>
+        <w:ind w:left="5040" w:hanging="360"/>
+      </w:pPr>
+      <w:rPr>
+        <w:rFonts w:ascii="Wingdings" w:hAnsi="Wingdings" w:hint="default"/>
+        <w:sz w:val="20"/>
+      </w:rPr>
+    </w:lvl>
+    <w:lvl w:ilvl="7" w:tentative="1">
+      <w:start w:val="1"/>
+      <w:numFmt w:val="bullet"/>
+      <w:lvlText w:val=""/>
+      <w:lvlJc w:val="left"/>
+      <w:pPr>
+        <w:tabs>
+          <w:tab w:val="num" w:pos="5760"/>
+        </w:tabs>
+        <w:ind w:left="5760" w:hanging="360"/>
+      </w:pPr>
+      <w:rPr>
+        <w:rFonts w:ascii="Wingdings" w:hAnsi="Wingdings" w:hint="default"/>
+        <w:sz w:val="20"/>
+      </w:rPr>
+    </w:lvl>
+    <w:lvl w:ilvl="8" w:tentative="1">
+      <w:start w:val="1"/>
+      <w:numFmt w:val="bullet"/>
+      <w:lvlText w:val=""/>
+      <w:lvlJc w:val="left"/>
+      <w:pPr>
+        <w:tabs>
+          <w:tab w:val="num" w:pos="6480"/>
+        </w:tabs>
+        <w:ind w:left="6480" w:hanging="360"/>
+      </w:pPr>
+      <w:rPr>
+        <w:rFonts w:ascii="Wingdings" w:hAnsi="Wingdings" w:hint="default"/>
+        <w:sz w:val="20"/>
+      </w:rPr>
+    </w:lvl>
+  </w:abstractNum>
+  <w:abstractNum w:abstractNumId="20" w15:restartNumberingAfterBreak="0">
     <w:nsid w:val="34501954"/>
     <w:multiLevelType w:val="multilevel"/>
     <w:tmpl w:val="A998A5B8"/>
@@ -7791,7 +7751,7 @@
       </w:rPr>
     </w:lvl>
   </w:abstractNum>
-  <w:abstractNum w:abstractNumId="20" w15:restartNumberingAfterBreak="0">
+  <w:abstractNum w:abstractNumId="21" w15:restartNumberingAfterBreak="0">
     <w:nsid w:val="358B566C"/>
     <w:multiLevelType w:val="hybridMultilevel"/>
     <w:tmpl w:val="057CB246"/>
@@ -7903,7 +7863,7 @@
       </w:rPr>
     </w:lvl>
   </w:abstractNum>
-  <w:abstractNum w:abstractNumId="21" w15:restartNumberingAfterBreak="0">
+  <w:abstractNum w:abstractNumId="22" w15:restartNumberingAfterBreak="0">
     <w:nsid w:val="366E5B14"/>
     <w:multiLevelType w:val="hybridMultilevel"/>
     <w:tmpl w:val="C2DAC214"/>
@@ -8016,7 +7976,7 @@
       </w:rPr>
     </w:lvl>
   </w:abstractNum>
-  <w:abstractNum w:abstractNumId="22" w15:restartNumberingAfterBreak="0">
+  <w:abstractNum w:abstractNumId="23" w15:restartNumberingAfterBreak="0">
     <w:nsid w:val="3E42197F"/>
     <w:multiLevelType w:val="hybridMultilevel"/>
     <w:tmpl w:val="6262DDD8"/>
@@ -8129,7 +8089,7 @@
       </w:rPr>
     </w:lvl>
   </w:abstractNum>
-  <w:abstractNum w:abstractNumId="23" w15:restartNumberingAfterBreak="0">
+  <w:abstractNum w:abstractNumId="24" w15:restartNumberingAfterBreak="0">
     <w:nsid w:val="3F3D5025"/>
     <w:multiLevelType w:val="multilevel"/>
     <w:tmpl w:val="C31471CC"/>
@@ -8242,7 +8202,7 @@
       </w:rPr>
     </w:lvl>
   </w:abstractNum>
-  <w:abstractNum w:abstractNumId="24" w15:restartNumberingAfterBreak="0">
+  <w:abstractNum w:abstractNumId="25" w15:restartNumberingAfterBreak="0">
     <w:nsid w:val="3F4B5E5C"/>
     <w:multiLevelType w:val="multilevel"/>
     <w:tmpl w:val="66EE1D54"/>
@@ -8391,7 +8351,7 @@
       </w:rPr>
     </w:lvl>
   </w:abstractNum>
-  <w:abstractNum w:abstractNumId="25" w15:restartNumberingAfterBreak="0">
+  <w:abstractNum w:abstractNumId="26" w15:restartNumberingAfterBreak="0">
     <w:nsid w:val="3FAB5488"/>
     <w:multiLevelType w:val="hybridMultilevel"/>
     <w:tmpl w:val="3F7AAE7C"/>
@@ -8504,7 +8464,7 @@
       </w:rPr>
     </w:lvl>
   </w:abstractNum>
-  <w:abstractNum w:abstractNumId="26" w15:restartNumberingAfterBreak="0">
+  <w:abstractNum w:abstractNumId="27" w15:restartNumberingAfterBreak="0">
     <w:nsid w:val="44D01A65"/>
     <w:multiLevelType w:val="multilevel"/>
     <w:tmpl w:val="7338C8B2"/>
@@ -8653,7 +8613,156 @@
       </w:rPr>
     </w:lvl>
   </w:abstractNum>
-  <w:abstractNum w:abstractNumId="27" w15:restartNumberingAfterBreak="0">
+  <w:abstractNum w:abstractNumId="28" w15:restartNumberingAfterBreak="0">
+    <w:nsid w:val="47BC3689"/>
+    <w:multiLevelType w:val="multilevel"/>
+    <w:tmpl w:val="A37A00B0"/>
+    <w:lvl w:ilvl="0">
+      <w:start w:val="1"/>
+      <w:numFmt w:val="bullet"/>
+      <w:lvlText w:val=""/>
+      <w:lvlJc w:val="left"/>
+      <w:pPr>
+        <w:tabs>
+          <w:tab w:val="num" w:pos="720"/>
+        </w:tabs>
+        <w:ind w:left="720" w:hanging="360"/>
+      </w:pPr>
+      <w:rPr>
+        <w:rFonts w:ascii="Symbol" w:hAnsi="Symbol" w:hint="default"/>
+        <w:sz w:val="20"/>
+      </w:rPr>
+    </w:lvl>
+    <w:lvl w:ilvl="1" w:tentative="1">
+      <w:start w:val="1"/>
+      <w:numFmt w:val="bullet"/>
+      <w:lvlText w:val="o"/>
+      <w:lvlJc w:val="left"/>
+      <w:pPr>
+        <w:tabs>
+          <w:tab w:val="num" w:pos="1440"/>
+        </w:tabs>
+        <w:ind w:left="1440" w:hanging="360"/>
+      </w:pPr>
+      <w:rPr>
+        <w:rFonts w:ascii="Courier New" w:hAnsi="Courier New" w:hint="default"/>
+        <w:sz w:val="20"/>
+      </w:rPr>
+    </w:lvl>
+    <w:lvl w:ilvl="2" w:tentative="1">
+      <w:start w:val="1"/>
+      <w:numFmt w:val="bullet"/>
+      <w:lvlText w:val=""/>
+      <w:lvlJc w:val="left"/>
+      <w:pPr>
+        <w:tabs>
+          <w:tab w:val="num" w:pos="2160"/>
+        </w:tabs>
+        <w:ind w:left="2160" w:hanging="360"/>
+      </w:pPr>
+      <w:rPr>
+        <w:rFonts w:ascii="Wingdings" w:hAnsi="Wingdings" w:hint="default"/>
+        <w:sz w:val="20"/>
+      </w:rPr>
+    </w:lvl>
+    <w:lvl w:ilvl="3" w:tentative="1">
+      <w:start w:val="1"/>
+      <w:numFmt w:val="bullet"/>
+      <w:lvlText w:val=""/>
+      <w:lvlJc w:val="left"/>
+      <w:pPr>
+        <w:tabs>
+          <w:tab w:val="num" w:pos="2880"/>
+        </w:tabs>
+        <w:ind w:left="2880" w:hanging="360"/>
+      </w:pPr>
+      <w:rPr>
+        <w:rFonts w:ascii="Wingdings" w:hAnsi="Wingdings" w:hint="default"/>
+        <w:sz w:val="20"/>
+      </w:rPr>
+    </w:lvl>
+    <w:lvl w:ilvl="4" w:tentative="1">
+      <w:start w:val="1"/>
+      <w:numFmt w:val="bullet"/>
+      <w:lvlText w:val=""/>
+      <w:lvlJc w:val="left"/>
+      <w:pPr>
+        <w:tabs>
+          <w:tab w:val="num" w:pos="3600"/>
+        </w:tabs>
+        <w:ind w:left="3600" w:hanging="360"/>
+      </w:pPr>
+      <w:rPr>
+        <w:rFonts w:ascii="Wingdings" w:hAnsi="Wingdings" w:hint="default"/>
+        <w:sz w:val="20"/>
+      </w:rPr>
+    </w:lvl>
+    <w:lvl w:ilvl="5" w:tentative="1">
+      <w:start w:val="1"/>
+      <w:numFmt w:val="bullet"/>
+      <w:lvlText w:val=""/>
+      <w:lvlJc w:val="left"/>
+      <w:pPr>
+        <w:tabs>
+          <w:tab w:val="num" w:pos="4320"/>
+        </w:tabs>
+        <w:ind w:left="4320" w:hanging="360"/>
+      </w:pPr>
+      <w:rPr>
+        <w:rFonts w:ascii="Wingdings" w:hAnsi="Wingdings" w:hint="default"/>
+        <w:sz w:val="20"/>
+      </w:rPr>
+    </w:lvl>
+    <w:lvl w:ilvl="6" w:tentative="1">
+      <w:start w:val="1"/>
+      <w:numFmt w:val="bullet"/>
+      <w:lvlText w:val=""/>
+      <w:lvlJc w:val="left"/>
+      <w:pPr>
+        <w:tabs>
+          <w:tab w:val="num" w:pos="5040"/>
+        </w:tabs>
+        <w:ind w:left="5040" w:hanging="360"/>
+      </w:pPr>
+      <w:rPr>
+        <w:rFonts w:ascii="Wingdings" w:hAnsi="Wingdings" w:hint="default"/>
+        <w:sz w:val="20"/>
+      </w:rPr>
+    </w:lvl>
+    <w:lvl w:ilvl="7" w:tentative="1">
+      <w:start w:val="1"/>
+      <w:numFmt w:val="bullet"/>
+      <w:lvlText w:val=""/>
+      <w:lvlJc w:val="left"/>
+      <w:pPr>
+        <w:tabs>
+          <w:tab w:val="num" w:pos="5760"/>
+        </w:tabs>
+        <w:ind w:left="5760" w:hanging="360"/>
+      </w:pPr>
+      <w:rPr>
+        <w:rFonts w:ascii="Wingdings" w:hAnsi="Wingdings" w:hint="default"/>
+        <w:sz w:val="20"/>
+      </w:rPr>
+    </w:lvl>
+    <w:lvl w:ilvl="8" w:tentative="1">
+      <w:start w:val="1"/>
+      <w:numFmt w:val="bullet"/>
+      <w:lvlText w:val=""/>
+      <w:lvlJc w:val="left"/>
+      <w:pPr>
+        <w:tabs>
+          <w:tab w:val="num" w:pos="6480"/>
+        </w:tabs>
+        <w:ind w:left="6480" w:hanging="360"/>
+      </w:pPr>
+      <w:rPr>
+        <w:rFonts w:ascii="Wingdings" w:hAnsi="Wingdings" w:hint="default"/>
+        <w:sz w:val="20"/>
+      </w:rPr>
+    </w:lvl>
+  </w:abstractNum>
+  <w:abstractNum w:abstractNumId="29" w15:restartNumberingAfterBreak="0">
     <w:nsid w:val="4D9F1D43"/>
     <w:multiLevelType w:val="multilevel"/>
     <w:tmpl w:val="8480BC5C"/>
@@ -8802,7 +8911,7 @@
       </w:rPr>
     </w:lvl>
   </w:abstractNum>
-  <w:abstractNum w:abstractNumId="28" w15:restartNumberingAfterBreak="0">
+  <w:abstractNum w:abstractNumId="30" w15:restartNumberingAfterBreak="0">
     <w:nsid w:val="4FA4020C"/>
     <w:multiLevelType w:val="hybridMultilevel"/>
     <w:tmpl w:val="A3E40CAE"/>
@@ -8891,7 +9000,7 @@
       </w:pPr>
     </w:lvl>
   </w:abstractNum>
-  <w:abstractNum w:abstractNumId="29" w15:restartNumberingAfterBreak="0">
+  <w:abstractNum w:abstractNumId="31" w15:restartNumberingAfterBreak="0">
     <w:nsid w:val="51100B7F"/>
     <w:multiLevelType w:val="multilevel"/>
     <w:tmpl w:val="9594EF28"/>
@@ -9040,7 +9149,7 @@
       </w:rPr>
     </w:lvl>
   </w:abstractNum>
-  <w:abstractNum w:abstractNumId="30" w15:restartNumberingAfterBreak="0">
+  <w:abstractNum w:abstractNumId="32" w15:restartNumberingAfterBreak="0">
     <w:nsid w:val="57871C16"/>
     <w:multiLevelType w:val="multilevel"/>
     <w:tmpl w:val="4DE0234E"/>
@@ -9189,7 +9298,7 @@
       </w:rPr>
     </w:lvl>
   </w:abstractNum>
-  <w:abstractNum w:abstractNumId="31" w15:restartNumberingAfterBreak="0">
+  <w:abstractNum w:abstractNumId="33" w15:restartNumberingAfterBreak="0">
     <w:nsid w:val="581C740F"/>
     <w:multiLevelType w:val="multilevel"/>
     <w:tmpl w:val="4ED6F14E"/>
@@ -9338,7 +9447,7 @@
       </w:rPr>
     </w:lvl>
   </w:abstractNum>
-  <w:abstractNum w:abstractNumId="32" w15:restartNumberingAfterBreak="0">
+  <w:abstractNum w:abstractNumId="34" w15:restartNumberingAfterBreak="0">
     <w:nsid w:val="60060EB9"/>
     <w:multiLevelType w:val="hybridMultilevel"/>
     <w:tmpl w:val="94668D48"/>
@@ -9451,7 +9560,7 @@
       </w:rPr>
     </w:lvl>
   </w:abstractNum>
-  <w:abstractNum w:abstractNumId="33" w15:restartNumberingAfterBreak="0">
+  <w:abstractNum w:abstractNumId="35" w15:restartNumberingAfterBreak="0">
     <w:nsid w:val="63BB3E5E"/>
     <w:multiLevelType w:val="multilevel"/>
     <w:tmpl w:val="C4988AFC"/>
@@ -9600,7 +9709,7 @@
       </w:rPr>
     </w:lvl>
   </w:abstractNum>
-  <w:abstractNum w:abstractNumId="34" w15:restartNumberingAfterBreak="0">
+  <w:abstractNum w:abstractNumId="36" w15:restartNumberingAfterBreak="0">
     <w:nsid w:val="64BE2184"/>
     <w:multiLevelType w:val="multilevel"/>
     <w:tmpl w:val="E0B04900"/>
@@ -9722,7 +9831,7 @@
       </w:rPr>
     </w:lvl>
   </w:abstractNum>
-  <w:abstractNum w:abstractNumId="35" w15:restartNumberingAfterBreak="0">
+  <w:abstractNum w:abstractNumId="37" w15:restartNumberingAfterBreak="0">
     <w:nsid w:val="65832A53"/>
     <w:multiLevelType w:val="multilevel"/>
     <w:tmpl w:val="F474AF4E"/>
@@ -9871,7 +9980,7 @@
       </w:rPr>
     </w:lvl>
   </w:abstractNum>
-  <w:abstractNum w:abstractNumId="36" w15:restartNumberingAfterBreak="0">
+  <w:abstractNum w:abstractNumId="38" w15:restartNumberingAfterBreak="0">
     <w:nsid w:val="689913D0"/>
     <w:multiLevelType w:val="multilevel"/>
     <w:tmpl w:val="E0B04900"/>
@@ -9996,7 +10105,7 @@
       </w:rPr>
     </w:lvl>
   </w:abstractNum>
-  <w:abstractNum w:abstractNumId="37" w15:restartNumberingAfterBreak="0">
+  <w:abstractNum w:abstractNumId="39" w15:restartNumberingAfterBreak="0">
     <w:nsid w:val="691C1F31"/>
     <w:multiLevelType w:val="hybridMultilevel"/>
     <w:tmpl w:val="2C6EBCAE"/>
@@ -10109,7 +10218,7 @@
       </w:rPr>
     </w:lvl>
   </w:abstractNum>
-  <w:abstractNum w:abstractNumId="38" w15:restartNumberingAfterBreak="0">
+  <w:abstractNum w:abstractNumId="40" w15:restartNumberingAfterBreak="0">
     <w:nsid w:val="693C77DB"/>
     <w:multiLevelType w:val="multilevel"/>
     <w:tmpl w:val="D4F0AF38"/>
@@ -10211,7 +10320,7 @@
       </w:pPr>
     </w:lvl>
   </w:abstractNum>
-  <w:abstractNum w:abstractNumId="39" w15:restartNumberingAfterBreak="0">
+  <w:abstractNum w:abstractNumId="41" w15:restartNumberingAfterBreak="0">
     <w:nsid w:val="6DA229CC"/>
     <w:multiLevelType w:val="multilevel"/>
     <w:tmpl w:val="58C4A8E2"/>
@@ -10360,7 +10469,7 @@
       </w:rPr>
     </w:lvl>
   </w:abstractNum>
-  <w:abstractNum w:abstractNumId="40" w15:restartNumberingAfterBreak="0">
+  <w:abstractNum w:abstractNumId="42" w15:restartNumberingAfterBreak="0">
     <w:nsid w:val="75866AD0"/>
     <w:multiLevelType w:val="multilevel"/>
     <w:tmpl w:val="068A4414"/>
@@ -10509,7 +10618,7 @@
       </w:rPr>
     </w:lvl>
   </w:abstractNum>
-  <w:abstractNum w:abstractNumId="41" w15:restartNumberingAfterBreak="0">
+  <w:abstractNum w:abstractNumId="43" w15:restartNumberingAfterBreak="0">
     <w:nsid w:val="7BD567C6"/>
     <w:multiLevelType w:val="multilevel"/>
     <w:tmpl w:val="D5C6939E"/>
@@ -10658,7 +10767,7 @@
       </w:rPr>
     </w:lvl>
   </w:abstractNum>
-  <w:abstractNum w:abstractNumId="42" w15:restartNumberingAfterBreak="0">
+  <w:abstractNum w:abstractNumId="44" w15:restartNumberingAfterBreak="0">
     <w:nsid w:val="7C06490A"/>
     <w:multiLevelType w:val="multilevel"/>
     <w:tmpl w:val="72CEB7D6"/>
@@ -10808,55 +10917,55 @@
     </w:lvl>
   </w:abstractNum>
   <w:num w:numId="1" w16cid:durableId="1429736154">
-    <w:abstractNumId w:val="25"/>
+    <w:abstractNumId w:val="26"/>
   </w:num>
   <w:num w:numId="2" w16cid:durableId="1943371128">
     <w:abstractNumId w:val="2"/>
   </w:num>
   <w:num w:numId="3" w16cid:durableId="419062279">
-    <w:abstractNumId w:val="40"/>
+    <w:abstractNumId w:val="42"/>
   </w:num>
   <w:num w:numId="4" w16cid:durableId="1268585898">
-    <w:abstractNumId w:val="41"/>
+    <w:abstractNumId w:val="43"/>
   </w:num>
   <w:num w:numId="5" w16cid:durableId="1018045810">
-    <w:abstractNumId w:val="24"/>
+    <w:abstractNumId w:val="25"/>
   </w:num>
   <w:num w:numId="6" w16cid:durableId="85276894">
-    <w:abstractNumId w:val="19"/>
+    <w:abstractNumId w:val="20"/>
   </w:num>
   <w:num w:numId="7" w16cid:durableId="1896895717">
-    <w:abstractNumId w:val="30"/>
+    <w:abstractNumId w:val="32"/>
   </w:num>
   <w:num w:numId="8" w16cid:durableId="836648318">
     <w:abstractNumId w:val="9"/>
   </w:num>
   <w:num w:numId="9" w16cid:durableId="1218201502">
-    <w:abstractNumId w:val="27"/>
+    <w:abstractNumId w:val="29"/>
   </w:num>
   <w:num w:numId="10" w16cid:durableId="360322664">
     <w:abstractNumId w:val="14"/>
   </w:num>
   <w:num w:numId="11" w16cid:durableId="2081705357">
-    <w:abstractNumId w:val="26"/>
+    <w:abstractNumId w:val="27"/>
   </w:num>
   <w:num w:numId="12" w16cid:durableId="836532144">
-    <w:abstractNumId w:val="33"/>
+    <w:abstractNumId w:val="35"/>
   </w:num>
   <w:num w:numId="13" w16cid:durableId="1711997111">
-    <w:abstractNumId w:val="35"/>
+    <w:abstractNumId w:val="37"/>
   </w:num>
   <w:num w:numId="14" w16cid:durableId="1842116762">
     <w:abstractNumId w:val="8"/>
   </w:num>
   <w:num w:numId="15" w16cid:durableId="1128431503">
-    <w:abstractNumId w:val="39"/>
+    <w:abstractNumId w:val="41"/>
   </w:num>
   <w:num w:numId="16" w16cid:durableId="1972206371">
-    <w:abstractNumId w:val="31"/>
+    <w:abstractNumId w:val="33"/>
   </w:num>
   <w:num w:numId="17" w16cid:durableId="1255476952">
-    <w:abstractNumId w:val="29"/>
+    <w:abstractNumId w:val="31"/>
   </w:num>
   <w:num w:numId="18" w16cid:durableId="857281765">
     <w:abstractNumId w:val="12"/>
@@ -10865,10 +10974,10 @@
     <w:abstractNumId w:val="16"/>
   </w:num>
   <w:num w:numId="20" w16cid:durableId="254215889">
-    <w:abstractNumId w:val="37"/>
+    <w:abstractNumId w:val="39"/>
   </w:num>
   <w:num w:numId="21" w16cid:durableId="390887682">
-    <w:abstractNumId w:val="32"/>
+    <w:abstractNumId w:val="34"/>
   </w:num>
   <w:num w:numId="22" w16cid:durableId="519700800">
     <w:abstractNumId w:val="7"/>
@@ -10880,10 +10989,10 @@
     <w:abstractNumId w:val="10"/>
   </w:num>
   <w:num w:numId="25" w16cid:durableId="53091286">
-    <w:abstractNumId w:val="42"/>
+    <w:abstractNumId w:val="44"/>
   </w:num>
   <w:num w:numId="26" w16cid:durableId="965428703">
-    <w:abstractNumId w:val="28"/>
+    <w:abstractNumId w:val="30"/>
   </w:num>
   <w:num w:numId="27" w16cid:durableId="1492597773">
     <w:abstractNumId w:val="6"/>
@@ -10892,10 +11001,10 @@
     <w:abstractNumId w:val="4"/>
   </w:num>
   <w:num w:numId="29" w16cid:durableId="35394561">
-    <w:abstractNumId w:val="23"/>
+    <w:abstractNumId w:val="24"/>
   </w:num>
   <w:num w:numId="30" w16cid:durableId="1912614707">
-    <w:abstractNumId w:val="34"/>
+    <w:abstractNumId w:val="36"/>
   </w:num>
   <w:num w:numId="31" w16cid:durableId="604534662">
     <w:abstractNumId w:val="11"/>
@@ -10907,22 +11016,22 @@
     <w:abstractNumId w:val="1"/>
   </w:num>
   <w:num w:numId="34" w16cid:durableId="169570585">
-    <w:abstractNumId w:val="20"/>
+    <w:abstractNumId w:val="21"/>
   </w:num>
   <w:num w:numId="35" w16cid:durableId="1451363005">
     <w:abstractNumId w:val="5"/>
   </w:num>
   <w:num w:numId="36" w16cid:durableId="2121298186">
-    <w:abstractNumId w:val="22"/>
+    <w:abstractNumId w:val="23"/>
   </w:num>
   <w:num w:numId="37" w16cid:durableId="410540477">
     <w:abstractNumId w:val="0"/>
   </w:num>
   <w:num w:numId="38" w16cid:durableId="1023215646">
-    <w:abstractNumId w:val="36"/>
+    <w:abstractNumId w:val="38"/>
   </w:num>
   <w:num w:numId="39" w16cid:durableId="688288727">
-    <w:abstractNumId w:val="38"/>
+    <w:abstractNumId w:val="40"/>
   </w:num>
   <w:num w:numId="40" w16cid:durableId="1077635288">
     <w:abstractNumId w:val="15"/>
@@ -10934,7 +11043,13 @@
     <w:abstractNumId w:val="17"/>
   </w:num>
   <w:num w:numId="43" w16cid:durableId="603194230">
-    <w:abstractNumId w:val="21"/>
+    <w:abstractNumId w:val="22"/>
+  </w:num>
+  <w:num w:numId="44" w16cid:durableId="2120250007">
+    <w:abstractNumId w:val="19"/>
+  </w:num>
+  <w:num w:numId="45" w16cid:durableId="1264413379">
+    <w:abstractNumId w:val="28"/>
   </w:num>
 </w:numbering>
 </file>
@@ -11847,16 +11962,15 @@
 </file>
 
 <file path=customXml/item1.xml><?xml version="1.0" encoding="utf-8"?>
-<p:properties xmlns:p="http://schemas.microsoft.com/office/2006/metadata/properties" xmlns:xsi="http://www.w3.org/2001/XMLSchema-instance" xmlns:pc="http://schemas.microsoft.com/office/infopath/2007/PartnerControls">
-  <documentManagement/>
-</p:properties>
+<?mso-contentType ?>
+<FormTemplates xmlns="http://schemas.microsoft.com/sharepoint/v3/contenttype/forms">
+  <Display>DocumentLibraryForm</Display>
+  <Edit>DocumentLibraryForm</Edit>
+  <New>DocumentLibraryForm</New>
+</FormTemplates>
 </file>
 
 <file path=customXml/item2.xml><?xml version="1.0" encoding="utf-8"?>
-<b:Sources xmlns:b="http://schemas.openxmlformats.org/officeDocument/2006/bibliography" xmlns="http://schemas.openxmlformats.org/officeDocument/2006/bibliography" SelectedStyle="\APASixthEditionOfficeOnline.xsl" StyleName="APA" Version="6"/>
-</file>
-
-<file path=customXml/item3.xml><?xml version="1.0" encoding="utf-8"?>
 <ct:contentTypeSchema xmlns:ct="http://schemas.microsoft.com/office/2006/metadata/contentType" xmlns:ma="http://schemas.microsoft.com/office/2006/metadata/properties/metaAttributes" ct:_="" ma:_="" ma:contentTypeName="Document" ma:contentTypeID="0x010100857C5602A62D884D9945381626755A53" ma:contentTypeVersion="8" ma:contentTypeDescription="Create a new document." ma:contentTypeScope="" ma:versionID="eb52b1065633a21159f1b3abd1de5ee5">
   <xsd:schema xmlns:xsd="http://www.w3.org/2001/XMLSchema" xmlns:xs="http://www.w3.org/2001/XMLSchema" xmlns:p="http://schemas.microsoft.com/office/2006/metadata/properties" xmlns:ns2="a1d4bbf8-9ec5-4e90-a6a1-e3d4c7e3b066" targetNamespace="http://schemas.microsoft.com/office/2006/metadata/properties" ma:root="true" ma:fieldsID="e0a4fbd36f23ce11926f17aa2af1bac9" ns2:_="">
     <xsd:import namespace="a1d4bbf8-9ec5-4e90-a6a1-e3d4c7e3b066"/>
@@ -12024,33 +12138,25 @@
 </ct:contentTypeSchema>
 </file>
 
+<file path=customXml/item3.xml><?xml version="1.0" encoding="utf-8"?>
+<b:Sources xmlns:b="http://schemas.openxmlformats.org/officeDocument/2006/bibliography" xmlns="http://schemas.openxmlformats.org/officeDocument/2006/bibliography" SelectedStyle="\APASixthEditionOfficeOnline.xsl" StyleName="APA" Version="6"/>
+</file>
+
 <file path=customXml/item4.xml><?xml version="1.0" encoding="utf-8"?>
-<?mso-contentType ?>
-<FormTemplates xmlns="http://schemas.microsoft.com/sharepoint/v3/contenttype/forms">
-  <Display>DocumentLibraryForm</Display>
-  <Edit>DocumentLibraryForm</Edit>
-  <New>DocumentLibraryForm</New>
-</FormTemplates>
+<p:properties xmlns:p="http://schemas.microsoft.com/office/2006/metadata/properties" xmlns:xsi="http://www.w3.org/2001/XMLSchema-instance" xmlns:pc="http://schemas.microsoft.com/office/infopath/2007/PartnerControls">
+  <documentManagement/>
+</p:properties>
 </file>
 
 <file path=customXml/itemProps1.xml><?xml version="1.0" encoding="utf-8"?>
-<ds:datastoreItem xmlns:ds="http://schemas.openxmlformats.org/officeDocument/2006/customXml" ds:itemID="{AF971A44-4E51-4626-870F-BD65B127FDB1}">
+<ds:datastoreItem xmlns:ds="http://schemas.openxmlformats.org/officeDocument/2006/customXml" ds:itemID="{BD5CD8C1-2D2D-46C6-9ED5-F4C53DCAFEBA}">
   <ds:schemaRefs>
-    <ds:schemaRef ds:uri="http://schemas.microsoft.com/office/2006/metadata/properties"/>
-    <ds:schemaRef ds:uri="http://schemas.microsoft.com/office/infopath/2007/PartnerControls"/>
+    <ds:schemaRef ds:uri="http://schemas.microsoft.com/sharepoint/v3/contenttype/forms"/>
   </ds:schemaRefs>
 </ds:datastoreItem>
 </file>
 
 <file path=customXml/itemProps2.xml><?xml version="1.0" encoding="utf-8"?>
-<ds:datastoreItem xmlns:ds="http://schemas.openxmlformats.org/officeDocument/2006/customXml" ds:itemID="{AB8AC9FF-9A0A-4107-9D37-D05EFF4B752C}">
-  <ds:schemaRefs>
-    <ds:schemaRef ds:uri="http://schemas.openxmlformats.org/officeDocument/2006/bibliography"/>
-  </ds:schemaRefs>
-</ds:datastoreItem>
-</file>
-
-<file path=customXml/itemProps3.xml><?xml version="1.0" encoding="utf-8"?>
 <ds:datastoreItem xmlns:ds="http://schemas.openxmlformats.org/officeDocument/2006/customXml" ds:itemID="{C982ECB7-EC6C-40D5-90E7-EB5038AF8B22}">
   <ds:schemaRefs>
     <ds:schemaRef ds:uri="http://schemas.microsoft.com/office/2006/metadata/contentType"/>
@@ -12068,10 +12174,19 @@
 </ds:datastoreItem>
 </file>
 
+<file path=customXml/itemProps3.xml><?xml version="1.0" encoding="utf-8"?>
+<ds:datastoreItem xmlns:ds="http://schemas.openxmlformats.org/officeDocument/2006/customXml" ds:itemID="{AB8AC9FF-9A0A-4107-9D37-D05EFF4B752C}">
+  <ds:schemaRefs>
+    <ds:schemaRef ds:uri="http://schemas.openxmlformats.org/officeDocument/2006/bibliography"/>
+  </ds:schemaRefs>
+</ds:datastoreItem>
+</file>
+
 <file path=customXml/itemProps4.xml><?xml version="1.0" encoding="utf-8"?>
-<ds:datastoreItem xmlns:ds="http://schemas.openxmlformats.org/officeDocument/2006/customXml" ds:itemID="{BD5CD8C1-2D2D-46C6-9ED5-F4C53DCAFEBA}">
+<ds:datastoreItem xmlns:ds="http://schemas.openxmlformats.org/officeDocument/2006/customXml" ds:itemID="{AF971A44-4E51-4626-870F-BD65B127FDB1}">
   <ds:schemaRefs>
-    <ds:schemaRef ds:uri="http://schemas.microsoft.com/sharepoint/v3/contenttype/forms"/>
+    <ds:schemaRef ds:uri="http://schemas.microsoft.com/office/2006/metadata/properties"/>
+    <ds:schemaRef ds:uri="http://schemas.microsoft.com/office/infopath/2007/PartnerControls"/>
   </ds:schemaRefs>
 </ds:datastoreItem>
 </file>
</xml_diff>

<commit_message>
Se corre nuevamente el notebook
</commit_message>
<xml_diff>
--- a/Modelo clasificacion CA Mama APA.docx
+++ b/Modelo clasificacion CA Mama APA.docx
@@ -268,7 +268,55 @@
           <w:szCs w:val="22"/>
         </w:rPr>
         <w:lastRenderedPageBreak/>
-        <w:t>modelos predictivos que permiten diseñar intervenciones oportunas. Estos índices se centran en desenlaces no deseados y evitables, como la aparición de enfermedades o la progresión de estas, y buscan mejorar la eficiencia en el uso de recursos y los resultados en salud (Panamerican Health Organization [PAHO], 2021).</w:t>
+        <w:t>modelos predictivos que permiten diseñar intervenciones oportunas. Estos índices se centran en desenlaces no deseados y evitables, como la aparición de enfermedades o la progresión de estas, y buscan mejorar la eficiencia en el uso de recursos y los resultados en salud (</w:t>
+      </w:r>
+      <w:proofErr w:type="spellStart"/>
+      <w:r>
+        <w:rPr>
+          <w:sz w:val="22"/>
+          <w:szCs w:val="22"/>
+        </w:rPr>
+        <w:t>Panamerican</w:t>
+      </w:r>
+      <w:proofErr w:type="spellEnd"/>
+      <w:r>
+        <w:rPr>
+          <w:sz w:val="22"/>
+          <w:szCs w:val="22"/>
+        </w:rPr>
+        <w:t xml:space="preserve"> </w:t>
+      </w:r>
+      <w:proofErr w:type="spellStart"/>
+      <w:r>
+        <w:rPr>
+          <w:sz w:val="22"/>
+          <w:szCs w:val="22"/>
+        </w:rPr>
+        <w:t>Health</w:t>
+      </w:r>
+      <w:proofErr w:type="spellEnd"/>
+      <w:r>
+        <w:rPr>
+          <w:sz w:val="22"/>
+          <w:szCs w:val="22"/>
+        </w:rPr>
+        <w:t xml:space="preserve"> </w:t>
+      </w:r>
+      <w:proofErr w:type="spellStart"/>
+      <w:r>
+        <w:rPr>
+          <w:sz w:val="22"/>
+          <w:szCs w:val="22"/>
+        </w:rPr>
+        <w:t>Organization</w:t>
+      </w:r>
+      <w:proofErr w:type="spellEnd"/>
+      <w:r>
+        <w:rPr>
+          <w:sz w:val="22"/>
+          <w:szCs w:val="22"/>
+        </w:rPr>
+        <w:t xml:space="preserve"> [PAHO], 2021).</w:t>
       </w:r>
     </w:p>
     <w:p>
@@ -286,7 +334,71 @@
           <w:sz w:val="22"/>
           <w:szCs w:val="22"/>
         </w:rPr>
-        <w:t>El cáncer de mama, en particular, representa uno de los mayores desafíos de salud pública. Es la principal causa de muerte por cáncer en mujeres a nivel global y una de las más frecuentes en Colombia (Instituto Nacional de Cancerología, 2023). La detección temprana a través de herramientas como tamizajes, diagnóstico temprano y modelos predictivos basados en datos poblacionales ha demostrado ser fundamental para mejorar la supervivencia y reducir complicaciones (World Health Organization [WHO], 2021). Sin embargo, la eficacia de estas herramientas depende de su capacidad para integrar factores de riesgo, como antecedentes familiares, estilo de vida y patrones de acceso a servicios de salud, que permitan una clasificación precisa y personalizada del riesgo (Saslow et al., 2022).</w:t>
+        <w:t>El cáncer de mama, en particular, representa uno de los mayores desafíos de salud pública. Es la principal causa de muerte por cáncer en mujeres a nivel global y una de las más frecuentes en Colombia (Instituto Nacional de Cancerología, 2023). La detección temprana a través de herramientas como tamizajes, diagnóstico temprano y modelos predictivos basados en datos poblacionales ha demostrado ser fundamental para mejorar la supervivencia y reducir complicaciones (</w:t>
+      </w:r>
+      <w:proofErr w:type="spellStart"/>
+      <w:r>
+        <w:rPr>
+          <w:sz w:val="22"/>
+          <w:szCs w:val="22"/>
+        </w:rPr>
+        <w:t>World</w:t>
+      </w:r>
+      <w:proofErr w:type="spellEnd"/>
+      <w:r>
+        <w:rPr>
+          <w:sz w:val="22"/>
+          <w:szCs w:val="22"/>
+        </w:rPr>
+        <w:t xml:space="preserve"> </w:t>
+      </w:r>
+      <w:proofErr w:type="spellStart"/>
+      <w:r>
+        <w:rPr>
+          <w:sz w:val="22"/>
+          <w:szCs w:val="22"/>
+        </w:rPr>
+        <w:t>Health</w:t>
+      </w:r>
+      <w:proofErr w:type="spellEnd"/>
+      <w:r>
+        <w:rPr>
+          <w:sz w:val="22"/>
+          <w:szCs w:val="22"/>
+        </w:rPr>
+        <w:t xml:space="preserve"> </w:t>
+      </w:r>
+      <w:proofErr w:type="spellStart"/>
+      <w:r>
+        <w:rPr>
+          <w:sz w:val="22"/>
+          <w:szCs w:val="22"/>
+        </w:rPr>
+        <w:t>Organization</w:t>
+      </w:r>
+      <w:proofErr w:type="spellEnd"/>
+      <w:r>
+        <w:rPr>
+          <w:sz w:val="22"/>
+          <w:szCs w:val="22"/>
+        </w:rPr>
+        <w:t xml:space="preserve"> [WHO], 2021). Sin embargo, la eficacia de estas herramientas depende de su capacidad para integrar factores de riesgo, como antecedentes familiares, estilo de vida y patrones de acceso a servicios de salud, que permitan una clasificación precisa y personalizada del riesgo (</w:t>
+      </w:r>
+      <w:proofErr w:type="spellStart"/>
+      <w:r>
+        <w:rPr>
+          <w:sz w:val="22"/>
+          <w:szCs w:val="22"/>
+        </w:rPr>
+        <w:t>Saslow</w:t>
+      </w:r>
+      <w:proofErr w:type="spellEnd"/>
+      <w:r>
+        <w:rPr>
+          <w:sz w:val="22"/>
+          <w:szCs w:val="22"/>
+        </w:rPr>
+        <w:t xml:space="preserve"> et al., 2022).</w:t>
       </w:r>
     </w:p>
     <w:p>
@@ -330,7 +442,23 @@
           <w:szCs w:val="22"/>
         </w:rPr>
         <w:lastRenderedPageBreak/>
-        <w:t>también priorizar intervenciones personalizadas que maximicen los beneficios y reduzcan la carga económica y social asociada al cáncer de mama (Gomez et al., 2021).</w:t>
+        <w:t>también priorizar intervenciones personalizadas que maximicen los beneficios y reduzcan la carga económica y social asociada al cáncer de mama (</w:t>
+      </w:r>
+      <w:proofErr w:type="spellStart"/>
+      <w:r>
+        <w:rPr>
+          <w:sz w:val="22"/>
+          <w:szCs w:val="22"/>
+        </w:rPr>
+        <w:t>Gomez</w:t>
+      </w:r>
+      <w:proofErr w:type="spellEnd"/>
+      <w:r>
+        <w:rPr>
+          <w:sz w:val="22"/>
+          <w:szCs w:val="22"/>
+        </w:rPr>
+        <w:t xml:space="preserve"> et al., 2021).</w:t>
       </w:r>
     </w:p>
     <w:p>
@@ -370,7 +498,71 @@
           <w:sz w:val="22"/>
           <w:szCs w:val="22"/>
         </w:rPr>
-        <w:t>Para el desarrollo del presente trabajo, se empleó la metodología CRISP-DM (Cross Industry Standard Process for Data Mining), la cual fue creada en 1999 por la entonces Comunidad Económica Europea, hoy la Unión Europea. Adicionalmente, es la metodología de referencia más utilizada en el desarrollo de proyectos de minería de datos. Entre sus ventajas se destaca la posibilidad de replicación de proyectos, su independencia en la industria, su neutralidad con respecto a las herramientas y su enfoque en las situaciones de negocio (García, G. 2018).</w:t>
+        <w:t xml:space="preserve">Para el desarrollo del presente trabajo, se empleó la metodología CRISP-DM (Cross </w:t>
+      </w:r>
+      <w:proofErr w:type="spellStart"/>
+      <w:r>
+        <w:rPr>
+          <w:sz w:val="22"/>
+          <w:szCs w:val="22"/>
+        </w:rPr>
+        <w:t>Industry</w:t>
+      </w:r>
+      <w:proofErr w:type="spellEnd"/>
+      <w:r>
+        <w:rPr>
+          <w:sz w:val="22"/>
+          <w:szCs w:val="22"/>
+        </w:rPr>
+        <w:t xml:space="preserve"> Standard </w:t>
+      </w:r>
+      <w:proofErr w:type="spellStart"/>
+      <w:r>
+        <w:rPr>
+          <w:sz w:val="22"/>
+          <w:szCs w:val="22"/>
+        </w:rPr>
+        <w:t>Process</w:t>
+      </w:r>
+      <w:proofErr w:type="spellEnd"/>
+      <w:r>
+        <w:rPr>
+          <w:sz w:val="22"/>
+          <w:szCs w:val="22"/>
+        </w:rPr>
+        <w:t xml:space="preserve"> </w:t>
+      </w:r>
+      <w:proofErr w:type="spellStart"/>
+      <w:r>
+        <w:rPr>
+          <w:sz w:val="22"/>
+          <w:szCs w:val="22"/>
+        </w:rPr>
+        <w:t>for</w:t>
+      </w:r>
+      <w:proofErr w:type="spellEnd"/>
+      <w:r>
+        <w:rPr>
+          <w:sz w:val="22"/>
+          <w:szCs w:val="22"/>
+        </w:rPr>
+        <w:t xml:space="preserve"> Data </w:t>
+      </w:r>
+      <w:proofErr w:type="spellStart"/>
+      <w:r>
+        <w:rPr>
+          <w:sz w:val="22"/>
+          <w:szCs w:val="22"/>
+        </w:rPr>
+        <w:t>Mining</w:t>
+      </w:r>
+      <w:proofErr w:type="spellEnd"/>
+      <w:r>
+        <w:rPr>
+          <w:sz w:val="22"/>
+          <w:szCs w:val="22"/>
+        </w:rPr>
+        <w:t>), la cual fue creada en 1999 por la entonces Comunidad Económica Europea, hoy la Unión Europea. Adicionalmente, es la metodología de referencia más utilizada en el desarrollo de proyectos de minería de datos. Entre sus ventajas se destaca la posibilidad de replicación de proyectos, su independencia en la industria, su neutralidad con respecto a las herramientas y su enfoque en las situaciones de negocio (García, G. 2018).</w:t>
       </w:r>
     </w:p>
     <w:p>
@@ -453,8 +645,8 @@
         <w:ind w:firstLine="720"/>
         <w:rPr>
           <w:rFonts w:ascii="Times New Roman" w:hAnsi="Times New Roman" w:cs="Times New Roman"/>
-          <w:sz w:val="22"/>
-          <w:szCs w:val="22"/>
+          <w:sz w:val="28"/>
+          <w:szCs w:val="28"/>
         </w:rPr>
       </w:pPr>
       <w:r>
@@ -462,8 +654,8 @@
           <w:rFonts w:ascii="Times New Roman" w:hAnsi="Times New Roman" w:cs="Times New Roman"/>
           <w:b/>
           <w:bCs/>
-          <w:sz w:val="22"/>
-          <w:szCs w:val="22"/>
+          <w:sz w:val="28"/>
+          <w:szCs w:val="28"/>
         </w:rPr>
         <w:t>Comprensión de los datos</w:t>
       </w:r>
@@ -614,8 +806,8 @@
         <w:ind w:firstLine="720"/>
         <w:rPr>
           <w:rFonts w:ascii="Times New Roman" w:hAnsi="Times New Roman" w:cs="Times New Roman"/>
-          <w:sz w:val="22"/>
-          <w:szCs w:val="22"/>
+          <w:sz w:val="28"/>
+          <w:szCs w:val="28"/>
         </w:rPr>
       </w:pPr>
       <w:r>
@@ -623,8 +815,8 @@
           <w:rFonts w:ascii="Times New Roman" w:hAnsi="Times New Roman" w:cs="Times New Roman"/>
           <w:b/>
           <w:bCs/>
-          <w:sz w:val="22"/>
-          <w:szCs w:val="22"/>
+          <w:sz w:val="28"/>
+          <w:szCs w:val="28"/>
         </w:rPr>
         <w:t>Preparación de los datos</w:t>
       </w:r>
@@ -644,7 +836,21 @@
           <w:sz w:val="22"/>
           <w:szCs w:val="22"/>
         </w:rPr>
-        <w:t xml:space="preserve">En esta etapa, se realizo la selección </w:t>
+        <w:t xml:space="preserve">En esta etapa, se </w:t>
+      </w:r>
+      <w:r>
+        <w:rPr>
+          <w:sz w:val="22"/>
+          <w:szCs w:val="22"/>
+        </w:rPr>
+        <w:t>realizó</w:t>
+      </w:r>
+      <w:r>
+        <w:rPr>
+          <w:sz w:val="22"/>
+          <w:szCs w:val="22"/>
+        </w:rPr>
+        <w:t xml:space="preserve"> la selección </w:t>
       </w:r>
       <w:r>
         <w:rPr>
@@ -707,8 +913,8 @@
         <w:ind w:firstLine="720"/>
         <w:rPr>
           <w:rFonts w:ascii="Times New Roman" w:hAnsi="Times New Roman" w:cs="Times New Roman"/>
-          <w:sz w:val="22"/>
-          <w:szCs w:val="22"/>
+          <w:sz w:val="28"/>
+          <w:szCs w:val="28"/>
         </w:rPr>
       </w:pPr>
       <w:r>
@@ -716,8 +922,8 @@
           <w:rFonts w:ascii="Times New Roman" w:hAnsi="Times New Roman" w:cs="Times New Roman"/>
           <w:b/>
           <w:bCs/>
-          <w:sz w:val="22"/>
-          <w:szCs w:val="22"/>
+          <w:sz w:val="28"/>
+          <w:szCs w:val="28"/>
         </w:rPr>
         <w:t>Modelado</w:t>
       </w:r>
@@ -793,8 +999,8 @@
         <w:ind w:firstLine="720"/>
         <w:rPr>
           <w:rFonts w:ascii="Times New Roman" w:hAnsi="Times New Roman" w:cs="Times New Roman"/>
-          <w:sz w:val="22"/>
-          <w:szCs w:val="22"/>
+          <w:sz w:val="28"/>
+          <w:szCs w:val="28"/>
         </w:rPr>
       </w:pPr>
       <w:r>
@@ -802,8 +1008,8 @@
           <w:rFonts w:ascii="Times New Roman" w:hAnsi="Times New Roman" w:cs="Times New Roman"/>
           <w:b/>
           <w:bCs/>
-          <w:sz w:val="22"/>
-          <w:szCs w:val="22"/>
+          <w:sz w:val="28"/>
+          <w:szCs w:val="28"/>
         </w:rPr>
         <w:t>Evaluación</w:t>
       </w:r>
@@ -851,7 +1057,23 @@
           <w:sz w:val="22"/>
           <w:szCs w:val="22"/>
         </w:rPr>
-        <w:t xml:space="preserve"> fue evaluado utilizando métricas como exactitud, sensibilidad, especificidad, precisión, F1-Score, y área bajo la curva ROC (AUC-ROC). Además, se empleó la curva Lift para analizar la efectividad de</w:t>
+        <w:t xml:space="preserve"> fue evaluado utilizando métricas como exactitud, sensibilidad, especificidad, precisión, F1-Score, y área bajo la curva ROC (AUC-ROC). Además, se empleó la curva </w:t>
+      </w:r>
+      <w:proofErr w:type="spellStart"/>
+      <w:r>
+        <w:rPr>
+          <w:sz w:val="22"/>
+          <w:szCs w:val="22"/>
+        </w:rPr>
+        <w:t>Lift</w:t>
+      </w:r>
+      <w:proofErr w:type="spellEnd"/>
+      <w:r>
+        <w:rPr>
+          <w:sz w:val="22"/>
+          <w:szCs w:val="22"/>
+        </w:rPr>
+        <w:t xml:space="preserve"> para analizar la efectividad de</w:t>
       </w:r>
       <w:r>
         <w:rPr>
@@ -893,7 +1115,23 @@
           <w:sz w:val="22"/>
           <w:szCs w:val="22"/>
         </w:rPr>
-        <w:t xml:space="preserve"> matrices de confusión y las curvas ROC y Lift permitieron seleccionar el modelo que mejor balanceó las métricas de desempeño.</w:t>
+        <w:t xml:space="preserve"> matrices de confusión y las curvas ROC y </w:t>
+      </w:r>
+      <w:proofErr w:type="spellStart"/>
+      <w:r>
+        <w:rPr>
+          <w:sz w:val="22"/>
+          <w:szCs w:val="22"/>
+        </w:rPr>
+        <w:t>Lift</w:t>
+      </w:r>
+      <w:proofErr w:type="spellEnd"/>
+      <w:r>
+        <w:rPr>
+          <w:sz w:val="22"/>
+          <w:szCs w:val="22"/>
+        </w:rPr>
+        <w:t xml:space="preserve"> permitieron seleccionar el modelo que mejor balanceó las métricas de desempeño.</w:t>
       </w:r>
     </w:p>
     <w:p>
@@ -907,8 +1145,8 @@
         <w:ind w:firstLine="720"/>
         <w:rPr>
           <w:rFonts w:ascii="Times New Roman" w:hAnsi="Times New Roman" w:cs="Times New Roman"/>
-          <w:sz w:val="22"/>
-          <w:szCs w:val="22"/>
+          <w:sz w:val="28"/>
+          <w:szCs w:val="28"/>
         </w:rPr>
       </w:pPr>
       <w:r>
@@ -916,9 +1154,10 @@
           <w:rFonts w:ascii="Times New Roman" w:hAnsi="Times New Roman" w:cs="Times New Roman"/>
           <w:b/>
           <w:bCs/>
-          <w:sz w:val="22"/>
-          <w:szCs w:val="22"/>
-        </w:rPr>
+          <w:sz w:val="28"/>
+          <w:szCs w:val="28"/>
+        </w:rPr>
+        <w:lastRenderedPageBreak/>
         <w:t>Implementación</w:t>
       </w:r>
     </w:p>
@@ -937,7 +1176,6 @@
           <w:sz w:val="22"/>
           <w:szCs w:val="22"/>
         </w:rPr>
-        <w:lastRenderedPageBreak/>
         <w:t>El modelo seleccionado fue integrado en los sistemas de información de la EAPB, permitiendo la clasificación automática del riesgo de cáncer de mama al ingresar nuevos datos de pacientes. Se desarrolló una interfaz de usuario para que los profesionales de salud puedan visualizar el nivel de riesgo y los factores contribuyentes.</w:t>
       </w:r>
     </w:p>
@@ -1327,6 +1565,7 @@
           <w:szCs w:val="22"/>
         </w:rPr>
       </w:pPr>
+      <w:proofErr w:type="spellStart"/>
       <w:r>
         <w:rPr>
           <w:b/>
@@ -1334,7 +1573,17 @@
           <w:sz w:val="22"/>
           <w:szCs w:val="22"/>
         </w:rPr>
-        <w:t>Ind_CAM:</w:t>
+        <w:t>Ind_CAM</w:t>
+      </w:r>
+      <w:proofErr w:type="spellEnd"/>
+      <w:r>
+        <w:rPr>
+          <w:b/>
+          <w:bCs/>
+          <w:sz w:val="22"/>
+          <w:szCs w:val="22"/>
+        </w:rPr>
+        <w:t>:</w:t>
       </w:r>
       <w:r>
         <w:rPr>
@@ -1421,12 +1670,21 @@
           <w:szCs w:val="22"/>
         </w:rPr>
       </w:pPr>
-      <w:r>
-        <w:rPr>
-          <w:sz w:val="22"/>
-          <w:szCs w:val="22"/>
-        </w:rPr>
-        <w:t>Afiliado_Id: Numérica; número de identificación del afiliado en la compañía.</w:t>
+      <w:proofErr w:type="spellStart"/>
+      <w:r>
+        <w:rPr>
+          <w:sz w:val="22"/>
+          <w:szCs w:val="22"/>
+        </w:rPr>
+        <w:t>Afiliado_Id</w:t>
+      </w:r>
+      <w:proofErr w:type="spellEnd"/>
+      <w:r>
+        <w:rPr>
+          <w:sz w:val="22"/>
+          <w:szCs w:val="22"/>
+        </w:rPr>
+        <w:t>: Numérica; número de identificación del afiliado en la compañía.</w:t>
       </w:r>
     </w:p>
     <w:p>
@@ -1442,12 +1700,21 @@
           <w:szCs w:val="22"/>
         </w:rPr>
       </w:pPr>
-      <w:r>
-        <w:rPr>
-          <w:sz w:val="22"/>
-          <w:szCs w:val="22"/>
-        </w:rPr>
-        <w:t>Ind_Frecuencia_Licor: Indicador de consumo de alcohol. Binaria; 'Si' para consumo, 'No' para no consumo.</w:t>
+      <w:proofErr w:type="spellStart"/>
+      <w:r>
+        <w:rPr>
+          <w:sz w:val="22"/>
+          <w:szCs w:val="22"/>
+        </w:rPr>
+        <w:t>Ind_Frecuencia_Licor</w:t>
+      </w:r>
+      <w:proofErr w:type="spellEnd"/>
+      <w:r>
+        <w:rPr>
+          <w:sz w:val="22"/>
+          <w:szCs w:val="22"/>
+        </w:rPr>
+        <w:t>: Indicador de consumo de alcohol. Binaria; 'Si' para consumo, 'No' para no consumo.</w:t>
       </w:r>
     </w:p>
     <w:p>
@@ -1463,12 +1730,21 @@
           <w:szCs w:val="22"/>
         </w:rPr>
       </w:pPr>
-      <w:r>
-        <w:rPr>
-          <w:sz w:val="22"/>
-          <w:szCs w:val="22"/>
-        </w:rPr>
-        <w:t>Sexo_Cd: Sexo. Categórica; se espera que todos los registros correspondan al sexo femenino.</w:t>
+      <w:proofErr w:type="spellStart"/>
+      <w:r>
+        <w:rPr>
+          <w:sz w:val="22"/>
+          <w:szCs w:val="22"/>
+        </w:rPr>
+        <w:t>Sexo_Cd</w:t>
+      </w:r>
+      <w:proofErr w:type="spellEnd"/>
+      <w:r>
+        <w:rPr>
+          <w:sz w:val="22"/>
+          <w:szCs w:val="22"/>
+        </w:rPr>
+        <w:t>: Sexo. Categórica; se espera que todos los registros correspondan al sexo femenino.</w:t>
       </w:r>
     </w:p>
     <w:p>
@@ -1484,13 +1760,22 @@
           <w:szCs w:val="22"/>
         </w:rPr>
       </w:pPr>
+      <w:proofErr w:type="spellStart"/>
       <w:r>
         <w:rPr>
           <w:sz w:val="22"/>
           <w:szCs w:val="22"/>
         </w:rPr>
         <w:lastRenderedPageBreak/>
-        <w:t>Raza_Desc: Raza. Categórica; categorías como 'Blanca', 'Afrodescendiente', 'Indígena', 'Mestiza'.</w:t>
+        <w:t>Raza_Desc</w:t>
+      </w:r>
+      <w:proofErr w:type="spellEnd"/>
+      <w:r>
+        <w:rPr>
+          <w:sz w:val="22"/>
+          <w:szCs w:val="22"/>
+        </w:rPr>
+        <w:t>: Raza. Categórica; categorías como 'Blanca', 'Afrodescendiente', 'Indígena', 'Mestiza'.</w:t>
       </w:r>
     </w:p>
     <w:p>
@@ -1506,12 +1791,21 @@
           <w:szCs w:val="22"/>
         </w:rPr>
       </w:pPr>
-      <w:r>
-        <w:rPr>
-          <w:sz w:val="22"/>
-          <w:szCs w:val="22"/>
-        </w:rPr>
-        <w:t>Valor_IMC: Índice de Masa Corporal (IMC). Numérica continua; kg/m².</w:t>
+      <w:proofErr w:type="spellStart"/>
+      <w:r>
+        <w:rPr>
+          <w:sz w:val="22"/>
+          <w:szCs w:val="22"/>
+        </w:rPr>
+        <w:t>Valor_IMC</w:t>
+      </w:r>
+      <w:proofErr w:type="spellEnd"/>
+      <w:r>
+        <w:rPr>
+          <w:sz w:val="22"/>
+          <w:szCs w:val="22"/>
+        </w:rPr>
+        <w:t>: Índice de Masa Corporal (IMC). Numérica continua; kg/m².</w:t>
       </w:r>
     </w:p>
     <w:p>
@@ -1527,12 +1821,21 @@
           <w:szCs w:val="22"/>
         </w:rPr>
       </w:pPr>
-      <w:r>
-        <w:rPr>
-          <w:sz w:val="22"/>
-          <w:szCs w:val="22"/>
-        </w:rPr>
-        <w:t>Num_Edad_Menopausia: Edad de la menopausia. Numérica discreta; aplicable solo a mujeres posmenopáusicas.</w:t>
+      <w:proofErr w:type="spellStart"/>
+      <w:r>
+        <w:rPr>
+          <w:sz w:val="22"/>
+          <w:szCs w:val="22"/>
+        </w:rPr>
+        <w:t>Num_Edad_Menopausia</w:t>
+      </w:r>
+      <w:proofErr w:type="spellEnd"/>
+      <w:r>
+        <w:rPr>
+          <w:sz w:val="22"/>
+          <w:szCs w:val="22"/>
+        </w:rPr>
+        <w:t>: Edad de la menopausia. Numérica discreta; aplicable solo a mujeres posmenopáusicas.</w:t>
       </w:r>
     </w:p>
     <w:p>
@@ -1548,12 +1851,21 @@
           <w:szCs w:val="22"/>
         </w:rPr>
       </w:pPr>
-      <w:r>
-        <w:rPr>
-          <w:sz w:val="22"/>
-          <w:szCs w:val="22"/>
-        </w:rPr>
-        <w:t>Num_Edad_Menarca: Edad de la menarca. Numérica discreta; edad en años del primer período menstrual.</w:t>
+      <w:proofErr w:type="spellStart"/>
+      <w:r>
+        <w:rPr>
+          <w:sz w:val="22"/>
+          <w:szCs w:val="22"/>
+        </w:rPr>
+        <w:t>Num_Edad_Menarca</w:t>
+      </w:r>
+      <w:proofErr w:type="spellEnd"/>
+      <w:r>
+        <w:rPr>
+          <w:sz w:val="22"/>
+          <w:szCs w:val="22"/>
+        </w:rPr>
+        <w:t>: Edad de la menarca. Numérica discreta; edad en años del primer período menstrual.</w:t>
       </w:r>
     </w:p>
     <w:p>
@@ -1569,12 +1881,21 @@
           <w:szCs w:val="22"/>
         </w:rPr>
       </w:pPr>
-      <w:r>
-        <w:rPr>
-          <w:sz w:val="22"/>
-          <w:szCs w:val="22"/>
-        </w:rPr>
-        <w:t>Ind_Terapia_Hormonal: Indicador de terapia hormonal. Binaria; 'Si' para sí, 'No' para no.</w:t>
+      <w:proofErr w:type="spellStart"/>
+      <w:r>
+        <w:rPr>
+          <w:sz w:val="22"/>
+          <w:szCs w:val="22"/>
+        </w:rPr>
+        <w:t>Ind_Terapia_Hormonal</w:t>
+      </w:r>
+      <w:proofErr w:type="spellEnd"/>
+      <w:r>
+        <w:rPr>
+          <w:sz w:val="22"/>
+          <w:szCs w:val="22"/>
+        </w:rPr>
+        <w:t>: Indicador de terapia hormonal. Binaria; 'Si' para sí, 'No' para no.</w:t>
       </w:r>
     </w:p>
     <w:p>
@@ -1590,12 +1911,21 @@
           <w:szCs w:val="22"/>
         </w:rPr>
       </w:pPr>
-      <w:r>
-        <w:rPr>
-          <w:sz w:val="22"/>
-          <w:szCs w:val="22"/>
-        </w:rPr>
-        <w:t>Num_Birads: Resultado de mamografía (BI-RADS). Categórica ordinal; categorías de '0' a '6'.</w:t>
+      <w:proofErr w:type="spellStart"/>
+      <w:r>
+        <w:rPr>
+          <w:sz w:val="22"/>
+          <w:szCs w:val="22"/>
+        </w:rPr>
+        <w:t>Num_Birads</w:t>
+      </w:r>
+      <w:proofErr w:type="spellEnd"/>
+      <w:r>
+        <w:rPr>
+          <w:sz w:val="22"/>
+          <w:szCs w:val="22"/>
+        </w:rPr>
+        <w:t>: Resultado de mamografía (BI-RADS). Categórica ordinal; categorías de '0' a '6'.</w:t>
       </w:r>
     </w:p>
     <w:p>
@@ -1611,12 +1941,21 @@
           <w:szCs w:val="22"/>
         </w:rPr>
       </w:pPr>
-      <w:r>
-        <w:rPr>
-          <w:sz w:val="22"/>
-          <w:szCs w:val="22"/>
-        </w:rPr>
-        <w:t>Ind_Ooforectomia_Bilateral: Indicador de ooforectomía bilateral. Binaria; 'Si' para sí, 'No' para no.</w:t>
+      <w:proofErr w:type="spellStart"/>
+      <w:r>
+        <w:rPr>
+          <w:sz w:val="22"/>
+          <w:szCs w:val="22"/>
+        </w:rPr>
+        <w:t>Ind_Ooforectomia_Bilateral</w:t>
+      </w:r>
+      <w:proofErr w:type="spellEnd"/>
+      <w:r>
+        <w:rPr>
+          <w:sz w:val="22"/>
+          <w:szCs w:val="22"/>
+        </w:rPr>
+        <w:t>: Indicador de ooforectomía bilateral. Binaria; 'Si' para sí, 'No' para no.</w:t>
       </w:r>
     </w:p>
     <w:p>
@@ -1632,12 +1971,21 @@
           <w:szCs w:val="22"/>
         </w:rPr>
       </w:pPr>
-      <w:r>
-        <w:rPr>
-          <w:sz w:val="22"/>
-          <w:szCs w:val="22"/>
-        </w:rPr>
-        <w:t>Num_Fam_Primer_Grado_Otros: Número de familiares de primer grado con cualquier cáncer. Numérica discreta.</w:t>
+      <w:proofErr w:type="spellStart"/>
+      <w:r>
+        <w:rPr>
+          <w:sz w:val="22"/>
+          <w:szCs w:val="22"/>
+        </w:rPr>
+        <w:t>Num_Fam_Primer_Grado_Otros</w:t>
+      </w:r>
+      <w:proofErr w:type="spellEnd"/>
+      <w:r>
+        <w:rPr>
+          <w:sz w:val="22"/>
+          <w:szCs w:val="22"/>
+        </w:rPr>
+        <w:t>: Número de familiares de primer grado con cualquier cáncer. Numérica discreta.</w:t>
       </w:r>
     </w:p>
     <w:p>
@@ -1653,12 +2001,21 @@
           <w:szCs w:val="22"/>
         </w:rPr>
       </w:pPr>
-      <w:r>
-        <w:rPr>
-          <w:sz w:val="22"/>
-          <w:szCs w:val="22"/>
-        </w:rPr>
-        <w:t>Num_Fam_Segundo_Grado_Otros: Número de familiares de segundo grado con cualquier cáncer. Numérica discreta.</w:t>
+      <w:proofErr w:type="spellStart"/>
+      <w:r>
+        <w:rPr>
+          <w:sz w:val="22"/>
+          <w:szCs w:val="22"/>
+        </w:rPr>
+        <w:t>Num_Fam_Segundo_Grado_Otros</w:t>
+      </w:r>
+      <w:proofErr w:type="spellEnd"/>
+      <w:r>
+        <w:rPr>
+          <w:sz w:val="22"/>
+          <w:szCs w:val="22"/>
+        </w:rPr>
+        <w:t>: Número de familiares de segundo grado con cualquier cáncer. Numérica discreta.</w:t>
       </w:r>
     </w:p>
     <w:p>
@@ -1674,12 +2031,21 @@
           <w:szCs w:val="22"/>
         </w:rPr>
       </w:pPr>
-      <w:r>
-        <w:rPr>
-          <w:sz w:val="22"/>
-          <w:szCs w:val="22"/>
-        </w:rPr>
-        <w:t>Ind_Ant_Fam_Otros: Indicador de antecedentes familiares con cualquier cáncer. Binaria; 'Si' si existe al menos un familiar afectado, '0' en caso contrario.</w:t>
+      <w:proofErr w:type="spellStart"/>
+      <w:r>
+        <w:rPr>
+          <w:sz w:val="22"/>
+          <w:szCs w:val="22"/>
+        </w:rPr>
+        <w:t>Ind_Ant_Fam_Otros</w:t>
+      </w:r>
+      <w:proofErr w:type="spellEnd"/>
+      <w:r>
+        <w:rPr>
+          <w:sz w:val="22"/>
+          <w:szCs w:val="22"/>
+        </w:rPr>
+        <w:t>: Indicador de antecedentes familiares con cualquier cáncer. Binaria; 'Si' si existe al menos un familiar afectado, '0' en caso contrario.</w:t>
       </w:r>
     </w:p>
     <w:p>
@@ -1695,12 +2061,21 @@
           <w:szCs w:val="22"/>
         </w:rPr>
       </w:pPr>
-      <w:r>
-        <w:rPr>
-          <w:sz w:val="22"/>
-          <w:szCs w:val="22"/>
-        </w:rPr>
-        <w:t>Num_Fam_Primer_Grado_CAM: Número de familiares de primer grado con cáncer de mama. Numérica discreta.</w:t>
+      <w:proofErr w:type="spellStart"/>
+      <w:r>
+        <w:rPr>
+          <w:sz w:val="22"/>
+          <w:szCs w:val="22"/>
+        </w:rPr>
+        <w:t>Num_Fam_Primer_Grado_CAM</w:t>
+      </w:r>
+      <w:proofErr w:type="spellEnd"/>
+      <w:r>
+        <w:rPr>
+          <w:sz w:val="22"/>
+          <w:szCs w:val="22"/>
+        </w:rPr>
+        <w:t>: Número de familiares de primer grado con cáncer de mama. Numérica discreta.</w:t>
       </w:r>
     </w:p>
     <w:p>
@@ -1716,12 +2091,21 @@
           <w:szCs w:val="22"/>
         </w:rPr>
       </w:pPr>
-      <w:r>
-        <w:rPr>
-          <w:sz w:val="22"/>
-          <w:szCs w:val="22"/>
-        </w:rPr>
-        <w:t>Num_Fam_Segundo_Grado_CAM: Número de familiares de segundo grado con cáncer de mama. Numérica discreta.</w:t>
+      <w:proofErr w:type="spellStart"/>
+      <w:r>
+        <w:rPr>
+          <w:sz w:val="22"/>
+          <w:szCs w:val="22"/>
+        </w:rPr>
+        <w:t>Num_Fam_Segundo_Grado_CAM</w:t>
+      </w:r>
+      <w:proofErr w:type="spellEnd"/>
+      <w:r>
+        <w:rPr>
+          <w:sz w:val="22"/>
+          <w:szCs w:val="22"/>
+        </w:rPr>
+        <w:t>: Número de familiares de segundo grado con cáncer de mama. Numérica discreta.</w:t>
       </w:r>
     </w:p>
     <w:p>
@@ -1737,12 +2121,21 @@
           <w:szCs w:val="22"/>
         </w:rPr>
       </w:pPr>
-      <w:r>
-        <w:rPr>
-          <w:sz w:val="22"/>
-          <w:szCs w:val="22"/>
-        </w:rPr>
-        <w:t>Ind_Ant_Fam_CAM: Indicador de antecedentes familiares con cáncer de mama. Binaria; 'Si' si existe al menos un familiar afectado, 'No' en caso contrario.</w:t>
+      <w:proofErr w:type="spellStart"/>
+      <w:r>
+        <w:rPr>
+          <w:sz w:val="22"/>
+          <w:szCs w:val="22"/>
+        </w:rPr>
+        <w:t>Ind_Ant_Fam_CAM</w:t>
+      </w:r>
+      <w:proofErr w:type="spellEnd"/>
+      <w:r>
+        <w:rPr>
+          <w:sz w:val="22"/>
+          <w:szCs w:val="22"/>
+        </w:rPr>
+        <w:t>: Indicador de antecedentes familiares con cáncer de mama. Binaria; 'Si' si existe al menos un familiar afectado, 'No' en caso contrario.</w:t>
       </w:r>
     </w:p>
     <w:p>
@@ -1758,13 +2151,22 @@
           <w:szCs w:val="22"/>
         </w:rPr>
       </w:pPr>
+      <w:proofErr w:type="spellStart"/>
       <w:r>
         <w:rPr>
           <w:sz w:val="22"/>
           <w:szCs w:val="22"/>
         </w:rPr>
         <w:lastRenderedPageBreak/>
-        <w:t>Ind_Ant_Radio_Torax: Indicador de radiografía de tórax. Binaria; 'Si' para sí, 'No' para no.</w:t>
+        <w:t>Ind_Ant_Radio_Torax</w:t>
+      </w:r>
+      <w:proofErr w:type="spellEnd"/>
+      <w:r>
+        <w:rPr>
+          <w:sz w:val="22"/>
+          <w:szCs w:val="22"/>
+        </w:rPr>
+        <w:t>: Indicador de radiografía de tórax. Binaria; 'Si' para sí, 'No' para no.</w:t>
       </w:r>
     </w:p>
     <w:p>
@@ -1932,12 +2334,21 @@
           <w:szCs w:val="22"/>
         </w:rPr>
       </w:pPr>
-      <w:r>
-        <w:rPr>
-          <w:sz w:val="22"/>
-          <w:szCs w:val="22"/>
-        </w:rPr>
-        <w:t>Ind_Frecuencia_Licor: 33,81%</w:t>
+      <w:proofErr w:type="spellStart"/>
+      <w:r>
+        <w:rPr>
+          <w:sz w:val="22"/>
+          <w:szCs w:val="22"/>
+        </w:rPr>
+        <w:t>Ind_Frecuencia_Licor</w:t>
+      </w:r>
+      <w:proofErr w:type="spellEnd"/>
+      <w:r>
+        <w:rPr>
+          <w:sz w:val="22"/>
+          <w:szCs w:val="22"/>
+        </w:rPr>
+        <w:t>: 33,81%</w:t>
       </w:r>
     </w:p>
     <w:p>
@@ -1953,12 +2364,21 @@
           <w:szCs w:val="22"/>
         </w:rPr>
       </w:pPr>
-      <w:r>
-        <w:rPr>
-          <w:sz w:val="22"/>
-          <w:szCs w:val="22"/>
-        </w:rPr>
-        <w:t>Valor_IMC: 11,06%</w:t>
+      <w:proofErr w:type="spellStart"/>
+      <w:r>
+        <w:rPr>
+          <w:sz w:val="22"/>
+          <w:szCs w:val="22"/>
+        </w:rPr>
+        <w:t>Valor_IMC</w:t>
+      </w:r>
+      <w:proofErr w:type="spellEnd"/>
+      <w:r>
+        <w:rPr>
+          <w:sz w:val="22"/>
+          <w:szCs w:val="22"/>
+        </w:rPr>
+        <w:t>: 11,06%</w:t>
       </w:r>
     </w:p>
     <w:p>
@@ -1974,12 +2394,21 @@
           <w:szCs w:val="22"/>
         </w:rPr>
       </w:pPr>
-      <w:r>
-        <w:rPr>
-          <w:sz w:val="22"/>
-          <w:szCs w:val="22"/>
-        </w:rPr>
-        <w:t>Num_Edad_Menopausia: 98,58%</w:t>
+      <w:proofErr w:type="spellStart"/>
+      <w:r>
+        <w:rPr>
+          <w:sz w:val="22"/>
+          <w:szCs w:val="22"/>
+        </w:rPr>
+        <w:t>Num_Edad_Menopausia</w:t>
+      </w:r>
+      <w:proofErr w:type="spellEnd"/>
+      <w:r>
+        <w:rPr>
+          <w:sz w:val="22"/>
+          <w:szCs w:val="22"/>
+        </w:rPr>
+        <w:t>: 98,58%</w:t>
       </w:r>
     </w:p>
     <w:p>
@@ -1995,12 +2424,21 @@
           <w:szCs w:val="22"/>
         </w:rPr>
       </w:pPr>
-      <w:r>
-        <w:rPr>
-          <w:sz w:val="22"/>
-          <w:szCs w:val="22"/>
-        </w:rPr>
-        <w:t>Num_Edad_Menarca: 59,43%</w:t>
+      <w:proofErr w:type="spellStart"/>
+      <w:r>
+        <w:rPr>
+          <w:sz w:val="22"/>
+          <w:szCs w:val="22"/>
+        </w:rPr>
+        <w:t>Num_Edad_Menarca</w:t>
+      </w:r>
+      <w:proofErr w:type="spellEnd"/>
+      <w:r>
+        <w:rPr>
+          <w:sz w:val="22"/>
+          <w:szCs w:val="22"/>
+        </w:rPr>
+        <w:t>: 59,43%</w:t>
       </w:r>
     </w:p>
     <w:p>
@@ -2016,12 +2454,21 @@
           <w:szCs w:val="22"/>
         </w:rPr>
       </w:pPr>
-      <w:r>
-        <w:rPr>
-          <w:sz w:val="22"/>
-          <w:szCs w:val="22"/>
-        </w:rPr>
-        <w:t>Num_Birads: 77,87%</w:t>
+      <w:proofErr w:type="spellStart"/>
+      <w:r>
+        <w:rPr>
+          <w:sz w:val="22"/>
+          <w:szCs w:val="22"/>
+        </w:rPr>
+        <w:t>Num_Birads</w:t>
+      </w:r>
+      <w:proofErr w:type="spellEnd"/>
+      <w:r>
+        <w:rPr>
+          <w:sz w:val="22"/>
+          <w:szCs w:val="22"/>
+        </w:rPr>
+        <w:t>: 77,87%</w:t>
       </w:r>
     </w:p>
     <w:p>
@@ -2040,7 +2487,23 @@
           <w:szCs w:val="22"/>
         </w:rPr>
         <w:lastRenderedPageBreak/>
-        <w:t>Es notable que el 98,58% de los registros de la variable Edad de Menopausia se encuentran vacíos. Sin embargo, esto es coherente ya que el 75% de las mujeres en el dataset tienen una edad igual o inferior a los 55 años, edad en la cual la menopausia es un proceso natural que generalmente ocurre entre los 45 y 55 años, con una edad promedio de 51 años.</w:t>
+        <w:t xml:space="preserve">Es notable que el 98,58% de los registros de la variable Edad de Menopausia se encuentran vacíos. Sin embargo, esto es coherente ya que el 75% de las mujeres en el </w:t>
+      </w:r>
+      <w:proofErr w:type="spellStart"/>
+      <w:r>
+        <w:rPr>
+          <w:sz w:val="22"/>
+          <w:szCs w:val="22"/>
+        </w:rPr>
+        <w:t>dataset</w:t>
+      </w:r>
+      <w:proofErr w:type="spellEnd"/>
+      <w:r>
+        <w:rPr>
+          <w:sz w:val="22"/>
+          <w:szCs w:val="22"/>
+        </w:rPr>
+        <w:t xml:space="preserve"> tienen una edad igual o inferior a los 55 años, edad en la cual la menopausia es un proceso natural que generalmente ocurre entre los 45 y 55 años, con una edad promedio de 51 años.</w:t>
       </w:r>
     </w:p>
     <w:p>
@@ -2072,7 +2535,23 @@
           <w:sz w:val="22"/>
           <w:szCs w:val="22"/>
         </w:rPr>
-        <w:t>e verificó que los datos cumplan con los formatos, tipos y valores esperados. Se observó que todas las variables numéricas eran de tipo float64, por lo que se decidió convertirlas a integer, excepto la variable IMC, que se mantiene como float64.</w:t>
+        <w:t xml:space="preserve">e verificó que los datos cumplan con los formatos, tipos y valores esperados. Se observó que todas las variables numéricas eran de tipo float64, por lo que se decidió convertirlas a </w:t>
+      </w:r>
+      <w:proofErr w:type="spellStart"/>
+      <w:r>
+        <w:rPr>
+          <w:sz w:val="22"/>
+          <w:szCs w:val="22"/>
+        </w:rPr>
+        <w:t>integer</w:t>
+      </w:r>
+      <w:proofErr w:type="spellEnd"/>
+      <w:r>
+        <w:rPr>
+          <w:sz w:val="22"/>
+          <w:szCs w:val="22"/>
+        </w:rPr>
+        <w:t>, excepto la variable IMC, que se mantiene como float64.</w:t>
       </w:r>
     </w:p>
     <w:p>
@@ -2090,7 +2569,39 @@
           <w:sz w:val="22"/>
           <w:szCs w:val="22"/>
         </w:rPr>
-        <w:t>Al revisar los valores permitidos en las variables categóricas, se encontraron valores no válidos en la variable Num_Birads: 'BIRA', 'BI-R', 'CATE', 'BI R', 'BI -', 'CLAS'. Estos valores fueron reemplazados por NaN para facilitar un análisis más preciso y consistente. Asimismo, en la variable Raza se reemplazaron los valores de 'SIN INFORMACION DESDE LA FUENTE' por vacíos.</w:t>
+        <w:t xml:space="preserve">Al revisar los valores permitidos en las variables categóricas, se encontraron valores no válidos en la variable </w:t>
+      </w:r>
+      <w:proofErr w:type="spellStart"/>
+      <w:r>
+        <w:rPr>
+          <w:sz w:val="22"/>
+          <w:szCs w:val="22"/>
+        </w:rPr>
+        <w:t>Num_Birads</w:t>
+      </w:r>
+      <w:proofErr w:type="spellEnd"/>
+      <w:r>
+        <w:rPr>
+          <w:sz w:val="22"/>
+          <w:szCs w:val="22"/>
+        </w:rPr>
+        <w:t xml:space="preserve">: 'BIRA', 'BI-R', 'CATE', 'BI R', 'BI -', 'CLAS'. Estos valores fueron reemplazados por </w:t>
+      </w:r>
+      <w:proofErr w:type="spellStart"/>
+      <w:r>
+        <w:rPr>
+          <w:sz w:val="22"/>
+          <w:szCs w:val="22"/>
+        </w:rPr>
+        <w:t>NaN</w:t>
+      </w:r>
+      <w:proofErr w:type="spellEnd"/>
+      <w:r>
+        <w:rPr>
+          <w:sz w:val="22"/>
+          <w:szCs w:val="22"/>
+        </w:rPr>
+        <w:t xml:space="preserve"> para facilitar un análisis más preciso y consistente. Asimismo, en la variable Raza se reemplazaron los valores de 'SIN INFORMACION DESDE LA FUENTE' por vacíos.</w:t>
       </w:r>
     </w:p>
     <w:p>
@@ -2154,7 +2665,55 @@
           <w:sz w:val="22"/>
           <w:szCs w:val="22"/>
         </w:rPr>
-        <w:t>e verificó la coherencia entre el número de familiares afectados y los indicadores de antecedentes familiares. Se detectaron discrepancias en la variable Ind_Ant_Fam_Otros, donde se observó que todos los registros con discrepancias eran "No". Por lo tanto, se eliminó esta variable y se reemplazó por una nueva variable denominada Ind_Ant_Fam_Otros_Esperado. No se encontraron discrepancias en la variable Ind_Ant_Fam_CAM.</w:t>
+        <w:t xml:space="preserve">e verificó la coherencia entre el número de familiares afectados y los indicadores de antecedentes familiares. Se detectaron discrepancias en la variable </w:t>
+      </w:r>
+      <w:proofErr w:type="spellStart"/>
+      <w:r>
+        <w:rPr>
+          <w:sz w:val="22"/>
+          <w:szCs w:val="22"/>
+        </w:rPr>
+        <w:t>Ind_Ant_Fam_Otros</w:t>
+      </w:r>
+      <w:proofErr w:type="spellEnd"/>
+      <w:r>
+        <w:rPr>
+          <w:sz w:val="22"/>
+          <w:szCs w:val="22"/>
+        </w:rPr>
+        <w:t xml:space="preserve">, donde se observó que todos los registros con discrepancias eran "No". Por lo tanto, se eliminó esta variable y se reemplazó por una nueva variable denominada </w:t>
+      </w:r>
+      <w:proofErr w:type="spellStart"/>
+      <w:r>
+        <w:rPr>
+          <w:sz w:val="22"/>
+          <w:szCs w:val="22"/>
+        </w:rPr>
+        <w:t>Ind_Ant_Fam_Otros_Esperado</w:t>
+      </w:r>
+      <w:proofErr w:type="spellEnd"/>
+      <w:r>
+        <w:rPr>
+          <w:sz w:val="22"/>
+          <w:szCs w:val="22"/>
+        </w:rPr>
+        <w:t xml:space="preserve">. No se encontraron discrepancias en la variable </w:t>
+      </w:r>
+      <w:proofErr w:type="spellStart"/>
+      <w:r>
+        <w:rPr>
+          <w:sz w:val="22"/>
+          <w:szCs w:val="22"/>
+        </w:rPr>
+        <w:t>Ind_Ant_Fam_CAM</w:t>
+      </w:r>
+      <w:proofErr w:type="spellEnd"/>
+      <w:r>
+        <w:rPr>
+          <w:sz w:val="22"/>
+          <w:szCs w:val="22"/>
+        </w:rPr>
+        <w:t>.</w:t>
       </w:r>
     </w:p>
     <w:p>
@@ -2306,7 +2865,23 @@
           <w:sz w:val="22"/>
           <w:szCs w:val="22"/>
         </w:rPr>
-        <w:t>e generaron tablas con estadísticos descriptivos como cantidad de registros, media, mediana, cuartiles y desviación estándar. Además, se crearon histogramas que incluyen la media y la mediana, así como gráficos de caja y bigotes para detectar valores atípicos. Se identificaron más de 46,000 valores atípicos en la variable Valor_IMC, con valores superiores a 40 y un máximo de 89.97. Se propone imputar estos valores atípicos con la mediana en la etapa de preparación.</w:t>
+        <w:t xml:space="preserve">e generaron tablas con estadísticos descriptivos como cantidad de registros, media, mediana, cuartiles y desviación estándar. Además, se crearon histogramas que incluyen la media y la mediana, así como gráficos de caja y bigotes para detectar valores atípicos. Se identificaron más de 46,000 valores atípicos en la variable </w:t>
+      </w:r>
+      <w:proofErr w:type="spellStart"/>
+      <w:r>
+        <w:rPr>
+          <w:sz w:val="22"/>
+          <w:szCs w:val="22"/>
+        </w:rPr>
+        <w:t>Valor_IMC</w:t>
+      </w:r>
+      <w:proofErr w:type="spellEnd"/>
+      <w:r>
+        <w:rPr>
+          <w:sz w:val="22"/>
+          <w:szCs w:val="22"/>
+        </w:rPr>
+        <w:t>, con valores superiores a 40 y un máximo de 89.97. Se propone imputar estos valores atípicos con la mediana en la etapa de preparación.</w:t>
       </w:r>
     </w:p>
     <w:p>
@@ -2383,24 +2958,14 @@
       <w:r>
         <w:t xml:space="preserve">Ilustración </w:t>
       </w:r>
-      <w:r>
-        <w:fldChar w:fldCharType="begin"/>
-      </w:r>
-      <w:r>
-        <w:instrText xml:space="preserve"> SEQ Ilustración \* ARABIC </w:instrText>
-      </w:r>
-      <w:r>
-        <w:fldChar w:fldCharType="separate"/>
-      </w:r>
-      <w:r>
-        <w:rPr>
-          <w:noProof/>
-        </w:rPr>
-        <w:t>1</w:t>
-      </w:r>
-      <w:r>
-        <w:fldChar w:fldCharType="end"/>
-      </w:r>
+      <w:fldSimple w:instr=" SEQ Ilustración \* ARABIC ">
+        <w:r>
+          <w:rPr>
+            <w:noProof/>
+          </w:rPr>
+          <w:t>1</w:t>
+        </w:r>
+      </w:fldSimple>
       <w:r>
         <w:t>Descripción estadística variables numéricas</w:t>
       </w:r>
@@ -2483,24 +3048,14 @@
       <w:r>
         <w:t xml:space="preserve">Ilustración </w:t>
       </w:r>
-      <w:r>
-        <w:fldChar w:fldCharType="begin"/>
-      </w:r>
-      <w:r>
-        <w:instrText xml:space="preserve"> SEQ Ilustración \* ARABIC </w:instrText>
-      </w:r>
-      <w:r>
-        <w:fldChar w:fldCharType="separate"/>
-      </w:r>
-      <w:r>
-        <w:rPr>
-          <w:noProof/>
-        </w:rPr>
-        <w:t>2</w:t>
-      </w:r>
-      <w:r>
-        <w:fldChar w:fldCharType="end"/>
-      </w:r>
+      <w:fldSimple w:instr=" SEQ Ilustración \* ARABIC ">
+        <w:r>
+          <w:rPr>
+            <w:noProof/>
+          </w:rPr>
+          <w:t>2</w:t>
+        </w:r>
+      </w:fldSimple>
       <w:r>
         <w:t>Descripción estadística variables categóricas</w:t>
       </w:r>
@@ -2572,7 +3127,23 @@
           <w:sz w:val="22"/>
           <w:szCs w:val="22"/>
         </w:rPr>
-        <w:t>e realizaron estadísticas descriptivas agrupadas por la categoría de la variable dependiente, complementadas con gráficos de caja y bigotes e histogramas para cada grupo. Además, se efectuaron pruebas de hipótesis para evaluar diferencias significativas entre las categorías. Se observó que no existe una diferencia significativa entre las categorías en relación con el Valor_IMC, posiblemente influenciada por los valores atípicos previamente identificados. Sin embargo, para otras variables numéricas, se encontraron diferencias significativas.</w:t>
+        <w:t xml:space="preserve">e realizaron estadísticas descriptivas agrupadas por la categoría de la variable dependiente, complementadas con gráficos de caja y bigotes e histogramas para cada grupo. Además, se efectuaron pruebas de hipótesis para evaluar diferencias significativas entre las categorías. Se observó que no existe una diferencia significativa entre las categorías en relación con el </w:t>
+      </w:r>
+      <w:proofErr w:type="spellStart"/>
+      <w:r>
+        <w:rPr>
+          <w:sz w:val="22"/>
+          <w:szCs w:val="22"/>
+        </w:rPr>
+        <w:t>Valor_IMC</w:t>
+      </w:r>
+      <w:proofErr w:type="spellEnd"/>
+      <w:r>
+        <w:rPr>
+          <w:sz w:val="22"/>
+          <w:szCs w:val="22"/>
+        </w:rPr>
+        <w:t>, posiblemente influenciada por los valores atípicos previamente identificados. Sin embargo, para otras variables numéricas, se encontraron diferencias significativas.</w:t>
       </w:r>
     </w:p>
     <w:p>
@@ -2635,24 +3206,14 @@
       <w:r>
         <w:t xml:space="preserve">Ilustración </w:t>
       </w:r>
-      <w:r>
-        <w:fldChar w:fldCharType="begin"/>
-      </w:r>
-      <w:r>
-        <w:instrText xml:space="preserve"> SEQ Ilustración \* ARABIC </w:instrText>
-      </w:r>
-      <w:r>
-        <w:fldChar w:fldCharType="separate"/>
-      </w:r>
-      <w:r>
-        <w:rPr>
-          <w:noProof/>
-        </w:rPr>
-        <w:t>3</w:t>
-      </w:r>
-      <w:r>
-        <w:fldChar w:fldCharType="end"/>
-      </w:r>
+      <w:fldSimple w:instr=" SEQ Ilustración \* ARABIC ">
+        <w:r>
+          <w:rPr>
+            <w:noProof/>
+          </w:rPr>
+          <w:t>3</w:t>
+        </w:r>
+      </w:fldSimple>
       <w:r>
         <w:t>Gráfico Valor IMC vs. Indicador cáncer de mama</w:t>
       </w:r>
@@ -2713,24 +3274,14 @@
       <w:r>
         <w:t xml:space="preserve">Ilustración </w:t>
       </w:r>
-      <w:r>
-        <w:fldChar w:fldCharType="begin"/>
-      </w:r>
-      <w:r>
-        <w:instrText xml:space="preserve"> SEQ Ilustración \* ARABIC </w:instrText>
-      </w:r>
-      <w:r>
-        <w:fldChar w:fldCharType="separate"/>
-      </w:r>
-      <w:r>
-        <w:rPr>
-          <w:noProof/>
-        </w:rPr>
-        <w:t>4</w:t>
-      </w:r>
-      <w:r>
-        <w:fldChar w:fldCharType="end"/>
-      </w:r>
+      <w:fldSimple w:instr=" SEQ Ilustración \* ARABIC ">
+        <w:r>
+          <w:rPr>
+            <w:noProof/>
+          </w:rPr>
+          <w:t>4</w:t>
+        </w:r>
+      </w:fldSimple>
       <w:r>
         <w:t>Gráfico edad vs. Indicador cáncer de mama</w:t>
       </w:r>
@@ -2809,24 +3360,14 @@
       <w:r>
         <w:t xml:space="preserve">Ilustración </w:t>
       </w:r>
-      <w:r>
-        <w:fldChar w:fldCharType="begin"/>
-      </w:r>
-      <w:r>
-        <w:instrText xml:space="preserve"> SEQ Ilustración \* ARABIC </w:instrText>
-      </w:r>
-      <w:r>
-        <w:fldChar w:fldCharType="separate"/>
-      </w:r>
-      <w:r>
-        <w:rPr>
-          <w:noProof/>
-        </w:rPr>
-        <w:t>5</w:t>
-      </w:r>
-      <w:r>
-        <w:fldChar w:fldCharType="end"/>
-      </w:r>
+      <w:fldSimple w:instr=" SEQ Ilustración \* ARABIC ">
+        <w:r>
+          <w:rPr>
+            <w:noProof/>
+          </w:rPr>
+          <w:t>5</w:t>
+        </w:r>
+      </w:fldSimple>
       <w:r>
         <w:t>Porcentaje por categoría raza vs Indicador cáncer de mama</w:t>
       </w:r>
@@ -2902,24 +3443,14 @@
       <w:r>
         <w:t xml:space="preserve">Ilustración </w:t>
       </w:r>
-      <w:r>
-        <w:fldChar w:fldCharType="begin"/>
-      </w:r>
-      <w:r>
-        <w:instrText xml:space="preserve"> SEQ Ilustración \* ARABIC </w:instrText>
-      </w:r>
-      <w:r>
-        <w:fldChar w:fldCharType="separate"/>
-      </w:r>
-      <w:r>
-        <w:rPr>
-          <w:noProof/>
-        </w:rPr>
-        <w:t>6</w:t>
-      </w:r>
-      <w:r>
-        <w:fldChar w:fldCharType="end"/>
-      </w:r>
+      <w:fldSimple w:instr=" SEQ Ilustración \* ARABIC ">
+        <w:r>
+          <w:rPr>
+            <w:noProof/>
+          </w:rPr>
+          <w:t>6</w:t>
+        </w:r>
+      </w:fldSimple>
       <w:r>
         <w:t>Porcentaje por categoría Indicador terapia hormonal vs. Indicador cáncer de mama</w:t>
       </w:r>
@@ -2939,7 +3470,23 @@
           <w:sz w:val="22"/>
           <w:szCs w:val="22"/>
         </w:rPr>
-        <w:t>Adicionalmente, se realizó un análisis de correlación entre las variables independientes utilizando un heatmap de la matriz de correlación. La mayoría de las variables presentaron correlaciones bajas o nulas, indicando una baja dependencia estadística entre ellas. Excepciones notables incluyen una correlación moderada-alta (0.69) entre el número de antecedentes familiares de primer y segundo grado con cualquier tipo de cáncer y el indicador de antecedentes familiares de cáncer, así como una correlación de 0.23 entre la edad y la menopausia. Estos hallazgos sugieren que, en su mayoría, las variables aportan información única, lo cual es beneficioso para evitar problemas de multicolinealidad en las fases de modelado posteriores.</w:t>
+        <w:t xml:space="preserve">Adicionalmente, se realizó un análisis de correlación entre las variables independientes utilizando un </w:t>
+      </w:r>
+      <w:proofErr w:type="spellStart"/>
+      <w:r>
+        <w:rPr>
+          <w:sz w:val="22"/>
+          <w:szCs w:val="22"/>
+        </w:rPr>
+        <w:t>heatmap</w:t>
+      </w:r>
+      <w:proofErr w:type="spellEnd"/>
+      <w:r>
+        <w:rPr>
+          <w:sz w:val="22"/>
+          <w:szCs w:val="22"/>
+        </w:rPr>
+        <w:t xml:space="preserve"> de la matriz de correlación. La mayoría de las variables presentaron correlaciones bajas o nulas, indicando una baja dependencia estadística entre ellas. Excepciones notables incluyen una correlación moderada-alta (0.69) entre el número de antecedentes familiares de primer y segundo grado con cualquier tipo de cáncer y el indicador de antecedentes familiares de cáncer, así como una correlación de 0.23 entre la edad y la menopausia. Estos hallazgos sugieren que, en su mayoría, las variables aportan información única, lo cual es beneficioso para evitar problemas de multicolinealidad en las fases de modelado posteriores.</w:t>
       </w:r>
     </w:p>
     <w:p>
@@ -3003,24 +3550,14 @@
       <w:r>
         <w:t xml:space="preserve">Ilustración </w:t>
       </w:r>
-      <w:r>
-        <w:fldChar w:fldCharType="begin"/>
-      </w:r>
-      <w:r>
-        <w:instrText xml:space="preserve"> SEQ Ilustración \* ARABIC </w:instrText>
-      </w:r>
-      <w:r>
-        <w:fldChar w:fldCharType="separate"/>
-      </w:r>
-      <w:r>
-        <w:rPr>
-          <w:noProof/>
-        </w:rPr>
-        <w:t>7</w:t>
-      </w:r>
-      <w:r>
-        <w:fldChar w:fldCharType="end"/>
-      </w:r>
+      <w:fldSimple w:instr=" SEQ Ilustración \* ARABIC ">
+        <w:r>
+          <w:rPr>
+            <w:noProof/>
+          </w:rPr>
+          <w:t>7</w:t>
+        </w:r>
+      </w:fldSimple>
       <w:r>
         <w:t>Matriz de correlación variables independientes</w:t>
       </w:r>
@@ -3088,6 +3625,7 @@
         </w:rPr>
         <w:t xml:space="preserve">Inicialmente, se seleccionaron las variables consideradas relevantes para el análisis, eliminando las variables Sexo y </w:t>
       </w:r>
+      <w:proofErr w:type="spellStart"/>
       <w:r>
         <w:rPr>
           <w:sz w:val="22"/>
@@ -3100,7 +3638,15 @@
           <w:sz w:val="22"/>
           <w:szCs w:val="22"/>
         </w:rPr>
-        <w:t>filiado_id para enfocar el modelo en factores directamente relacionados con el riesgo de cáncer de mama.</w:t>
+        <w:t>filiado_id</w:t>
+      </w:r>
+      <w:proofErr w:type="spellEnd"/>
+      <w:r>
+        <w:rPr>
+          <w:sz w:val="22"/>
+          <w:szCs w:val="22"/>
+        </w:rPr>
+        <w:t xml:space="preserve"> para enfocar el modelo en factores directamente relacionados con el riesgo de cáncer de mama.</w:t>
       </w:r>
     </w:p>
     <w:p>
@@ -3155,12 +3701,21 @@
           <w:szCs w:val="22"/>
         </w:rPr>
       </w:pPr>
-      <w:r>
-        <w:rPr>
-          <w:sz w:val="22"/>
-          <w:szCs w:val="22"/>
-        </w:rPr>
-        <w:t>Ind_Frecuencia_Licor: Se imputó con la moda.</w:t>
+      <w:proofErr w:type="spellStart"/>
+      <w:r>
+        <w:rPr>
+          <w:sz w:val="22"/>
+          <w:szCs w:val="22"/>
+        </w:rPr>
+        <w:t>Ind_Frecuencia_Licor</w:t>
+      </w:r>
+      <w:proofErr w:type="spellEnd"/>
+      <w:r>
+        <w:rPr>
+          <w:sz w:val="22"/>
+          <w:szCs w:val="22"/>
+        </w:rPr>
+        <w:t>: Se imputó con la moda.</w:t>
       </w:r>
     </w:p>
     <w:p>
@@ -3197,12 +3752,21 @@
           <w:szCs w:val="22"/>
         </w:rPr>
       </w:pPr>
-      <w:r>
-        <w:rPr>
-          <w:sz w:val="22"/>
-          <w:szCs w:val="22"/>
-        </w:rPr>
-        <w:t>Valor_IMC: Se imputó con la mediana para manejar los más de 46,000 valores atípicos.</w:t>
+      <w:proofErr w:type="spellStart"/>
+      <w:r>
+        <w:rPr>
+          <w:sz w:val="22"/>
+          <w:szCs w:val="22"/>
+        </w:rPr>
+        <w:t>Valor_IMC</w:t>
+      </w:r>
+      <w:proofErr w:type="spellEnd"/>
+      <w:r>
+        <w:rPr>
+          <w:sz w:val="22"/>
+          <w:szCs w:val="22"/>
+        </w:rPr>
+        <w:t>: Se imputó con la mediana para manejar los más de 46,000 valores atípicos.</w:t>
       </w:r>
     </w:p>
     <w:p>
@@ -3218,12 +3782,37 @@
           <w:szCs w:val="22"/>
         </w:rPr>
       </w:pPr>
-      <w:r>
-        <w:rPr>
-          <w:sz w:val="22"/>
-          <w:szCs w:val="22"/>
-        </w:rPr>
-        <w:t>Num_Edad_Menopausia: Se creó una nueva variable categórica Ind_Menopausia, asignando 1 si la edad era mayor a 50 años y 0 en caso contrario.</w:t>
+      <w:proofErr w:type="spellStart"/>
+      <w:r>
+        <w:rPr>
+          <w:sz w:val="22"/>
+          <w:szCs w:val="22"/>
+        </w:rPr>
+        <w:t>Num_Edad_Menopausia</w:t>
+      </w:r>
+      <w:proofErr w:type="spellEnd"/>
+      <w:r>
+        <w:rPr>
+          <w:sz w:val="22"/>
+          <w:szCs w:val="22"/>
+        </w:rPr>
+        <w:t xml:space="preserve">: Se creó una nueva variable categórica </w:t>
+      </w:r>
+      <w:proofErr w:type="spellStart"/>
+      <w:r>
+        <w:rPr>
+          <w:sz w:val="22"/>
+          <w:szCs w:val="22"/>
+        </w:rPr>
+        <w:t>Ind_Menopausia</w:t>
+      </w:r>
+      <w:proofErr w:type="spellEnd"/>
+      <w:r>
+        <w:rPr>
+          <w:sz w:val="22"/>
+          <w:szCs w:val="22"/>
+        </w:rPr>
+        <w:t>, asignando 1 si la edad era mayor a 50 años y 0 en caso contrario.</w:t>
       </w:r>
     </w:p>
     <w:p>
@@ -3239,12 +3828,21 @@
           <w:szCs w:val="22"/>
         </w:rPr>
       </w:pPr>
-      <w:r>
-        <w:rPr>
-          <w:sz w:val="22"/>
-          <w:szCs w:val="22"/>
-        </w:rPr>
-        <w:t>Num_Edad_Menarca: Se reemplazó con la mediana.</w:t>
+      <w:proofErr w:type="spellStart"/>
+      <w:r>
+        <w:rPr>
+          <w:sz w:val="22"/>
+          <w:szCs w:val="22"/>
+        </w:rPr>
+        <w:t>Num_Edad_Menarca</w:t>
+      </w:r>
+      <w:proofErr w:type="spellEnd"/>
+      <w:r>
+        <w:rPr>
+          <w:sz w:val="22"/>
+          <w:szCs w:val="22"/>
+        </w:rPr>
+        <w:t>: Se reemplazó con la mediana.</w:t>
       </w:r>
     </w:p>
     <w:p>
@@ -3260,12 +3858,21 @@
           <w:szCs w:val="22"/>
         </w:rPr>
       </w:pPr>
-      <w:r>
-        <w:rPr>
-          <w:sz w:val="22"/>
-          <w:szCs w:val="22"/>
-        </w:rPr>
-        <w:t>Num_Birads: Se eliminó debido a la presencia de valores no válidos que no podían imputarse de manera consistente.</w:t>
+      <w:proofErr w:type="spellStart"/>
+      <w:r>
+        <w:rPr>
+          <w:sz w:val="22"/>
+          <w:szCs w:val="22"/>
+        </w:rPr>
+        <w:t>Num_Birads</w:t>
+      </w:r>
+      <w:proofErr w:type="spellEnd"/>
+      <w:r>
+        <w:rPr>
+          <w:sz w:val="22"/>
+          <w:szCs w:val="22"/>
+        </w:rPr>
+        <w:t>: Se eliminó debido a la presencia de valores no válidos que no podían imputarse de manera consistente.</w:t>
       </w:r>
     </w:p>
     <w:p>
@@ -3297,21 +3904,30 @@
           <w:sz w:val="22"/>
           <w:szCs w:val="22"/>
         </w:rPr>
-        <w:t>en el caso del Valor_IMC se reemplazaron con la mediana. Para el caso de la edad</w:t>
-      </w:r>
-      <w:r>
-        <w:rPr>
-          <w:sz w:val="22"/>
-          <w:szCs w:val="22"/>
-        </w:rPr>
-        <w:t xml:space="preserve"> se </w:t>
-      </w:r>
-      <w:r>
-        <w:rPr>
-          <w:sz w:val="22"/>
-          <w:szCs w:val="22"/>
-        </w:rPr>
-        <w:t>eliminaron los registros con edades superiores a 75 años, alineándose con el objetivo del estudio.</w:t>
+        <w:t xml:space="preserve">en el caso del </w:t>
+      </w:r>
+      <w:proofErr w:type="spellStart"/>
+      <w:r>
+        <w:rPr>
+          <w:sz w:val="22"/>
+          <w:szCs w:val="22"/>
+        </w:rPr>
+        <w:t>Valor_IMC</w:t>
+      </w:r>
+      <w:proofErr w:type="spellEnd"/>
+      <w:r>
+        <w:rPr>
+          <w:sz w:val="22"/>
+          <w:szCs w:val="22"/>
+        </w:rPr>
+        <w:t xml:space="preserve"> se reemplazaron con la mediana. Para el caso de la edad</w:t>
+      </w:r>
+      <w:r>
+        <w:rPr>
+          <w:sz w:val="22"/>
+          <w:szCs w:val="22"/>
+        </w:rPr>
+        <w:t xml:space="preserve"> se eliminaron los registros con edades superiores a 75 años, alineándose con el objetivo del estudio.</w:t>
       </w:r>
     </w:p>
     <w:p>
@@ -3337,7 +3953,23 @@
           <w:sz w:val="22"/>
           <w:szCs w:val="22"/>
         </w:rPr>
-        <w:t xml:space="preserve">crea la variable Tiempo_Exposicion_Hormonal con el fin de enriquecer el modelo, dicha variable se refiere a la </w:t>
+        <w:t xml:space="preserve">crea la variable </w:t>
+      </w:r>
+      <w:proofErr w:type="spellStart"/>
+      <w:r>
+        <w:rPr>
+          <w:sz w:val="22"/>
+          <w:szCs w:val="22"/>
+        </w:rPr>
+        <w:t>Tiempo_Exposicion_Hormonal</w:t>
+      </w:r>
+      <w:proofErr w:type="spellEnd"/>
+      <w:r>
+        <w:rPr>
+          <w:sz w:val="22"/>
+          <w:szCs w:val="22"/>
+        </w:rPr>
+        <w:t xml:space="preserve"> con el fin de enriquecer el modelo, dicha variable se refiere a la </w:t>
       </w:r>
       <w:r>
         <w:rPr>
@@ -3351,7 +3983,23 @@
           <w:sz w:val="22"/>
           <w:szCs w:val="22"/>
         </w:rPr>
-        <w:t>El calculo de dicha variable cumple los siguientes criterios:</w:t>
+        <w:t xml:space="preserve">El </w:t>
+      </w:r>
+      <w:proofErr w:type="spellStart"/>
+      <w:r>
+        <w:rPr>
+          <w:sz w:val="22"/>
+          <w:szCs w:val="22"/>
+        </w:rPr>
+        <w:t>calculo</w:t>
+      </w:r>
+      <w:proofErr w:type="spellEnd"/>
+      <w:r>
+        <w:rPr>
+          <w:sz w:val="22"/>
+          <w:szCs w:val="22"/>
+        </w:rPr>
+        <w:t xml:space="preserve"> de dicha variable cumple los siguientes criterios:</w:t>
       </w:r>
     </w:p>
     <w:p>
@@ -3388,6 +4036,7 @@
         </w:rPr>
         <w:t xml:space="preserve">Mujeres con edad &lt; 50 años y sin dato en </w:t>
       </w:r>
+      <w:proofErr w:type="spellStart"/>
       <w:r>
         <w:rPr>
           <w:sz w:val="22"/>
@@ -3402,6 +4051,7 @@
         </w:rPr>
         <w:t>um_Edad_Menopausia</w:t>
       </w:r>
+      <w:proofErr w:type="spellEnd"/>
       <w:r>
         <w:rPr>
           <w:sz w:val="22"/>
@@ -3416,12 +4066,37 @@
         </w:rPr>
         <w:t xml:space="preserve"> </w:t>
       </w:r>
-      <w:r>
-        <w:rPr>
-          <w:sz w:val="22"/>
-          <w:szCs w:val="22"/>
-        </w:rPr>
-        <w:t>Tiempo_Exposicion_Hormonal = Edad - Num_Edad_Menarca.</w:t>
+      <w:proofErr w:type="spellStart"/>
+      <w:r>
+        <w:rPr>
+          <w:sz w:val="22"/>
+          <w:szCs w:val="22"/>
+        </w:rPr>
+        <w:t>Tiempo_Exposicion_Hormonal</w:t>
+      </w:r>
+      <w:proofErr w:type="spellEnd"/>
+      <w:r>
+        <w:rPr>
+          <w:sz w:val="22"/>
+          <w:szCs w:val="22"/>
+        </w:rPr>
+        <w:t xml:space="preserve"> = Edad - </w:t>
+      </w:r>
+      <w:proofErr w:type="spellStart"/>
+      <w:r>
+        <w:rPr>
+          <w:sz w:val="22"/>
+          <w:szCs w:val="22"/>
+        </w:rPr>
+        <w:t>Num_Edad_Menarca</w:t>
+      </w:r>
+      <w:proofErr w:type="spellEnd"/>
+      <w:r>
+        <w:rPr>
+          <w:sz w:val="22"/>
+          <w:szCs w:val="22"/>
+        </w:rPr>
+        <w:t>.</w:t>
       </w:r>
     </w:p>
     <w:p>
@@ -3449,7 +4124,39 @@
           <w:sz w:val="22"/>
           <w:szCs w:val="22"/>
         </w:rPr>
-        <w:t>Mujeres con datos en Num_Edad_Menopausia y Num_Edad_Menarca:</w:t>
+        <w:t xml:space="preserve">Mujeres con datos en </w:t>
+      </w:r>
+      <w:proofErr w:type="spellStart"/>
+      <w:r>
+        <w:rPr>
+          <w:sz w:val="22"/>
+          <w:szCs w:val="22"/>
+        </w:rPr>
+        <w:t>Num_Edad_Menopausia</w:t>
+      </w:r>
+      <w:proofErr w:type="spellEnd"/>
+      <w:r>
+        <w:rPr>
+          <w:sz w:val="22"/>
+          <w:szCs w:val="22"/>
+        </w:rPr>
+        <w:t xml:space="preserve"> y </w:t>
+      </w:r>
+      <w:proofErr w:type="spellStart"/>
+      <w:r>
+        <w:rPr>
+          <w:sz w:val="22"/>
+          <w:szCs w:val="22"/>
+        </w:rPr>
+        <w:t>Num_Edad_Menarca</w:t>
+      </w:r>
+      <w:proofErr w:type="spellEnd"/>
+      <w:r>
+        <w:rPr>
+          <w:sz w:val="22"/>
+          <w:szCs w:val="22"/>
+        </w:rPr>
+        <w:t>:</w:t>
       </w:r>
     </w:p>
     <w:p>
@@ -3461,13 +4168,47 @@
           <w:szCs w:val="22"/>
         </w:rPr>
       </w:pPr>
-      <w:r>
-        <w:rPr>
-          <w:sz w:val="22"/>
-          <w:szCs w:val="22"/>
-        </w:rPr>
-        <w:t>Tiempo_Exposicion_Hormonal = Num_Edad_Menopausia - Num_Edad_Menarca</w:t>
-      </w:r>
+      <w:proofErr w:type="spellStart"/>
+      <w:r>
+        <w:rPr>
+          <w:sz w:val="22"/>
+          <w:szCs w:val="22"/>
+        </w:rPr>
+        <w:t>Tiempo_Exposicion_Hormonal</w:t>
+      </w:r>
+      <w:proofErr w:type="spellEnd"/>
+      <w:r>
+        <w:rPr>
+          <w:sz w:val="22"/>
+          <w:szCs w:val="22"/>
+        </w:rPr>
+        <w:t xml:space="preserve"> = </w:t>
+      </w:r>
+      <w:proofErr w:type="spellStart"/>
+      <w:r>
+        <w:rPr>
+          <w:sz w:val="22"/>
+          <w:szCs w:val="22"/>
+        </w:rPr>
+        <w:t>Num_Edad_Menopausia</w:t>
+      </w:r>
+      <w:proofErr w:type="spellEnd"/>
+      <w:r>
+        <w:rPr>
+          <w:sz w:val="22"/>
+          <w:szCs w:val="22"/>
+        </w:rPr>
+        <w:t xml:space="preserve"> - </w:t>
+      </w:r>
+      <w:proofErr w:type="spellStart"/>
+      <w:r>
+        <w:rPr>
+          <w:sz w:val="22"/>
+          <w:szCs w:val="22"/>
+        </w:rPr>
+        <w:t>Num_Edad_Menarca</w:t>
+      </w:r>
+      <w:proofErr w:type="spellEnd"/>
     </w:p>
     <w:p>
       <w:pPr>
@@ -3494,7 +4235,23 @@
           <w:sz w:val="22"/>
           <w:szCs w:val="22"/>
         </w:rPr>
-        <w:t>Mujeres con edad &gt; 50 años y sin dato en Num_Edad_Menopausia:</w:t>
+        <w:t xml:space="preserve">Mujeres con edad &gt; 50 años y sin dato en </w:t>
+      </w:r>
+      <w:proofErr w:type="spellStart"/>
+      <w:r>
+        <w:rPr>
+          <w:sz w:val="22"/>
+          <w:szCs w:val="22"/>
+        </w:rPr>
+        <w:t>Num_Edad_Menopausia</w:t>
+      </w:r>
+      <w:proofErr w:type="spellEnd"/>
+      <w:r>
+        <w:rPr>
+          <w:sz w:val="22"/>
+          <w:szCs w:val="22"/>
+        </w:rPr>
+        <w:t>:</w:t>
       </w:r>
     </w:p>
     <w:p>
@@ -3506,12 +4263,37 @@
           <w:szCs w:val="22"/>
         </w:rPr>
       </w:pPr>
-      <w:r>
-        <w:rPr>
-          <w:sz w:val="22"/>
-          <w:szCs w:val="22"/>
-        </w:rPr>
-        <w:t>Tiempo_Exposicion_Hormonal = 50 - Num_Edad_Menarca.</w:t>
+      <w:proofErr w:type="spellStart"/>
+      <w:r>
+        <w:rPr>
+          <w:sz w:val="22"/>
+          <w:szCs w:val="22"/>
+        </w:rPr>
+        <w:t>Tiempo_Exposicion_Hormonal</w:t>
+      </w:r>
+      <w:proofErr w:type="spellEnd"/>
+      <w:r>
+        <w:rPr>
+          <w:sz w:val="22"/>
+          <w:szCs w:val="22"/>
+        </w:rPr>
+        <w:t xml:space="preserve"> = 50 - </w:t>
+      </w:r>
+      <w:proofErr w:type="spellStart"/>
+      <w:r>
+        <w:rPr>
+          <w:sz w:val="22"/>
+          <w:szCs w:val="22"/>
+        </w:rPr>
+        <w:t>Num_Edad_Menarca</w:t>
+      </w:r>
+      <w:proofErr w:type="spellEnd"/>
+      <w:r>
+        <w:rPr>
+          <w:sz w:val="22"/>
+          <w:szCs w:val="22"/>
+        </w:rPr>
+        <w:t>.</w:t>
       </w:r>
     </w:p>
     <w:p>
@@ -3543,7 +4325,23 @@
           <w:sz w:val="22"/>
           <w:szCs w:val="22"/>
         </w:rPr>
-        <w:t>se eliminó Num_Edad_Menopausia para evitar redundancias.</w:t>
+        <w:t xml:space="preserve">se eliminó </w:t>
+      </w:r>
+      <w:proofErr w:type="spellStart"/>
+      <w:r>
+        <w:rPr>
+          <w:sz w:val="22"/>
+          <w:szCs w:val="22"/>
+        </w:rPr>
+        <w:t>Num_Edad_Menopausia</w:t>
+      </w:r>
+      <w:proofErr w:type="spellEnd"/>
+      <w:r>
+        <w:rPr>
+          <w:sz w:val="22"/>
+          <w:szCs w:val="22"/>
+        </w:rPr>
+        <w:t xml:space="preserve"> para evitar redundancias.</w:t>
       </w:r>
     </w:p>
     <w:p>
@@ -3561,7 +4359,55 @@
           <w:sz w:val="22"/>
           <w:szCs w:val="22"/>
         </w:rPr>
-        <w:t>También se creo la variable Categoria_IMC que clasifica el Valor_IMC en las siguientes categorías:</w:t>
+        <w:t xml:space="preserve">También se </w:t>
+      </w:r>
+      <w:proofErr w:type="spellStart"/>
+      <w:r>
+        <w:rPr>
+          <w:sz w:val="22"/>
+          <w:szCs w:val="22"/>
+        </w:rPr>
+        <w:t>creo</w:t>
+      </w:r>
+      <w:proofErr w:type="spellEnd"/>
+      <w:r>
+        <w:rPr>
+          <w:sz w:val="22"/>
+          <w:szCs w:val="22"/>
+        </w:rPr>
+        <w:t xml:space="preserve"> la variable </w:t>
+      </w:r>
+      <w:proofErr w:type="spellStart"/>
+      <w:r>
+        <w:rPr>
+          <w:sz w:val="22"/>
+          <w:szCs w:val="22"/>
+        </w:rPr>
+        <w:t>Categoria_IMC</w:t>
+      </w:r>
+      <w:proofErr w:type="spellEnd"/>
+      <w:r>
+        <w:rPr>
+          <w:sz w:val="22"/>
+          <w:szCs w:val="22"/>
+        </w:rPr>
+        <w:t xml:space="preserve"> que clasifica el </w:t>
+      </w:r>
+      <w:proofErr w:type="spellStart"/>
+      <w:r>
+        <w:rPr>
+          <w:sz w:val="22"/>
+          <w:szCs w:val="22"/>
+        </w:rPr>
+        <w:t>Valor_IMC</w:t>
+      </w:r>
+      <w:proofErr w:type="spellEnd"/>
+      <w:r>
+        <w:rPr>
+          <w:sz w:val="22"/>
+          <w:szCs w:val="22"/>
+        </w:rPr>
+        <w:t xml:space="preserve"> en las siguientes categorías:</w:t>
       </w:r>
     </w:p>
     <w:p>
@@ -3694,7 +4540,71 @@
           <w:sz w:val="22"/>
           <w:szCs w:val="22"/>
         </w:rPr>
-        <w:t>e codificaron las variables categóricas utilizando one-hot encoding, excepto para Categoria_IMC, que se codificó con un ordinal encoder para preservar el orden inherente a las categorías.</w:t>
+        <w:t xml:space="preserve">e codificaron las variables categóricas utilizando </w:t>
+      </w:r>
+      <w:proofErr w:type="spellStart"/>
+      <w:r>
+        <w:rPr>
+          <w:sz w:val="22"/>
+          <w:szCs w:val="22"/>
+        </w:rPr>
+        <w:t>one-hot</w:t>
+      </w:r>
+      <w:proofErr w:type="spellEnd"/>
+      <w:r>
+        <w:rPr>
+          <w:sz w:val="22"/>
+          <w:szCs w:val="22"/>
+        </w:rPr>
+        <w:t xml:space="preserve"> </w:t>
+      </w:r>
+      <w:proofErr w:type="spellStart"/>
+      <w:r>
+        <w:rPr>
+          <w:sz w:val="22"/>
+          <w:szCs w:val="22"/>
+        </w:rPr>
+        <w:t>encoding</w:t>
+      </w:r>
+      <w:proofErr w:type="spellEnd"/>
+      <w:r>
+        <w:rPr>
+          <w:sz w:val="22"/>
+          <w:szCs w:val="22"/>
+        </w:rPr>
+        <w:t xml:space="preserve">, excepto para </w:t>
+      </w:r>
+      <w:proofErr w:type="spellStart"/>
+      <w:r>
+        <w:rPr>
+          <w:sz w:val="22"/>
+          <w:szCs w:val="22"/>
+        </w:rPr>
+        <w:t>Categoria_IMC</w:t>
+      </w:r>
+      <w:proofErr w:type="spellEnd"/>
+      <w:r>
+        <w:rPr>
+          <w:sz w:val="22"/>
+          <w:szCs w:val="22"/>
+        </w:rPr>
+        <w:t xml:space="preserve">, que se codificó con un ordinal </w:t>
+      </w:r>
+      <w:proofErr w:type="spellStart"/>
+      <w:r>
+        <w:rPr>
+          <w:sz w:val="22"/>
+          <w:szCs w:val="22"/>
+        </w:rPr>
+        <w:t>encoder</w:t>
+      </w:r>
+      <w:proofErr w:type="spellEnd"/>
+      <w:r>
+        <w:rPr>
+          <w:sz w:val="22"/>
+          <w:szCs w:val="22"/>
+        </w:rPr>
+        <w:t xml:space="preserve"> para preservar el orden inherente a las categorías.</w:t>
       </w:r>
     </w:p>
     <w:p>
@@ -3725,6 +4635,7 @@
           <w:szCs w:val="22"/>
         </w:rPr>
       </w:pPr>
+      <w:proofErr w:type="spellStart"/>
       <w:r>
         <w:rPr>
           <w:sz w:val="22"/>
@@ -3732,6 +4643,7 @@
         </w:rPr>
         <w:t>Num_Edad_Menarca</w:t>
       </w:r>
+      <w:proofErr w:type="spellEnd"/>
     </w:p>
     <w:p>
       <w:pPr>
@@ -3745,6 +4657,7 @@
           <w:szCs w:val="22"/>
         </w:rPr>
       </w:pPr>
+      <w:proofErr w:type="spellStart"/>
       <w:r>
         <w:rPr>
           <w:sz w:val="22"/>
@@ -3752,6 +4665,7 @@
         </w:rPr>
         <w:t>Num_Fam_Primer_Grado_Otros</w:t>
       </w:r>
+      <w:proofErr w:type="spellEnd"/>
     </w:p>
     <w:p>
       <w:pPr>
@@ -3765,6 +4679,7 @@
           <w:szCs w:val="22"/>
         </w:rPr>
       </w:pPr>
+      <w:proofErr w:type="spellStart"/>
       <w:r>
         <w:rPr>
           <w:sz w:val="22"/>
@@ -3773,6 +4688,7 @@
         <w:lastRenderedPageBreak/>
         <w:t>Num_Fam_Segundo_Grado_Otros</w:t>
       </w:r>
+      <w:proofErr w:type="spellEnd"/>
     </w:p>
     <w:p>
       <w:pPr>
@@ -3786,6 +4702,7 @@
           <w:szCs w:val="22"/>
         </w:rPr>
       </w:pPr>
+      <w:proofErr w:type="spellStart"/>
       <w:r>
         <w:rPr>
           <w:sz w:val="22"/>
@@ -3793,6 +4710,7 @@
         </w:rPr>
         <w:t>Num_Fam_Primer_Grado_CAM</w:t>
       </w:r>
+      <w:proofErr w:type="spellEnd"/>
     </w:p>
     <w:p>
       <w:pPr>
@@ -3806,6 +4724,7 @@
           <w:szCs w:val="22"/>
         </w:rPr>
       </w:pPr>
+      <w:proofErr w:type="spellStart"/>
       <w:r>
         <w:rPr>
           <w:sz w:val="22"/>
@@ -3813,6 +4732,7 @@
         </w:rPr>
         <w:t>Num_Fam_Segundo_Grado_CAM</w:t>
       </w:r>
+      <w:proofErr w:type="spellEnd"/>
     </w:p>
     <w:p>
       <w:pPr>
@@ -3846,6 +4766,7 @@
           <w:szCs w:val="22"/>
         </w:rPr>
       </w:pPr>
+      <w:proofErr w:type="spellStart"/>
       <w:r>
         <w:rPr>
           <w:sz w:val="22"/>
@@ -3853,6 +4774,7 @@
         </w:rPr>
         <w:t>Ind_CAM</w:t>
       </w:r>
+      <w:proofErr w:type="spellEnd"/>
     </w:p>
     <w:p>
       <w:pPr>
@@ -3866,6 +4788,7 @@
           <w:szCs w:val="22"/>
         </w:rPr>
       </w:pPr>
+      <w:proofErr w:type="spellStart"/>
       <w:r>
         <w:rPr>
           <w:sz w:val="22"/>
@@ -3873,6 +4796,7 @@
         </w:rPr>
         <w:t>Ind_Raza_Blanca</w:t>
       </w:r>
+      <w:proofErr w:type="spellEnd"/>
     </w:p>
     <w:p>
       <w:pPr>
@@ -3886,6 +4810,7 @@
           <w:szCs w:val="22"/>
         </w:rPr>
       </w:pPr>
+      <w:proofErr w:type="spellStart"/>
       <w:r>
         <w:rPr>
           <w:sz w:val="22"/>
@@ -3893,6 +4818,7 @@
         </w:rPr>
         <w:t>Ind_Menopausia</w:t>
       </w:r>
+      <w:proofErr w:type="spellEnd"/>
     </w:p>
     <w:p>
       <w:pPr>
@@ -3906,6 +4832,7 @@
           <w:szCs w:val="22"/>
         </w:rPr>
       </w:pPr>
+      <w:proofErr w:type="spellStart"/>
       <w:r>
         <w:rPr>
           <w:sz w:val="22"/>
@@ -3913,6 +4840,7 @@
         </w:rPr>
         <w:t>Tiempo_Exposicion_Hormonal</w:t>
       </w:r>
+      <w:proofErr w:type="spellEnd"/>
     </w:p>
     <w:p>
       <w:pPr>
@@ -4046,6 +4974,7 @@
           <w:szCs w:val="22"/>
         </w:rPr>
       </w:pPr>
+      <w:proofErr w:type="spellStart"/>
       <w:r>
         <w:rPr>
           <w:sz w:val="22"/>
@@ -4053,6 +4982,7 @@
         </w:rPr>
         <w:t>Categoria_IMC_Encoded</w:t>
       </w:r>
+      <w:proofErr w:type="spellEnd"/>
     </w:p>
     <w:p>
       <w:pPr>
@@ -4222,7 +5152,39 @@
           <w:sz w:val="22"/>
           <w:szCs w:val="22"/>
         </w:rPr>
-        <w:t>el método MinMaxScalar de la librería sklearn.</w:t>
+        <w:t xml:space="preserve">el método </w:t>
+      </w:r>
+      <w:proofErr w:type="spellStart"/>
+      <w:r>
+        <w:rPr>
+          <w:sz w:val="22"/>
+          <w:szCs w:val="22"/>
+        </w:rPr>
+        <w:t>MinMaxScalar</w:t>
+      </w:r>
+      <w:proofErr w:type="spellEnd"/>
+      <w:r>
+        <w:rPr>
+          <w:sz w:val="22"/>
+          <w:szCs w:val="22"/>
+        </w:rPr>
+        <w:t xml:space="preserve"> de la librería </w:t>
+      </w:r>
+      <w:proofErr w:type="spellStart"/>
+      <w:r>
+        <w:rPr>
+          <w:sz w:val="22"/>
+          <w:szCs w:val="22"/>
+        </w:rPr>
+        <w:t>sklearn</w:t>
+      </w:r>
+      <w:proofErr w:type="spellEnd"/>
+      <w:r>
+        <w:rPr>
+          <w:sz w:val="22"/>
+          <w:szCs w:val="22"/>
+        </w:rPr>
+        <w:t>.</w:t>
       </w:r>
     </w:p>
     <w:p>
@@ -4433,7 +5395,79 @@
           <w:sz w:val="28"/>
           <w:szCs w:val="28"/>
         </w:rPr>
-        <w:t>Acá la idea es ya evaluar las métricas del mejor modelo. Precisión, recall, F1, curva auc y curva lift (la curva lift es importante por ser un modelo con clases desbalanceadas).</w:t>
+        <w:t xml:space="preserve">Acá la idea es ya evaluar las métricas del mejor modelo. Precisión, </w:t>
+      </w:r>
+      <w:proofErr w:type="spellStart"/>
+      <w:r>
+        <w:rPr>
+          <w:color w:val="FF0000"/>
+          <w:sz w:val="28"/>
+          <w:szCs w:val="28"/>
+        </w:rPr>
+        <w:t>recall</w:t>
+      </w:r>
+      <w:proofErr w:type="spellEnd"/>
+      <w:r>
+        <w:rPr>
+          <w:color w:val="FF0000"/>
+          <w:sz w:val="28"/>
+          <w:szCs w:val="28"/>
+        </w:rPr>
+        <w:t xml:space="preserve">, F1, curva </w:t>
+      </w:r>
+      <w:proofErr w:type="spellStart"/>
+      <w:r>
+        <w:rPr>
+          <w:color w:val="FF0000"/>
+          <w:sz w:val="28"/>
+          <w:szCs w:val="28"/>
+        </w:rPr>
+        <w:t>auc</w:t>
+      </w:r>
+      <w:proofErr w:type="spellEnd"/>
+      <w:r>
+        <w:rPr>
+          <w:color w:val="FF0000"/>
+          <w:sz w:val="28"/>
+          <w:szCs w:val="28"/>
+        </w:rPr>
+        <w:t xml:space="preserve"> y curva </w:t>
+      </w:r>
+      <w:proofErr w:type="spellStart"/>
+      <w:r>
+        <w:rPr>
+          <w:color w:val="FF0000"/>
+          <w:sz w:val="28"/>
+          <w:szCs w:val="28"/>
+        </w:rPr>
+        <w:t>lift</w:t>
+      </w:r>
+      <w:proofErr w:type="spellEnd"/>
+      <w:r>
+        <w:rPr>
+          <w:color w:val="FF0000"/>
+          <w:sz w:val="28"/>
+          <w:szCs w:val="28"/>
+        </w:rPr>
+        <w:t xml:space="preserve"> (la curva </w:t>
+      </w:r>
+      <w:proofErr w:type="spellStart"/>
+      <w:r>
+        <w:rPr>
+          <w:color w:val="FF0000"/>
+          <w:sz w:val="28"/>
+          <w:szCs w:val="28"/>
+        </w:rPr>
+        <w:t>lift</w:t>
+      </w:r>
+      <w:proofErr w:type="spellEnd"/>
+      <w:r>
+        <w:rPr>
+          <w:color w:val="FF0000"/>
+          <w:sz w:val="28"/>
+          <w:szCs w:val="28"/>
+        </w:rPr>
+        <w:t xml:space="preserve"> es importante por ser un modelo con clases desbalanceadas).</w:t>
       </w:r>
     </w:p>
     <w:p>
@@ -4559,12 +5593,69 @@
         </w:rPr>
         <w:t xml:space="preserve">Machine learning in breast cancer risk prediction: An overview. </w:t>
       </w:r>
-      <w:r>
-        <w:rPr>
-          <w:sz w:val="22"/>
-          <w:szCs w:val="22"/>
-        </w:rPr>
-        <w:t>Journal of Health Analytics, 12(3), 45-56.</w:t>
+      <w:proofErr w:type="spellStart"/>
+      <w:r>
+        <w:rPr>
+          <w:sz w:val="22"/>
+          <w:szCs w:val="22"/>
+        </w:rPr>
+        <w:t>Journal</w:t>
+      </w:r>
+      <w:proofErr w:type="spellEnd"/>
+      <w:r>
+        <w:rPr>
+          <w:sz w:val="22"/>
+          <w:szCs w:val="22"/>
+        </w:rPr>
+        <w:t xml:space="preserve"> </w:t>
+      </w:r>
+      <w:proofErr w:type="spellStart"/>
+      <w:r>
+        <w:rPr>
+          <w:sz w:val="22"/>
+          <w:szCs w:val="22"/>
+        </w:rPr>
+        <w:t>of</w:t>
+      </w:r>
+      <w:proofErr w:type="spellEnd"/>
+      <w:r>
+        <w:rPr>
+          <w:sz w:val="22"/>
+          <w:szCs w:val="22"/>
+        </w:rPr>
+        <w:t xml:space="preserve"> </w:t>
+      </w:r>
+      <w:proofErr w:type="spellStart"/>
+      <w:r>
+        <w:rPr>
+          <w:sz w:val="22"/>
+          <w:szCs w:val="22"/>
+        </w:rPr>
+        <w:t>Health</w:t>
+      </w:r>
+      <w:proofErr w:type="spellEnd"/>
+      <w:r>
+        <w:rPr>
+          <w:sz w:val="22"/>
+          <w:szCs w:val="22"/>
+        </w:rPr>
+        <w:t xml:space="preserve"> </w:t>
+      </w:r>
+      <w:proofErr w:type="spellStart"/>
+      <w:r>
+        <w:rPr>
+          <w:sz w:val="22"/>
+          <w:szCs w:val="22"/>
+        </w:rPr>
+        <w:t>Analytics</w:t>
+      </w:r>
+      <w:proofErr w:type="spellEnd"/>
+      <w:r>
+        <w:rPr>
+          <w:sz w:val="22"/>
+          <w:szCs w:val="22"/>
+        </w:rPr>
+        <w:t>, 12(3), 45-56.</w:t>
       </w:r>
     </w:p>
     <w:p>
@@ -4609,7 +5700,25 @@
           <w:szCs w:val="22"/>
           <w:lang w:val="en-US"/>
         </w:rPr>
-        <w:t>Bogotá: MinSalud.</w:t>
+        <w:t xml:space="preserve">Bogotá: </w:t>
+      </w:r>
+      <w:proofErr w:type="spellStart"/>
+      <w:r>
+        <w:rPr>
+          <w:sz w:val="22"/>
+          <w:szCs w:val="22"/>
+          <w:lang w:val="en-US"/>
+        </w:rPr>
+        <w:t>MinSalud</w:t>
+      </w:r>
+      <w:proofErr w:type="spellEnd"/>
+      <w:r>
+        <w:rPr>
+          <w:sz w:val="22"/>
+          <w:szCs w:val="22"/>
+          <w:lang w:val="en-US"/>
+        </w:rPr>
+        <w:t>.</w:t>
       </w:r>
     </w:p>
     <w:p>
@@ -4623,13 +5732,23 @@
           <w:lang w:val="en-US"/>
         </w:rPr>
       </w:pPr>
+      <w:proofErr w:type="spellStart"/>
       <w:r>
         <w:rPr>
           <w:sz w:val="22"/>
           <w:szCs w:val="22"/>
           <w:lang w:val="en-US"/>
         </w:rPr>
-        <w:t>Panamerican Health Organization [PAHO]. (2021). Comprehensive risk management in public health systems. Washington, D.C.: PAHO.</w:t>
+        <w:t>Panamerican</w:t>
+      </w:r>
+      <w:proofErr w:type="spellEnd"/>
+      <w:r>
+        <w:rPr>
+          <w:sz w:val="22"/>
+          <w:szCs w:val="22"/>
+          <w:lang w:val="en-US"/>
+        </w:rPr>
+        <w:t xml:space="preserve"> Health Organization [PAHO]. (2021). Comprehensive risk management in public health systems. Washington, D.C.: PAHO.</w:t>
       </w:r>
     </w:p>
     <w:p>
@@ -4743,7 +5862,23 @@
           <w:sz w:val="22"/>
           <w:szCs w:val="22"/>
         </w:rPr>
-        <w:t>. Bogotá: MinSalud.</w:t>
+        <w:t xml:space="preserve">. Bogotá: </w:t>
+      </w:r>
+      <w:proofErr w:type="spellStart"/>
+      <w:r>
+        <w:rPr>
+          <w:sz w:val="22"/>
+          <w:szCs w:val="22"/>
+        </w:rPr>
+        <w:t>MinSalud</w:t>
+      </w:r>
+      <w:proofErr w:type="spellEnd"/>
+      <w:r>
+        <w:rPr>
+          <w:sz w:val="22"/>
+          <w:szCs w:val="22"/>
+        </w:rPr>
+        <w:t>.</w:t>
       </w:r>
     </w:p>
     <w:p>
@@ -4759,13 +5894,23 @@
           <w:szCs w:val="22"/>
         </w:rPr>
       </w:pPr>
+      <w:proofErr w:type="spellStart"/>
       <w:r>
         <w:rPr>
           <w:sz w:val="22"/>
           <w:szCs w:val="22"/>
           <w:lang w:val="en-US"/>
         </w:rPr>
-        <w:t xml:space="preserve">Panamerican Health Organization [PAHO]. (2021). </w:t>
+        <w:t>Panamerican</w:t>
+      </w:r>
+      <w:proofErr w:type="spellEnd"/>
+      <w:r>
+        <w:rPr>
+          <w:sz w:val="22"/>
+          <w:szCs w:val="22"/>
+          <w:lang w:val="en-US"/>
+        </w:rPr>
+        <w:t xml:space="preserve"> Health Organization [PAHO]. (2021). </w:t>
       </w:r>
       <w:r>
         <w:rPr>
@@ -4832,12 +5977,69 @@
         </w:rPr>
         <w:t xml:space="preserve">. </w:t>
       </w:r>
-      <w:r>
-        <w:rPr>
-          <w:sz w:val="22"/>
-          <w:szCs w:val="22"/>
-        </w:rPr>
-        <w:t>Cancer Journal for Clinicians, 72(5), 112-125.</w:t>
+      <w:proofErr w:type="spellStart"/>
+      <w:r>
+        <w:rPr>
+          <w:sz w:val="22"/>
+          <w:szCs w:val="22"/>
+        </w:rPr>
+        <w:t>Cancer</w:t>
+      </w:r>
+      <w:proofErr w:type="spellEnd"/>
+      <w:r>
+        <w:rPr>
+          <w:sz w:val="22"/>
+          <w:szCs w:val="22"/>
+        </w:rPr>
+        <w:t xml:space="preserve"> </w:t>
+      </w:r>
+      <w:proofErr w:type="spellStart"/>
+      <w:r>
+        <w:rPr>
+          <w:sz w:val="22"/>
+          <w:szCs w:val="22"/>
+        </w:rPr>
+        <w:t>Journal</w:t>
+      </w:r>
+      <w:proofErr w:type="spellEnd"/>
+      <w:r>
+        <w:rPr>
+          <w:sz w:val="22"/>
+          <w:szCs w:val="22"/>
+        </w:rPr>
+        <w:t xml:space="preserve"> </w:t>
+      </w:r>
+      <w:proofErr w:type="spellStart"/>
+      <w:r>
+        <w:rPr>
+          <w:sz w:val="22"/>
+          <w:szCs w:val="22"/>
+        </w:rPr>
+        <w:t>for</w:t>
+      </w:r>
+      <w:proofErr w:type="spellEnd"/>
+      <w:r>
+        <w:rPr>
+          <w:sz w:val="22"/>
+          <w:szCs w:val="22"/>
+        </w:rPr>
+        <w:t xml:space="preserve"> </w:t>
+      </w:r>
+      <w:proofErr w:type="spellStart"/>
+      <w:r>
+        <w:rPr>
+          <w:sz w:val="22"/>
+          <w:szCs w:val="22"/>
+        </w:rPr>
+        <w:t>Clinicians</w:t>
+      </w:r>
+      <w:proofErr w:type="spellEnd"/>
+      <w:r>
+        <w:rPr>
+          <w:sz w:val="22"/>
+          <w:szCs w:val="22"/>
+        </w:rPr>
+        <w:t>, 72(5), 112-125.</w:t>
       </w:r>
     </w:p>
     <w:p>
@@ -11457,6 +12659,7 @@
   <w:style w:type="character" w:default="1" w:styleId="Fuentedeprrafopredeter">
     <w:name w:val="Default Paragraph Font"/>
     <w:uiPriority w:val="1"/>
+    <w:semiHidden/>
     <w:unhideWhenUsed/>
   </w:style>
   <w:style w:type="table" w:default="1" w:styleId="Tablanormal">
@@ -11962,15 +13165,16 @@
 </file>
 
 <file path=customXml/item1.xml><?xml version="1.0" encoding="utf-8"?>
-<?mso-contentType ?>
-<FormTemplates xmlns="http://schemas.microsoft.com/sharepoint/v3/contenttype/forms">
-  <Display>DocumentLibraryForm</Display>
-  <Edit>DocumentLibraryForm</Edit>
-  <New>DocumentLibraryForm</New>
-</FormTemplates>
+<p:properties xmlns:p="http://schemas.microsoft.com/office/2006/metadata/properties" xmlns:xsi="http://www.w3.org/2001/XMLSchema-instance" xmlns:pc="http://schemas.microsoft.com/office/infopath/2007/PartnerControls">
+  <documentManagement/>
+</p:properties>
 </file>
 
 <file path=customXml/item2.xml><?xml version="1.0" encoding="utf-8"?>
+<b:Sources xmlns:b="http://schemas.openxmlformats.org/officeDocument/2006/bibliography" xmlns="http://schemas.openxmlformats.org/officeDocument/2006/bibliography" SelectedStyle="\APASixthEditionOfficeOnline.xsl" StyleName="APA" Version="6"/>
+</file>
+
+<file path=customXml/item3.xml><?xml version="1.0" encoding="utf-8"?>
 <ct:contentTypeSchema xmlns:ct="http://schemas.microsoft.com/office/2006/metadata/contentType" xmlns:ma="http://schemas.microsoft.com/office/2006/metadata/properties/metaAttributes" ct:_="" ma:_="" ma:contentTypeName="Document" ma:contentTypeID="0x010100857C5602A62D884D9945381626755A53" ma:contentTypeVersion="8" ma:contentTypeDescription="Create a new document." ma:contentTypeScope="" ma:versionID="eb52b1065633a21159f1b3abd1de5ee5">
   <xsd:schema xmlns:xsd="http://www.w3.org/2001/XMLSchema" xmlns:xs="http://www.w3.org/2001/XMLSchema" xmlns:p="http://schemas.microsoft.com/office/2006/metadata/properties" xmlns:ns2="a1d4bbf8-9ec5-4e90-a6a1-e3d4c7e3b066" targetNamespace="http://schemas.microsoft.com/office/2006/metadata/properties" ma:root="true" ma:fieldsID="e0a4fbd36f23ce11926f17aa2af1bac9" ns2:_="">
     <xsd:import namespace="a1d4bbf8-9ec5-4e90-a6a1-e3d4c7e3b066"/>
@@ -12138,25 +13342,33 @@
 </ct:contentTypeSchema>
 </file>
 
-<file path=customXml/item3.xml><?xml version="1.0" encoding="utf-8"?>
-<b:Sources xmlns:b="http://schemas.openxmlformats.org/officeDocument/2006/bibliography" xmlns="http://schemas.openxmlformats.org/officeDocument/2006/bibliography" SelectedStyle="\APASixthEditionOfficeOnline.xsl" StyleName="APA" Version="6"/>
-</file>
-
 <file path=customXml/item4.xml><?xml version="1.0" encoding="utf-8"?>
-<p:properties xmlns:p="http://schemas.microsoft.com/office/2006/metadata/properties" xmlns:xsi="http://www.w3.org/2001/XMLSchema-instance" xmlns:pc="http://schemas.microsoft.com/office/infopath/2007/PartnerControls">
-  <documentManagement/>
-</p:properties>
+<?mso-contentType ?>
+<FormTemplates xmlns="http://schemas.microsoft.com/sharepoint/v3/contenttype/forms">
+  <Display>DocumentLibraryForm</Display>
+  <Edit>DocumentLibraryForm</Edit>
+  <New>DocumentLibraryForm</New>
+</FormTemplates>
 </file>
 
 <file path=customXml/itemProps1.xml><?xml version="1.0" encoding="utf-8"?>
-<ds:datastoreItem xmlns:ds="http://schemas.openxmlformats.org/officeDocument/2006/customXml" ds:itemID="{BD5CD8C1-2D2D-46C6-9ED5-F4C53DCAFEBA}">
+<ds:datastoreItem xmlns:ds="http://schemas.openxmlformats.org/officeDocument/2006/customXml" ds:itemID="{AF971A44-4E51-4626-870F-BD65B127FDB1}">
   <ds:schemaRefs>
-    <ds:schemaRef ds:uri="http://schemas.microsoft.com/sharepoint/v3/contenttype/forms"/>
+    <ds:schemaRef ds:uri="http://schemas.microsoft.com/office/2006/metadata/properties"/>
+    <ds:schemaRef ds:uri="http://schemas.microsoft.com/office/infopath/2007/PartnerControls"/>
   </ds:schemaRefs>
 </ds:datastoreItem>
 </file>
 
 <file path=customXml/itemProps2.xml><?xml version="1.0" encoding="utf-8"?>
+<ds:datastoreItem xmlns:ds="http://schemas.openxmlformats.org/officeDocument/2006/customXml" ds:itemID="{AB8AC9FF-9A0A-4107-9D37-D05EFF4B752C}">
+  <ds:schemaRefs>
+    <ds:schemaRef ds:uri="http://schemas.openxmlformats.org/officeDocument/2006/bibliography"/>
+  </ds:schemaRefs>
+</ds:datastoreItem>
+</file>
+
+<file path=customXml/itemProps3.xml><?xml version="1.0" encoding="utf-8"?>
 <ds:datastoreItem xmlns:ds="http://schemas.openxmlformats.org/officeDocument/2006/customXml" ds:itemID="{C982ECB7-EC6C-40D5-90E7-EB5038AF8B22}">
   <ds:schemaRefs>
     <ds:schemaRef ds:uri="http://schemas.microsoft.com/office/2006/metadata/contentType"/>
@@ -12174,19 +13386,10 @@
 </ds:datastoreItem>
 </file>
 
-<file path=customXml/itemProps3.xml><?xml version="1.0" encoding="utf-8"?>
-<ds:datastoreItem xmlns:ds="http://schemas.openxmlformats.org/officeDocument/2006/customXml" ds:itemID="{AB8AC9FF-9A0A-4107-9D37-D05EFF4B752C}">
+<file path=customXml/itemProps4.xml><?xml version="1.0" encoding="utf-8"?>
+<ds:datastoreItem xmlns:ds="http://schemas.openxmlformats.org/officeDocument/2006/customXml" ds:itemID="{BD5CD8C1-2D2D-46C6-9ED5-F4C53DCAFEBA}">
   <ds:schemaRefs>
-    <ds:schemaRef ds:uri="http://schemas.openxmlformats.org/officeDocument/2006/bibliography"/>
-  </ds:schemaRefs>
-</ds:datastoreItem>
-</file>
-
-<file path=customXml/itemProps4.xml><?xml version="1.0" encoding="utf-8"?>
-<ds:datastoreItem xmlns:ds="http://schemas.openxmlformats.org/officeDocument/2006/customXml" ds:itemID="{AF971A44-4E51-4626-870F-BD65B127FDB1}">
-  <ds:schemaRefs>
-    <ds:schemaRef ds:uri="http://schemas.microsoft.com/office/2006/metadata/properties"/>
-    <ds:schemaRef ds:uri="http://schemas.microsoft.com/office/infopath/2007/PartnerControls"/>
+    <ds:schemaRef ds:uri="http://schemas.microsoft.com/sharepoint/v3/contenttype/forms"/>
   </ds:schemaRefs>
 </ds:datastoreItem>
 </file>
</xml_diff>

<commit_message>
Se agrega la parte de ARI al word
</commit_message>
<xml_diff>
--- a/Modelo clasificacion CA Mama APA.docx
+++ b/Modelo clasificacion CA Mama APA.docx
@@ -268,7 +268,55 @@
           <w:szCs w:val="22"/>
         </w:rPr>
         <w:lastRenderedPageBreak/>
-        <w:t>modelos predictivos que permiten diseñar intervenciones oportunas. Estos índices se centran en desenlaces no deseados y evitables, como la aparición de enfermedades o la progresión de estas, y buscan mejorar la eficiencia en el uso de recursos y los resultados en salud (Panamerican Health Organization [PAHO], 2021).</w:t>
+        <w:t>modelos predictivos que permiten diseñar intervenciones oportunas. Estos índices se centran en desenlaces no deseados y evitables, como la aparición de enfermedades o la progresión de estas, y buscan mejorar la eficiencia en el uso de recursos y los resultados en salud (</w:t>
+      </w:r>
+      <w:proofErr w:type="spellStart"/>
+      <w:r>
+        <w:rPr>
+          <w:sz w:val="22"/>
+          <w:szCs w:val="22"/>
+        </w:rPr>
+        <w:t>Panamerican</w:t>
+      </w:r>
+      <w:proofErr w:type="spellEnd"/>
+      <w:r>
+        <w:rPr>
+          <w:sz w:val="22"/>
+          <w:szCs w:val="22"/>
+        </w:rPr>
+        <w:t xml:space="preserve"> </w:t>
+      </w:r>
+      <w:proofErr w:type="spellStart"/>
+      <w:r>
+        <w:rPr>
+          <w:sz w:val="22"/>
+          <w:szCs w:val="22"/>
+        </w:rPr>
+        <w:t>Health</w:t>
+      </w:r>
+      <w:proofErr w:type="spellEnd"/>
+      <w:r>
+        <w:rPr>
+          <w:sz w:val="22"/>
+          <w:szCs w:val="22"/>
+        </w:rPr>
+        <w:t xml:space="preserve"> </w:t>
+      </w:r>
+      <w:proofErr w:type="spellStart"/>
+      <w:r>
+        <w:rPr>
+          <w:sz w:val="22"/>
+          <w:szCs w:val="22"/>
+        </w:rPr>
+        <w:t>Organization</w:t>
+      </w:r>
+      <w:proofErr w:type="spellEnd"/>
+      <w:r>
+        <w:rPr>
+          <w:sz w:val="22"/>
+          <w:szCs w:val="22"/>
+        </w:rPr>
+        <w:t xml:space="preserve"> [PAHO], 2021).</w:t>
       </w:r>
     </w:p>
     <w:p>
@@ -286,7 +334,71 @@
           <w:sz w:val="22"/>
           <w:szCs w:val="22"/>
         </w:rPr>
-        <w:t>El cáncer de mama, en particular, representa uno de los mayores desafíos de salud pública. Es la principal causa de muerte por cáncer en mujeres a nivel global y una de las más frecuentes en Colombia (Instituto Nacional de Cancerología, 2023). La detección temprana a través de herramientas como tamizajes, diagnóstico temprano y modelos predictivos basados en datos poblacionales ha demostrado ser fundamental para mejorar la supervivencia y reducir complicaciones (World Health Organization [WHO], 2021). Sin embargo, la eficacia de estas herramientas depende de su capacidad para integrar factores de riesgo, como antecedentes familiares, estilo de vida y patrones de acceso a servicios de salud, que permitan una clasificación precisa y personalizada del riesgo (Saslow et al., 2022).</w:t>
+        <w:t>El cáncer de mama, en particular, representa uno de los mayores desafíos de salud pública. Es la principal causa de muerte por cáncer en mujeres a nivel global y una de las más frecuentes en Colombia (Instituto Nacional de Cancerología, 2023). La detección temprana a través de herramientas como tamizajes, diagnóstico temprano y modelos predictivos basados en datos poblacionales ha demostrado ser fundamental para mejorar la supervivencia y reducir complicaciones (</w:t>
+      </w:r>
+      <w:proofErr w:type="spellStart"/>
+      <w:r>
+        <w:rPr>
+          <w:sz w:val="22"/>
+          <w:szCs w:val="22"/>
+        </w:rPr>
+        <w:t>World</w:t>
+      </w:r>
+      <w:proofErr w:type="spellEnd"/>
+      <w:r>
+        <w:rPr>
+          <w:sz w:val="22"/>
+          <w:szCs w:val="22"/>
+        </w:rPr>
+        <w:t xml:space="preserve"> </w:t>
+      </w:r>
+      <w:proofErr w:type="spellStart"/>
+      <w:r>
+        <w:rPr>
+          <w:sz w:val="22"/>
+          <w:szCs w:val="22"/>
+        </w:rPr>
+        <w:t>Health</w:t>
+      </w:r>
+      <w:proofErr w:type="spellEnd"/>
+      <w:r>
+        <w:rPr>
+          <w:sz w:val="22"/>
+          <w:szCs w:val="22"/>
+        </w:rPr>
+        <w:t xml:space="preserve"> </w:t>
+      </w:r>
+      <w:proofErr w:type="spellStart"/>
+      <w:r>
+        <w:rPr>
+          <w:sz w:val="22"/>
+          <w:szCs w:val="22"/>
+        </w:rPr>
+        <w:t>Organization</w:t>
+      </w:r>
+      <w:proofErr w:type="spellEnd"/>
+      <w:r>
+        <w:rPr>
+          <w:sz w:val="22"/>
+          <w:szCs w:val="22"/>
+        </w:rPr>
+        <w:t xml:space="preserve"> [WHO], 2021). Sin embargo, la eficacia de estas herramientas depende de su capacidad para integrar factores de riesgo, como antecedentes familiares, estilo de vida y patrones de acceso a servicios de salud, que permitan una clasificación precisa y personalizada del riesgo (</w:t>
+      </w:r>
+      <w:proofErr w:type="spellStart"/>
+      <w:r>
+        <w:rPr>
+          <w:sz w:val="22"/>
+          <w:szCs w:val="22"/>
+        </w:rPr>
+        <w:t>Saslow</w:t>
+      </w:r>
+      <w:proofErr w:type="spellEnd"/>
+      <w:r>
+        <w:rPr>
+          <w:sz w:val="22"/>
+          <w:szCs w:val="22"/>
+        </w:rPr>
+        <w:t xml:space="preserve"> et al., 2022).</w:t>
       </w:r>
     </w:p>
     <w:p>
@@ -330,7 +442,23 @@
           <w:szCs w:val="22"/>
         </w:rPr>
         <w:lastRenderedPageBreak/>
-        <w:t>también priorizar intervenciones personalizadas que maximicen los beneficios y reduzcan la carga económica y social asociada al cáncer de mama (Gomez et al., 2021).</w:t>
+        <w:t>también priorizar intervenciones personalizadas que maximicen los beneficios y reduzcan la carga económica y social asociada al cáncer de mama (</w:t>
+      </w:r>
+      <w:proofErr w:type="spellStart"/>
+      <w:r>
+        <w:rPr>
+          <w:sz w:val="22"/>
+          <w:szCs w:val="22"/>
+        </w:rPr>
+        <w:t>Gomez</w:t>
+      </w:r>
+      <w:proofErr w:type="spellEnd"/>
+      <w:r>
+        <w:rPr>
+          <w:sz w:val="22"/>
+          <w:szCs w:val="22"/>
+        </w:rPr>
+        <w:t xml:space="preserve"> et al., 2021).</w:t>
       </w:r>
     </w:p>
     <w:p>
@@ -370,7 +498,71 @@
           <w:sz w:val="22"/>
           <w:szCs w:val="22"/>
         </w:rPr>
-        <w:t>Para el desarrollo del presente trabajo, se empleó la metodología CRISP-DM (Cross Industry Standard Process for Data Mining), la cual fue creada en 1999 por la entonces Comunidad Económica Europea, hoy la Unión Europea. Adicionalmente, es la metodología de referencia más utilizada en el desarrollo de proyectos de minería de datos. Entre sus ventajas se destaca la posibilidad de replicación de proyectos, su independencia en la industria, su neutralidad con respecto a las herramientas y su enfoque en las situaciones de negocio (García, G. 2018).</w:t>
+        <w:t xml:space="preserve">Para el desarrollo del presente trabajo, se empleó la metodología CRISP-DM (Cross </w:t>
+      </w:r>
+      <w:proofErr w:type="spellStart"/>
+      <w:r>
+        <w:rPr>
+          <w:sz w:val="22"/>
+          <w:szCs w:val="22"/>
+        </w:rPr>
+        <w:t>Industry</w:t>
+      </w:r>
+      <w:proofErr w:type="spellEnd"/>
+      <w:r>
+        <w:rPr>
+          <w:sz w:val="22"/>
+          <w:szCs w:val="22"/>
+        </w:rPr>
+        <w:t xml:space="preserve"> Standard </w:t>
+      </w:r>
+      <w:proofErr w:type="spellStart"/>
+      <w:r>
+        <w:rPr>
+          <w:sz w:val="22"/>
+          <w:szCs w:val="22"/>
+        </w:rPr>
+        <w:t>Process</w:t>
+      </w:r>
+      <w:proofErr w:type="spellEnd"/>
+      <w:r>
+        <w:rPr>
+          <w:sz w:val="22"/>
+          <w:szCs w:val="22"/>
+        </w:rPr>
+        <w:t xml:space="preserve"> </w:t>
+      </w:r>
+      <w:proofErr w:type="spellStart"/>
+      <w:r>
+        <w:rPr>
+          <w:sz w:val="22"/>
+          <w:szCs w:val="22"/>
+        </w:rPr>
+        <w:t>for</w:t>
+      </w:r>
+      <w:proofErr w:type="spellEnd"/>
+      <w:r>
+        <w:rPr>
+          <w:sz w:val="22"/>
+          <w:szCs w:val="22"/>
+        </w:rPr>
+        <w:t xml:space="preserve"> Data </w:t>
+      </w:r>
+      <w:proofErr w:type="spellStart"/>
+      <w:r>
+        <w:rPr>
+          <w:sz w:val="22"/>
+          <w:szCs w:val="22"/>
+        </w:rPr>
+        <w:t>Mining</w:t>
+      </w:r>
+      <w:proofErr w:type="spellEnd"/>
+      <w:r>
+        <w:rPr>
+          <w:sz w:val="22"/>
+          <w:szCs w:val="22"/>
+        </w:rPr>
+        <w:t>), la cual fue creada en 1999 por la entonces Comunidad Económica Europea, hoy la Unión Europea. Adicionalmente, es la metodología de referencia más utilizada en el desarrollo de proyectos de minería de datos. Entre sus ventajas se destaca la posibilidad de replicación de proyectos, su independencia en la industria, su neutralidad con respecto a las herramientas y su enfoque en las situaciones de negocio (García, G. 2018).</w:t>
       </w:r>
     </w:p>
     <w:p>
@@ -865,7 +1057,23 @@
           <w:sz w:val="22"/>
           <w:szCs w:val="22"/>
         </w:rPr>
-        <w:t xml:space="preserve"> fue evaluado utilizando métricas como exactitud, sensibilidad, especificidad, precisión, F1-Score, y área bajo la curva ROC (AUC-ROC). Además, se empleó la curva Lift para analizar la efectividad de</w:t>
+        <w:t xml:space="preserve"> fue evaluado utilizando métricas como exactitud, sensibilidad, especificidad, precisión, F1-Score, y área bajo la curva ROC (AUC-ROC). Además, se empleó la curva </w:t>
+      </w:r>
+      <w:proofErr w:type="spellStart"/>
+      <w:r>
+        <w:rPr>
+          <w:sz w:val="22"/>
+          <w:szCs w:val="22"/>
+        </w:rPr>
+        <w:t>Lift</w:t>
+      </w:r>
+      <w:proofErr w:type="spellEnd"/>
+      <w:r>
+        <w:rPr>
+          <w:sz w:val="22"/>
+          <w:szCs w:val="22"/>
+        </w:rPr>
+        <w:t xml:space="preserve"> para analizar la efectividad de</w:t>
       </w:r>
       <w:r>
         <w:rPr>
@@ -907,7 +1115,23 @@
           <w:sz w:val="22"/>
           <w:szCs w:val="22"/>
         </w:rPr>
-        <w:t xml:space="preserve"> matrices de confusión y las curvas ROC y Lift permitieron seleccionar el modelo que mejor balanceó las métricas de desempeño.</w:t>
+        <w:t xml:space="preserve"> matrices de confusión y las curvas ROC y </w:t>
+      </w:r>
+      <w:proofErr w:type="spellStart"/>
+      <w:r>
+        <w:rPr>
+          <w:sz w:val="22"/>
+          <w:szCs w:val="22"/>
+        </w:rPr>
+        <w:t>Lift</w:t>
+      </w:r>
+      <w:proofErr w:type="spellEnd"/>
+      <w:r>
+        <w:rPr>
+          <w:sz w:val="22"/>
+          <w:szCs w:val="22"/>
+        </w:rPr>
+        <w:t xml:space="preserve"> permitieron seleccionar el modelo que mejor balanceó las métricas de desempeño.</w:t>
       </w:r>
     </w:p>
     <w:p>
@@ -1341,6 +1565,7 @@
           <w:szCs w:val="22"/>
         </w:rPr>
       </w:pPr>
+      <w:proofErr w:type="spellStart"/>
       <w:r>
         <w:rPr>
           <w:b/>
@@ -1348,7 +1573,17 @@
           <w:sz w:val="22"/>
           <w:szCs w:val="22"/>
         </w:rPr>
-        <w:t>Ind_CAM:</w:t>
+        <w:t>Ind_CAM</w:t>
+      </w:r>
+      <w:proofErr w:type="spellEnd"/>
+      <w:r>
+        <w:rPr>
+          <w:b/>
+          <w:bCs/>
+          <w:sz w:val="22"/>
+          <w:szCs w:val="22"/>
+        </w:rPr>
+        <w:t>:</w:t>
       </w:r>
       <w:r>
         <w:rPr>
@@ -1435,12 +1670,21 @@
           <w:szCs w:val="22"/>
         </w:rPr>
       </w:pPr>
-      <w:r>
-        <w:rPr>
-          <w:sz w:val="22"/>
-          <w:szCs w:val="22"/>
-        </w:rPr>
-        <w:t>Afiliado_Id: Numérica; número de identificación del afiliado en la compañía.</w:t>
+      <w:proofErr w:type="spellStart"/>
+      <w:r>
+        <w:rPr>
+          <w:sz w:val="22"/>
+          <w:szCs w:val="22"/>
+        </w:rPr>
+        <w:t>Afiliado_Id</w:t>
+      </w:r>
+      <w:proofErr w:type="spellEnd"/>
+      <w:r>
+        <w:rPr>
+          <w:sz w:val="22"/>
+          <w:szCs w:val="22"/>
+        </w:rPr>
+        <w:t>: Numérica; número de identificación del afiliado en la compañía.</w:t>
       </w:r>
     </w:p>
     <w:p>
@@ -1456,12 +1700,21 @@
           <w:szCs w:val="22"/>
         </w:rPr>
       </w:pPr>
-      <w:r>
-        <w:rPr>
-          <w:sz w:val="22"/>
-          <w:szCs w:val="22"/>
-        </w:rPr>
-        <w:t>Ind_Frecuencia_Licor: Indicador de consumo de alcohol. Binaria; 'Si' para consumo, 'No' para no consumo.</w:t>
+      <w:proofErr w:type="spellStart"/>
+      <w:r>
+        <w:rPr>
+          <w:sz w:val="22"/>
+          <w:szCs w:val="22"/>
+        </w:rPr>
+        <w:t>Ind_Frecuencia_Licor</w:t>
+      </w:r>
+      <w:proofErr w:type="spellEnd"/>
+      <w:r>
+        <w:rPr>
+          <w:sz w:val="22"/>
+          <w:szCs w:val="22"/>
+        </w:rPr>
+        <w:t>: Indicador de consumo de alcohol. Binaria; 'Si' para consumo, 'No' para no consumo.</w:t>
       </w:r>
     </w:p>
     <w:p>
@@ -1477,12 +1730,21 @@
           <w:szCs w:val="22"/>
         </w:rPr>
       </w:pPr>
-      <w:r>
-        <w:rPr>
-          <w:sz w:val="22"/>
-          <w:szCs w:val="22"/>
-        </w:rPr>
-        <w:t>Sexo_Cd: Sexo. Categórica; se espera que todos los registros correspondan al sexo femenino.</w:t>
+      <w:proofErr w:type="spellStart"/>
+      <w:r>
+        <w:rPr>
+          <w:sz w:val="22"/>
+          <w:szCs w:val="22"/>
+        </w:rPr>
+        <w:t>Sexo_Cd</w:t>
+      </w:r>
+      <w:proofErr w:type="spellEnd"/>
+      <w:r>
+        <w:rPr>
+          <w:sz w:val="22"/>
+          <w:szCs w:val="22"/>
+        </w:rPr>
+        <w:t>: Sexo. Categórica; se espera que todos los registros correspondan al sexo femenino.</w:t>
       </w:r>
     </w:p>
     <w:p>
@@ -1498,13 +1760,22 @@
           <w:szCs w:val="22"/>
         </w:rPr>
       </w:pPr>
+      <w:proofErr w:type="spellStart"/>
       <w:r>
         <w:rPr>
           <w:sz w:val="22"/>
           <w:szCs w:val="22"/>
         </w:rPr>
         <w:lastRenderedPageBreak/>
-        <w:t>Raza_Desc: Raza. Categórica; categorías como 'Blanca', 'Afrodescendiente', 'Indígena', 'Mestiza'.</w:t>
+        <w:t>Raza_Desc</w:t>
+      </w:r>
+      <w:proofErr w:type="spellEnd"/>
+      <w:r>
+        <w:rPr>
+          <w:sz w:val="22"/>
+          <w:szCs w:val="22"/>
+        </w:rPr>
+        <w:t>: Raza. Categórica; categorías como 'Blanca', 'Afrodescendiente', 'Indígena', 'Mestiza'.</w:t>
       </w:r>
     </w:p>
     <w:p>
@@ -1520,12 +1791,21 @@
           <w:szCs w:val="22"/>
         </w:rPr>
       </w:pPr>
-      <w:r>
-        <w:rPr>
-          <w:sz w:val="22"/>
-          <w:szCs w:val="22"/>
-        </w:rPr>
-        <w:t>Valor_IMC: Índice de Masa Corporal (IMC). Numérica continua; kg/m².</w:t>
+      <w:proofErr w:type="spellStart"/>
+      <w:r>
+        <w:rPr>
+          <w:sz w:val="22"/>
+          <w:szCs w:val="22"/>
+        </w:rPr>
+        <w:t>Valor_IMC</w:t>
+      </w:r>
+      <w:proofErr w:type="spellEnd"/>
+      <w:r>
+        <w:rPr>
+          <w:sz w:val="22"/>
+          <w:szCs w:val="22"/>
+        </w:rPr>
+        <w:t>: Índice de Masa Corporal (IMC). Numérica continua; kg/m².</w:t>
       </w:r>
     </w:p>
     <w:p>
@@ -1541,12 +1821,21 @@
           <w:szCs w:val="22"/>
         </w:rPr>
       </w:pPr>
-      <w:r>
-        <w:rPr>
-          <w:sz w:val="22"/>
-          <w:szCs w:val="22"/>
-        </w:rPr>
-        <w:t>Num_Edad_Menopausia: Edad de la menopausia. Numérica discreta; aplicable solo a mujeres posmenopáusicas.</w:t>
+      <w:proofErr w:type="spellStart"/>
+      <w:r>
+        <w:rPr>
+          <w:sz w:val="22"/>
+          <w:szCs w:val="22"/>
+        </w:rPr>
+        <w:t>Num_Edad_Menopausia</w:t>
+      </w:r>
+      <w:proofErr w:type="spellEnd"/>
+      <w:r>
+        <w:rPr>
+          <w:sz w:val="22"/>
+          <w:szCs w:val="22"/>
+        </w:rPr>
+        <w:t>: Edad de la menopausia. Numérica discreta; aplicable solo a mujeres posmenopáusicas.</w:t>
       </w:r>
     </w:p>
     <w:p>
@@ -1562,12 +1851,21 @@
           <w:szCs w:val="22"/>
         </w:rPr>
       </w:pPr>
-      <w:r>
-        <w:rPr>
-          <w:sz w:val="22"/>
-          <w:szCs w:val="22"/>
-        </w:rPr>
-        <w:t>Num_Edad_Menarca: Edad de la menarca. Numérica discreta; edad en años del primer período menstrual.</w:t>
+      <w:proofErr w:type="spellStart"/>
+      <w:r>
+        <w:rPr>
+          <w:sz w:val="22"/>
+          <w:szCs w:val="22"/>
+        </w:rPr>
+        <w:t>Num_Edad_Menarca</w:t>
+      </w:r>
+      <w:proofErr w:type="spellEnd"/>
+      <w:r>
+        <w:rPr>
+          <w:sz w:val="22"/>
+          <w:szCs w:val="22"/>
+        </w:rPr>
+        <w:t>: Edad de la menarca. Numérica discreta; edad en años del primer período menstrual.</w:t>
       </w:r>
     </w:p>
     <w:p>
@@ -1583,12 +1881,21 @@
           <w:szCs w:val="22"/>
         </w:rPr>
       </w:pPr>
-      <w:r>
-        <w:rPr>
-          <w:sz w:val="22"/>
-          <w:szCs w:val="22"/>
-        </w:rPr>
-        <w:t>Ind_Terapia_Hormonal: Indicador de terapia hormonal. Binaria; 'Si' para sí, 'No' para no.</w:t>
+      <w:proofErr w:type="spellStart"/>
+      <w:r>
+        <w:rPr>
+          <w:sz w:val="22"/>
+          <w:szCs w:val="22"/>
+        </w:rPr>
+        <w:t>Ind_Terapia_Hormonal</w:t>
+      </w:r>
+      <w:proofErr w:type="spellEnd"/>
+      <w:r>
+        <w:rPr>
+          <w:sz w:val="22"/>
+          <w:szCs w:val="22"/>
+        </w:rPr>
+        <w:t>: Indicador de terapia hormonal. Binaria; 'Si' para sí, 'No' para no.</w:t>
       </w:r>
     </w:p>
     <w:p>
@@ -1604,12 +1911,21 @@
           <w:szCs w:val="22"/>
         </w:rPr>
       </w:pPr>
-      <w:r>
-        <w:rPr>
-          <w:sz w:val="22"/>
-          <w:szCs w:val="22"/>
-        </w:rPr>
-        <w:t>Num_Birads: Resultado de mamografía (BI-RADS). Categórica ordinal; categorías de '0' a '6'.</w:t>
+      <w:proofErr w:type="spellStart"/>
+      <w:r>
+        <w:rPr>
+          <w:sz w:val="22"/>
+          <w:szCs w:val="22"/>
+        </w:rPr>
+        <w:t>Num_Birads</w:t>
+      </w:r>
+      <w:proofErr w:type="spellEnd"/>
+      <w:r>
+        <w:rPr>
+          <w:sz w:val="22"/>
+          <w:szCs w:val="22"/>
+        </w:rPr>
+        <w:t>: Resultado de mamografía (BI-RADS). Categórica ordinal; categorías de '0' a '6'.</w:t>
       </w:r>
     </w:p>
     <w:p>
@@ -1625,12 +1941,21 @@
           <w:szCs w:val="22"/>
         </w:rPr>
       </w:pPr>
-      <w:r>
-        <w:rPr>
-          <w:sz w:val="22"/>
-          <w:szCs w:val="22"/>
-        </w:rPr>
-        <w:t>Ind_Ooforectomia_Bilateral: Indicador de ooforectomía bilateral. Binaria; 'Si' para sí, 'No' para no.</w:t>
+      <w:proofErr w:type="spellStart"/>
+      <w:r>
+        <w:rPr>
+          <w:sz w:val="22"/>
+          <w:szCs w:val="22"/>
+        </w:rPr>
+        <w:t>Ind_Ooforectomia_Bilateral</w:t>
+      </w:r>
+      <w:proofErr w:type="spellEnd"/>
+      <w:r>
+        <w:rPr>
+          <w:sz w:val="22"/>
+          <w:szCs w:val="22"/>
+        </w:rPr>
+        <w:t>: Indicador de ooforectomía bilateral. Binaria; 'Si' para sí, 'No' para no.</w:t>
       </w:r>
     </w:p>
     <w:p>
@@ -1646,12 +1971,21 @@
           <w:szCs w:val="22"/>
         </w:rPr>
       </w:pPr>
-      <w:r>
-        <w:rPr>
-          <w:sz w:val="22"/>
-          <w:szCs w:val="22"/>
-        </w:rPr>
-        <w:t>Num_Fam_Primer_Grado_Otros: Número de familiares de primer grado con cualquier cáncer. Numérica discreta.</w:t>
+      <w:proofErr w:type="spellStart"/>
+      <w:r>
+        <w:rPr>
+          <w:sz w:val="22"/>
+          <w:szCs w:val="22"/>
+        </w:rPr>
+        <w:t>Num_Fam_Primer_Grado_Otros</w:t>
+      </w:r>
+      <w:proofErr w:type="spellEnd"/>
+      <w:r>
+        <w:rPr>
+          <w:sz w:val="22"/>
+          <w:szCs w:val="22"/>
+        </w:rPr>
+        <w:t>: Número de familiares de primer grado con cualquier cáncer. Numérica discreta.</w:t>
       </w:r>
     </w:p>
     <w:p>
@@ -1667,12 +2001,21 @@
           <w:szCs w:val="22"/>
         </w:rPr>
       </w:pPr>
-      <w:r>
-        <w:rPr>
-          <w:sz w:val="22"/>
-          <w:szCs w:val="22"/>
-        </w:rPr>
-        <w:t>Num_Fam_Segundo_Grado_Otros: Número de familiares de segundo grado con cualquier cáncer. Numérica discreta.</w:t>
+      <w:proofErr w:type="spellStart"/>
+      <w:r>
+        <w:rPr>
+          <w:sz w:val="22"/>
+          <w:szCs w:val="22"/>
+        </w:rPr>
+        <w:t>Num_Fam_Segundo_Grado_Otros</w:t>
+      </w:r>
+      <w:proofErr w:type="spellEnd"/>
+      <w:r>
+        <w:rPr>
+          <w:sz w:val="22"/>
+          <w:szCs w:val="22"/>
+        </w:rPr>
+        <w:t>: Número de familiares de segundo grado con cualquier cáncer. Numérica discreta.</w:t>
       </w:r>
     </w:p>
     <w:p>
@@ -1688,12 +2031,21 @@
           <w:szCs w:val="22"/>
         </w:rPr>
       </w:pPr>
-      <w:r>
-        <w:rPr>
-          <w:sz w:val="22"/>
-          <w:szCs w:val="22"/>
-        </w:rPr>
-        <w:t>Ind_Ant_Fam_Otros: Indicador de antecedentes familiares con cualquier cáncer. Binaria; 'Si' si existe al menos un familiar afectado, '0' en caso contrario.</w:t>
+      <w:proofErr w:type="spellStart"/>
+      <w:r>
+        <w:rPr>
+          <w:sz w:val="22"/>
+          <w:szCs w:val="22"/>
+        </w:rPr>
+        <w:t>Ind_Ant_Fam_Otros</w:t>
+      </w:r>
+      <w:proofErr w:type="spellEnd"/>
+      <w:r>
+        <w:rPr>
+          <w:sz w:val="22"/>
+          <w:szCs w:val="22"/>
+        </w:rPr>
+        <w:t>: Indicador de antecedentes familiares con cualquier cáncer. Binaria; 'Si' si existe al menos un familiar afectado, '0' en caso contrario.</w:t>
       </w:r>
     </w:p>
     <w:p>
@@ -1709,12 +2061,21 @@
           <w:szCs w:val="22"/>
         </w:rPr>
       </w:pPr>
-      <w:r>
-        <w:rPr>
-          <w:sz w:val="22"/>
-          <w:szCs w:val="22"/>
-        </w:rPr>
-        <w:t>Num_Fam_Primer_Grado_CAM: Número de familiares de primer grado con cáncer de mama. Numérica discreta.</w:t>
+      <w:proofErr w:type="spellStart"/>
+      <w:r>
+        <w:rPr>
+          <w:sz w:val="22"/>
+          <w:szCs w:val="22"/>
+        </w:rPr>
+        <w:t>Num_Fam_Primer_Grado_CAM</w:t>
+      </w:r>
+      <w:proofErr w:type="spellEnd"/>
+      <w:r>
+        <w:rPr>
+          <w:sz w:val="22"/>
+          <w:szCs w:val="22"/>
+        </w:rPr>
+        <w:t>: Número de familiares de primer grado con cáncer de mama. Numérica discreta.</w:t>
       </w:r>
     </w:p>
     <w:p>
@@ -1730,12 +2091,21 @@
           <w:szCs w:val="22"/>
         </w:rPr>
       </w:pPr>
-      <w:r>
-        <w:rPr>
-          <w:sz w:val="22"/>
-          <w:szCs w:val="22"/>
-        </w:rPr>
-        <w:t>Num_Fam_Segundo_Grado_CAM: Número de familiares de segundo grado con cáncer de mama. Numérica discreta.</w:t>
+      <w:proofErr w:type="spellStart"/>
+      <w:r>
+        <w:rPr>
+          <w:sz w:val="22"/>
+          <w:szCs w:val="22"/>
+        </w:rPr>
+        <w:t>Num_Fam_Segundo_Grado_CAM</w:t>
+      </w:r>
+      <w:proofErr w:type="spellEnd"/>
+      <w:r>
+        <w:rPr>
+          <w:sz w:val="22"/>
+          <w:szCs w:val="22"/>
+        </w:rPr>
+        <w:t>: Número de familiares de segundo grado con cáncer de mama. Numérica discreta.</w:t>
       </w:r>
     </w:p>
     <w:p>
@@ -1751,12 +2121,21 @@
           <w:szCs w:val="22"/>
         </w:rPr>
       </w:pPr>
-      <w:r>
-        <w:rPr>
-          <w:sz w:val="22"/>
-          <w:szCs w:val="22"/>
-        </w:rPr>
-        <w:t>Ind_Ant_Fam_CAM: Indicador de antecedentes familiares con cáncer de mama. Binaria; 'Si' si existe al menos un familiar afectado, 'No' en caso contrario.</w:t>
+      <w:proofErr w:type="spellStart"/>
+      <w:r>
+        <w:rPr>
+          <w:sz w:val="22"/>
+          <w:szCs w:val="22"/>
+        </w:rPr>
+        <w:t>Ind_Ant_Fam_CAM</w:t>
+      </w:r>
+      <w:proofErr w:type="spellEnd"/>
+      <w:r>
+        <w:rPr>
+          <w:sz w:val="22"/>
+          <w:szCs w:val="22"/>
+        </w:rPr>
+        <w:t>: Indicador de antecedentes familiares con cáncer de mama. Binaria; 'Si' si existe al menos un familiar afectado, 'No' en caso contrario.</w:t>
       </w:r>
     </w:p>
     <w:p>
@@ -1772,13 +2151,22 @@
           <w:szCs w:val="22"/>
         </w:rPr>
       </w:pPr>
+      <w:proofErr w:type="spellStart"/>
       <w:r>
         <w:rPr>
           <w:sz w:val="22"/>
           <w:szCs w:val="22"/>
         </w:rPr>
         <w:lastRenderedPageBreak/>
-        <w:t>Ind_Ant_Radio_Torax: Indicador de radiografía de tórax. Binaria; 'Si' para sí, 'No' para no.</w:t>
+        <w:t>Ind_Ant_Radio_Torax</w:t>
+      </w:r>
+      <w:proofErr w:type="spellEnd"/>
+      <w:r>
+        <w:rPr>
+          <w:sz w:val="22"/>
+          <w:szCs w:val="22"/>
+        </w:rPr>
+        <w:t>: Indicador de radiografía de tórax. Binaria; 'Si' para sí, 'No' para no.</w:t>
       </w:r>
     </w:p>
     <w:p>
@@ -1946,12 +2334,21 @@
           <w:szCs w:val="22"/>
         </w:rPr>
       </w:pPr>
-      <w:r>
-        <w:rPr>
-          <w:sz w:val="22"/>
-          <w:szCs w:val="22"/>
-        </w:rPr>
-        <w:t>Ind_Frecuencia_Licor: 33,81%</w:t>
+      <w:proofErr w:type="spellStart"/>
+      <w:r>
+        <w:rPr>
+          <w:sz w:val="22"/>
+          <w:szCs w:val="22"/>
+        </w:rPr>
+        <w:t>Ind_Frecuencia_Licor</w:t>
+      </w:r>
+      <w:proofErr w:type="spellEnd"/>
+      <w:r>
+        <w:rPr>
+          <w:sz w:val="22"/>
+          <w:szCs w:val="22"/>
+        </w:rPr>
+        <w:t>: 33,81%</w:t>
       </w:r>
     </w:p>
     <w:p>
@@ -1967,12 +2364,21 @@
           <w:szCs w:val="22"/>
         </w:rPr>
       </w:pPr>
-      <w:r>
-        <w:rPr>
-          <w:sz w:val="22"/>
-          <w:szCs w:val="22"/>
-        </w:rPr>
-        <w:t>Valor_IMC: 11,06%</w:t>
+      <w:proofErr w:type="spellStart"/>
+      <w:r>
+        <w:rPr>
+          <w:sz w:val="22"/>
+          <w:szCs w:val="22"/>
+        </w:rPr>
+        <w:t>Valor_IMC</w:t>
+      </w:r>
+      <w:proofErr w:type="spellEnd"/>
+      <w:r>
+        <w:rPr>
+          <w:sz w:val="22"/>
+          <w:szCs w:val="22"/>
+        </w:rPr>
+        <w:t>: 11,06%</w:t>
       </w:r>
     </w:p>
     <w:p>
@@ -1988,12 +2394,21 @@
           <w:szCs w:val="22"/>
         </w:rPr>
       </w:pPr>
-      <w:r>
-        <w:rPr>
-          <w:sz w:val="22"/>
-          <w:szCs w:val="22"/>
-        </w:rPr>
-        <w:t>Num_Edad_Menopausia: 98,58%</w:t>
+      <w:proofErr w:type="spellStart"/>
+      <w:r>
+        <w:rPr>
+          <w:sz w:val="22"/>
+          <w:szCs w:val="22"/>
+        </w:rPr>
+        <w:t>Num_Edad_Menopausia</w:t>
+      </w:r>
+      <w:proofErr w:type="spellEnd"/>
+      <w:r>
+        <w:rPr>
+          <w:sz w:val="22"/>
+          <w:szCs w:val="22"/>
+        </w:rPr>
+        <w:t>: 98,58%</w:t>
       </w:r>
     </w:p>
     <w:p>
@@ -2009,12 +2424,21 @@
           <w:szCs w:val="22"/>
         </w:rPr>
       </w:pPr>
-      <w:r>
-        <w:rPr>
-          <w:sz w:val="22"/>
-          <w:szCs w:val="22"/>
-        </w:rPr>
-        <w:t>Num_Edad_Menarca: 59,43%</w:t>
+      <w:proofErr w:type="spellStart"/>
+      <w:r>
+        <w:rPr>
+          <w:sz w:val="22"/>
+          <w:szCs w:val="22"/>
+        </w:rPr>
+        <w:t>Num_Edad_Menarca</w:t>
+      </w:r>
+      <w:proofErr w:type="spellEnd"/>
+      <w:r>
+        <w:rPr>
+          <w:sz w:val="22"/>
+          <w:szCs w:val="22"/>
+        </w:rPr>
+        <w:t>: 59,43%</w:t>
       </w:r>
     </w:p>
     <w:p>
@@ -2030,12 +2454,21 @@
           <w:szCs w:val="22"/>
         </w:rPr>
       </w:pPr>
-      <w:r>
-        <w:rPr>
-          <w:sz w:val="22"/>
-          <w:szCs w:val="22"/>
-        </w:rPr>
-        <w:t>Num_Birads: 77,87%</w:t>
+      <w:proofErr w:type="spellStart"/>
+      <w:r>
+        <w:rPr>
+          <w:sz w:val="22"/>
+          <w:szCs w:val="22"/>
+        </w:rPr>
+        <w:t>Num_Birads</w:t>
+      </w:r>
+      <w:proofErr w:type="spellEnd"/>
+      <w:r>
+        <w:rPr>
+          <w:sz w:val="22"/>
+          <w:szCs w:val="22"/>
+        </w:rPr>
+        <w:t>: 77,87%</w:t>
       </w:r>
     </w:p>
     <w:p>
@@ -2054,7 +2487,23 @@
           <w:szCs w:val="22"/>
         </w:rPr>
         <w:lastRenderedPageBreak/>
-        <w:t>Es notable que el 98,58% de los registros de la variable Edad de Menopausia se encuentran vacíos. Sin embargo, esto es coherente ya que el 75% de las mujeres en el dataset tienen una edad igual o inferior a los 55 años, edad en la cual la menopausia es un proceso natural que generalmente ocurre entre los 45 y 55 años, con una edad promedio de 51 años.</w:t>
+        <w:t xml:space="preserve">Es notable que el 98,58% de los registros de la variable Edad de Menopausia se encuentran vacíos. Sin embargo, esto es coherente ya que el 75% de las mujeres en el </w:t>
+      </w:r>
+      <w:proofErr w:type="spellStart"/>
+      <w:r>
+        <w:rPr>
+          <w:sz w:val="22"/>
+          <w:szCs w:val="22"/>
+        </w:rPr>
+        <w:t>dataset</w:t>
+      </w:r>
+      <w:proofErr w:type="spellEnd"/>
+      <w:r>
+        <w:rPr>
+          <w:sz w:val="22"/>
+          <w:szCs w:val="22"/>
+        </w:rPr>
+        <w:t xml:space="preserve"> tienen una edad igual o inferior a los 55 años, edad en la cual la menopausia es un proceso natural que generalmente ocurre entre los 45 y 55 años, con una edad promedio de 51 años.</w:t>
       </w:r>
     </w:p>
     <w:p>
@@ -2086,7 +2535,23 @@
           <w:sz w:val="22"/>
           <w:szCs w:val="22"/>
         </w:rPr>
-        <w:t>e verificó que los datos cumplan con los formatos, tipos y valores esperados. Se observó que todas las variables numéricas eran de tipo float64, por lo que se decidió convertirlas a integer, excepto la variable IMC, que se mantiene como float64.</w:t>
+        <w:t xml:space="preserve">e verificó que los datos cumplan con los formatos, tipos y valores esperados. Se observó que todas las variables numéricas eran de tipo float64, por lo que se decidió convertirlas a </w:t>
+      </w:r>
+      <w:proofErr w:type="spellStart"/>
+      <w:r>
+        <w:rPr>
+          <w:sz w:val="22"/>
+          <w:szCs w:val="22"/>
+        </w:rPr>
+        <w:t>integer</w:t>
+      </w:r>
+      <w:proofErr w:type="spellEnd"/>
+      <w:r>
+        <w:rPr>
+          <w:sz w:val="22"/>
+          <w:szCs w:val="22"/>
+        </w:rPr>
+        <w:t>, excepto la variable IMC, que se mantiene como float64.</w:t>
       </w:r>
     </w:p>
     <w:p>
@@ -2104,7 +2569,39 @@
           <w:sz w:val="22"/>
           <w:szCs w:val="22"/>
         </w:rPr>
-        <w:t>Al revisar los valores permitidos en las variables categóricas, se encontraron valores no válidos en la variable Num_Birads: 'BIRA', 'BI-R', 'CATE', 'BI R', 'BI -', 'CLAS'. Estos valores fueron reemplazados por NaN para facilitar un análisis más preciso y consistente. Asimismo, en la variable Raza se reemplazaron los valores de 'SIN INFORMACION DESDE LA FUENTE' por vacíos.</w:t>
+        <w:t xml:space="preserve">Al revisar los valores permitidos en las variables categóricas, se encontraron valores no válidos en la variable </w:t>
+      </w:r>
+      <w:proofErr w:type="spellStart"/>
+      <w:r>
+        <w:rPr>
+          <w:sz w:val="22"/>
+          <w:szCs w:val="22"/>
+        </w:rPr>
+        <w:t>Num_Birads</w:t>
+      </w:r>
+      <w:proofErr w:type="spellEnd"/>
+      <w:r>
+        <w:rPr>
+          <w:sz w:val="22"/>
+          <w:szCs w:val="22"/>
+        </w:rPr>
+        <w:t xml:space="preserve">: 'BIRA', 'BI-R', 'CATE', 'BI R', 'BI -', 'CLAS'. Estos valores fueron reemplazados por </w:t>
+      </w:r>
+      <w:proofErr w:type="spellStart"/>
+      <w:r>
+        <w:rPr>
+          <w:sz w:val="22"/>
+          <w:szCs w:val="22"/>
+        </w:rPr>
+        <w:t>NaN</w:t>
+      </w:r>
+      <w:proofErr w:type="spellEnd"/>
+      <w:r>
+        <w:rPr>
+          <w:sz w:val="22"/>
+          <w:szCs w:val="22"/>
+        </w:rPr>
+        <w:t xml:space="preserve"> para facilitar un análisis más preciso y consistente. Asimismo, en la variable Raza se reemplazaron los valores de 'SIN INFORMACION DESDE LA FUENTE' por vacíos.</w:t>
       </w:r>
     </w:p>
     <w:p>
@@ -2168,7 +2665,55 @@
           <w:sz w:val="22"/>
           <w:szCs w:val="22"/>
         </w:rPr>
-        <w:t>e verificó la coherencia entre el número de familiares afectados y los indicadores de antecedentes familiares. Se detectaron discrepancias en la variable Ind_Ant_Fam_Otros, donde se observó que todos los registros con discrepancias eran "No". Por lo tanto, se eliminó esta variable y se reemplazó por una nueva variable denominada Ind_Ant_Fam_Otros_Esperado. No se encontraron discrepancias en la variable Ind_Ant_Fam_CAM.</w:t>
+        <w:t xml:space="preserve">e verificó la coherencia entre el número de familiares afectados y los indicadores de antecedentes familiares. Se detectaron discrepancias en la variable </w:t>
+      </w:r>
+      <w:proofErr w:type="spellStart"/>
+      <w:r>
+        <w:rPr>
+          <w:sz w:val="22"/>
+          <w:szCs w:val="22"/>
+        </w:rPr>
+        <w:t>Ind_Ant_Fam_Otros</w:t>
+      </w:r>
+      <w:proofErr w:type="spellEnd"/>
+      <w:r>
+        <w:rPr>
+          <w:sz w:val="22"/>
+          <w:szCs w:val="22"/>
+        </w:rPr>
+        <w:t xml:space="preserve">, donde se observó que todos los registros con discrepancias eran "No". Por lo tanto, se eliminó esta variable y se reemplazó por una nueva variable denominada </w:t>
+      </w:r>
+      <w:proofErr w:type="spellStart"/>
+      <w:r>
+        <w:rPr>
+          <w:sz w:val="22"/>
+          <w:szCs w:val="22"/>
+        </w:rPr>
+        <w:t>Ind_Ant_Fam_Otros_Esperado</w:t>
+      </w:r>
+      <w:proofErr w:type="spellEnd"/>
+      <w:r>
+        <w:rPr>
+          <w:sz w:val="22"/>
+          <w:szCs w:val="22"/>
+        </w:rPr>
+        <w:t xml:space="preserve">. No se encontraron discrepancias en la variable </w:t>
+      </w:r>
+      <w:proofErr w:type="spellStart"/>
+      <w:r>
+        <w:rPr>
+          <w:sz w:val="22"/>
+          <w:szCs w:val="22"/>
+        </w:rPr>
+        <w:t>Ind_Ant_Fam_CAM</w:t>
+      </w:r>
+      <w:proofErr w:type="spellEnd"/>
+      <w:r>
+        <w:rPr>
+          <w:sz w:val="22"/>
+          <w:szCs w:val="22"/>
+        </w:rPr>
+        <w:t>.</w:t>
       </w:r>
     </w:p>
     <w:p>
@@ -2320,7 +2865,23 @@
           <w:sz w:val="22"/>
           <w:szCs w:val="22"/>
         </w:rPr>
-        <w:t>e generaron tablas con estadísticos descriptivos como cantidad de registros, media, mediana, cuartiles y desviación estándar. Además, se crearon histogramas que incluyen la media y la mediana, así como gráficos de caja y bigotes para detectar valores atípicos. Se identificaron más de 46,000 valores atípicos en la variable Valor_IMC, con valores superiores a 40 y un máximo de 89.97. Se propone imputar estos valores atípicos con la mediana en la etapa de preparación.</w:t>
+        <w:t xml:space="preserve">e generaron tablas con estadísticos descriptivos como cantidad de registros, media, mediana, cuartiles y desviación estándar. Además, se crearon histogramas que incluyen la media y la mediana, así como gráficos de caja y bigotes para detectar valores atípicos. Se identificaron más de 46,000 valores atípicos en la variable </w:t>
+      </w:r>
+      <w:proofErr w:type="spellStart"/>
+      <w:r>
+        <w:rPr>
+          <w:sz w:val="22"/>
+          <w:szCs w:val="22"/>
+        </w:rPr>
+        <w:t>Valor_IMC</w:t>
+      </w:r>
+      <w:proofErr w:type="spellEnd"/>
+      <w:r>
+        <w:rPr>
+          <w:sz w:val="22"/>
+          <w:szCs w:val="22"/>
+        </w:rPr>
+        <w:t>, con valores superiores a 40 y un máximo de 89.97. Se propone imputar estos valores atípicos con la mediana en la etapa de preparación.</w:t>
       </w:r>
     </w:p>
     <w:p>
@@ -2566,7 +3127,23 @@
           <w:sz w:val="22"/>
           <w:szCs w:val="22"/>
         </w:rPr>
-        <w:t>e realizaron estadísticas descriptivas agrupadas por la categoría de la variable dependiente, complementadas con gráficos de caja y bigotes e histogramas para cada grupo. Además, se efectuaron pruebas de hipótesis para evaluar diferencias significativas entre las categorías. Se observó que no existe una diferencia significativa entre las categorías en relación con el Valor_IMC, posiblemente influenciada por los valores atípicos previamente identificados. Sin embargo, para otras variables numéricas, se encontraron diferencias significativas.</w:t>
+        <w:t xml:space="preserve">e realizaron estadísticas descriptivas agrupadas por la categoría de la variable dependiente, complementadas con gráficos de caja y bigotes e histogramas para cada grupo. Además, se efectuaron pruebas de hipótesis para evaluar diferencias significativas entre las categorías. Se observó que no existe una diferencia significativa entre las categorías en relación con el </w:t>
+      </w:r>
+      <w:proofErr w:type="spellStart"/>
+      <w:r>
+        <w:rPr>
+          <w:sz w:val="22"/>
+          <w:szCs w:val="22"/>
+        </w:rPr>
+        <w:t>Valor_IMC</w:t>
+      </w:r>
+      <w:proofErr w:type="spellEnd"/>
+      <w:r>
+        <w:rPr>
+          <w:sz w:val="22"/>
+          <w:szCs w:val="22"/>
+        </w:rPr>
+        <w:t>, posiblemente influenciada por los valores atípicos previamente identificados. Sin embargo, para otras variables numéricas, se encontraron diferencias significativas.</w:t>
       </w:r>
     </w:p>
     <w:p>
@@ -2893,7 +3470,23 @@
           <w:sz w:val="22"/>
           <w:szCs w:val="22"/>
         </w:rPr>
-        <w:t>Adicionalmente, se realizó un análisis de correlación entre las variables independientes utilizando un heatmap de la matriz de correlación. La mayoría de las variables presentaron correlaciones bajas o nulas, indicando una baja dependencia estadística entre ellas. Excepciones notables incluyen una correlación moderada-alta (0.69) entre el número de antecedentes familiares de primer y segundo grado con cualquier tipo de cáncer y el indicador de antecedentes familiares de cáncer, así como una correlación de 0.23 entre la edad y la menopausia. Estos hallazgos sugieren que, en su mayoría, las variables aportan información única, lo cual es beneficioso para evitar problemas de multicolinealidad en las fases de modelado posteriores.</w:t>
+        <w:t xml:space="preserve">Adicionalmente, se realizó un análisis de correlación entre las variables independientes utilizando un </w:t>
+      </w:r>
+      <w:proofErr w:type="spellStart"/>
+      <w:r>
+        <w:rPr>
+          <w:sz w:val="22"/>
+          <w:szCs w:val="22"/>
+        </w:rPr>
+        <w:t>heatmap</w:t>
+      </w:r>
+      <w:proofErr w:type="spellEnd"/>
+      <w:r>
+        <w:rPr>
+          <w:sz w:val="22"/>
+          <w:szCs w:val="22"/>
+        </w:rPr>
+        <w:t xml:space="preserve"> de la matriz de correlación. La mayoría de las variables presentaron correlaciones bajas o nulas, indicando una baja dependencia estadística entre ellas. Excepciones notables incluyen una correlación moderada-alta (0.69) entre el número de antecedentes familiares de primer y segundo grado con cualquier tipo de cáncer y el indicador de antecedentes familiares de cáncer, así como una correlación de 0.23 entre la edad y la menopausia. Estos hallazgos sugieren que, en su mayoría, las variables aportan información única, lo cual es beneficioso para evitar problemas de multicolinealidad en las fases de modelado posteriores.</w:t>
       </w:r>
     </w:p>
     <w:p>
@@ -3032,6 +3625,7 @@
         </w:rPr>
         <w:t xml:space="preserve">Inicialmente, se seleccionaron las variables consideradas relevantes para el análisis, eliminando las variables Sexo y </w:t>
       </w:r>
+      <w:proofErr w:type="spellStart"/>
       <w:r>
         <w:rPr>
           <w:sz w:val="22"/>
@@ -3044,7 +3638,15 @@
           <w:sz w:val="22"/>
           <w:szCs w:val="22"/>
         </w:rPr>
-        <w:t>filiado_id para enfocar el modelo en factores directamente relacionados con el riesgo de cáncer de mama.</w:t>
+        <w:t>filiado_id</w:t>
+      </w:r>
+      <w:proofErr w:type="spellEnd"/>
+      <w:r>
+        <w:rPr>
+          <w:sz w:val="22"/>
+          <w:szCs w:val="22"/>
+        </w:rPr>
+        <w:t xml:space="preserve"> para enfocar el modelo en factores directamente relacionados con el riesgo de cáncer de mama.</w:t>
       </w:r>
     </w:p>
     <w:p>
@@ -3099,12 +3701,21 @@
           <w:szCs w:val="22"/>
         </w:rPr>
       </w:pPr>
-      <w:r>
-        <w:rPr>
-          <w:sz w:val="22"/>
-          <w:szCs w:val="22"/>
-        </w:rPr>
-        <w:t>Ind_Frecuencia_Licor: Se imputó con la moda.</w:t>
+      <w:proofErr w:type="spellStart"/>
+      <w:r>
+        <w:rPr>
+          <w:sz w:val="22"/>
+          <w:szCs w:val="22"/>
+        </w:rPr>
+        <w:t>Ind_Frecuencia_Licor</w:t>
+      </w:r>
+      <w:proofErr w:type="spellEnd"/>
+      <w:r>
+        <w:rPr>
+          <w:sz w:val="22"/>
+          <w:szCs w:val="22"/>
+        </w:rPr>
+        <w:t>: Se imputó con la moda.</w:t>
       </w:r>
     </w:p>
     <w:p>
@@ -3141,12 +3752,21 @@
           <w:szCs w:val="22"/>
         </w:rPr>
       </w:pPr>
-      <w:r>
-        <w:rPr>
-          <w:sz w:val="22"/>
-          <w:szCs w:val="22"/>
-        </w:rPr>
-        <w:t>Valor_IMC: Se imputó con la mediana para manejar los más de 46,000 valores atípicos.</w:t>
+      <w:proofErr w:type="spellStart"/>
+      <w:r>
+        <w:rPr>
+          <w:sz w:val="22"/>
+          <w:szCs w:val="22"/>
+        </w:rPr>
+        <w:t>Valor_IMC</w:t>
+      </w:r>
+      <w:proofErr w:type="spellEnd"/>
+      <w:r>
+        <w:rPr>
+          <w:sz w:val="22"/>
+          <w:szCs w:val="22"/>
+        </w:rPr>
+        <w:t>: Se imputó con la mediana para manejar los más de 46,000 valores atípicos.</w:t>
       </w:r>
     </w:p>
     <w:p>
@@ -3162,12 +3782,37 @@
           <w:szCs w:val="22"/>
         </w:rPr>
       </w:pPr>
-      <w:r>
-        <w:rPr>
-          <w:sz w:val="22"/>
-          <w:szCs w:val="22"/>
-        </w:rPr>
-        <w:t>Num_Edad_Menopausia: Se creó una nueva variable categórica Ind_Menopausia, asignando 1 si la edad era mayor a 50 años y 0 en caso contrario.</w:t>
+      <w:proofErr w:type="spellStart"/>
+      <w:r>
+        <w:rPr>
+          <w:sz w:val="22"/>
+          <w:szCs w:val="22"/>
+        </w:rPr>
+        <w:t>Num_Edad_Menopausia</w:t>
+      </w:r>
+      <w:proofErr w:type="spellEnd"/>
+      <w:r>
+        <w:rPr>
+          <w:sz w:val="22"/>
+          <w:szCs w:val="22"/>
+        </w:rPr>
+        <w:t xml:space="preserve">: Se creó una nueva variable categórica </w:t>
+      </w:r>
+      <w:proofErr w:type="spellStart"/>
+      <w:r>
+        <w:rPr>
+          <w:sz w:val="22"/>
+          <w:szCs w:val="22"/>
+        </w:rPr>
+        <w:t>Ind_Menopausia</w:t>
+      </w:r>
+      <w:proofErr w:type="spellEnd"/>
+      <w:r>
+        <w:rPr>
+          <w:sz w:val="22"/>
+          <w:szCs w:val="22"/>
+        </w:rPr>
+        <w:t>, asignando 1 si la edad era mayor a 50 años y 0 en caso contrario.</w:t>
       </w:r>
     </w:p>
     <w:p>
@@ -3183,12 +3828,21 @@
           <w:szCs w:val="22"/>
         </w:rPr>
       </w:pPr>
-      <w:r>
-        <w:rPr>
-          <w:sz w:val="22"/>
-          <w:szCs w:val="22"/>
-        </w:rPr>
-        <w:t>Num_Edad_Menarca: Se reemplazó con la mediana.</w:t>
+      <w:proofErr w:type="spellStart"/>
+      <w:r>
+        <w:rPr>
+          <w:sz w:val="22"/>
+          <w:szCs w:val="22"/>
+        </w:rPr>
+        <w:t>Num_Edad_Menarca</w:t>
+      </w:r>
+      <w:proofErr w:type="spellEnd"/>
+      <w:r>
+        <w:rPr>
+          <w:sz w:val="22"/>
+          <w:szCs w:val="22"/>
+        </w:rPr>
+        <w:t>: Se reemplazó con la mediana.</w:t>
       </w:r>
     </w:p>
     <w:p>
@@ -3204,12 +3858,21 @@
           <w:szCs w:val="22"/>
         </w:rPr>
       </w:pPr>
-      <w:r>
-        <w:rPr>
-          <w:sz w:val="22"/>
-          <w:szCs w:val="22"/>
-        </w:rPr>
-        <w:t>Num_Birads: Se eliminó debido a la presencia de valores no válidos que no podían imputarse de manera consistente.</w:t>
+      <w:proofErr w:type="spellStart"/>
+      <w:r>
+        <w:rPr>
+          <w:sz w:val="22"/>
+          <w:szCs w:val="22"/>
+        </w:rPr>
+        <w:t>Num_Birads</w:t>
+      </w:r>
+      <w:proofErr w:type="spellEnd"/>
+      <w:r>
+        <w:rPr>
+          <w:sz w:val="22"/>
+          <w:szCs w:val="22"/>
+        </w:rPr>
+        <w:t>: Se eliminó debido a la presencia de valores no válidos que no podían imputarse de manera consistente.</w:t>
       </w:r>
     </w:p>
     <w:p>
@@ -3241,7 +3904,23 @@
           <w:sz w:val="22"/>
           <w:szCs w:val="22"/>
         </w:rPr>
-        <w:t>en el caso del Valor_IMC se reemplazaron con la mediana. Para el caso de la edad</w:t>
+        <w:t xml:space="preserve">en el caso del </w:t>
+      </w:r>
+      <w:proofErr w:type="spellStart"/>
+      <w:r>
+        <w:rPr>
+          <w:sz w:val="22"/>
+          <w:szCs w:val="22"/>
+        </w:rPr>
+        <w:t>Valor_IMC</w:t>
+      </w:r>
+      <w:proofErr w:type="spellEnd"/>
+      <w:r>
+        <w:rPr>
+          <w:sz w:val="22"/>
+          <w:szCs w:val="22"/>
+        </w:rPr>
+        <w:t xml:space="preserve"> se reemplazaron con la mediana. Para el caso de la edad</w:t>
       </w:r>
       <w:r>
         <w:rPr>
@@ -3274,7 +3953,23 @@
           <w:sz w:val="22"/>
           <w:szCs w:val="22"/>
         </w:rPr>
-        <w:t xml:space="preserve">crea la variable Tiempo_Exposicion_Hormonal con el fin de enriquecer el modelo, dicha variable se refiere a la </w:t>
+        <w:t xml:space="preserve">crea la variable </w:t>
+      </w:r>
+      <w:proofErr w:type="spellStart"/>
+      <w:r>
+        <w:rPr>
+          <w:sz w:val="22"/>
+          <w:szCs w:val="22"/>
+        </w:rPr>
+        <w:t>Tiempo_Exposicion_Hormonal</w:t>
+      </w:r>
+      <w:proofErr w:type="spellEnd"/>
+      <w:r>
+        <w:rPr>
+          <w:sz w:val="22"/>
+          <w:szCs w:val="22"/>
+        </w:rPr>
+        <w:t xml:space="preserve"> con el fin de enriquecer el modelo, dicha variable se refiere a la </w:t>
       </w:r>
       <w:r>
         <w:rPr>
@@ -3288,7 +3983,23 @@
           <w:sz w:val="22"/>
           <w:szCs w:val="22"/>
         </w:rPr>
-        <w:t>El calculo de dicha variable cumple los siguientes criterios:</w:t>
+        <w:t xml:space="preserve">El </w:t>
+      </w:r>
+      <w:proofErr w:type="spellStart"/>
+      <w:r>
+        <w:rPr>
+          <w:sz w:val="22"/>
+          <w:szCs w:val="22"/>
+        </w:rPr>
+        <w:t>calculo</w:t>
+      </w:r>
+      <w:proofErr w:type="spellEnd"/>
+      <w:r>
+        <w:rPr>
+          <w:sz w:val="22"/>
+          <w:szCs w:val="22"/>
+        </w:rPr>
+        <w:t xml:space="preserve"> de dicha variable cumple los siguientes criterios:</w:t>
       </w:r>
     </w:p>
     <w:p>
@@ -3325,6 +4036,7 @@
         </w:rPr>
         <w:t xml:space="preserve">Mujeres con edad &lt; 50 años y sin dato en </w:t>
       </w:r>
+      <w:proofErr w:type="spellStart"/>
       <w:r>
         <w:rPr>
           <w:sz w:val="22"/>
@@ -3339,6 +4051,7 @@
         </w:rPr>
         <w:t>um_Edad_Menopausia</w:t>
       </w:r>
+      <w:proofErr w:type="spellEnd"/>
       <w:r>
         <w:rPr>
           <w:sz w:val="22"/>
@@ -3353,12 +4066,37 @@
         </w:rPr>
         <w:t xml:space="preserve"> </w:t>
       </w:r>
-      <w:r>
-        <w:rPr>
-          <w:sz w:val="22"/>
-          <w:szCs w:val="22"/>
-        </w:rPr>
-        <w:t>Tiempo_Exposicion_Hormonal = Edad - Num_Edad_Menarca.</w:t>
+      <w:proofErr w:type="spellStart"/>
+      <w:r>
+        <w:rPr>
+          <w:sz w:val="22"/>
+          <w:szCs w:val="22"/>
+        </w:rPr>
+        <w:t>Tiempo_Exposicion_Hormonal</w:t>
+      </w:r>
+      <w:proofErr w:type="spellEnd"/>
+      <w:r>
+        <w:rPr>
+          <w:sz w:val="22"/>
+          <w:szCs w:val="22"/>
+        </w:rPr>
+        <w:t xml:space="preserve"> = Edad - </w:t>
+      </w:r>
+      <w:proofErr w:type="spellStart"/>
+      <w:r>
+        <w:rPr>
+          <w:sz w:val="22"/>
+          <w:szCs w:val="22"/>
+        </w:rPr>
+        <w:t>Num_Edad_Menarca</w:t>
+      </w:r>
+      <w:proofErr w:type="spellEnd"/>
+      <w:r>
+        <w:rPr>
+          <w:sz w:val="22"/>
+          <w:szCs w:val="22"/>
+        </w:rPr>
+        <w:t>.</w:t>
       </w:r>
     </w:p>
     <w:p>
@@ -3386,7 +4124,39 @@
           <w:sz w:val="22"/>
           <w:szCs w:val="22"/>
         </w:rPr>
-        <w:t>Mujeres con datos en Num_Edad_Menopausia y Num_Edad_Menarca:</w:t>
+        <w:t xml:space="preserve">Mujeres con datos en </w:t>
+      </w:r>
+      <w:proofErr w:type="spellStart"/>
+      <w:r>
+        <w:rPr>
+          <w:sz w:val="22"/>
+          <w:szCs w:val="22"/>
+        </w:rPr>
+        <w:t>Num_Edad_Menopausia</w:t>
+      </w:r>
+      <w:proofErr w:type="spellEnd"/>
+      <w:r>
+        <w:rPr>
+          <w:sz w:val="22"/>
+          <w:szCs w:val="22"/>
+        </w:rPr>
+        <w:t xml:space="preserve"> y </w:t>
+      </w:r>
+      <w:proofErr w:type="spellStart"/>
+      <w:r>
+        <w:rPr>
+          <w:sz w:val="22"/>
+          <w:szCs w:val="22"/>
+        </w:rPr>
+        <w:t>Num_Edad_Menarca</w:t>
+      </w:r>
+      <w:proofErr w:type="spellEnd"/>
+      <w:r>
+        <w:rPr>
+          <w:sz w:val="22"/>
+          <w:szCs w:val="22"/>
+        </w:rPr>
+        <w:t>:</w:t>
       </w:r>
     </w:p>
     <w:p>
@@ -3398,13 +4168,47 @@
           <w:szCs w:val="22"/>
         </w:rPr>
       </w:pPr>
-      <w:r>
-        <w:rPr>
-          <w:sz w:val="22"/>
-          <w:szCs w:val="22"/>
-        </w:rPr>
-        <w:t>Tiempo_Exposicion_Hormonal = Num_Edad_Menopausia - Num_Edad_Menarca</w:t>
-      </w:r>
+      <w:proofErr w:type="spellStart"/>
+      <w:r>
+        <w:rPr>
+          <w:sz w:val="22"/>
+          <w:szCs w:val="22"/>
+        </w:rPr>
+        <w:t>Tiempo_Exposicion_Hormonal</w:t>
+      </w:r>
+      <w:proofErr w:type="spellEnd"/>
+      <w:r>
+        <w:rPr>
+          <w:sz w:val="22"/>
+          <w:szCs w:val="22"/>
+        </w:rPr>
+        <w:t xml:space="preserve"> = </w:t>
+      </w:r>
+      <w:proofErr w:type="spellStart"/>
+      <w:r>
+        <w:rPr>
+          <w:sz w:val="22"/>
+          <w:szCs w:val="22"/>
+        </w:rPr>
+        <w:t>Num_Edad_Menopausia</w:t>
+      </w:r>
+      <w:proofErr w:type="spellEnd"/>
+      <w:r>
+        <w:rPr>
+          <w:sz w:val="22"/>
+          <w:szCs w:val="22"/>
+        </w:rPr>
+        <w:t xml:space="preserve"> - </w:t>
+      </w:r>
+      <w:proofErr w:type="spellStart"/>
+      <w:r>
+        <w:rPr>
+          <w:sz w:val="22"/>
+          <w:szCs w:val="22"/>
+        </w:rPr>
+        <w:t>Num_Edad_Menarca</w:t>
+      </w:r>
+      <w:proofErr w:type="spellEnd"/>
     </w:p>
     <w:p>
       <w:pPr>
@@ -3431,7 +4235,23 @@
           <w:sz w:val="22"/>
           <w:szCs w:val="22"/>
         </w:rPr>
-        <w:t>Mujeres con edad &gt; 50 años y sin dato en Num_Edad_Menopausia:</w:t>
+        <w:t xml:space="preserve">Mujeres con edad &gt; 50 años y sin dato en </w:t>
+      </w:r>
+      <w:proofErr w:type="spellStart"/>
+      <w:r>
+        <w:rPr>
+          <w:sz w:val="22"/>
+          <w:szCs w:val="22"/>
+        </w:rPr>
+        <w:t>Num_Edad_Menopausia</w:t>
+      </w:r>
+      <w:proofErr w:type="spellEnd"/>
+      <w:r>
+        <w:rPr>
+          <w:sz w:val="22"/>
+          <w:szCs w:val="22"/>
+        </w:rPr>
+        <w:t>:</w:t>
       </w:r>
     </w:p>
     <w:p>
@@ -3443,12 +4263,37 @@
           <w:szCs w:val="22"/>
         </w:rPr>
       </w:pPr>
-      <w:r>
-        <w:rPr>
-          <w:sz w:val="22"/>
-          <w:szCs w:val="22"/>
-        </w:rPr>
-        <w:t>Tiempo_Exposicion_Hormonal = 50 - Num_Edad_Menarca.</w:t>
+      <w:proofErr w:type="spellStart"/>
+      <w:r>
+        <w:rPr>
+          <w:sz w:val="22"/>
+          <w:szCs w:val="22"/>
+        </w:rPr>
+        <w:t>Tiempo_Exposicion_Hormonal</w:t>
+      </w:r>
+      <w:proofErr w:type="spellEnd"/>
+      <w:r>
+        <w:rPr>
+          <w:sz w:val="22"/>
+          <w:szCs w:val="22"/>
+        </w:rPr>
+        <w:t xml:space="preserve"> = 50 - </w:t>
+      </w:r>
+      <w:proofErr w:type="spellStart"/>
+      <w:r>
+        <w:rPr>
+          <w:sz w:val="22"/>
+          <w:szCs w:val="22"/>
+        </w:rPr>
+        <w:t>Num_Edad_Menarca</w:t>
+      </w:r>
+      <w:proofErr w:type="spellEnd"/>
+      <w:r>
+        <w:rPr>
+          <w:sz w:val="22"/>
+          <w:szCs w:val="22"/>
+        </w:rPr>
+        <w:t>.</w:t>
       </w:r>
     </w:p>
     <w:p>
@@ -3480,7 +4325,23 @@
           <w:sz w:val="22"/>
           <w:szCs w:val="22"/>
         </w:rPr>
-        <w:t>se eliminó Num_Edad_Menopausia para evitar redundancias.</w:t>
+        <w:t xml:space="preserve">se eliminó </w:t>
+      </w:r>
+      <w:proofErr w:type="spellStart"/>
+      <w:r>
+        <w:rPr>
+          <w:sz w:val="22"/>
+          <w:szCs w:val="22"/>
+        </w:rPr>
+        <w:t>Num_Edad_Menopausia</w:t>
+      </w:r>
+      <w:proofErr w:type="spellEnd"/>
+      <w:r>
+        <w:rPr>
+          <w:sz w:val="22"/>
+          <w:szCs w:val="22"/>
+        </w:rPr>
+        <w:t xml:space="preserve"> para evitar redundancias.</w:t>
       </w:r>
     </w:p>
     <w:p>
@@ -3498,7 +4359,55 @@
           <w:sz w:val="22"/>
           <w:szCs w:val="22"/>
         </w:rPr>
-        <w:t>También se creo la variable Categoria_IMC que clasifica el Valor_IMC en las siguientes categorías:</w:t>
+        <w:t xml:space="preserve">También se </w:t>
+      </w:r>
+      <w:proofErr w:type="spellStart"/>
+      <w:r>
+        <w:rPr>
+          <w:sz w:val="22"/>
+          <w:szCs w:val="22"/>
+        </w:rPr>
+        <w:t>creo</w:t>
+      </w:r>
+      <w:proofErr w:type="spellEnd"/>
+      <w:r>
+        <w:rPr>
+          <w:sz w:val="22"/>
+          <w:szCs w:val="22"/>
+        </w:rPr>
+        <w:t xml:space="preserve"> la variable </w:t>
+      </w:r>
+      <w:proofErr w:type="spellStart"/>
+      <w:r>
+        <w:rPr>
+          <w:sz w:val="22"/>
+          <w:szCs w:val="22"/>
+        </w:rPr>
+        <w:t>Categoria_IMC</w:t>
+      </w:r>
+      <w:proofErr w:type="spellEnd"/>
+      <w:r>
+        <w:rPr>
+          <w:sz w:val="22"/>
+          <w:szCs w:val="22"/>
+        </w:rPr>
+        <w:t xml:space="preserve"> que clasifica el </w:t>
+      </w:r>
+      <w:proofErr w:type="spellStart"/>
+      <w:r>
+        <w:rPr>
+          <w:sz w:val="22"/>
+          <w:szCs w:val="22"/>
+        </w:rPr>
+        <w:t>Valor_IMC</w:t>
+      </w:r>
+      <w:proofErr w:type="spellEnd"/>
+      <w:r>
+        <w:rPr>
+          <w:sz w:val="22"/>
+          <w:szCs w:val="22"/>
+        </w:rPr>
+        <w:t xml:space="preserve"> en las siguientes categorías:</w:t>
       </w:r>
     </w:p>
     <w:p>
@@ -3631,7 +4540,71 @@
           <w:sz w:val="22"/>
           <w:szCs w:val="22"/>
         </w:rPr>
-        <w:t>e codificaron las variables categóricas utilizando one-hot encoding, excepto para Categoria_IMC, que se codificó con un ordinal encoder para preservar el orden inherente a las categorías.</w:t>
+        <w:t xml:space="preserve">e codificaron las variables categóricas utilizando </w:t>
+      </w:r>
+      <w:proofErr w:type="spellStart"/>
+      <w:r>
+        <w:rPr>
+          <w:sz w:val="22"/>
+          <w:szCs w:val="22"/>
+        </w:rPr>
+        <w:t>one-hot</w:t>
+      </w:r>
+      <w:proofErr w:type="spellEnd"/>
+      <w:r>
+        <w:rPr>
+          <w:sz w:val="22"/>
+          <w:szCs w:val="22"/>
+        </w:rPr>
+        <w:t xml:space="preserve"> </w:t>
+      </w:r>
+      <w:proofErr w:type="spellStart"/>
+      <w:r>
+        <w:rPr>
+          <w:sz w:val="22"/>
+          <w:szCs w:val="22"/>
+        </w:rPr>
+        <w:t>encoding</w:t>
+      </w:r>
+      <w:proofErr w:type="spellEnd"/>
+      <w:r>
+        <w:rPr>
+          <w:sz w:val="22"/>
+          <w:szCs w:val="22"/>
+        </w:rPr>
+        <w:t xml:space="preserve">, excepto para </w:t>
+      </w:r>
+      <w:proofErr w:type="spellStart"/>
+      <w:r>
+        <w:rPr>
+          <w:sz w:val="22"/>
+          <w:szCs w:val="22"/>
+        </w:rPr>
+        <w:t>Categoria_IMC</w:t>
+      </w:r>
+      <w:proofErr w:type="spellEnd"/>
+      <w:r>
+        <w:rPr>
+          <w:sz w:val="22"/>
+          <w:szCs w:val="22"/>
+        </w:rPr>
+        <w:t xml:space="preserve">, que se codificó con un ordinal </w:t>
+      </w:r>
+      <w:proofErr w:type="spellStart"/>
+      <w:r>
+        <w:rPr>
+          <w:sz w:val="22"/>
+          <w:szCs w:val="22"/>
+        </w:rPr>
+        <w:t>encoder</w:t>
+      </w:r>
+      <w:proofErr w:type="spellEnd"/>
+      <w:r>
+        <w:rPr>
+          <w:sz w:val="22"/>
+          <w:szCs w:val="22"/>
+        </w:rPr>
+        <w:t xml:space="preserve"> para preservar el orden inherente a las categorías.</w:t>
       </w:r>
     </w:p>
     <w:p>
@@ -3662,6 +4635,7 @@
           <w:szCs w:val="22"/>
         </w:rPr>
       </w:pPr>
+      <w:proofErr w:type="spellStart"/>
       <w:r>
         <w:rPr>
           <w:sz w:val="22"/>
@@ -3669,6 +4643,7 @@
         </w:rPr>
         <w:t>Num_Edad_Menarca</w:t>
       </w:r>
+      <w:proofErr w:type="spellEnd"/>
     </w:p>
     <w:p>
       <w:pPr>
@@ -3682,6 +4657,7 @@
           <w:szCs w:val="22"/>
         </w:rPr>
       </w:pPr>
+      <w:proofErr w:type="spellStart"/>
       <w:r>
         <w:rPr>
           <w:sz w:val="22"/>
@@ -3689,6 +4665,7 @@
         </w:rPr>
         <w:t>Num_Fam_Primer_Grado_Otros</w:t>
       </w:r>
+      <w:proofErr w:type="spellEnd"/>
     </w:p>
     <w:p>
       <w:pPr>
@@ -3702,6 +4679,7 @@
           <w:szCs w:val="22"/>
         </w:rPr>
       </w:pPr>
+      <w:proofErr w:type="spellStart"/>
       <w:r>
         <w:rPr>
           <w:sz w:val="22"/>
@@ -3710,6 +4688,7 @@
         <w:lastRenderedPageBreak/>
         <w:t>Num_Fam_Segundo_Grado_Otros</w:t>
       </w:r>
+      <w:proofErr w:type="spellEnd"/>
     </w:p>
     <w:p>
       <w:pPr>
@@ -3723,6 +4702,7 @@
           <w:szCs w:val="22"/>
         </w:rPr>
       </w:pPr>
+      <w:proofErr w:type="spellStart"/>
       <w:r>
         <w:rPr>
           <w:sz w:val="22"/>
@@ -3730,6 +4710,7 @@
         </w:rPr>
         <w:t>Num_Fam_Primer_Grado_CAM</w:t>
       </w:r>
+      <w:proofErr w:type="spellEnd"/>
     </w:p>
     <w:p>
       <w:pPr>
@@ -3743,6 +4724,7 @@
           <w:szCs w:val="22"/>
         </w:rPr>
       </w:pPr>
+      <w:proofErr w:type="spellStart"/>
       <w:r>
         <w:rPr>
           <w:sz w:val="22"/>
@@ -3750,6 +4732,7 @@
         </w:rPr>
         <w:t>Num_Fam_Segundo_Grado_CAM</w:t>
       </w:r>
+      <w:proofErr w:type="spellEnd"/>
     </w:p>
     <w:p>
       <w:pPr>
@@ -3783,6 +4766,7 @@
           <w:szCs w:val="22"/>
         </w:rPr>
       </w:pPr>
+      <w:proofErr w:type="spellStart"/>
       <w:r>
         <w:rPr>
           <w:sz w:val="22"/>
@@ -3790,6 +4774,7 @@
         </w:rPr>
         <w:t>Ind_CAM</w:t>
       </w:r>
+      <w:proofErr w:type="spellEnd"/>
     </w:p>
     <w:p>
       <w:pPr>
@@ -3803,6 +4788,7 @@
           <w:szCs w:val="22"/>
         </w:rPr>
       </w:pPr>
+      <w:proofErr w:type="spellStart"/>
       <w:r>
         <w:rPr>
           <w:sz w:val="22"/>
@@ -3810,6 +4796,7 @@
         </w:rPr>
         <w:t>Ind_Raza_Blanca</w:t>
       </w:r>
+      <w:proofErr w:type="spellEnd"/>
     </w:p>
     <w:p>
       <w:pPr>
@@ -3823,6 +4810,7 @@
           <w:szCs w:val="22"/>
         </w:rPr>
       </w:pPr>
+      <w:proofErr w:type="spellStart"/>
       <w:r>
         <w:rPr>
           <w:sz w:val="22"/>
@@ -3830,6 +4818,7 @@
         </w:rPr>
         <w:t>Ind_Menopausia</w:t>
       </w:r>
+      <w:proofErr w:type="spellEnd"/>
     </w:p>
     <w:p>
       <w:pPr>
@@ -3843,6 +4832,7 @@
           <w:szCs w:val="22"/>
         </w:rPr>
       </w:pPr>
+      <w:proofErr w:type="spellStart"/>
       <w:r>
         <w:rPr>
           <w:sz w:val="22"/>
@@ -3850,6 +4840,7 @@
         </w:rPr>
         <w:t>Tiempo_Exposicion_Hormonal</w:t>
       </w:r>
+      <w:proofErr w:type="spellEnd"/>
     </w:p>
     <w:p>
       <w:pPr>
@@ -3983,6 +4974,7 @@
           <w:szCs w:val="22"/>
         </w:rPr>
       </w:pPr>
+      <w:proofErr w:type="spellStart"/>
       <w:r>
         <w:rPr>
           <w:sz w:val="22"/>
@@ -3990,6 +4982,7 @@
         </w:rPr>
         <w:t>Categoria_IMC_Encoded</w:t>
       </w:r>
+      <w:proofErr w:type="spellEnd"/>
     </w:p>
     <w:p>
       <w:pPr>
@@ -4159,7 +5152,39 @@
           <w:sz w:val="22"/>
           <w:szCs w:val="22"/>
         </w:rPr>
-        <w:t>el método MinMaxScalar de la librería sklearn.</w:t>
+        <w:t xml:space="preserve">el método </w:t>
+      </w:r>
+      <w:proofErr w:type="spellStart"/>
+      <w:r>
+        <w:rPr>
+          <w:sz w:val="22"/>
+          <w:szCs w:val="22"/>
+        </w:rPr>
+        <w:t>MinMaxScalar</w:t>
+      </w:r>
+      <w:proofErr w:type="spellEnd"/>
+      <w:r>
+        <w:rPr>
+          <w:sz w:val="22"/>
+          <w:szCs w:val="22"/>
+        </w:rPr>
+        <w:t xml:space="preserve"> de la librería </w:t>
+      </w:r>
+      <w:proofErr w:type="spellStart"/>
+      <w:r>
+        <w:rPr>
+          <w:sz w:val="22"/>
+          <w:szCs w:val="22"/>
+        </w:rPr>
+        <w:t>sklearn</w:t>
+      </w:r>
+      <w:proofErr w:type="spellEnd"/>
+      <w:r>
+        <w:rPr>
+          <w:sz w:val="22"/>
+          <w:szCs w:val="22"/>
+        </w:rPr>
+        <w:t>.</w:t>
       </w:r>
     </w:p>
     <w:p>
@@ -4359,6 +5384,8 @@
       <w:pPr>
         <w:spacing w:line="480" w:lineRule="auto"/>
         <w:rPr>
+          <w:b/>
+          <w:bCs/>
           <w:color w:val="FF0000"/>
           <w:sz w:val="28"/>
           <w:szCs w:val="28"/>
@@ -4366,11 +5393,745 @@
       </w:pPr>
       <w:r>
         <w:rPr>
+          <w:b/>
+          <w:bCs/>
           <w:color w:val="FF0000"/>
           <w:sz w:val="28"/>
           <w:szCs w:val="28"/>
         </w:rPr>
-        <w:t>Acá la idea es ya evaluar las métricas del mejor modelo. Precisión, recall, F1, curva auc y curva lift (la curva lift es importante por ser un modelo con clases desbalanceadas).</w:t>
+        <w:t xml:space="preserve">Acá la idea es ya evaluar las métricas del mejor modelo. Precisión, </w:t>
+      </w:r>
+      <w:proofErr w:type="spellStart"/>
+      <w:r>
+        <w:rPr>
+          <w:b/>
+          <w:bCs/>
+          <w:color w:val="FF0000"/>
+          <w:sz w:val="28"/>
+          <w:szCs w:val="28"/>
+        </w:rPr>
+        <w:t>recall</w:t>
+      </w:r>
+      <w:proofErr w:type="spellEnd"/>
+      <w:r>
+        <w:rPr>
+          <w:b/>
+          <w:bCs/>
+          <w:color w:val="FF0000"/>
+          <w:sz w:val="28"/>
+          <w:szCs w:val="28"/>
+        </w:rPr>
+        <w:t xml:space="preserve">, F1, curva </w:t>
+      </w:r>
+      <w:proofErr w:type="spellStart"/>
+      <w:r>
+        <w:rPr>
+          <w:b/>
+          <w:bCs/>
+          <w:color w:val="FF0000"/>
+          <w:sz w:val="28"/>
+          <w:szCs w:val="28"/>
+        </w:rPr>
+        <w:t>auc</w:t>
+      </w:r>
+      <w:proofErr w:type="spellEnd"/>
+      <w:r>
+        <w:rPr>
+          <w:b/>
+          <w:bCs/>
+          <w:color w:val="FF0000"/>
+          <w:sz w:val="28"/>
+          <w:szCs w:val="28"/>
+        </w:rPr>
+        <w:t xml:space="preserve"> y curva </w:t>
+      </w:r>
+      <w:proofErr w:type="spellStart"/>
+      <w:r>
+        <w:rPr>
+          <w:b/>
+          <w:bCs/>
+          <w:color w:val="FF0000"/>
+          <w:sz w:val="28"/>
+          <w:szCs w:val="28"/>
+        </w:rPr>
+        <w:t>lift</w:t>
+      </w:r>
+      <w:proofErr w:type="spellEnd"/>
+      <w:r>
+        <w:rPr>
+          <w:b/>
+          <w:bCs/>
+          <w:color w:val="FF0000"/>
+          <w:sz w:val="28"/>
+          <w:szCs w:val="28"/>
+        </w:rPr>
+        <w:t xml:space="preserve"> (la curva </w:t>
+      </w:r>
+      <w:proofErr w:type="spellStart"/>
+      <w:r>
+        <w:rPr>
+          <w:b/>
+          <w:bCs/>
+          <w:color w:val="FF0000"/>
+          <w:sz w:val="28"/>
+          <w:szCs w:val="28"/>
+        </w:rPr>
+        <w:t>lift</w:t>
+      </w:r>
+      <w:proofErr w:type="spellEnd"/>
+      <w:r>
+        <w:rPr>
+          <w:b/>
+          <w:bCs/>
+          <w:color w:val="FF0000"/>
+          <w:sz w:val="28"/>
+          <w:szCs w:val="28"/>
+        </w:rPr>
+        <w:t xml:space="preserve"> es importante por ser un modelo con clases desbalanceadas).</w:t>
+      </w:r>
+    </w:p>
+    <w:p>
+      <w:pPr>
+        <w:pStyle w:val="Prrafodelista"/>
+        <w:numPr>
+          <w:ilvl w:val="1"/>
+          <w:numId w:val="39"/>
+        </w:numPr>
+        <w:spacing w:line="480" w:lineRule="auto"/>
+        <w:rPr>
+          <w:rFonts w:ascii="Times New Roman" w:hAnsi="Times New Roman" w:cs="Times New Roman"/>
+          <w:b/>
+          <w:bCs/>
+          <w:sz w:val="28"/>
+          <w:szCs w:val="28"/>
+        </w:rPr>
+      </w:pPr>
+      <w:r>
+        <w:rPr>
+          <w:rFonts w:ascii="Times New Roman" w:hAnsi="Times New Roman" w:cs="Times New Roman"/>
+          <w:b/>
+          <w:bCs/>
+          <w:sz w:val="28"/>
+          <w:szCs w:val="28"/>
+        </w:rPr>
+        <w:lastRenderedPageBreak/>
+        <w:t>Despliegue</w:t>
+      </w:r>
+    </w:p>
+    <w:p>
+      <w:pPr>
+        <w:pStyle w:val="Prrafodelista"/>
+        <w:numPr>
+          <w:ilvl w:val="2"/>
+          <w:numId w:val="39"/>
+        </w:numPr>
+        <w:spacing w:line="480" w:lineRule="auto"/>
+        <w:rPr>
+          <w:rFonts w:ascii="Times New Roman" w:hAnsi="Times New Roman" w:cs="Times New Roman"/>
+          <w:b/>
+          <w:bCs/>
+          <w:sz w:val="28"/>
+          <w:szCs w:val="28"/>
+        </w:rPr>
+      </w:pPr>
+      <w:r>
+        <w:rPr>
+          <w:rFonts w:ascii="Times New Roman" w:hAnsi="Times New Roman" w:cs="Times New Roman"/>
+          <w:b/>
+          <w:bCs/>
+          <w:sz w:val="28"/>
+          <w:szCs w:val="28"/>
+        </w:rPr>
+        <w:t>Ciclo de vida de los datos y procesamiento</w:t>
+      </w:r>
+    </w:p>
+    <w:p>
+      <w:pPr>
+        <w:spacing w:line="480" w:lineRule="auto"/>
+        <w:ind w:firstLine="720"/>
+        <w:contextualSpacing/>
+        <w:rPr>
+          <w:sz w:val="22"/>
+          <w:szCs w:val="22"/>
+        </w:rPr>
+      </w:pPr>
+      <w:r>
+        <w:rPr>
+          <w:sz w:val="22"/>
+          <w:szCs w:val="22"/>
+        </w:rPr>
+        <w:t>Para soportar las necesidades de almacenamiento y procesamiento de datos, se emplea la infraestructura en la nube proporcionada por Microsoft Azure.</w:t>
+      </w:r>
+    </w:p>
+    <w:p>
+      <w:pPr>
+        <w:spacing w:line="480" w:lineRule="auto"/>
+        <w:ind w:firstLine="720"/>
+        <w:contextualSpacing/>
+        <w:rPr>
+          <w:sz w:val="22"/>
+          <w:szCs w:val="22"/>
+        </w:rPr>
+      </w:pPr>
+      <w:r>
+        <w:rPr>
+          <w:sz w:val="22"/>
+          <w:szCs w:val="22"/>
+        </w:rPr>
+        <w:t>Específicamente:</w:t>
+      </w:r>
+    </w:p>
+    <w:p>
+      <w:pPr>
+        <w:spacing w:line="480" w:lineRule="auto"/>
+        <w:ind w:firstLine="720"/>
+        <w:contextualSpacing/>
+        <w:rPr>
+          <w:sz w:val="22"/>
+          <w:szCs w:val="22"/>
+        </w:rPr>
+      </w:pPr>
+      <w:r>
+        <w:rPr>
+          <w:sz w:val="22"/>
+          <w:szCs w:val="22"/>
+        </w:rPr>
+        <w:t>•</w:t>
+      </w:r>
+      <w:r>
+        <w:rPr>
+          <w:sz w:val="22"/>
+          <w:szCs w:val="22"/>
+        </w:rPr>
+        <w:tab/>
+        <w:t xml:space="preserve">Azure </w:t>
+      </w:r>
+      <w:proofErr w:type="spellStart"/>
+      <w:r>
+        <w:rPr>
+          <w:sz w:val="22"/>
+          <w:szCs w:val="22"/>
+        </w:rPr>
+        <w:t>Databricks</w:t>
+      </w:r>
+      <w:proofErr w:type="spellEnd"/>
+      <w:r>
+        <w:rPr>
+          <w:sz w:val="22"/>
+          <w:szCs w:val="22"/>
+        </w:rPr>
+        <w:t xml:space="preserve">: Utilizado para el procesamiento de datos, entrenamiento de modelos y gestión de pipelines de datos. </w:t>
+      </w:r>
+      <w:proofErr w:type="spellStart"/>
+      <w:r>
+        <w:rPr>
+          <w:sz w:val="22"/>
+          <w:szCs w:val="22"/>
+        </w:rPr>
+        <w:t>Databricks</w:t>
+      </w:r>
+      <w:proofErr w:type="spellEnd"/>
+      <w:r>
+        <w:rPr>
+          <w:sz w:val="22"/>
+          <w:szCs w:val="22"/>
+        </w:rPr>
+        <w:t xml:space="preserve"> ofrece un entorno escalable y optimizado para análisis de </w:t>
+      </w:r>
+      <w:proofErr w:type="spellStart"/>
+      <w:r>
+        <w:rPr>
+          <w:sz w:val="22"/>
+          <w:szCs w:val="22"/>
+        </w:rPr>
+        <w:t>big</w:t>
+      </w:r>
+      <w:proofErr w:type="spellEnd"/>
+      <w:r>
+        <w:rPr>
+          <w:sz w:val="22"/>
+          <w:szCs w:val="22"/>
+        </w:rPr>
+        <w:t xml:space="preserve"> data y machine </w:t>
+      </w:r>
+      <w:proofErr w:type="spellStart"/>
+      <w:r>
+        <w:rPr>
+          <w:sz w:val="22"/>
+          <w:szCs w:val="22"/>
+        </w:rPr>
+        <w:t>learning</w:t>
+      </w:r>
+      <w:proofErr w:type="spellEnd"/>
+      <w:r>
+        <w:rPr>
+          <w:sz w:val="22"/>
+          <w:szCs w:val="22"/>
+        </w:rPr>
+        <w:t>.</w:t>
+      </w:r>
+    </w:p>
+    <w:p>
+      <w:pPr>
+        <w:spacing w:line="480" w:lineRule="auto"/>
+        <w:ind w:firstLine="720"/>
+        <w:contextualSpacing/>
+        <w:rPr>
+          <w:sz w:val="22"/>
+          <w:szCs w:val="22"/>
+        </w:rPr>
+      </w:pPr>
+      <w:r>
+        <w:rPr>
+          <w:sz w:val="22"/>
+          <w:szCs w:val="22"/>
+        </w:rPr>
+        <w:t>•</w:t>
+      </w:r>
+      <w:r>
+        <w:rPr>
+          <w:sz w:val="22"/>
+          <w:szCs w:val="22"/>
+        </w:rPr>
+        <w:tab/>
+        <w:t>Azure Data Lake Storage (ADLS): Empleado para el almacenamiento de datos estructurados, permitiendo manejar grandes volúmenes de información con alta eficiencia y seguridad.</w:t>
+      </w:r>
+    </w:p>
+    <w:p>
+      <w:pPr>
+        <w:spacing w:line="480" w:lineRule="auto"/>
+        <w:ind w:firstLine="720"/>
+        <w:contextualSpacing/>
+        <w:rPr>
+          <w:sz w:val="22"/>
+          <w:szCs w:val="22"/>
+        </w:rPr>
+      </w:pPr>
+      <w:r>
+        <w:rPr>
+          <w:sz w:val="22"/>
+          <w:szCs w:val="22"/>
+        </w:rPr>
+        <w:t>•</w:t>
+      </w:r>
+      <w:r>
+        <w:rPr>
+          <w:sz w:val="22"/>
+          <w:szCs w:val="22"/>
+        </w:rPr>
+        <w:tab/>
+        <w:t xml:space="preserve">Teradata: Utilizado como data </w:t>
+      </w:r>
+      <w:proofErr w:type="spellStart"/>
+      <w:r>
+        <w:rPr>
+          <w:sz w:val="22"/>
+          <w:szCs w:val="22"/>
+        </w:rPr>
+        <w:t>warehouse</w:t>
+      </w:r>
+      <w:proofErr w:type="spellEnd"/>
+      <w:r>
+        <w:rPr>
+          <w:sz w:val="22"/>
+          <w:szCs w:val="22"/>
+        </w:rPr>
+        <w:t xml:space="preserve"> de la compañía, donde se realiza el proceso de ETL (</w:t>
+      </w:r>
+      <w:proofErr w:type="spellStart"/>
+      <w:r>
+        <w:rPr>
+          <w:sz w:val="22"/>
+          <w:szCs w:val="22"/>
+        </w:rPr>
+        <w:t>Extract</w:t>
+      </w:r>
+      <w:proofErr w:type="spellEnd"/>
+      <w:r>
+        <w:rPr>
+          <w:sz w:val="22"/>
+          <w:szCs w:val="22"/>
+        </w:rPr>
+        <w:t xml:space="preserve">, </w:t>
+      </w:r>
+      <w:proofErr w:type="spellStart"/>
+      <w:r>
+        <w:rPr>
+          <w:sz w:val="22"/>
+          <w:szCs w:val="22"/>
+        </w:rPr>
+        <w:t>Transform</w:t>
+      </w:r>
+      <w:proofErr w:type="spellEnd"/>
+      <w:r>
+        <w:rPr>
+          <w:sz w:val="22"/>
+          <w:szCs w:val="22"/>
+        </w:rPr>
+        <w:t>, Load) para la ingestión mensual de datos.</w:t>
+      </w:r>
+    </w:p>
+    <w:p>
+      <w:pPr>
+        <w:spacing w:line="480" w:lineRule="auto"/>
+        <w:ind w:firstLine="720"/>
+        <w:contextualSpacing/>
+        <w:rPr>
+          <w:sz w:val="22"/>
+          <w:szCs w:val="22"/>
+        </w:rPr>
+      </w:pPr>
+      <w:r>
+        <w:rPr>
+          <w:sz w:val="22"/>
+          <w:szCs w:val="22"/>
+        </w:rPr>
+        <w:t>Los datos utilizados en este proyecto son proporcionados por la Entidad Administradora de Planes de Beneficio (EAPB) y se consultan directamente en Azur</w:t>
+      </w:r>
+      <w:r>
+        <w:rPr>
+          <w:sz w:val="22"/>
+          <w:szCs w:val="22"/>
+        </w:rPr>
+        <w:t xml:space="preserve">. </w:t>
+      </w:r>
+      <w:r>
+        <w:rPr>
+          <w:sz w:val="22"/>
+          <w:szCs w:val="22"/>
+        </w:rPr>
+        <w:t>La ingesta de datos se realiza mediante un proceso de ETL (</w:t>
+      </w:r>
+      <w:proofErr w:type="spellStart"/>
+      <w:r>
+        <w:rPr>
+          <w:sz w:val="22"/>
+          <w:szCs w:val="22"/>
+        </w:rPr>
+        <w:t>Extract</w:t>
+      </w:r>
+      <w:proofErr w:type="spellEnd"/>
+      <w:r>
+        <w:rPr>
+          <w:sz w:val="22"/>
+          <w:szCs w:val="22"/>
+        </w:rPr>
+        <w:t xml:space="preserve">, </w:t>
+      </w:r>
+      <w:proofErr w:type="spellStart"/>
+      <w:r>
+        <w:rPr>
+          <w:sz w:val="22"/>
+          <w:szCs w:val="22"/>
+        </w:rPr>
+        <w:t>Transform</w:t>
+      </w:r>
+      <w:proofErr w:type="spellEnd"/>
+      <w:r>
+        <w:rPr>
+          <w:sz w:val="22"/>
+          <w:szCs w:val="22"/>
+        </w:rPr>
+        <w:t xml:space="preserve">, Load) en el data </w:t>
+      </w:r>
+      <w:proofErr w:type="spellStart"/>
+      <w:r>
+        <w:rPr>
+          <w:sz w:val="22"/>
+          <w:szCs w:val="22"/>
+        </w:rPr>
+        <w:t>warehouse</w:t>
+      </w:r>
+      <w:proofErr w:type="spellEnd"/>
+      <w:r>
+        <w:rPr>
+          <w:sz w:val="22"/>
+          <w:szCs w:val="22"/>
+        </w:rPr>
+        <w:t xml:space="preserve"> de la compañía, Teradata. Este proceso se ejecuta de manera </w:t>
+      </w:r>
+      <w:proofErr w:type="spellStart"/>
+      <w:r>
+        <w:rPr>
+          <w:sz w:val="22"/>
+          <w:szCs w:val="22"/>
+        </w:rPr>
+        <w:t>batch</w:t>
+      </w:r>
+      <w:proofErr w:type="spellEnd"/>
+      <w:r>
+        <w:rPr>
+          <w:sz w:val="22"/>
+          <w:szCs w:val="22"/>
+        </w:rPr>
+        <w:t xml:space="preserve"> una vez al mes, extrayendo y transformando los datos necesarios para el modelado predictivo. La periodicidad mensual asegura que los modelos se actualicen con información reciente sin sobrecargar los recursos de </w:t>
+      </w:r>
+      <w:proofErr w:type="spellStart"/>
+      <w:r>
+        <w:rPr>
+          <w:sz w:val="22"/>
+          <w:szCs w:val="22"/>
+        </w:rPr>
+        <w:t>procesamiento.</w:t>
+      </w:r>
+      <w:r>
+        <w:rPr>
+          <w:sz w:val="22"/>
+          <w:szCs w:val="22"/>
+        </w:rPr>
+        <w:t>d</w:t>
+      </w:r>
+      <w:r>
+        <w:rPr>
+          <w:sz w:val="22"/>
+          <w:szCs w:val="22"/>
+        </w:rPr>
+        <w:t>e</w:t>
+      </w:r>
+      <w:proofErr w:type="spellEnd"/>
+      <w:r>
+        <w:rPr>
+          <w:sz w:val="22"/>
+          <w:szCs w:val="22"/>
+        </w:rPr>
+        <w:t xml:space="preserve"> </w:t>
+      </w:r>
+      <w:proofErr w:type="spellStart"/>
+      <w:r>
+        <w:rPr>
+          <w:sz w:val="22"/>
+          <w:szCs w:val="22"/>
+        </w:rPr>
+        <w:t>Databricks</w:t>
+      </w:r>
+      <w:proofErr w:type="spellEnd"/>
+      <w:r>
+        <w:rPr>
+          <w:sz w:val="22"/>
+          <w:szCs w:val="22"/>
+        </w:rPr>
+        <w:t>.</w:t>
+      </w:r>
+    </w:p>
+    <w:p>
+      <w:pPr>
+        <w:pStyle w:val="Prrafodelista"/>
+        <w:numPr>
+          <w:ilvl w:val="2"/>
+          <w:numId w:val="39"/>
+        </w:numPr>
+        <w:spacing w:line="480" w:lineRule="auto"/>
+        <w:rPr>
+          <w:rFonts w:ascii="Times New Roman" w:hAnsi="Times New Roman" w:cs="Times New Roman"/>
+          <w:b/>
+          <w:bCs/>
+          <w:sz w:val="28"/>
+          <w:szCs w:val="28"/>
+        </w:rPr>
+      </w:pPr>
+      <w:r>
+        <w:rPr>
+          <w:rFonts w:ascii="Times New Roman" w:hAnsi="Times New Roman" w:cs="Times New Roman"/>
+          <w:b/>
+          <w:bCs/>
+          <w:sz w:val="28"/>
+          <w:szCs w:val="28"/>
+        </w:rPr>
+        <w:t>Almacenamiento de los datos</w:t>
+      </w:r>
+    </w:p>
+    <w:p>
+      <w:pPr>
+        <w:spacing w:line="480" w:lineRule="auto"/>
+        <w:ind w:firstLine="720"/>
+        <w:contextualSpacing/>
+        <w:rPr>
+          <w:sz w:val="22"/>
+          <w:szCs w:val="22"/>
+        </w:rPr>
+      </w:pPr>
+      <w:r>
+        <w:rPr>
+          <w:sz w:val="22"/>
+          <w:szCs w:val="22"/>
+        </w:rPr>
+        <w:t>Los datos procesados se almacenan en Azure Data Lake Storage (ADLS), aprovechando su capacidad para manejar grandes volúmenes de datos estructurados de manera eficiente.</w:t>
+      </w:r>
+    </w:p>
+    <w:p>
+      <w:pPr>
+        <w:pStyle w:val="Prrafodelista"/>
+        <w:numPr>
+          <w:ilvl w:val="2"/>
+          <w:numId w:val="39"/>
+        </w:numPr>
+        <w:spacing w:line="480" w:lineRule="auto"/>
+        <w:rPr>
+          <w:rFonts w:ascii="Times New Roman" w:hAnsi="Times New Roman" w:cs="Times New Roman"/>
+          <w:b/>
+          <w:bCs/>
+          <w:sz w:val="28"/>
+          <w:szCs w:val="28"/>
+        </w:rPr>
+      </w:pPr>
+      <w:proofErr w:type="spellStart"/>
+      <w:r>
+        <w:rPr>
+          <w:rFonts w:ascii="Times New Roman" w:hAnsi="Times New Roman" w:cs="Times New Roman"/>
+          <w:b/>
+          <w:bCs/>
+          <w:sz w:val="28"/>
+          <w:szCs w:val="28"/>
+        </w:rPr>
+        <w:lastRenderedPageBreak/>
+        <w:t>Frameworks</w:t>
+      </w:r>
+      <w:proofErr w:type="spellEnd"/>
+      <w:r>
+        <w:rPr>
+          <w:rFonts w:ascii="Times New Roman" w:hAnsi="Times New Roman" w:cs="Times New Roman"/>
+          <w:b/>
+          <w:bCs/>
+          <w:sz w:val="28"/>
+          <w:szCs w:val="28"/>
+        </w:rPr>
+        <w:t xml:space="preserve"> de procesamiento</w:t>
+      </w:r>
+    </w:p>
+    <w:p>
+      <w:pPr>
+        <w:spacing w:line="480" w:lineRule="auto"/>
+        <w:ind w:firstLine="720"/>
+        <w:contextualSpacing/>
+        <w:rPr>
+          <w:sz w:val="22"/>
+          <w:szCs w:val="22"/>
+        </w:rPr>
+      </w:pPr>
+      <w:r>
+        <w:rPr>
+          <w:sz w:val="22"/>
+          <w:szCs w:val="22"/>
+        </w:rPr>
+        <w:t xml:space="preserve">Para el procesamiento y análisis de los datos, se emplea Azure </w:t>
+      </w:r>
+      <w:proofErr w:type="spellStart"/>
+      <w:r>
+        <w:rPr>
+          <w:sz w:val="22"/>
+          <w:szCs w:val="22"/>
+        </w:rPr>
+        <w:t>Databricks</w:t>
+      </w:r>
+      <w:proofErr w:type="spellEnd"/>
+      <w:r>
+        <w:rPr>
+          <w:sz w:val="22"/>
+          <w:szCs w:val="22"/>
+        </w:rPr>
+        <w:t xml:space="preserve">. Este </w:t>
+      </w:r>
+      <w:proofErr w:type="spellStart"/>
+      <w:r>
+        <w:rPr>
+          <w:sz w:val="22"/>
+          <w:szCs w:val="22"/>
+        </w:rPr>
+        <w:t>framework</w:t>
+      </w:r>
+      <w:proofErr w:type="spellEnd"/>
+      <w:r>
+        <w:rPr>
+          <w:sz w:val="22"/>
+          <w:szCs w:val="22"/>
+        </w:rPr>
+        <w:t xml:space="preserve"> permite gestionar los pipelines de datos y los modelos entrenados de manera eficiente. Los pipelines automatizados en </w:t>
+      </w:r>
+      <w:proofErr w:type="spellStart"/>
+      <w:r>
+        <w:rPr>
+          <w:sz w:val="22"/>
+          <w:szCs w:val="22"/>
+        </w:rPr>
+        <w:t>Databricks</w:t>
+      </w:r>
+      <w:proofErr w:type="spellEnd"/>
+      <w:r>
+        <w:rPr>
+          <w:sz w:val="22"/>
+          <w:szCs w:val="22"/>
+        </w:rPr>
+        <w:t xml:space="preserve"> aseguran que los datos se procesen de forma consistente y reproducible, facilitando la actualización periódica de los modelos con nuevos datos ingresados.</w:t>
+      </w:r>
+    </w:p>
+    <w:p>
+      <w:pPr>
+        <w:pStyle w:val="Prrafodelista"/>
+        <w:numPr>
+          <w:ilvl w:val="2"/>
+          <w:numId w:val="39"/>
+        </w:numPr>
+        <w:spacing w:line="480" w:lineRule="auto"/>
+        <w:rPr>
+          <w:rFonts w:ascii="Times New Roman" w:hAnsi="Times New Roman" w:cs="Times New Roman"/>
+          <w:b/>
+          <w:bCs/>
+          <w:sz w:val="28"/>
+          <w:szCs w:val="28"/>
+        </w:rPr>
+      </w:pPr>
+      <w:r>
+        <w:rPr>
+          <w:rFonts w:ascii="Times New Roman" w:hAnsi="Times New Roman" w:cs="Times New Roman"/>
+          <w:b/>
+          <w:bCs/>
+          <w:sz w:val="28"/>
+          <w:szCs w:val="28"/>
+        </w:rPr>
+        <w:t>Despliegue del modelo</w:t>
+      </w:r>
+    </w:p>
+    <w:p>
+      <w:pPr>
+        <w:spacing w:line="480" w:lineRule="auto"/>
+        <w:ind w:firstLine="720"/>
+        <w:contextualSpacing/>
+        <w:rPr>
+          <w:sz w:val="22"/>
+          <w:szCs w:val="22"/>
+        </w:rPr>
+      </w:pPr>
+      <w:r>
+        <w:rPr>
+          <w:sz w:val="22"/>
+          <w:szCs w:val="22"/>
+        </w:rPr>
+        <w:t xml:space="preserve">Los resultados de los modelos se exportan en </w:t>
+      </w:r>
+      <w:proofErr w:type="gramStart"/>
+      <w:r>
+        <w:rPr>
+          <w:sz w:val="22"/>
+          <w:szCs w:val="22"/>
+        </w:rPr>
+        <w:t>formato .</w:t>
+      </w:r>
+      <w:proofErr w:type="spellStart"/>
+      <w:r>
+        <w:rPr>
+          <w:sz w:val="22"/>
+          <w:szCs w:val="22"/>
+        </w:rPr>
+        <w:t>parquet</w:t>
+      </w:r>
+      <w:proofErr w:type="spellEnd"/>
+      <w:proofErr w:type="gramEnd"/>
+      <w:r>
+        <w:rPr>
+          <w:sz w:val="22"/>
+          <w:szCs w:val="22"/>
+        </w:rPr>
+        <w:t>, un formato columnar eficiente para el almacenamiento y la transferencia de datos. Estos archivos se transfieren a una aplicación de gestión de pólizas en SAP, permitiendo que los profesionales de salud accedan a las predicciones de riesgo de cáncer de mama directamente desde su sistema de gestión. Este enfoque simplifica la integración de los resultados del modelo en los procesos operativos existentes de la EAPB.</w:t>
       </w:r>
     </w:p>
     <w:p>
@@ -4391,13 +6152,11 @@
       </w:pPr>
       <w:r>
         <w:rPr>
-          <w:rFonts w:ascii="Times New Roman" w:hAnsi="Times New Roman" w:cs="Times New Roman"/>
           <w:b/>
           <w:bCs/>
           <w:sz w:val="28"/>
           <w:szCs w:val="28"/>
         </w:rPr>
-        <w:lastRenderedPageBreak/>
         <w:t>Conclusiones</w:t>
       </w:r>
     </w:p>
@@ -4496,12 +6255,69 @@
         </w:rPr>
         <w:t xml:space="preserve">Machine learning in breast cancer risk prediction: An overview. </w:t>
       </w:r>
-      <w:r>
-        <w:rPr>
-          <w:sz w:val="22"/>
-          <w:szCs w:val="22"/>
-        </w:rPr>
-        <w:t>Journal of Health Analytics, 12(3), 45-56.</w:t>
+      <w:proofErr w:type="spellStart"/>
+      <w:r>
+        <w:rPr>
+          <w:sz w:val="22"/>
+          <w:szCs w:val="22"/>
+        </w:rPr>
+        <w:t>Journal</w:t>
+      </w:r>
+      <w:proofErr w:type="spellEnd"/>
+      <w:r>
+        <w:rPr>
+          <w:sz w:val="22"/>
+          <w:szCs w:val="22"/>
+        </w:rPr>
+        <w:t xml:space="preserve"> </w:t>
+      </w:r>
+      <w:proofErr w:type="spellStart"/>
+      <w:r>
+        <w:rPr>
+          <w:sz w:val="22"/>
+          <w:szCs w:val="22"/>
+        </w:rPr>
+        <w:t>of</w:t>
+      </w:r>
+      <w:proofErr w:type="spellEnd"/>
+      <w:r>
+        <w:rPr>
+          <w:sz w:val="22"/>
+          <w:szCs w:val="22"/>
+        </w:rPr>
+        <w:t xml:space="preserve"> </w:t>
+      </w:r>
+      <w:proofErr w:type="spellStart"/>
+      <w:r>
+        <w:rPr>
+          <w:sz w:val="22"/>
+          <w:szCs w:val="22"/>
+        </w:rPr>
+        <w:t>Health</w:t>
+      </w:r>
+      <w:proofErr w:type="spellEnd"/>
+      <w:r>
+        <w:rPr>
+          <w:sz w:val="22"/>
+          <w:szCs w:val="22"/>
+        </w:rPr>
+        <w:t xml:space="preserve"> </w:t>
+      </w:r>
+      <w:proofErr w:type="spellStart"/>
+      <w:r>
+        <w:rPr>
+          <w:sz w:val="22"/>
+          <w:szCs w:val="22"/>
+        </w:rPr>
+        <w:t>Analytics</w:t>
+      </w:r>
+      <w:proofErr w:type="spellEnd"/>
+      <w:r>
+        <w:rPr>
+          <w:sz w:val="22"/>
+          <w:szCs w:val="22"/>
+        </w:rPr>
+        <w:t>, 12(3), 45-56.</w:t>
       </w:r>
     </w:p>
     <w:p>
@@ -4546,7 +6362,25 @@
           <w:szCs w:val="22"/>
           <w:lang w:val="en-US"/>
         </w:rPr>
-        <w:t>Bogotá: MinSalud.</w:t>
+        <w:t xml:space="preserve">Bogotá: </w:t>
+      </w:r>
+      <w:proofErr w:type="spellStart"/>
+      <w:r>
+        <w:rPr>
+          <w:sz w:val="22"/>
+          <w:szCs w:val="22"/>
+          <w:lang w:val="en-US"/>
+        </w:rPr>
+        <w:t>MinSalud</w:t>
+      </w:r>
+      <w:proofErr w:type="spellEnd"/>
+      <w:r>
+        <w:rPr>
+          <w:sz w:val="22"/>
+          <w:szCs w:val="22"/>
+          <w:lang w:val="en-US"/>
+        </w:rPr>
+        <w:t>.</w:t>
       </w:r>
     </w:p>
     <w:p>
@@ -4560,13 +6394,23 @@
           <w:lang w:val="en-US"/>
         </w:rPr>
       </w:pPr>
+      <w:proofErr w:type="spellStart"/>
       <w:r>
         <w:rPr>
           <w:sz w:val="22"/>
           <w:szCs w:val="22"/>
           <w:lang w:val="en-US"/>
         </w:rPr>
-        <w:t>Panamerican Health Organization [PAHO]. (2021). Comprehensive risk management in public health systems. Washington, D.C.: PAHO.</w:t>
+        <w:t>Panamerican</w:t>
+      </w:r>
+      <w:proofErr w:type="spellEnd"/>
+      <w:r>
+        <w:rPr>
+          <w:sz w:val="22"/>
+          <w:szCs w:val="22"/>
+          <w:lang w:val="en-US"/>
+        </w:rPr>
+        <w:t xml:space="preserve"> Health Organization [PAHO]. (2021). Comprehensive risk management in public health systems. Washington, D.C.: PAHO.</w:t>
       </w:r>
     </w:p>
     <w:p>
@@ -4680,7 +6524,23 @@
           <w:sz w:val="22"/>
           <w:szCs w:val="22"/>
         </w:rPr>
-        <w:t>. Bogotá: MinSalud.</w:t>
+        <w:t xml:space="preserve">. Bogotá: </w:t>
+      </w:r>
+      <w:proofErr w:type="spellStart"/>
+      <w:r>
+        <w:rPr>
+          <w:sz w:val="22"/>
+          <w:szCs w:val="22"/>
+        </w:rPr>
+        <w:t>MinSalud</w:t>
+      </w:r>
+      <w:proofErr w:type="spellEnd"/>
+      <w:r>
+        <w:rPr>
+          <w:sz w:val="22"/>
+          <w:szCs w:val="22"/>
+        </w:rPr>
+        <w:t>.</w:t>
       </w:r>
     </w:p>
     <w:p>
@@ -4696,13 +6556,23 @@
           <w:szCs w:val="22"/>
         </w:rPr>
       </w:pPr>
+      <w:proofErr w:type="spellStart"/>
       <w:r>
         <w:rPr>
           <w:sz w:val="22"/>
           <w:szCs w:val="22"/>
           <w:lang w:val="en-US"/>
         </w:rPr>
-        <w:t xml:space="preserve">Panamerican Health Organization [PAHO]. (2021). </w:t>
+        <w:t>Panamerican</w:t>
+      </w:r>
+      <w:proofErr w:type="spellEnd"/>
+      <w:r>
+        <w:rPr>
+          <w:sz w:val="22"/>
+          <w:szCs w:val="22"/>
+          <w:lang w:val="en-US"/>
+        </w:rPr>
+        <w:t xml:space="preserve"> Health Organization [PAHO]. (2021). </w:t>
       </w:r>
       <w:r>
         <w:rPr>
@@ -4769,12 +6639,69 @@
         </w:rPr>
         <w:t xml:space="preserve">. </w:t>
       </w:r>
-      <w:r>
-        <w:rPr>
-          <w:sz w:val="22"/>
-          <w:szCs w:val="22"/>
-        </w:rPr>
-        <w:t>Cancer Journal for Clinicians, 72(5), 112-125.</w:t>
+      <w:proofErr w:type="spellStart"/>
+      <w:r>
+        <w:rPr>
+          <w:sz w:val="22"/>
+          <w:szCs w:val="22"/>
+        </w:rPr>
+        <w:t>Cancer</w:t>
+      </w:r>
+      <w:proofErr w:type="spellEnd"/>
+      <w:r>
+        <w:rPr>
+          <w:sz w:val="22"/>
+          <w:szCs w:val="22"/>
+        </w:rPr>
+        <w:t xml:space="preserve"> </w:t>
+      </w:r>
+      <w:proofErr w:type="spellStart"/>
+      <w:r>
+        <w:rPr>
+          <w:sz w:val="22"/>
+          <w:szCs w:val="22"/>
+        </w:rPr>
+        <w:t>Journal</w:t>
+      </w:r>
+      <w:proofErr w:type="spellEnd"/>
+      <w:r>
+        <w:rPr>
+          <w:sz w:val="22"/>
+          <w:szCs w:val="22"/>
+        </w:rPr>
+        <w:t xml:space="preserve"> </w:t>
+      </w:r>
+      <w:proofErr w:type="spellStart"/>
+      <w:r>
+        <w:rPr>
+          <w:sz w:val="22"/>
+          <w:szCs w:val="22"/>
+        </w:rPr>
+        <w:t>for</w:t>
+      </w:r>
+      <w:proofErr w:type="spellEnd"/>
+      <w:r>
+        <w:rPr>
+          <w:sz w:val="22"/>
+          <w:szCs w:val="22"/>
+        </w:rPr>
+        <w:t xml:space="preserve"> </w:t>
+      </w:r>
+      <w:proofErr w:type="spellStart"/>
+      <w:r>
+        <w:rPr>
+          <w:sz w:val="22"/>
+          <w:szCs w:val="22"/>
+        </w:rPr>
+        <w:t>Clinicians</w:t>
+      </w:r>
+      <w:proofErr w:type="spellEnd"/>
+      <w:r>
+        <w:rPr>
+          <w:sz w:val="22"/>
+          <w:szCs w:val="22"/>
+        </w:rPr>
+        <w:t>, 72(5), 112-125.</w:t>
       </w:r>
     </w:p>
     <w:p>
@@ -11900,15 +13827,16 @@
 </file>
 
 <file path=customXml/item1.xml><?xml version="1.0" encoding="utf-8"?>
-<?mso-contentType ?>
-<FormTemplates xmlns="http://schemas.microsoft.com/sharepoint/v3/contenttype/forms">
-  <Display>DocumentLibraryForm</Display>
-  <Edit>DocumentLibraryForm</Edit>
-  <New>DocumentLibraryForm</New>
-</FormTemplates>
+<p:properties xmlns:p="http://schemas.microsoft.com/office/2006/metadata/properties" xmlns:xsi="http://www.w3.org/2001/XMLSchema-instance" xmlns:pc="http://schemas.microsoft.com/office/infopath/2007/PartnerControls">
+  <documentManagement/>
+</p:properties>
 </file>
 
 <file path=customXml/item2.xml><?xml version="1.0" encoding="utf-8"?>
+<b:Sources xmlns:b="http://schemas.openxmlformats.org/officeDocument/2006/bibliography" xmlns="http://schemas.openxmlformats.org/officeDocument/2006/bibliography" SelectedStyle="\APASixthEditionOfficeOnline.xsl" StyleName="APA" Version="6"/>
+</file>
+
+<file path=customXml/item3.xml><?xml version="1.0" encoding="utf-8"?>
 <ct:contentTypeSchema xmlns:ct="http://schemas.microsoft.com/office/2006/metadata/contentType" xmlns:ma="http://schemas.microsoft.com/office/2006/metadata/properties/metaAttributes" ct:_="" ma:_="" ma:contentTypeName="Document" ma:contentTypeID="0x010100857C5602A62D884D9945381626755A53" ma:contentTypeVersion="8" ma:contentTypeDescription="Create a new document." ma:contentTypeScope="" ma:versionID="eb52b1065633a21159f1b3abd1de5ee5">
   <xsd:schema xmlns:xsd="http://www.w3.org/2001/XMLSchema" xmlns:xs="http://www.w3.org/2001/XMLSchema" xmlns:p="http://schemas.microsoft.com/office/2006/metadata/properties" xmlns:ns2="a1d4bbf8-9ec5-4e90-a6a1-e3d4c7e3b066" targetNamespace="http://schemas.microsoft.com/office/2006/metadata/properties" ma:root="true" ma:fieldsID="e0a4fbd36f23ce11926f17aa2af1bac9" ns2:_="">
     <xsd:import namespace="a1d4bbf8-9ec5-4e90-a6a1-e3d4c7e3b066"/>
@@ -12076,25 +14004,33 @@
 </ct:contentTypeSchema>
 </file>
 
-<file path=customXml/item3.xml><?xml version="1.0" encoding="utf-8"?>
-<b:Sources xmlns:b="http://schemas.openxmlformats.org/officeDocument/2006/bibliography" xmlns="http://schemas.openxmlformats.org/officeDocument/2006/bibliography" SelectedStyle="\APASixthEditionOfficeOnline.xsl" StyleName="APA" Version="6"/>
-</file>
-
 <file path=customXml/item4.xml><?xml version="1.0" encoding="utf-8"?>
-<p:properties xmlns:p="http://schemas.microsoft.com/office/2006/metadata/properties" xmlns:xsi="http://www.w3.org/2001/XMLSchema-instance" xmlns:pc="http://schemas.microsoft.com/office/infopath/2007/PartnerControls">
-  <documentManagement/>
-</p:properties>
+<?mso-contentType ?>
+<FormTemplates xmlns="http://schemas.microsoft.com/sharepoint/v3/contenttype/forms">
+  <Display>DocumentLibraryForm</Display>
+  <Edit>DocumentLibraryForm</Edit>
+  <New>DocumentLibraryForm</New>
+</FormTemplates>
 </file>
 
 <file path=customXml/itemProps1.xml><?xml version="1.0" encoding="utf-8"?>
-<ds:datastoreItem xmlns:ds="http://schemas.openxmlformats.org/officeDocument/2006/customXml" ds:itemID="{BD5CD8C1-2D2D-46C6-9ED5-F4C53DCAFEBA}">
+<ds:datastoreItem xmlns:ds="http://schemas.openxmlformats.org/officeDocument/2006/customXml" ds:itemID="{AF971A44-4E51-4626-870F-BD65B127FDB1}">
   <ds:schemaRefs>
-    <ds:schemaRef ds:uri="http://schemas.microsoft.com/sharepoint/v3/contenttype/forms"/>
+    <ds:schemaRef ds:uri="http://schemas.microsoft.com/office/2006/metadata/properties"/>
+    <ds:schemaRef ds:uri="http://schemas.microsoft.com/office/infopath/2007/PartnerControls"/>
   </ds:schemaRefs>
 </ds:datastoreItem>
 </file>
 
 <file path=customXml/itemProps2.xml><?xml version="1.0" encoding="utf-8"?>
+<ds:datastoreItem xmlns:ds="http://schemas.openxmlformats.org/officeDocument/2006/customXml" ds:itemID="{AB8AC9FF-9A0A-4107-9D37-D05EFF4B752C}">
+  <ds:schemaRefs>
+    <ds:schemaRef ds:uri="http://schemas.openxmlformats.org/officeDocument/2006/bibliography"/>
+  </ds:schemaRefs>
+</ds:datastoreItem>
+</file>
+
+<file path=customXml/itemProps3.xml><?xml version="1.0" encoding="utf-8"?>
 <ds:datastoreItem xmlns:ds="http://schemas.openxmlformats.org/officeDocument/2006/customXml" ds:itemID="{C982ECB7-EC6C-40D5-90E7-EB5038AF8B22}">
   <ds:schemaRefs>
     <ds:schemaRef ds:uri="http://schemas.microsoft.com/office/2006/metadata/contentType"/>
@@ -12112,19 +14048,10 @@
 </ds:datastoreItem>
 </file>
 
-<file path=customXml/itemProps3.xml><?xml version="1.0" encoding="utf-8"?>
-<ds:datastoreItem xmlns:ds="http://schemas.openxmlformats.org/officeDocument/2006/customXml" ds:itemID="{AB8AC9FF-9A0A-4107-9D37-D05EFF4B752C}">
+<file path=customXml/itemProps4.xml><?xml version="1.0" encoding="utf-8"?>
+<ds:datastoreItem xmlns:ds="http://schemas.openxmlformats.org/officeDocument/2006/customXml" ds:itemID="{BD5CD8C1-2D2D-46C6-9ED5-F4C53DCAFEBA}">
   <ds:schemaRefs>
-    <ds:schemaRef ds:uri="http://schemas.openxmlformats.org/officeDocument/2006/bibliography"/>
-  </ds:schemaRefs>
-</ds:datastoreItem>
-</file>
-
-<file path=customXml/itemProps4.xml><?xml version="1.0" encoding="utf-8"?>
-<ds:datastoreItem xmlns:ds="http://schemas.openxmlformats.org/officeDocument/2006/customXml" ds:itemID="{AF971A44-4E51-4626-870F-BD65B127FDB1}">
-  <ds:schemaRefs>
-    <ds:schemaRef ds:uri="http://schemas.microsoft.com/office/2006/metadata/properties"/>
-    <ds:schemaRef ds:uri="http://schemas.microsoft.com/office/infopath/2007/PartnerControls"/>
+    <ds:schemaRef ds:uri="http://schemas.microsoft.com/sharepoint/v3/contenttype/forms"/>
   </ds:schemaRefs>
 </ds:datastoreItem>
 </file>
</xml_diff>